<commit_message>
update strategy so files and settings
</commit_message>
<xml_diff>
--- a/meditations/docs/account info/账号汇总.docx
+++ b/meditations/docs/account info/账号汇总.docx
@@ -8531,11 +8531,9 @@
           <w:p>
             <w:r>
               <w:rPr>
-                <w:rFonts w:ascii="宋体" w:eastAsia="宋体" w:hAnsi="宋体" w:cs="宋体"/>
-                <w:sz w:val="24"/>
-                <w:szCs w:val="24"/>
-              </w:rPr>
-              <w:t>6226********7181</w:t>
+                <w:rFonts w:hint="eastAsia"/>
+              </w:rPr>
+              <w:t>6228 4805 3806 6047 472</w:t>
             </w:r>
           </w:p>
         </w:tc>
@@ -8729,7 +8727,33 @@
           <w:sz w:val="24"/>
           <w:szCs w:val="24"/>
         </w:rPr>
-        <w:t>金瑞期货 农业银行艳红 6228480********7472 农业银行长春世纪家园支行  220182198702268448；网银登录用户名：15164378567，密码密码：860226；客户号：910100,交易密码：身份证后6位，资金密码：银行卡后6位，投资者服务系统用户名:0095910100,密码：1765Ejwb；</w:t>
+        <w:t>金瑞期货 农业银行艳红 </w:t>
+      </w:r>
+      <w:bookmarkStart w:id="47" w:name="OLE_LINK9"/>
+      <w:bookmarkStart w:id="48" w:name="OLE_LINK10"/>
+      <w:bookmarkStart w:id="49" w:name="OLE_LINK13"/>
+      <w:bookmarkStart w:id="50" w:name="OLE_LINK14"/>
+      <w:bookmarkStart w:id="51" w:name="OLE_LINK15"/>
+      <w:r>
+        <w:rPr>
+          <w:rFonts w:ascii="宋体" w:eastAsia="宋体" w:hAnsi="宋体" w:cs="宋体"/>
+          <w:sz w:val="24"/>
+          <w:szCs w:val="24"/>
+        </w:rPr>
+        <w:t>6228480********7472</w:t>
+      </w:r>
+      <w:bookmarkEnd w:id="47"/>
+      <w:bookmarkEnd w:id="48"/>
+      <w:bookmarkEnd w:id="49"/>
+      <w:bookmarkEnd w:id="50"/>
+      <w:bookmarkEnd w:id="51"/>
+      <w:r>
+        <w:rPr>
+          <w:rFonts w:ascii="宋体" w:eastAsia="宋体" w:hAnsi="宋体" w:cs="宋体"/>
+          <w:sz w:val="24"/>
+          <w:szCs w:val="24"/>
+        </w:rPr>
+        <w:t> 农业银行长春世纪家园支行  220182198702268448；网银登录用户名：15164378567，密码密码：860226；客户号：910100,交易密码：身份证后6位，资金密码：银行卡后6位，投资者服务系统用户名:0095910100,密码：1765Ejwb；</w:t>
       </w:r>
     </w:p>
     <w:p>
@@ -8872,7 +8896,7 @@
                 <w:b/>
                 <w:noProof/>
               </w:rPr>
-              <w:t>1</w:t>
+              <w:t>7</w:t>
             </w:r>
             <w:r>
               <w:rPr>
@@ -10014,6 +10038,7 @@
   <w:style w:type="character" w:default="1" w:styleId="a0">
     <w:name w:val="Default Paragraph Font"/>
     <w:uiPriority w:val="1"/>
+    <w:semiHidden/>
     <w:unhideWhenUsed/>
   </w:style>
   <w:style w:type="table" w:default="1" w:styleId="a1">
@@ -10787,7 +10812,7 @@
 </file>
 
 <file path=customXml/itemProps1.xml><?xml version="1.0" encoding="utf-8"?>
-<ds:datastoreItem xmlns:ds="http://schemas.openxmlformats.org/officeDocument/2006/customXml" ds:itemID="{03201461-8715-4320-A66D-DFCB9480750D}">
+<ds:datastoreItem xmlns:ds="http://schemas.openxmlformats.org/officeDocument/2006/customXml" ds:itemID="{1C6A27E1-B282-4876-A247-AAB812E80177}">
   <ds:schemaRefs>
     <ds:schemaRef ds:uri="http://schemas.openxmlformats.org/officeDocument/2006/bibliography"/>
   </ds:schemaRefs>

</xml_diff>

<commit_message>
update acounts for meditations
</commit_message>
<xml_diff>
--- a/meditations/docs/account info/账号汇总.docx
+++ b/meditations/docs/account info/账号汇总.docx
@@ -67,7 +67,7 @@
           <w:r>
             <w:fldChar w:fldCharType="separate"/>
           </w:r>
-          <w:hyperlink w:anchor="_Toc471376217" w:history="1">
+          <w:hyperlink w:anchor="_Toc471887885" w:history="1">
             <w:r>
               <w:rPr>
                 <w:rStyle w:val="a8"/>
@@ -111,7 +111,7 @@
                 <w:noProof/>
                 <w:webHidden/>
               </w:rPr>
-              <w:instrText xml:space="preserve"> PAGEREF _Toc471376217 \h </w:instrText>
+              <w:instrText xml:space="preserve"> PAGEREF _Toc471887885 \h </w:instrText>
             </w:r>
             <w:r>
               <w:rPr>
@@ -157,7 +157,7 @@
               <w:sz w:val="21"/>
             </w:rPr>
           </w:pPr>
-          <w:hyperlink w:anchor="_Toc471376218" w:history="1">
+          <w:hyperlink w:anchor="_Toc471887886" w:history="1">
             <w:r>
               <w:rPr>
                 <w:rStyle w:val="a8"/>
@@ -201,7 +201,7 @@
                 <w:noProof/>
                 <w:webHidden/>
               </w:rPr>
-              <w:instrText xml:space="preserve"> PAGEREF _Toc471376218 \h </w:instrText>
+              <w:instrText xml:space="preserve"> PAGEREF _Toc471887886 \h </w:instrText>
             </w:r>
             <w:r>
               <w:rPr>
@@ -247,7 +247,7 @@
               <w:sz w:val="21"/>
             </w:rPr>
           </w:pPr>
-          <w:hyperlink w:anchor="_Toc471376219" w:history="1">
+          <w:hyperlink w:anchor="_Toc471887887" w:history="1">
             <w:r>
               <w:rPr>
                 <w:rStyle w:val="a8"/>
@@ -321,7 +321,7 @@
                 <w:noProof/>
                 <w:webHidden/>
               </w:rPr>
-              <w:instrText xml:space="preserve"> PAGEREF _Toc471376219 \h </w:instrText>
+              <w:instrText xml:space="preserve"> PAGEREF _Toc471887887 \h </w:instrText>
             </w:r>
             <w:r>
               <w:rPr>
@@ -367,7 +367,7 @@
               <w:sz w:val="21"/>
             </w:rPr>
           </w:pPr>
-          <w:hyperlink w:anchor="_Toc471376220" w:history="1">
+          <w:hyperlink w:anchor="_Toc471887888" w:history="1">
             <w:r>
               <w:rPr>
                 <w:rStyle w:val="a8"/>
@@ -441,7 +441,7 @@
                 <w:noProof/>
                 <w:webHidden/>
               </w:rPr>
-              <w:instrText xml:space="preserve"> PAGEREF _Toc471376220 \h </w:instrText>
+              <w:instrText xml:space="preserve"> PAGEREF _Toc471887888 \h </w:instrText>
             </w:r>
             <w:r>
               <w:rPr>
@@ -487,7 +487,7 @@
               <w:sz w:val="21"/>
             </w:rPr>
           </w:pPr>
-          <w:hyperlink w:anchor="_Toc471376221" w:history="1">
+          <w:hyperlink w:anchor="_Toc471887889" w:history="1">
             <w:r>
               <w:rPr>
                 <w:rStyle w:val="a8"/>
@@ -553,7 +553,7 @@
                 <w:noProof/>
                 <w:webHidden/>
               </w:rPr>
-              <w:instrText xml:space="preserve"> PAGEREF _Toc471376221 \h </w:instrText>
+              <w:instrText xml:space="preserve"> PAGEREF _Toc471887889 \h </w:instrText>
             </w:r>
             <w:r>
               <w:rPr>
@@ -599,7 +599,7 @@
               <w:sz w:val="21"/>
             </w:rPr>
           </w:pPr>
-          <w:hyperlink w:anchor="_Toc471376222" w:history="1">
+          <w:hyperlink w:anchor="_Toc471887890" w:history="1">
             <w:r>
               <w:rPr>
                 <w:rStyle w:val="a8"/>
@@ -643,7 +643,7 @@
                 <w:noProof/>
                 <w:webHidden/>
               </w:rPr>
-              <w:instrText xml:space="preserve"> PAGEREF _Toc471376222 \h </w:instrText>
+              <w:instrText xml:space="preserve"> PAGEREF _Toc471887890 \h </w:instrText>
             </w:r>
             <w:r>
               <w:rPr>
@@ -688,7 +688,7 @@
               <w:sz w:val="21"/>
             </w:rPr>
           </w:pPr>
-          <w:hyperlink w:anchor="_Toc471376223" w:history="1">
+          <w:hyperlink w:anchor="_Toc471887891" w:history="1">
             <w:r>
               <w:rPr>
                 <w:rStyle w:val="a8"/>
@@ -732,7 +732,7 @@
                 <w:noProof/>
                 <w:webHidden/>
               </w:rPr>
-              <w:instrText xml:space="preserve"> PAGEREF _Toc471376223 \h </w:instrText>
+              <w:instrText xml:space="preserve"> PAGEREF _Toc471887891 \h </w:instrText>
             </w:r>
             <w:r>
               <w:rPr>
@@ -777,7 +777,7 @@
               <w:sz w:val="21"/>
             </w:rPr>
           </w:pPr>
-          <w:hyperlink w:anchor="_Toc471376224" w:history="1">
+          <w:hyperlink w:anchor="_Toc471887892" w:history="1">
             <w:r>
               <w:rPr>
                 <w:rStyle w:val="a8"/>
@@ -821,7 +821,7 @@
                 <w:noProof/>
                 <w:webHidden/>
               </w:rPr>
-              <w:instrText xml:space="preserve"> PAGEREF _Toc471376224 \h </w:instrText>
+              <w:instrText xml:space="preserve"> PAGEREF _Toc471887892 \h </w:instrText>
             </w:r>
             <w:r>
               <w:rPr>
@@ -867,7 +867,7 @@
               <w:sz w:val="21"/>
             </w:rPr>
           </w:pPr>
-          <w:hyperlink w:anchor="_Toc471376225" w:history="1">
+          <w:hyperlink w:anchor="_Toc471887893" w:history="1">
             <w:r>
               <w:rPr>
                 <w:rStyle w:val="a8"/>
@@ -918,7 +918,7 @@
                 <w:noProof/>
                 <w:webHidden/>
               </w:rPr>
-              <w:instrText xml:space="preserve"> PAGEREF _Toc471376225 \h </w:instrText>
+              <w:instrText xml:space="preserve"> PAGEREF _Toc471887893 \h </w:instrText>
             </w:r>
             <w:r>
               <w:rPr>
@@ -964,7 +964,7 @@
               <w:sz w:val="21"/>
             </w:rPr>
           </w:pPr>
-          <w:hyperlink w:anchor="_Toc471376226" w:history="1">
+          <w:hyperlink w:anchor="_Toc471887894" w:history="1">
             <w:r>
               <w:rPr>
                 <w:rStyle w:val="a8"/>
@@ -1015,7 +1015,7 @@
                 <w:noProof/>
                 <w:webHidden/>
               </w:rPr>
-              <w:instrText xml:space="preserve"> PAGEREF _Toc471376226 \h </w:instrText>
+              <w:instrText xml:space="preserve"> PAGEREF _Toc471887894 \h </w:instrText>
             </w:r>
             <w:r>
               <w:rPr>
@@ -1061,7 +1061,7 @@
               <w:sz w:val="21"/>
             </w:rPr>
           </w:pPr>
-          <w:hyperlink w:anchor="_Toc471376227" w:history="1">
+          <w:hyperlink w:anchor="_Toc471887895" w:history="1">
             <w:r>
               <w:rPr>
                 <w:rStyle w:val="a8"/>
@@ -1112,7 +1112,7 @@
                 <w:noProof/>
                 <w:webHidden/>
               </w:rPr>
-              <w:instrText xml:space="preserve"> PAGEREF _Toc471376227 \h </w:instrText>
+              <w:instrText xml:space="preserve"> PAGEREF _Toc471887895 \h </w:instrText>
             </w:r>
             <w:r>
               <w:rPr>
@@ -1158,7 +1158,7 @@
               <w:sz w:val="21"/>
             </w:rPr>
           </w:pPr>
-          <w:hyperlink w:anchor="_Toc471376228" w:history="1">
+          <w:hyperlink w:anchor="_Toc471887896" w:history="1">
             <w:r>
               <w:rPr>
                 <w:rStyle w:val="a8"/>
@@ -1181,7 +1181,7 @@
                 <w:rFonts w:ascii="宋体" w:eastAsia="宋体" w:hAnsi="宋体" w:cs="宋体" w:hint="eastAsia"/>
                 <w:noProof/>
               </w:rPr>
-              <w:t>艳红</w:t>
+              <w:t>温艳红</w:t>
             </w:r>
             <w:r>
               <w:rPr>
@@ -1209,7 +1209,7 @@
                 <w:noProof/>
                 <w:webHidden/>
               </w:rPr>
-              <w:instrText xml:space="preserve"> PAGEREF _Toc471376228 \h </w:instrText>
+              <w:instrText xml:space="preserve"> PAGEREF _Toc471887896 \h </w:instrText>
             </w:r>
             <w:r>
               <w:rPr>
@@ -1229,7 +1229,7 @@
                 <w:noProof/>
                 <w:webHidden/>
               </w:rPr>
-              <w:t>6</w:t>
+              <w:t>7</w:t>
             </w:r>
             <w:r>
               <w:rPr>
@@ -1270,7 +1270,7 @@
           <w:numId w:val="6"/>
         </w:numPr>
       </w:pPr>
-      <w:bookmarkStart w:id="0" w:name="_Toc471376217"/>
+      <w:bookmarkStart w:id="0" w:name="_Toc471887885"/>
       <w:r>
         <w:rPr>
           <w:rFonts w:hint="eastAsia"/>
@@ -1287,7 +1287,7 @@
           <w:numId w:val="5"/>
         </w:numPr>
       </w:pPr>
-      <w:bookmarkStart w:id="1" w:name="_Toc471376218"/>
+      <w:bookmarkStart w:id="1" w:name="_Toc471887886"/>
       <w:r>
         <w:rPr>
           <w:rFonts w:hint="eastAsia"/>
@@ -2063,7 +2063,7 @@
           <w:numId w:val="5"/>
         </w:numPr>
       </w:pPr>
-      <w:bookmarkStart w:id="10" w:name="_Toc471376219"/>
+      <w:bookmarkStart w:id="10" w:name="_Toc471887887"/>
       <w:r>
         <w:rPr>
           <w:rFonts w:hint="eastAsia"/>
@@ -3007,7 +3007,7 @@
           <w:numId w:val="5"/>
         </w:numPr>
       </w:pPr>
-      <w:bookmarkStart w:id="15" w:name="_Toc471376220"/>
+      <w:bookmarkStart w:id="15" w:name="_Toc471887888"/>
       <w:r>
         <w:rPr>
           <w:rFonts w:hint="eastAsia"/>
@@ -4045,7 +4045,7 @@
           <w:numId w:val="5"/>
         </w:numPr>
       </w:pPr>
-      <w:bookmarkStart w:id="16" w:name="_Toc471376221"/>
+      <w:bookmarkStart w:id="16" w:name="_Toc471887889"/>
       <w:r>
         <w:rPr>
           <w:rFonts w:hint="eastAsia"/>
@@ -5563,7 +5563,7 @@
           <w:numId w:val="5"/>
         </w:numPr>
       </w:pPr>
-      <w:bookmarkStart w:id="32" w:name="_Toc471376222"/>
+      <w:bookmarkStart w:id="32" w:name="_Toc471887890"/>
       <w:r>
         <w:rPr>
           <w:rFonts w:hint="eastAsia"/>
@@ -7104,7 +7104,7 @@
           <w:numId w:val="5"/>
         </w:numPr>
       </w:pPr>
-      <w:bookmarkStart w:id="41" w:name="_Toc471376223"/>
+      <w:bookmarkStart w:id="41" w:name="_Toc471887891"/>
       <w:r>
         <w:rPr>
           <w:rFonts w:hint="eastAsia"/>
@@ -7275,7 +7275,7 @@
           <w:numId w:val="5"/>
         </w:numPr>
       </w:pPr>
-      <w:bookmarkStart w:id="42" w:name="_Toc471376224"/>
+      <w:bookmarkStart w:id="42" w:name="_Toc471887892"/>
       <w:r>
         <w:rPr>
           <w:rFonts w:hint="eastAsia"/>
@@ -7292,7 +7292,7 @@
           <w:numId w:val="5"/>
         </w:numPr>
       </w:pPr>
-      <w:bookmarkStart w:id="43" w:name="_Toc471376225"/>
+      <w:bookmarkStart w:id="43" w:name="_Toc471887893"/>
       <w:r>
         <w:rPr>
           <w:rFonts w:hint="eastAsia"/>
@@ -7372,7 +7372,13 @@
               <w:rPr>
                 <w:rFonts w:hint="eastAsia"/>
               </w:rPr>
-              <w:t>苏艳丽</w:t>
+              <w:t>苏艳</w:t>
+            </w:r>
+            <w:r>
+              <w:rPr>
+                <w:rFonts w:hint="eastAsia"/>
+              </w:rPr>
+              <w:t>利</w:t>
             </w:r>
           </w:p>
         </w:tc>
@@ -7511,12 +7517,16 @@
             <w:tcW w:w="4297" w:type="dxa"/>
           </w:tcPr>
           <w:p>
+            <w:bookmarkStart w:id="44" w:name="OLE_LINK29"/>
+            <w:bookmarkStart w:id="45" w:name="OLE_LINK30"/>
             <w:r>
               <w:rPr>
                 <w:rFonts w:hint="eastAsia"/>
               </w:rPr>
               <w:t>220121197407158249</w:t>
             </w:r>
+            <w:bookmarkEnd w:id="44"/>
+            <w:bookmarkEnd w:id="45"/>
           </w:p>
         </w:tc>
         <w:tc>
@@ -7657,7 +7667,7 @@
           <w:numId w:val="5"/>
         </w:numPr>
       </w:pPr>
-      <w:bookmarkStart w:id="44" w:name="_Toc471376226"/>
+      <w:bookmarkStart w:id="46" w:name="_Toc471887894"/>
       <w:r>
         <w:rPr>
           <w:rFonts w:hint="eastAsia"/>
@@ -7683,7 +7693,7 @@
         </w:rPr>
         <w:t>)</w:t>
       </w:r>
-      <w:bookmarkEnd w:id="44"/>
+      <w:bookmarkEnd w:id="46"/>
     </w:p>
     <w:tbl>
       <w:tblPr>
@@ -7898,11 +7908,6 @@
             <w:tcW w:w="1384" w:type="dxa"/>
           </w:tcPr>
           <w:p>
-            <w:pPr>
-              <w:rPr>
-                <w:rFonts w:hint="eastAsia"/>
-              </w:rPr>
-            </w:pPr>
             <w:r>
               <w:rPr>
                 <w:rFonts w:hint="eastAsia"/>
@@ -7917,11 +7922,6 @@
             <w:gridSpan w:val="2"/>
           </w:tcPr>
           <w:p>
-            <w:pPr>
-              <w:rPr>
-                <w:rFonts w:hint="eastAsia"/>
-              </w:rPr>
-            </w:pPr>
             <w:proofErr w:type="spellStart"/>
             <w:r>
               <w:t>Suyanhui</w:t>
@@ -7936,11 +7936,6 @@
             <w:tcW w:w="1384" w:type="dxa"/>
           </w:tcPr>
           <w:p>
-            <w:pPr>
-              <w:rPr>
-                <w:rFonts w:hint="eastAsia"/>
-              </w:rPr>
-            </w:pPr>
             <w:r>
               <w:rPr>
                 <w:rFonts w:hint="eastAsia"/>
@@ -7957,16 +7952,23 @@
           <w:p>
             <w:pPr>
               <w:rPr>
-                <w:rFonts w:hint="eastAsia"/>
                 <w:color w:val="FFFFFF" w:themeColor="background1"/>
               </w:rPr>
             </w:pPr>
+            <w:bookmarkStart w:id="47" w:name="OLE_LINK25"/>
+            <w:bookmarkStart w:id="48" w:name="OLE_LINK26"/>
+            <w:bookmarkStart w:id="49" w:name="OLE_LINK27"/>
+            <w:bookmarkStart w:id="50" w:name="OLE_LINK28"/>
             <w:r>
               <w:rPr>
                 <w:color w:val="FFFFFF" w:themeColor="background1"/>
               </w:rPr>
               <w:t>Suyanhui0924</w:t>
             </w:r>
+            <w:bookmarkEnd w:id="47"/>
+            <w:bookmarkEnd w:id="48"/>
+            <w:bookmarkEnd w:id="49"/>
+            <w:bookmarkEnd w:id="50"/>
           </w:p>
         </w:tc>
       </w:tr>
@@ -7976,11 +7978,6 @@
             <w:tcW w:w="1384" w:type="dxa"/>
           </w:tcPr>
           <w:p>
-            <w:pPr>
-              <w:rPr>
-                <w:rFonts w:hint="eastAsia"/>
-              </w:rPr>
-            </w:pPr>
             <w:r>
               <w:rPr>
                 <w:rFonts w:hint="eastAsia"/>
@@ -7997,7 +7994,6 @@
           <w:p>
             <w:pPr>
               <w:rPr>
-                <w:rFonts w:hint="eastAsia"/>
                 <w:color w:val="FFFFFF" w:themeColor="background1"/>
               </w:rPr>
             </w:pPr>
@@ -8016,11 +8012,6 @@
             <w:tcW w:w="1384" w:type="dxa"/>
           </w:tcPr>
           <w:p>
-            <w:pPr>
-              <w:rPr>
-                <w:rFonts w:hint="eastAsia"/>
-              </w:rPr>
-            </w:pPr>
             <w:r>
               <w:rPr>
                 <w:rFonts w:hint="eastAsia"/>
@@ -8050,11 +8041,6 @@
             <w:tcW w:w="1384" w:type="dxa"/>
           </w:tcPr>
           <w:p>
-            <w:pPr>
-              <w:rPr>
-                <w:rFonts w:hint="eastAsia"/>
-              </w:rPr>
-            </w:pPr>
             <w:r>
               <w:rPr>
                 <w:rFonts w:hint="eastAsia"/>
@@ -8114,7 +8100,7 @@
           <w:numId w:val="5"/>
         </w:numPr>
       </w:pPr>
-      <w:bookmarkStart w:id="45" w:name="_Toc471376227"/>
+      <w:bookmarkStart w:id="51" w:name="_Toc471887895"/>
       <w:r>
         <w:rPr>
           <w:rFonts w:ascii="宋体" w:eastAsia="宋体" w:hAnsi="宋体" w:cs="宋体"/>
@@ -8138,7 +8124,7 @@
         </w:rPr>
         <w:t>)</w:t>
       </w:r>
-      <w:bookmarkEnd w:id="45"/>
+      <w:bookmarkEnd w:id="51"/>
     </w:p>
     <w:tbl>
       <w:tblPr>
@@ -8485,7 +8471,15 @@
                 <w:sz w:val="24"/>
                 <w:szCs w:val="24"/>
               </w:rPr>
-              <w:t>Sunyue000</w:t>
+              <w:t>Su</w:t>
+            </w:r>
+            <w:r>
+              <w:rPr>
+                <w:rFonts w:ascii="宋体" w:eastAsia="宋体" w:hAnsi="宋体" w:cs="宋体"/>
+                <w:sz w:val="24"/>
+                <w:szCs w:val="24"/>
+              </w:rPr>
+              <w:t>yue000</w:t>
             </w:r>
           </w:p>
         </w:tc>
@@ -8530,6 +8524,10 @@
                 <w:szCs w:val="24"/>
               </w:rPr>
             </w:pPr>
+            <w:bookmarkStart w:id="52" w:name="OLE_LINK19"/>
+            <w:bookmarkStart w:id="53" w:name="OLE_LINK22"/>
+            <w:bookmarkStart w:id="54" w:name="OLE_LINK23"/>
+            <w:bookmarkStart w:id="55" w:name="OLE_LINK24"/>
             <w:r>
               <w:rPr>
                 <w:rFonts w:ascii="宋体" w:eastAsia="宋体" w:hAnsi="宋体" w:cs="宋体"/>
@@ -8539,6 +8537,10 @@
               </w:rPr>
               <w:t>Suyue0123</w:t>
             </w:r>
+            <w:bookmarkEnd w:id="52"/>
+            <w:bookmarkEnd w:id="53"/>
+            <w:bookmarkEnd w:id="54"/>
+            <w:bookmarkEnd w:id="55"/>
           </w:p>
         </w:tc>
         <w:tc>
@@ -8554,11 +8556,6 @@
             <w:tcW w:w="1384" w:type="dxa"/>
           </w:tcPr>
           <w:p>
-            <w:pPr>
-              <w:rPr>
-                <w:rFonts w:hint="eastAsia"/>
-              </w:rPr>
-            </w:pPr>
             <w:r>
               <w:rPr>
                 <w:rFonts w:hint="eastAsia"/>
@@ -8578,6 +8575,8 @@
                 <w:color w:val="FFFFFF" w:themeColor="background1"/>
               </w:rPr>
             </w:pPr>
+            <w:bookmarkStart w:id="56" w:name="OLE_LINK17"/>
+            <w:bookmarkStart w:id="57" w:name="OLE_LINK18"/>
             <w:r>
               <w:rPr>
                 <w:rFonts w:hint="eastAsia"/>
@@ -8585,6 +8584,8 @@
               </w:rPr>
               <w:t>940123</w:t>
             </w:r>
+            <w:bookmarkEnd w:id="56"/>
+            <w:bookmarkEnd w:id="57"/>
           </w:p>
         </w:tc>
       </w:tr>
@@ -8616,11 +8617,6 @@
             <w:tcW w:w="1384" w:type="dxa"/>
           </w:tcPr>
           <w:p>
-            <w:pPr>
-              <w:rPr>
-                <w:rFonts w:hint="eastAsia"/>
-              </w:rPr>
-            </w:pPr>
             <w:r>
               <w:rPr>
                 <w:rFonts w:ascii="宋体" w:eastAsia="宋体" w:hAnsi="宋体" w:cs="宋体"/>
@@ -8688,14 +8684,22 @@
           <w:numId w:val="5"/>
         </w:numPr>
       </w:pPr>
-      <w:bookmarkStart w:id="46" w:name="_Toc471376228"/>
+      <w:bookmarkStart w:id="58" w:name="_Toc471887896"/>
+      <w:r>
+        <w:rPr>
+          <w:rFonts w:ascii="宋体" w:eastAsia="宋体" w:hAnsi="宋体" w:cs="宋体" w:hint="eastAsia"/>
+          <w:sz w:val="24"/>
+          <w:szCs w:val="24"/>
+        </w:rPr>
+        <w:lastRenderedPageBreak/>
+        <w:t>温</w:t>
+      </w:r>
       <w:r>
         <w:rPr>
           <w:rFonts w:ascii="宋体" w:eastAsia="宋体" w:hAnsi="宋体" w:cs="宋体"/>
           <w:sz w:val="24"/>
           <w:szCs w:val="24"/>
         </w:rPr>
-        <w:lastRenderedPageBreak/>
         <w:t>艳红</w:t>
       </w:r>
       <w:r>
@@ -8713,7 +8717,7 @@
         </w:rPr>
         <w:t>)</w:t>
       </w:r>
-      <w:bookmarkEnd w:id="46"/>
+      <w:bookmarkEnd w:id="58"/>
     </w:p>
     <w:tbl>
       <w:tblPr>
@@ -8770,43 +8774,15 @@
                 <w:sz w:val="24"/>
                 <w:szCs w:val="24"/>
               </w:rPr>
-              <w:t>艳红</w:t>
-            </w:r>
-          </w:p>
-        </w:tc>
-        <w:tc>
-          <w:tcPr>
-            <w:tcW w:w="2841" w:type="dxa"/>
-          </w:tcPr>
-          <w:p/>
-        </w:tc>
-      </w:tr>
-      <w:tr>
-        <w:tc>
-          <w:tcPr>
-            <w:tcW w:w="1384" w:type="dxa"/>
-          </w:tcPr>
-          <w:p>
-            <w:r>
-              <w:rPr>
-                <w:rFonts w:hint="eastAsia"/>
-              </w:rPr>
-              <w:t>开户行</w:t>
-            </w:r>
-          </w:p>
-        </w:tc>
-        <w:tc>
-          <w:tcPr>
-            <w:tcW w:w="4297" w:type="dxa"/>
-          </w:tcPr>
-          <w:p>
+              <w:t>温</w:t>
+            </w:r>
             <w:r>
               <w:rPr>
                 <w:rFonts w:ascii="宋体" w:eastAsia="宋体" w:hAnsi="宋体" w:cs="宋体"/>
                 <w:sz w:val="24"/>
                 <w:szCs w:val="24"/>
               </w:rPr>
-              <w:t>农业银行长春世纪家园支行</w:t>
+              <w:t>艳红</w:t>
             </w:r>
           </w:p>
         </w:tc>
@@ -8827,41 +8803,7 @@
               <w:rPr>
                 <w:rFonts w:hint="eastAsia"/>
               </w:rPr>
-              <w:t>帐号</w:t>
-            </w:r>
-          </w:p>
-        </w:tc>
-        <w:tc>
-          <w:tcPr>
-            <w:tcW w:w="4297" w:type="dxa"/>
-          </w:tcPr>
-          <w:p>
-            <w:r>
-              <w:rPr>
-                <w:rFonts w:hint="eastAsia"/>
-              </w:rPr>
-              <w:t>6228 4805 3806 6047 472</w:t>
-            </w:r>
-          </w:p>
-        </w:tc>
-        <w:tc>
-          <w:tcPr>
-            <w:tcW w:w="2841" w:type="dxa"/>
-          </w:tcPr>
-          <w:p/>
-        </w:tc>
-      </w:tr>
-      <w:tr>
-        <w:tc>
-          <w:tcPr>
-            <w:tcW w:w="1384" w:type="dxa"/>
-          </w:tcPr>
-          <w:p>
-            <w:r>
-              <w:rPr>
-                <w:rFonts w:hint="eastAsia"/>
-              </w:rPr>
-              <w:t>交易帐号</w:t>
+              <w:t>开户行</w:t>
             </w:r>
           </w:p>
         </w:tc>
@@ -8876,7 +8818,7 @@
                 <w:sz w:val="24"/>
                 <w:szCs w:val="24"/>
               </w:rPr>
-              <w:t>910100</w:t>
+              <w:t>农业银行长春世纪家园支行</w:t>
             </w:r>
           </w:p>
         </w:tc>
@@ -8884,14 +8826,7 @@
           <w:tcPr>
             <w:tcW w:w="2841" w:type="dxa"/>
           </w:tcPr>
-          <w:p>
-            <w:r>
-              <w:rPr>
-                <w:rFonts w:hint="eastAsia"/>
-              </w:rPr>
-              <w:t>金瑞期货</w:t>
-            </w:r>
-          </w:p>
+          <w:p/>
         </w:tc>
       </w:tr>
       <w:tr>
@@ -8904,7 +8839,41 @@
               <w:rPr>
                 <w:rFonts w:hint="eastAsia"/>
               </w:rPr>
-              <w:t>身份证</w:t>
+              <w:t>帐号</w:t>
+            </w:r>
+          </w:p>
+        </w:tc>
+        <w:tc>
+          <w:tcPr>
+            <w:tcW w:w="4297" w:type="dxa"/>
+          </w:tcPr>
+          <w:p>
+            <w:r>
+              <w:rPr>
+                <w:rFonts w:hint="eastAsia"/>
+              </w:rPr>
+              <w:t>6228 4805 3806 6047 472</w:t>
+            </w:r>
+          </w:p>
+        </w:tc>
+        <w:tc>
+          <w:tcPr>
+            <w:tcW w:w="2841" w:type="dxa"/>
+          </w:tcPr>
+          <w:p/>
+        </w:tc>
+      </w:tr>
+      <w:tr>
+        <w:tc>
+          <w:tcPr>
+            <w:tcW w:w="1384" w:type="dxa"/>
+          </w:tcPr>
+          <w:p>
+            <w:r>
+              <w:rPr>
+                <w:rFonts w:hint="eastAsia"/>
+              </w:rPr>
+              <w:t>交易帐号</w:t>
             </w:r>
           </w:p>
         </w:tc>
@@ -8919,6 +8888,55 @@
                 <w:sz w:val="24"/>
                 <w:szCs w:val="24"/>
               </w:rPr>
+              <w:t>910100</w:t>
+            </w:r>
+          </w:p>
+        </w:tc>
+        <w:tc>
+          <w:tcPr>
+            <w:tcW w:w="2841" w:type="dxa"/>
+          </w:tcPr>
+          <w:p>
+            <w:r>
+              <w:rPr>
+                <w:rFonts w:hint="eastAsia"/>
+              </w:rPr>
+              <w:t>金瑞期货</w:t>
+            </w:r>
+          </w:p>
+        </w:tc>
+      </w:tr>
+      <w:tr>
+        <w:tc>
+          <w:tcPr>
+            <w:tcW w:w="1384" w:type="dxa"/>
+          </w:tcPr>
+          <w:p>
+            <w:r>
+              <w:rPr>
+                <w:rFonts w:hint="eastAsia"/>
+              </w:rPr>
+              <w:t>身份证</w:t>
+            </w:r>
+          </w:p>
+        </w:tc>
+        <w:tc>
+          <w:tcPr>
+            <w:tcW w:w="4297" w:type="dxa"/>
+          </w:tcPr>
+          <w:p>
+            <w:bookmarkStart w:id="59" w:name="OLE_LINK9"/>
+            <w:bookmarkStart w:id="60" w:name="OLE_LINK10"/>
+            <w:bookmarkStart w:id="61" w:name="OLE_LINK13"/>
+            <w:bookmarkStart w:id="62" w:name="OLE_LINK14"/>
+            <w:bookmarkStart w:id="63" w:name="OLE_LINK15"/>
+            <w:bookmarkStart w:id="64" w:name="OLE_LINK16"/>
+            <w:r>
+              <w:rPr>
+                <w:rFonts w:ascii="宋体" w:eastAsia="宋体" w:hAnsi="宋体" w:cs="宋体"/>
+                <w:sz w:val="24"/>
+                <w:szCs w:val="24"/>
+              </w:rPr>
               <w:t>220</w:t>
             </w:r>
             <w:r>
@@ -8985,6 +9003,12 @@
               </w:rPr>
               <w:t>8448</w:t>
             </w:r>
+            <w:bookmarkEnd w:id="59"/>
+            <w:bookmarkEnd w:id="60"/>
+            <w:bookmarkEnd w:id="61"/>
+            <w:bookmarkEnd w:id="62"/>
+            <w:bookmarkEnd w:id="63"/>
+            <w:bookmarkEnd w:id="64"/>
           </w:p>
         </w:tc>
         <w:tc>
@@ -9000,11 +9024,6 @@
             <w:tcW w:w="1384" w:type="dxa"/>
           </w:tcPr>
           <w:p>
-            <w:pPr>
-              <w:rPr>
-                <w:rFonts w:hint="eastAsia"/>
-              </w:rPr>
-            </w:pPr>
             <w:r>
               <w:rPr>
                 <w:rFonts w:hint="eastAsia"/>
@@ -9036,11 +9055,6 @@
             <w:tcW w:w="1384" w:type="dxa"/>
           </w:tcPr>
           <w:p>
-            <w:pPr>
-              <w:rPr>
-                <w:rFonts w:hint="eastAsia"/>
-              </w:rPr>
-            </w:pPr>
             <w:r>
               <w:rPr>
                 <w:rFonts w:hint="eastAsia"/>
@@ -9055,99 +9069,208 @@
             <w:gridSpan w:val="2"/>
           </w:tcPr>
           <w:p>
-            <w:r>
+            <w:pPr>
+              <w:rPr>
+                <w:color w:val="FFFFFF" w:themeColor="background1"/>
+              </w:rPr>
+            </w:pPr>
+            <w:r>
+              <w:rPr>
+                <w:rFonts w:ascii="宋体" w:eastAsia="宋体" w:hAnsi="宋体" w:cs="宋体" w:hint="eastAsia"/>
+                <w:color w:val="FFFFFF" w:themeColor="background1"/>
+                <w:sz w:val="24"/>
+                <w:szCs w:val="24"/>
+              </w:rPr>
+              <w:t>19</w:t>
+            </w:r>
+            <w:r>
+              <w:rPr>
+                <w:rFonts w:ascii="宋体" w:eastAsia="宋体" w:hAnsi="宋体" w:cs="宋体"/>
+                <w:color w:val="FFFFFF" w:themeColor="background1"/>
+                <w:sz w:val="24"/>
+                <w:szCs w:val="24"/>
+              </w:rPr>
+              <w:t>860226</w:t>
+            </w:r>
+          </w:p>
+        </w:tc>
+      </w:tr>
+      <w:tr>
+        <w:tc>
+          <w:tcPr>
+            <w:tcW w:w="1384" w:type="dxa"/>
+          </w:tcPr>
+          <w:p>
+            <w:pPr>
               <w:rPr>
                 <w:rFonts w:ascii="宋体" w:eastAsia="宋体" w:hAnsi="宋体" w:cs="宋体"/>
                 <w:sz w:val="24"/>
                 <w:szCs w:val="24"/>
               </w:rPr>
-              <w:t>860226</w:t>
-            </w:r>
-          </w:p>
-        </w:tc>
-      </w:tr>
-      <w:tr>
-        <w:tc>
-          <w:tcPr>
-            <w:tcW w:w="1384" w:type="dxa"/>
-          </w:tcPr>
-          <w:p>
-            <w:pPr>
+            </w:pPr>
+            <w:r>
               <w:rPr>
                 <w:rFonts w:ascii="宋体" w:eastAsia="宋体" w:hAnsi="宋体" w:cs="宋体"/>
                 <w:sz w:val="24"/>
                 <w:szCs w:val="24"/>
               </w:rPr>
-            </w:pPr>
-            <w:r>
+              <w:t>u</w:t>
+            </w:r>
+            <w:r>
+              <w:rPr>
+                <w:rFonts w:ascii="宋体" w:eastAsia="宋体" w:hAnsi="宋体" w:cs="宋体" w:hint="eastAsia"/>
+                <w:sz w:val="24"/>
+                <w:szCs w:val="24"/>
+              </w:rPr>
+              <w:t>-key</w:t>
+            </w:r>
+          </w:p>
+        </w:tc>
+        <w:tc>
+          <w:tcPr>
+            <w:tcW w:w="7138" w:type="dxa"/>
+            <w:gridSpan w:val="2"/>
+          </w:tcPr>
+          <w:p>
+            <w:pPr>
+              <w:rPr>
+                <w:rFonts w:ascii="宋体" w:eastAsia="宋体" w:hAnsi="宋体" w:cs="宋体"/>
+                <w:color w:val="FFFFFF" w:themeColor="background1"/>
+                <w:sz w:val="24"/>
+                <w:szCs w:val="24"/>
+              </w:rPr>
+            </w:pPr>
+            <w:r>
+              <w:rPr>
+                <w:rFonts w:ascii="宋体" w:eastAsia="宋体" w:hAnsi="宋体" w:cs="宋体" w:hint="eastAsia"/>
+                <w:color w:val="FFFFFF" w:themeColor="background1"/>
+                <w:sz w:val="24"/>
+                <w:szCs w:val="24"/>
+              </w:rPr>
+              <w:t>19</w:t>
+            </w:r>
+            <w:r>
+              <w:rPr>
+                <w:rFonts w:ascii="宋体" w:eastAsia="宋体" w:hAnsi="宋体" w:cs="宋体"/>
+                <w:color w:val="FFFFFF" w:themeColor="background1"/>
+                <w:sz w:val="24"/>
+                <w:szCs w:val="24"/>
+              </w:rPr>
+              <w:t>860226</w:t>
+            </w:r>
+          </w:p>
+        </w:tc>
+      </w:tr>
+      <w:tr>
+        <w:tc>
+          <w:tcPr>
+            <w:tcW w:w="1384" w:type="dxa"/>
+          </w:tcPr>
+          <w:p>
+            <w:pPr>
               <w:rPr>
                 <w:rFonts w:ascii="宋体" w:eastAsia="宋体" w:hAnsi="宋体" w:cs="宋体"/>
                 <w:sz w:val="24"/>
                 <w:szCs w:val="24"/>
               </w:rPr>
-              <w:t>卡密码</w:t>
-            </w:r>
-          </w:p>
-        </w:tc>
-        <w:tc>
-          <w:tcPr>
-            <w:tcW w:w="7138" w:type="dxa"/>
-            <w:gridSpan w:val="2"/>
-          </w:tcPr>
-          <w:p>
-            <w:pPr>
+            </w:pPr>
+            <w:r>
               <w:rPr>
                 <w:rFonts w:ascii="宋体" w:eastAsia="宋体" w:hAnsi="宋体" w:cs="宋体"/>
                 <w:sz w:val="24"/>
                 <w:szCs w:val="24"/>
               </w:rPr>
-            </w:pPr>
+              <w:t>卡密码</w:t>
+            </w:r>
+          </w:p>
+        </w:tc>
+        <w:tc>
+          <w:tcPr>
+            <w:tcW w:w="7138" w:type="dxa"/>
+            <w:gridSpan w:val="2"/>
+          </w:tcPr>
+          <w:p>
+            <w:pPr>
+              <w:rPr>
+                <w:rFonts w:ascii="宋体" w:eastAsia="宋体" w:hAnsi="宋体" w:cs="宋体"/>
+                <w:color w:val="FFFFFF" w:themeColor="background1"/>
+                <w:sz w:val="24"/>
+                <w:szCs w:val="24"/>
+              </w:rPr>
+            </w:pPr>
+            <w:r>
+              <w:rPr>
+                <w:rFonts w:ascii="宋体" w:eastAsia="宋体" w:hAnsi="宋体" w:cs="宋体"/>
+                <w:color w:val="FFFFFF" w:themeColor="background1"/>
+                <w:sz w:val="24"/>
+                <w:szCs w:val="24"/>
+              </w:rPr>
+              <w:t>860226</w:t>
+            </w:r>
+          </w:p>
+        </w:tc>
+      </w:tr>
+      <w:tr>
+        <w:tc>
+          <w:tcPr>
+            <w:tcW w:w="1384" w:type="dxa"/>
+          </w:tcPr>
+          <w:p>
             <w:r>
               <w:rPr>
                 <w:rFonts w:ascii="宋体" w:eastAsia="宋体" w:hAnsi="宋体" w:cs="宋体"/>
                 <w:sz w:val="24"/>
                 <w:szCs w:val="24"/>
               </w:rPr>
-              <w:t>860226</w:t>
-            </w:r>
-          </w:p>
-        </w:tc>
-      </w:tr>
-      <w:tr>
-        <w:tc>
-          <w:tcPr>
-            <w:tcW w:w="1384" w:type="dxa"/>
-          </w:tcPr>
-          <w:p>
-            <w:pPr>
-              <w:rPr>
-                <w:rFonts w:hint="eastAsia"/>
-              </w:rPr>
-            </w:pPr>
+              <w:t>投资者服务系统用户名</w:t>
+            </w:r>
+          </w:p>
+        </w:tc>
+        <w:tc>
+          <w:tcPr>
+            <w:tcW w:w="7138" w:type="dxa"/>
+            <w:gridSpan w:val="2"/>
+          </w:tcPr>
+          <w:p>
             <w:r>
               <w:rPr>
                 <w:rFonts w:ascii="宋体" w:eastAsia="宋体" w:hAnsi="宋体" w:cs="宋体"/>
                 <w:sz w:val="24"/>
                 <w:szCs w:val="24"/>
               </w:rPr>
-              <w:t>投资者服务系统用户名</w:t>
-            </w:r>
-          </w:p>
-        </w:tc>
-        <w:tc>
-          <w:tcPr>
-            <w:tcW w:w="7138" w:type="dxa"/>
-            <w:gridSpan w:val="2"/>
-          </w:tcPr>
-          <w:p>
-            <w:r>
+              <w:t>0095910100</w:t>
+            </w:r>
+          </w:p>
+        </w:tc>
+      </w:tr>
+      <w:tr>
+        <w:tc>
+          <w:tcPr>
+            <w:tcW w:w="1384" w:type="dxa"/>
+          </w:tcPr>
+          <w:p>
+            <w:pPr>
               <w:rPr>
                 <w:rFonts w:ascii="宋体" w:eastAsia="宋体" w:hAnsi="宋体" w:cs="宋体"/>
                 <w:sz w:val="24"/>
                 <w:szCs w:val="24"/>
               </w:rPr>
-              <w:t>0095910100</w:t>
-            </w:r>
+            </w:pPr>
+          </w:p>
+        </w:tc>
+        <w:tc>
+          <w:tcPr>
+            <w:tcW w:w="7138" w:type="dxa"/>
+            <w:gridSpan w:val="2"/>
+          </w:tcPr>
+          <w:p>
+            <w:pPr>
+              <w:rPr>
+                <w:rFonts w:ascii="宋体" w:eastAsia="宋体" w:hAnsi="宋体" w:cs="宋体"/>
+                <w:sz w:val="24"/>
+                <w:szCs w:val="24"/>
+              </w:rPr>
+            </w:pPr>
           </w:p>
         </w:tc>
       </w:tr>
@@ -9157,11 +9280,6 @@
             <w:tcW w:w="1384" w:type="dxa"/>
           </w:tcPr>
           <w:p>
-            <w:pPr>
-              <w:rPr>
-                <w:rFonts w:hint="eastAsia"/>
-              </w:rPr>
-            </w:pPr>
             <w:r>
               <w:rPr>
                 <w:rFonts w:hint="eastAsia"/>
@@ -11266,7 +11384,7 @@
 </file>
 
 <file path=customXml/itemProps1.xml><?xml version="1.0" encoding="utf-8"?>
-<ds:datastoreItem xmlns:ds="http://schemas.openxmlformats.org/officeDocument/2006/customXml" ds:itemID="{0435842C-1022-4C42-B637-F65E27F91AD1}">
+<ds:datastoreItem xmlns:ds="http://schemas.openxmlformats.org/officeDocument/2006/customXml" ds:itemID="{E77C183C-F419-4963-8BCD-47C47BBCD40A}">
   <ds:schemaRefs>
     <ds:schemaRef ds:uri="http://schemas.openxmlformats.org/officeDocument/2006/bibliography"/>
   </ds:schemaRefs>

</xml_diff>

<commit_message>
add account info for meditation
</commit_message>
<xml_diff>
--- a/meditations/docs/account info/账号汇总.docx
+++ b/meditations/docs/account info/账号汇总.docx
@@ -67,7 +67,7 @@
           <w:r>
             <w:fldChar w:fldCharType="separate"/>
           </w:r>
-          <w:hyperlink w:anchor="_Toc471887885" w:history="1">
+          <w:hyperlink w:anchor="_Toc475475779" w:history="1">
             <w:r>
               <w:rPr>
                 <w:rStyle w:val="a8"/>
@@ -111,7 +111,7 @@
                 <w:noProof/>
                 <w:webHidden/>
               </w:rPr>
-              <w:instrText xml:space="preserve"> PAGEREF _Toc471887885 \h </w:instrText>
+              <w:instrText xml:space="preserve"> PAGEREF _Toc475475779 \h </w:instrText>
             </w:r>
             <w:r>
               <w:rPr>
@@ -131,7 +131,7 @@
                 <w:noProof/>
                 <w:webHidden/>
               </w:rPr>
-              <w:t>1</w:t>
+              <w:t>2</w:t>
             </w:r>
             <w:r>
               <w:rPr>
@@ -157,7 +157,7 @@
               <w:sz w:val="21"/>
             </w:rPr>
           </w:pPr>
-          <w:hyperlink w:anchor="_Toc471887886" w:history="1">
+          <w:hyperlink w:anchor="_Toc475475780" w:history="1">
             <w:r>
               <w:rPr>
                 <w:rStyle w:val="a8"/>
@@ -201,7 +201,7 @@
                 <w:noProof/>
                 <w:webHidden/>
               </w:rPr>
-              <w:instrText xml:space="preserve"> PAGEREF _Toc471887886 \h </w:instrText>
+              <w:instrText xml:space="preserve"> PAGEREF _Toc475475780 \h </w:instrText>
             </w:r>
             <w:r>
               <w:rPr>
@@ -221,7 +221,7 @@
                 <w:noProof/>
                 <w:webHidden/>
               </w:rPr>
-              <w:t>1</w:t>
+              <w:t>2</w:t>
             </w:r>
             <w:r>
               <w:rPr>
@@ -247,7 +247,7 @@
               <w:sz w:val="21"/>
             </w:rPr>
           </w:pPr>
-          <w:hyperlink w:anchor="_Toc471887887" w:history="1">
+          <w:hyperlink w:anchor="_Toc475475781" w:history="1">
             <w:r>
               <w:rPr>
                 <w:rStyle w:val="a8"/>
@@ -321,7 +321,7 @@
                 <w:noProof/>
                 <w:webHidden/>
               </w:rPr>
-              <w:instrText xml:space="preserve"> PAGEREF _Toc471887887 \h </w:instrText>
+              <w:instrText xml:space="preserve"> PAGEREF _Toc475475781 \h </w:instrText>
             </w:r>
             <w:r>
               <w:rPr>
@@ -367,7 +367,7 @@
               <w:sz w:val="21"/>
             </w:rPr>
           </w:pPr>
-          <w:hyperlink w:anchor="_Toc471887888" w:history="1">
+          <w:hyperlink w:anchor="_Toc475475782" w:history="1">
             <w:r>
               <w:rPr>
                 <w:rStyle w:val="a8"/>
@@ -441,7 +441,7 @@
                 <w:noProof/>
                 <w:webHidden/>
               </w:rPr>
-              <w:instrText xml:space="preserve"> PAGEREF _Toc471887888 \h </w:instrText>
+              <w:instrText xml:space="preserve"> PAGEREF _Toc475475782 \h </w:instrText>
             </w:r>
             <w:r>
               <w:rPr>
@@ -461,7 +461,7 @@
                 <w:noProof/>
                 <w:webHidden/>
               </w:rPr>
-              <w:t>2</w:t>
+              <w:t>3</w:t>
             </w:r>
             <w:r>
               <w:rPr>
@@ -487,7 +487,7 @@
               <w:sz w:val="21"/>
             </w:rPr>
           </w:pPr>
-          <w:hyperlink w:anchor="_Toc471887889" w:history="1">
+          <w:hyperlink w:anchor="_Toc475475783" w:history="1">
             <w:r>
               <w:rPr>
                 <w:rStyle w:val="a8"/>
@@ -553,7 +553,7 @@
                 <w:noProof/>
                 <w:webHidden/>
               </w:rPr>
-              <w:instrText xml:space="preserve"> PAGEREF _Toc471887889 \h </w:instrText>
+              <w:instrText xml:space="preserve"> PAGEREF _Toc475475783 \h </w:instrText>
             </w:r>
             <w:r>
               <w:rPr>
@@ -599,7 +599,7 @@
               <w:sz w:val="21"/>
             </w:rPr>
           </w:pPr>
-          <w:hyperlink w:anchor="_Toc471887890" w:history="1">
+          <w:hyperlink w:anchor="_Toc475475784" w:history="1">
             <w:r>
               <w:rPr>
                 <w:rStyle w:val="a8"/>
@@ -643,7 +643,7 @@
                 <w:noProof/>
                 <w:webHidden/>
               </w:rPr>
-              <w:instrText xml:space="preserve"> PAGEREF _Toc471887890 \h </w:instrText>
+              <w:instrText xml:space="preserve"> PAGEREF _Toc475475784 \h </w:instrText>
             </w:r>
             <w:r>
               <w:rPr>
@@ -688,7 +688,7 @@
               <w:sz w:val="21"/>
             </w:rPr>
           </w:pPr>
-          <w:hyperlink w:anchor="_Toc471887891" w:history="1">
+          <w:hyperlink w:anchor="_Toc475475785" w:history="1">
             <w:r>
               <w:rPr>
                 <w:rStyle w:val="a8"/>
@@ -732,7 +732,7 @@
                 <w:noProof/>
                 <w:webHidden/>
               </w:rPr>
-              <w:instrText xml:space="preserve"> PAGEREF _Toc471887891 \h </w:instrText>
+              <w:instrText xml:space="preserve"> PAGEREF _Toc475475785 \h </w:instrText>
             </w:r>
             <w:r>
               <w:rPr>
@@ -777,7 +777,7 @@
               <w:sz w:val="21"/>
             </w:rPr>
           </w:pPr>
-          <w:hyperlink w:anchor="_Toc471887892" w:history="1">
+          <w:hyperlink w:anchor="_Toc475475786" w:history="1">
             <w:r>
               <w:rPr>
                 <w:rStyle w:val="a8"/>
@@ -821,7 +821,7 @@
                 <w:noProof/>
                 <w:webHidden/>
               </w:rPr>
-              <w:instrText xml:space="preserve"> PAGEREF _Toc471887892 \h </w:instrText>
+              <w:instrText xml:space="preserve"> PAGEREF _Toc475475786 \h </w:instrText>
             </w:r>
             <w:r>
               <w:rPr>
@@ -867,7 +867,7 @@
               <w:sz w:val="21"/>
             </w:rPr>
           </w:pPr>
-          <w:hyperlink w:anchor="_Toc471887893" w:history="1">
+          <w:hyperlink w:anchor="_Toc475475787" w:history="1">
             <w:r>
               <w:rPr>
                 <w:rStyle w:val="a8"/>
@@ -890,14 +890,7 @@
                 <w:rFonts w:hint="eastAsia"/>
                 <w:noProof/>
               </w:rPr>
-              <w:t>苏艳丽</w:t>
-            </w:r>
-            <w:r>
-              <w:rPr>
-                <w:rStyle w:val="a8"/>
-                <w:noProof/>
-              </w:rPr>
-              <w:t>(910096)</w:t>
+              <w:t>结算账户</w:t>
             </w:r>
             <w:r>
               <w:rPr>
@@ -918,7 +911,7 @@
                 <w:noProof/>
                 <w:webHidden/>
               </w:rPr>
-              <w:instrText xml:space="preserve"> PAGEREF _Toc471887893 \h </w:instrText>
+              <w:instrText xml:space="preserve"> PAGEREF _Toc475475787 \h </w:instrText>
             </w:r>
             <w:r>
               <w:rPr>
@@ -964,7 +957,7 @@
               <w:sz w:val="21"/>
             </w:rPr>
           </w:pPr>
-          <w:hyperlink w:anchor="_Toc471887894" w:history="1">
+          <w:hyperlink w:anchor="_Toc475475788" w:history="1">
             <w:r>
               <w:rPr>
                 <w:rStyle w:val="a8"/>
@@ -987,14 +980,14 @@
                 <w:rFonts w:hint="eastAsia"/>
                 <w:noProof/>
               </w:rPr>
-              <w:t>苏艳辉</w:t>
+              <w:t>苏艳利</w:t>
             </w:r>
             <w:r>
               <w:rPr>
                 <w:rStyle w:val="a8"/>
                 <w:noProof/>
               </w:rPr>
-              <w:t>(910097)</w:t>
+              <w:t>(910096)</w:t>
             </w:r>
             <w:r>
               <w:rPr>
@@ -1015,7 +1008,7 @@
                 <w:noProof/>
                 <w:webHidden/>
               </w:rPr>
-              <w:instrText xml:space="preserve"> PAGEREF _Toc471887894 \h </w:instrText>
+              <w:instrText xml:space="preserve"> PAGEREF _Toc475475788 \h </w:instrText>
             </w:r>
             <w:r>
               <w:rPr>
@@ -1061,7 +1054,7 @@
               <w:sz w:val="21"/>
             </w:rPr>
           </w:pPr>
-          <w:hyperlink w:anchor="_Toc471887895" w:history="1">
+          <w:hyperlink w:anchor="_Toc475475789" w:history="1">
             <w:r>
               <w:rPr>
                 <w:rStyle w:val="a8"/>
@@ -1081,17 +1074,17 @@
             <w:r>
               <w:rPr>
                 <w:rStyle w:val="a8"/>
-                <w:rFonts w:ascii="宋体" w:eastAsia="宋体" w:hAnsi="宋体" w:cs="宋体" w:hint="eastAsia"/>
-                <w:noProof/>
-              </w:rPr>
-              <w:t>孙悦</w:t>
+                <w:rFonts w:hint="eastAsia"/>
+                <w:noProof/>
+              </w:rPr>
+              <w:t>苏艳辉</w:t>
             </w:r>
             <w:r>
               <w:rPr>
                 <w:rStyle w:val="a8"/>
                 <w:noProof/>
               </w:rPr>
-              <w:t>(910101)</w:t>
+              <w:t>(910097)</w:t>
             </w:r>
             <w:r>
               <w:rPr>
@@ -1112,7 +1105,7 @@
                 <w:noProof/>
                 <w:webHidden/>
               </w:rPr>
-              <w:instrText xml:space="preserve"> PAGEREF _Toc471887895 \h </w:instrText>
+              <w:instrText xml:space="preserve"> PAGEREF _Toc475475789 \h </w:instrText>
             </w:r>
             <w:r>
               <w:rPr>
@@ -1158,7 +1151,7 @@
               <w:sz w:val="21"/>
             </w:rPr>
           </w:pPr>
-          <w:hyperlink w:anchor="_Toc471887896" w:history="1">
+          <w:hyperlink w:anchor="_Toc475475790" w:history="1">
             <w:r>
               <w:rPr>
                 <w:rStyle w:val="a8"/>
@@ -1181,6 +1174,103 @@
                 <w:rFonts w:ascii="宋体" w:eastAsia="宋体" w:hAnsi="宋体" w:cs="宋体" w:hint="eastAsia"/>
                 <w:noProof/>
               </w:rPr>
+              <w:t>孙悦</w:t>
+            </w:r>
+            <w:r>
+              <w:rPr>
+                <w:rStyle w:val="a8"/>
+                <w:noProof/>
+              </w:rPr>
+              <w:t>(910101)</w:t>
+            </w:r>
+            <w:r>
+              <w:rPr>
+                <w:noProof/>
+                <w:webHidden/>
+              </w:rPr>
+              <w:tab/>
+            </w:r>
+            <w:r>
+              <w:rPr>
+                <w:noProof/>
+                <w:webHidden/>
+              </w:rPr>
+              <w:fldChar w:fldCharType="begin"/>
+            </w:r>
+            <w:r>
+              <w:rPr>
+                <w:noProof/>
+                <w:webHidden/>
+              </w:rPr>
+              <w:instrText xml:space="preserve"> PAGEREF _Toc475475790 \h </w:instrText>
+            </w:r>
+            <w:r>
+              <w:rPr>
+                <w:noProof/>
+                <w:webHidden/>
+              </w:rPr>
+            </w:r>
+            <w:r>
+              <w:rPr>
+                <w:noProof/>
+                <w:webHidden/>
+              </w:rPr>
+              <w:fldChar w:fldCharType="separate"/>
+            </w:r>
+            <w:r>
+              <w:rPr>
+                <w:noProof/>
+                <w:webHidden/>
+              </w:rPr>
+              <w:t>7</w:t>
+            </w:r>
+            <w:r>
+              <w:rPr>
+                <w:noProof/>
+                <w:webHidden/>
+              </w:rPr>
+              <w:fldChar w:fldCharType="end"/>
+            </w:r>
+          </w:hyperlink>
+        </w:p>
+        <w:p>
+          <w:pPr>
+            <w:pStyle w:val="30"/>
+            <w:tabs>
+              <w:tab w:val="left" w:pos="1680"/>
+              <w:tab w:val="right" w:leader="dot" w:pos="8296"/>
+            </w:tabs>
+            <w:ind w:left="880"/>
+            <w:rPr>
+              <w:rFonts w:asciiTheme="minorHAnsi" w:eastAsiaTheme="minorEastAsia" w:hAnsiTheme="minorHAnsi"/>
+              <w:noProof/>
+              <w:kern w:val="2"/>
+              <w:sz w:val="21"/>
+            </w:rPr>
+          </w:pPr>
+          <w:hyperlink w:anchor="_Toc475475791" w:history="1">
+            <w:r>
+              <w:rPr>
+                <w:rStyle w:val="a8"/>
+                <w:noProof/>
+              </w:rPr>
+              <w:t>3.1.5.</w:t>
+            </w:r>
+            <w:r>
+              <w:rPr>
+                <w:rFonts w:asciiTheme="minorHAnsi" w:eastAsiaTheme="minorEastAsia" w:hAnsiTheme="minorHAnsi"/>
+                <w:noProof/>
+                <w:kern w:val="2"/>
+                <w:sz w:val="21"/>
+              </w:rPr>
+              <w:tab/>
+            </w:r>
+            <w:r>
+              <w:rPr>
+                <w:rStyle w:val="a8"/>
+                <w:rFonts w:ascii="宋体" w:eastAsia="宋体" w:hAnsi="宋体" w:cs="宋体" w:hint="eastAsia"/>
+                <w:noProof/>
+              </w:rPr>
               <w:t>温艳红</w:t>
             </w:r>
             <w:r>
@@ -1209,7 +1299,7 @@
                 <w:noProof/>
                 <w:webHidden/>
               </w:rPr>
-              <w:instrText xml:space="preserve"> PAGEREF _Toc471887896 \h </w:instrText>
+              <w:instrText xml:space="preserve"> PAGEREF _Toc475475791 \h </w:instrText>
             </w:r>
             <w:r>
               <w:rPr>
@@ -1230,6 +1320,196 @@
                 <w:webHidden/>
               </w:rPr>
               <w:t>7</w:t>
+            </w:r>
+            <w:r>
+              <w:rPr>
+                <w:noProof/>
+                <w:webHidden/>
+              </w:rPr>
+              <w:fldChar w:fldCharType="end"/>
+            </w:r>
+          </w:hyperlink>
+        </w:p>
+        <w:p>
+          <w:pPr>
+            <w:pStyle w:val="30"/>
+            <w:tabs>
+              <w:tab w:val="left" w:pos="1710"/>
+              <w:tab w:val="right" w:leader="dot" w:pos="8296"/>
+            </w:tabs>
+            <w:ind w:left="880"/>
+            <w:rPr>
+              <w:rFonts w:asciiTheme="minorHAnsi" w:eastAsiaTheme="minorEastAsia" w:hAnsiTheme="minorHAnsi"/>
+              <w:noProof/>
+              <w:kern w:val="2"/>
+              <w:sz w:val="21"/>
+            </w:rPr>
+          </w:pPr>
+          <w:hyperlink w:anchor="_Toc475475792" w:history="1">
+            <w:r>
+              <w:rPr>
+                <w:rStyle w:val="a8"/>
+                <w:rFonts w:ascii="宋体" w:eastAsia="宋体" w:hAnsi="宋体" w:cs="宋体"/>
+                <w:noProof/>
+              </w:rPr>
+              <w:t>3.1.6.</w:t>
+            </w:r>
+            <w:r>
+              <w:rPr>
+                <w:rFonts w:asciiTheme="minorHAnsi" w:eastAsiaTheme="minorEastAsia" w:hAnsiTheme="minorHAnsi"/>
+                <w:noProof/>
+                <w:kern w:val="2"/>
+                <w:sz w:val="21"/>
+              </w:rPr>
+              <w:tab/>
+            </w:r>
+            <w:r>
+              <w:rPr>
+                <w:rStyle w:val="a8"/>
+                <w:rFonts w:ascii="宋体" w:eastAsia="宋体" w:hAnsi="宋体" w:cs="宋体" w:hint="eastAsia"/>
+                <w:noProof/>
+              </w:rPr>
+              <w:t>王栋</w:t>
+            </w:r>
+            <w:r>
+              <w:rPr>
+                <w:rStyle w:val="a8"/>
+                <w:rFonts w:ascii="宋体" w:eastAsia="宋体" w:hAnsi="宋体" w:cs="宋体"/>
+                <w:noProof/>
+              </w:rPr>
+              <w:t>(910110)</w:t>
+            </w:r>
+            <w:r>
+              <w:rPr>
+                <w:noProof/>
+                <w:webHidden/>
+              </w:rPr>
+              <w:tab/>
+            </w:r>
+            <w:r>
+              <w:rPr>
+                <w:noProof/>
+                <w:webHidden/>
+              </w:rPr>
+              <w:fldChar w:fldCharType="begin"/>
+            </w:r>
+            <w:r>
+              <w:rPr>
+                <w:noProof/>
+                <w:webHidden/>
+              </w:rPr>
+              <w:instrText xml:space="preserve"> PAGEREF _Toc475475792 \h </w:instrText>
+            </w:r>
+            <w:r>
+              <w:rPr>
+                <w:noProof/>
+                <w:webHidden/>
+              </w:rPr>
+            </w:r>
+            <w:r>
+              <w:rPr>
+                <w:noProof/>
+                <w:webHidden/>
+              </w:rPr>
+              <w:fldChar w:fldCharType="separate"/>
+            </w:r>
+            <w:r>
+              <w:rPr>
+                <w:noProof/>
+                <w:webHidden/>
+              </w:rPr>
+              <w:t>8</w:t>
+            </w:r>
+            <w:r>
+              <w:rPr>
+                <w:noProof/>
+                <w:webHidden/>
+              </w:rPr>
+              <w:fldChar w:fldCharType="end"/>
+            </w:r>
+          </w:hyperlink>
+        </w:p>
+        <w:p>
+          <w:pPr>
+            <w:pStyle w:val="30"/>
+            <w:tabs>
+              <w:tab w:val="left" w:pos="1710"/>
+              <w:tab w:val="right" w:leader="dot" w:pos="8296"/>
+            </w:tabs>
+            <w:ind w:left="880"/>
+            <w:rPr>
+              <w:rFonts w:asciiTheme="minorHAnsi" w:eastAsiaTheme="minorEastAsia" w:hAnsiTheme="minorHAnsi"/>
+              <w:noProof/>
+              <w:kern w:val="2"/>
+              <w:sz w:val="21"/>
+            </w:rPr>
+          </w:pPr>
+          <w:hyperlink w:anchor="_Toc475475793" w:history="1">
+            <w:r>
+              <w:rPr>
+                <w:rStyle w:val="a8"/>
+                <w:rFonts w:ascii="宋体" w:eastAsia="宋体" w:hAnsi="宋体" w:cs="宋体"/>
+                <w:noProof/>
+              </w:rPr>
+              <w:t>3.1.7.</w:t>
+            </w:r>
+            <w:r>
+              <w:rPr>
+                <w:rFonts w:asciiTheme="minorHAnsi" w:eastAsiaTheme="minorEastAsia" w:hAnsiTheme="minorHAnsi"/>
+                <w:noProof/>
+                <w:kern w:val="2"/>
+                <w:sz w:val="21"/>
+              </w:rPr>
+              <w:tab/>
+            </w:r>
+            <w:r>
+              <w:rPr>
+                <w:rStyle w:val="a8"/>
+                <w:rFonts w:ascii="宋体" w:eastAsia="宋体" w:hAnsi="宋体" w:cs="宋体" w:hint="eastAsia"/>
+                <w:noProof/>
+              </w:rPr>
+              <w:t>张静</w:t>
+            </w:r>
+            <w:r>
+              <w:rPr>
+                <w:noProof/>
+                <w:webHidden/>
+              </w:rPr>
+              <w:tab/>
+            </w:r>
+            <w:r>
+              <w:rPr>
+                <w:noProof/>
+                <w:webHidden/>
+              </w:rPr>
+              <w:fldChar w:fldCharType="begin"/>
+            </w:r>
+            <w:r>
+              <w:rPr>
+                <w:noProof/>
+                <w:webHidden/>
+              </w:rPr>
+              <w:instrText xml:space="preserve"> PAGEREF _Toc475475793 \h </w:instrText>
+            </w:r>
+            <w:r>
+              <w:rPr>
+                <w:noProof/>
+                <w:webHidden/>
+              </w:rPr>
+            </w:r>
+            <w:r>
+              <w:rPr>
+                <w:noProof/>
+                <w:webHidden/>
+              </w:rPr>
+              <w:fldChar w:fldCharType="separate"/>
+            </w:r>
+            <w:r>
+              <w:rPr>
+                <w:noProof/>
+                <w:webHidden/>
+              </w:rPr>
+              <w:t>8</w:t>
             </w:r>
             <w:r>
               <w:rPr>
@@ -1270,11 +1550,12 @@
           <w:numId w:val="6"/>
         </w:numPr>
       </w:pPr>
-      <w:bookmarkStart w:id="0" w:name="_Toc471887885"/>
+      <w:bookmarkStart w:id="0" w:name="_Toc475475779"/>
       <w:r>
         <w:rPr>
           <w:rFonts w:hint="eastAsia"/>
         </w:rPr>
+        <w:lastRenderedPageBreak/>
         <w:t>交易</w:t>
       </w:r>
       <w:bookmarkEnd w:id="0"/>
@@ -1287,7 +1568,7 @@
           <w:numId w:val="5"/>
         </w:numPr>
       </w:pPr>
-      <w:bookmarkStart w:id="1" w:name="_Toc471887886"/>
+      <w:bookmarkStart w:id="1" w:name="_Toc475475780"/>
       <w:r>
         <w:rPr>
           <w:rFonts w:hint="eastAsia"/>
@@ -1494,7 +1775,6 @@
               <w:spacing w:line="220" w:lineRule="atLeast"/>
             </w:pPr>
             <w:r>
-              <w:lastRenderedPageBreak/>
               <w:t>L</w:t>
             </w:r>
             <w:r>
@@ -2063,7 +2343,7 @@
           <w:numId w:val="5"/>
         </w:numPr>
       </w:pPr>
-      <w:bookmarkStart w:id="10" w:name="_Toc471887887"/>
+      <w:bookmarkStart w:id="10" w:name="_Toc475475781"/>
       <w:r>
         <w:rPr>
           <w:rFonts w:hint="eastAsia"/>
@@ -2972,6 +3252,7 @@
                 <w:rFonts w:ascii="宋体" w:hAnsi="宋体" w:cs="宋体" w:hint="eastAsia"/>
                 <w:color w:val="000000"/>
               </w:rPr>
+              <w:lastRenderedPageBreak/>
               <w:t>接口版本为</w:t>
             </w:r>
             <w:r>
@@ -3007,7 +3288,7 @@
           <w:numId w:val="5"/>
         </w:numPr>
       </w:pPr>
-      <w:bookmarkStart w:id="15" w:name="_Toc471887888"/>
+      <w:bookmarkStart w:id="15" w:name="_Toc475475782"/>
       <w:r>
         <w:rPr>
           <w:rFonts w:hint="eastAsia"/>
@@ -3502,7 +3783,6 @@
                 <w:rFonts w:ascii="宋体" w:hAnsi="宋体" w:cs="宋体" w:hint="eastAsia"/>
                 <w:color w:val="000000"/>
               </w:rPr>
-              <w:lastRenderedPageBreak/>
               <w:t>极</w:t>
             </w:r>
             <w:r>
@@ -4045,7 +4325,7 @@
           <w:numId w:val="5"/>
         </w:numPr>
       </w:pPr>
-      <w:bookmarkStart w:id="16" w:name="_Toc471887889"/>
+      <w:bookmarkStart w:id="16" w:name="_Toc475475783"/>
       <w:r>
         <w:rPr>
           <w:rFonts w:hint="eastAsia"/>
@@ -5021,6 +5301,7 @@
                 <w:rFonts w:ascii="宋体" w:hAnsi="宋体" w:cs="宋体" w:hint="eastAsia"/>
                 <w:color w:val="000000"/>
               </w:rPr>
+              <w:lastRenderedPageBreak/>
               <w:t>SSH</w:t>
             </w:r>
           </w:p>
@@ -5563,12 +5844,11 @@
           <w:numId w:val="5"/>
         </w:numPr>
       </w:pPr>
-      <w:bookmarkStart w:id="32" w:name="_Toc471887890"/>
+      <w:bookmarkStart w:id="32" w:name="_Toc475475784"/>
       <w:r>
         <w:rPr>
           <w:rFonts w:hint="eastAsia"/>
         </w:rPr>
-        <w:lastRenderedPageBreak/>
         <w:t>郑州机房</w:t>
       </w:r>
       <w:bookmarkEnd w:id="32"/>
@@ -7104,12 +7384,11 @@
           <w:numId w:val="5"/>
         </w:numPr>
       </w:pPr>
-      <w:bookmarkStart w:id="41" w:name="_Toc471887891"/>
+      <w:bookmarkStart w:id="41" w:name="_Toc475475785"/>
       <w:r>
         <w:rPr>
           <w:rFonts w:hint="eastAsia"/>
         </w:rPr>
-        <w:lastRenderedPageBreak/>
         <w:t>代码</w:t>
       </w:r>
       <w:bookmarkEnd w:id="41"/>
@@ -7275,7 +7554,7 @@
           <w:numId w:val="5"/>
         </w:numPr>
       </w:pPr>
-      <w:bookmarkStart w:id="42" w:name="_Toc471887892"/>
+      <w:bookmarkStart w:id="42" w:name="_Toc475475786"/>
       <w:r>
         <w:rPr>
           <w:rFonts w:hint="eastAsia"/>
@@ -7292,13 +7571,14 @@
           <w:numId w:val="5"/>
         </w:numPr>
       </w:pPr>
-      <w:bookmarkStart w:id="43" w:name="_Toc471887893"/>
+      <w:bookmarkStart w:id="43" w:name="_Toc475475787"/>
       <w:r>
         <w:rPr>
           <w:rFonts w:hint="eastAsia"/>
         </w:rPr>
         <w:t>结算账户</w:t>
       </w:r>
+      <w:bookmarkEnd w:id="43"/>
     </w:p>
     <w:tbl>
       <w:tblPr>
@@ -7542,10 +7822,12 @@
           <w:numId w:val="5"/>
         </w:numPr>
       </w:pPr>
+      <w:bookmarkStart w:id="45" w:name="_Toc475475788"/>
       <w:r>
         <w:rPr>
           <w:rFonts w:hint="eastAsia"/>
         </w:rPr>
+        <w:lastRenderedPageBreak/>
         <w:t>苏艳利</w:t>
       </w:r>
       <w:r>
@@ -7566,7 +7848,7 @@
         </w:rPr>
         <w:t>)</w:t>
       </w:r>
-      <w:bookmarkEnd w:id="43"/>
+      <w:bookmarkEnd w:id="45"/>
     </w:p>
     <w:tbl>
       <w:tblPr>
@@ -7716,7 +7998,6 @@
               <w:rPr>
                 <w:rFonts w:hint="eastAsia"/>
               </w:rPr>
-              <w:lastRenderedPageBreak/>
               <w:t>交易帐号</w:t>
             </w:r>
           </w:p>
@@ -7767,16 +8048,16 @@
             <w:tcW w:w="4297" w:type="dxa"/>
           </w:tcPr>
           <w:p>
-            <w:bookmarkStart w:id="45" w:name="OLE_LINK29"/>
-            <w:bookmarkStart w:id="46" w:name="OLE_LINK30"/>
+            <w:bookmarkStart w:id="46" w:name="OLE_LINK29"/>
+            <w:bookmarkStart w:id="47" w:name="OLE_LINK30"/>
             <w:r>
               <w:rPr>
                 <w:rFonts w:hint="eastAsia"/>
               </w:rPr>
               <w:t>220121197407158249</w:t>
             </w:r>
-            <w:bookmarkEnd w:id="45"/>
             <w:bookmarkEnd w:id="46"/>
+            <w:bookmarkEnd w:id="47"/>
           </w:p>
         </w:tc>
         <w:tc>
@@ -7932,7 +8213,7 @@
           <w:numId w:val="5"/>
         </w:numPr>
       </w:pPr>
-      <w:bookmarkStart w:id="47" w:name="_Toc471887894"/>
+      <w:bookmarkStart w:id="48" w:name="_Toc475475789"/>
       <w:r>
         <w:rPr>
           <w:rFonts w:hint="eastAsia"/>
@@ -7957,7 +8238,7 @@
         </w:rPr>
         <w:t>)</w:t>
       </w:r>
-      <w:bookmarkEnd w:id="47"/>
+      <w:bookmarkEnd w:id="48"/>
     </w:p>
     <w:tbl>
       <w:tblPr>
@@ -8219,20 +8500,20 @@
                 <w:color w:val="FFFFFF" w:themeColor="background1"/>
               </w:rPr>
             </w:pPr>
-            <w:bookmarkStart w:id="48" w:name="OLE_LINK25"/>
-            <w:bookmarkStart w:id="49" w:name="OLE_LINK26"/>
-            <w:bookmarkStart w:id="50" w:name="OLE_LINK27"/>
-            <w:bookmarkStart w:id="51" w:name="OLE_LINK28"/>
+            <w:bookmarkStart w:id="49" w:name="OLE_LINK25"/>
+            <w:bookmarkStart w:id="50" w:name="OLE_LINK26"/>
+            <w:bookmarkStart w:id="51" w:name="OLE_LINK27"/>
+            <w:bookmarkStart w:id="52" w:name="OLE_LINK28"/>
             <w:r>
               <w:rPr>
                 <w:color w:val="FFFFFF" w:themeColor="background1"/>
               </w:rPr>
               <w:t>Suyanhui0924</w:t>
             </w:r>
-            <w:bookmarkEnd w:id="48"/>
             <w:bookmarkEnd w:id="49"/>
             <w:bookmarkEnd w:id="50"/>
             <w:bookmarkEnd w:id="51"/>
+            <w:bookmarkEnd w:id="52"/>
           </w:p>
         </w:tc>
       </w:tr>
@@ -8364,13 +8645,14 @@
           <w:numId w:val="5"/>
         </w:numPr>
       </w:pPr>
-      <w:bookmarkStart w:id="52" w:name="_Toc471887895"/>
+      <w:bookmarkStart w:id="53" w:name="_Toc475475790"/>
       <w:r>
         <w:rPr>
           <w:rFonts w:ascii="宋体" w:eastAsia="宋体" w:hAnsi="宋体" w:cs="宋体"/>
           <w:sz w:val="24"/>
           <w:szCs w:val="24"/>
         </w:rPr>
+        <w:lastRenderedPageBreak/>
         <w:t>孙悦</w:t>
       </w:r>
       <w:r>
@@ -8388,7 +8670,7 @@
         </w:rPr>
         <w:t>)</w:t>
       </w:r>
-      <w:bookmarkEnd w:id="52"/>
+      <w:bookmarkEnd w:id="53"/>
     </w:p>
     <w:tbl>
       <w:tblPr>
@@ -8764,7 +9046,6 @@
               <w:rPr>
                 <w:rFonts w:hint="eastAsia"/>
               </w:rPr>
-              <w:lastRenderedPageBreak/>
               <w:t>网银</w:t>
             </w:r>
             <w:r>
@@ -8789,10 +9070,10 @@
                 <w:szCs w:val="24"/>
               </w:rPr>
             </w:pPr>
-            <w:bookmarkStart w:id="53" w:name="OLE_LINK19"/>
-            <w:bookmarkStart w:id="54" w:name="OLE_LINK22"/>
-            <w:bookmarkStart w:id="55" w:name="OLE_LINK23"/>
-            <w:bookmarkStart w:id="56" w:name="OLE_LINK24"/>
+            <w:bookmarkStart w:id="54" w:name="OLE_LINK19"/>
+            <w:bookmarkStart w:id="55" w:name="OLE_LINK22"/>
+            <w:bookmarkStart w:id="56" w:name="OLE_LINK23"/>
+            <w:bookmarkStart w:id="57" w:name="OLE_LINK24"/>
             <w:r>
               <w:rPr>
                 <w:rFonts w:ascii="宋体" w:eastAsia="宋体" w:hAnsi="宋体" w:cs="宋体"/>
@@ -8802,10 +9083,10 @@
               </w:rPr>
               <w:t>Suyue0123</w:t>
             </w:r>
-            <w:bookmarkEnd w:id="53"/>
             <w:bookmarkEnd w:id="54"/>
             <w:bookmarkEnd w:id="55"/>
             <w:bookmarkEnd w:id="56"/>
+            <w:bookmarkEnd w:id="57"/>
           </w:p>
         </w:tc>
         <w:tc>
@@ -8840,8 +9121,8 @@
                 <w:color w:val="FFFFFF" w:themeColor="background1"/>
               </w:rPr>
             </w:pPr>
-            <w:bookmarkStart w:id="57" w:name="OLE_LINK17"/>
-            <w:bookmarkStart w:id="58" w:name="OLE_LINK18"/>
+            <w:bookmarkStart w:id="58" w:name="OLE_LINK17"/>
+            <w:bookmarkStart w:id="59" w:name="OLE_LINK18"/>
             <w:r>
               <w:rPr>
                 <w:rFonts w:hint="eastAsia"/>
@@ -8849,8 +9130,8 @@
               </w:rPr>
               <w:t>940123</w:t>
             </w:r>
-            <w:bookmarkEnd w:id="57"/>
             <w:bookmarkEnd w:id="58"/>
+            <w:bookmarkEnd w:id="59"/>
           </w:p>
         </w:tc>
       </w:tr>
@@ -8964,7 +9245,7 @@
           <w:numId w:val="5"/>
         </w:numPr>
       </w:pPr>
-      <w:bookmarkStart w:id="59" w:name="_Toc471887896"/>
+      <w:bookmarkStart w:id="60" w:name="_Toc475475791"/>
       <w:r>
         <w:rPr>
           <w:rFonts w:ascii="宋体" w:eastAsia="宋体" w:hAnsi="宋体" w:cs="宋体" w:hint="eastAsia"/>
@@ -8996,7 +9277,7 @@
         </w:rPr>
         <w:t>)</w:t>
       </w:r>
-      <w:bookmarkEnd w:id="59"/>
+      <w:bookmarkEnd w:id="60"/>
     </w:p>
     <w:tbl>
       <w:tblPr>
@@ -9204,12 +9485,12 @@
             <w:tcW w:w="4297" w:type="dxa"/>
           </w:tcPr>
           <w:p>
-            <w:bookmarkStart w:id="60" w:name="OLE_LINK9"/>
-            <w:bookmarkStart w:id="61" w:name="OLE_LINK10"/>
-            <w:bookmarkStart w:id="62" w:name="OLE_LINK13"/>
-            <w:bookmarkStart w:id="63" w:name="OLE_LINK14"/>
-            <w:bookmarkStart w:id="64" w:name="OLE_LINK15"/>
-            <w:bookmarkStart w:id="65" w:name="OLE_LINK16"/>
+            <w:bookmarkStart w:id="61" w:name="OLE_LINK9"/>
+            <w:bookmarkStart w:id="62" w:name="OLE_LINK10"/>
+            <w:bookmarkStart w:id="63" w:name="OLE_LINK13"/>
+            <w:bookmarkStart w:id="64" w:name="OLE_LINK14"/>
+            <w:bookmarkStart w:id="65" w:name="OLE_LINK15"/>
+            <w:bookmarkStart w:id="66" w:name="OLE_LINK16"/>
             <w:r>
               <w:rPr>
                 <w:rFonts w:ascii="宋体" w:eastAsia="宋体" w:hAnsi="宋体" w:cs="宋体"/>
@@ -9282,12 +9563,12 @@
               </w:rPr>
               <w:t>8448</w:t>
             </w:r>
-            <w:bookmarkEnd w:id="60"/>
             <w:bookmarkEnd w:id="61"/>
             <w:bookmarkEnd w:id="62"/>
             <w:bookmarkEnd w:id="63"/>
             <w:bookmarkEnd w:id="64"/>
             <w:bookmarkEnd w:id="65"/>
+            <w:bookmarkEnd w:id="66"/>
           </w:p>
         </w:tc>
         <w:tc>
@@ -9611,28 +9892,6 @@
       <w:pPr>
         <w:spacing w:line="220" w:lineRule="atLeast"/>
       </w:pPr>
-    </w:p>
-    <w:p>
-      <w:pPr>
-        <w:pStyle w:val="3"/>
-        <w:numPr>
-          <w:ilvl w:val="2"/>
-          <w:numId w:val="5"/>
-        </w:numPr>
-        <w:rPr>
-          <w:rFonts w:ascii="宋体" w:eastAsia="宋体" w:hAnsi="宋体" w:cs="宋体" w:hint="eastAsia"/>
-          <w:sz w:val="24"/>
-          <w:szCs w:val="24"/>
-        </w:rPr>
-      </w:pPr>
-      <w:r>
-        <w:rPr>
-          <w:rFonts w:ascii="宋体" w:eastAsia="宋体" w:hAnsi="宋体" w:cs="宋体" w:hint="eastAsia"/>
-          <w:sz w:val="24"/>
-          <w:szCs w:val="24"/>
-        </w:rPr>
-        <w:t>王栋</w:t>
-      </w:r>
     </w:p>
     <w:p>
       <w:pPr>
@@ -9647,6 +9906,371 @@
           <w:szCs w:val="24"/>
         </w:rPr>
       </w:pPr>
+      <w:bookmarkStart w:id="67" w:name="_Toc475475792"/>
+      <w:r>
+        <w:rPr>
+          <w:rFonts w:ascii="宋体" w:eastAsia="宋体" w:hAnsi="宋体" w:cs="宋体" w:hint="eastAsia"/>
+          <w:sz w:val="24"/>
+          <w:szCs w:val="24"/>
+        </w:rPr>
+        <w:lastRenderedPageBreak/>
+        <w:t>王栋</w:t>
+      </w:r>
+      <w:r>
+        <w:rPr>
+          <w:rFonts w:ascii="宋体" w:eastAsia="宋体" w:hAnsi="宋体" w:cs="宋体" w:hint="eastAsia"/>
+          <w:sz w:val="24"/>
+          <w:szCs w:val="24"/>
+        </w:rPr>
+        <w:t>(</w:t>
+      </w:r>
+      <w:r>
+        <w:rPr>
+          <w:rFonts w:ascii="宋体" w:eastAsia="宋体" w:hAnsi="宋体" w:cs="宋体"/>
+          <w:sz w:val="24"/>
+          <w:szCs w:val="24"/>
+        </w:rPr>
+        <w:t>910110</w:t>
+      </w:r>
+      <w:r>
+        <w:rPr>
+          <w:rFonts w:ascii="宋体" w:eastAsia="宋体" w:hAnsi="宋体" w:cs="宋体" w:hint="eastAsia"/>
+          <w:sz w:val="24"/>
+          <w:szCs w:val="24"/>
+        </w:rPr>
+        <w:t>)</w:t>
+      </w:r>
+      <w:bookmarkEnd w:id="67"/>
+    </w:p>
+    <w:tbl>
+      <w:tblPr>
+        <w:tblStyle w:val="a4"/>
+        <w:tblW w:w="0" w:type="auto"/>
+        <w:tblLook w:val="04A0"/>
+      </w:tblPr>
+      <w:tblGrid>
+        <w:gridCol w:w="1384"/>
+        <w:gridCol w:w="4297"/>
+        <w:gridCol w:w="2841"/>
+      </w:tblGrid>
+      <w:tr>
+        <w:tc>
+          <w:tcPr>
+            <w:tcW w:w="8522" w:type="dxa"/>
+            <w:gridSpan w:val="3"/>
+          </w:tcPr>
+          <w:p>
+            <w:pPr>
+              <w:jc w:val="center"/>
+            </w:pPr>
+            <w:r>
+              <w:rPr>
+                <w:rFonts w:hint="eastAsia"/>
+              </w:rPr>
+              <w:t>交易账户</w:t>
+            </w:r>
+          </w:p>
+        </w:tc>
+      </w:tr>
+      <w:tr>
+        <w:tc>
+          <w:tcPr>
+            <w:tcW w:w="1384" w:type="dxa"/>
+          </w:tcPr>
+          <w:p>
+            <w:r>
+              <w:rPr>
+                <w:rFonts w:hint="eastAsia"/>
+              </w:rPr>
+              <w:t>户名</w:t>
+            </w:r>
+          </w:p>
+        </w:tc>
+        <w:tc>
+          <w:tcPr>
+            <w:tcW w:w="4297" w:type="dxa"/>
+          </w:tcPr>
+          <w:p>
+            <w:r>
+              <w:rPr>
+                <w:rFonts w:hint="eastAsia"/>
+              </w:rPr>
+              <w:t>王栋</w:t>
+            </w:r>
+          </w:p>
+        </w:tc>
+        <w:tc>
+          <w:tcPr>
+            <w:tcW w:w="2841" w:type="dxa"/>
+          </w:tcPr>
+          <w:p/>
+        </w:tc>
+      </w:tr>
+      <w:tr>
+        <w:tc>
+          <w:tcPr>
+            <w:tcW w:w="1384" w:type="dxa"/>
+          </w:tcPr>
+          <w:p>
+            <w:r>
+              <w:rPr>
+                <w:rFonts w:hint="eastAsia"/>
+              </w:rPr>
+              <w:t>开户行</w:t>
+            </w:r>
+          </w:p>
+        </w:tc>
+        <w:tc>
+          <w:tcPr>
+            <w:tcW w:w="4297" w:type="dxa"/>
+          </w:tcPr>
+          <w:p/>
+        </w:tc>
+        <w:tc>
+          <w:tcPr>
+            <w:tcW w:w="2841" w:type="dxa"/>
+          </w:tcPr>
+          <w:p/>
+        </w:tc>
+      </w:tr>
+      <w:tr>
+        <w:tc>
+          <w:tcPr>
+            <w:tcW w:w="1384" w:type="dxa"/>
+          </w:tcPr>
+          <w:p>
+            <w:r>
+              <w:rPr>
+                <w:rFonts w:hint="eastAsia"/>
+              </w:rPr>
+              <w:t>帐号</w:t>
+            </w:r>
+          </w:p>
+        </w:tc>
+        <w:tc>
+          <w:tcPr>
+            <w:tcW w:w="4297" w:type="dxa"/>
+          </w:tcPr>
+          <w:p/>
+        </w:tc>
+        <w:tc>
+          <w:tcPr>
+            <w:tcW w:w="2841" w:type="dxa"/>
+          </w:tcPr>
+          <w:p/>
+        </w:tc>
+      </w:tr>
+      <w:tr>
+        <w:tc>
+          <w:tcPr>
+            <w:tcW w:w="1384" w:type="dxa"/>
+          </w:tcPr>
+          <w:p>
+            <w:r>
+              <w:rPr>
+                <w:rFonts w:hint="eastAsia"/>
+              </w:rPr>
+              <w:t>交易帐号</w:t>
+            </w:r>
+          </w:p>
+        </w:tc>
+        <w:tc>
+          <w:tcPr>
+            <w:tcW w:w="4297" w:type="dxa"/>
+          </w:tcPr>
+          <w:p>
+            <w:r>
+              <w:t>910110</w:t>
+            </w:r>
+          </w:p>
+        </w:tc>
+        <w:tc>
+          <w:tcPr>
+            <w:tcW w:w="2841" w:type="dxa"/>
+          </w:tcPr>
+          <w:p>
+            <w:r>
+              <w:rPr>
+                <w:rFonts w:hint="eastAsia"/>
+              </w:rPr>
+              <w:t>金瑞期货</w:t>
+            </w:r>
+          </w:p>
+        </w:tc>
+      </w:tr>
+      <w:tr>
+        <w:tc>
+          <w:tcPr>
+            <w:tcW w:w="1384" w:type="dxa"/>
+          </w:tcPr>
+          <w:p>
+            <w:r>
+              <w:rPr>
+                <w:rFonts w:hint="eastAsia"/>
+              </w:rPr>
+              <w:t>身份证</w:t>
+            </w:r>
+          </w:p>
+        </w:tc>
+        <w:tc>
+          <w:tcPr>
+            <w:tcW w:w="4297" w:type="dxa"/>
+          </w:tcPr>
+          <w:p/>
+        </w:tc>
+        <w:tc>
+          <w:tcPr>
+            <w:tcW w:w="2841" w:type="dxa"/>
+          </w:tcPr>
+          <w:p/>
+        </w:tc>
+      </w:tr>
+      <w:tr>
+        <w:tc>
+          <w:tcPr>
+            <w:tcW w:w="1384" w:type="dxa"/>
+          </w:tcPr>
+          <w:p>
+            <w:r>
+              <w:rPr>
+                <w:rFonts w:hint="eastAsia"/>
+              </w:rPr>
+              <w:t>备注</w:t>
+            </w:r>
+          </w:p>
+        </w:tc>
+        <w:tc>
+          <w:tcPr>
+            <w:tcW w:w="7138" w:type="dxa"/>
+            <w:gridSpan w:val="2"/>
+          </w:tcPr>
+          <w:p>
+            <w:pPr>
+              <w:pStyle w:val="a7"/>
+              <w:numPr>
+                <w:ilvl w:val="0"/>
+                <w:numId w:val="10"/>
+              </w:numPr>
+              <w:ind w:firstLineChars="0"/>
+            </w:pPr>
+            <w:r>
+              <w:rPr>
+                <w:rFonts w:hint="eastAsia"/>
+              </w:rPr>
+              <w:t>大连飞创机房</w:t>
+            </w:r>
+            <w:r>
+              <w:rPr>
+                <w:rFonts w:hint="eastAsia"/>
+              </w:rPr>
+              <w:t>，交易</w:t>
+            </w:r>
+            <w:r>
+              <w:rPr>
+                <w:rFonts w:hint="eastAsia"/>
+              </w:rPr>
+              <w:t>大商所</w:t>
+            </w:r>
+            <w:r>
+              <w:rPr>
+                <w:rFonts w:hint="eastAsia"/>
+              </w:rPr>
+              <w:t>品种</w:t>
+            </w:r>
+          </w:p>
+        </w:tc>
+      </w:tr>
+    </w:tbl>
+    <w:p>
+      <w:r>
+        <w:rPr>
+          <w:rFonts w:hint="eastAsia"/>
+        </w:rPr>
+        <w:t>【金瑞期货】尊敬的客户王栋，您的期货账户已开通，客户号为</w:t>
+      </w:r>
+      <w:r>
+        <w:rPr>
+          <w:rFonts w:hint="eastAsia"/>
+        </w:rPr>
+        <w:t>910110</w:t>
+      </w:r>
+      <w:r>
+        <w:rPr>
+          <w:rFonts w:hint="eastAsia"/>
+        </w:rPr>
+        <w:t xml:space="preserve">. </w:t>
+      </w:r>
+      <w:r>
+        <w:rPr>
+          <w:rFonts w:hint="eastAsia"/>
+        </w:rPr>
+        <w:t>您的投资者服务系统用户名为</w:t>
+      </w:r>
+      <w:r>
+        <w:rPr>
+          <w:rFonts w:hint="eastAsia"/>
+        </w:rPr>
+        <w:t>0095910110</w:t>
+      </w:r>
+      <w:r>
+        <w:rPr>
+          <w:rFonts w:hint="eastAsia"/>
+        </w:rPr>
+        <w:t>，密码为</w:t>
+      </w:r>
+      <w:r>
+        <w:rPr>
+          <w:rFonts w:hint="eastAsia"/>
+        </w:rPr>
+        <w:t>8584LlGt</w:t>
+      </w:r>
+      <w:r>
+        <w:rPr>
+          <w:rFonts w:hint="eastAsia"/>
+        </w:rPr>
+        <w:t>。请妥善保管好您的客户号和密码。官方微信现已开通，微信号：</w:t>
+      </w:r>
+      <w:proofErr w:type="spellStart"/>
+      <w:r>
+        <w:rPr>
+          <w:rFonts w:hint="eastAsia"/>
+        </w:rPr>
+        <w:t>jinruiqihuo</w:t>
+      </w:r>
+      <w:proofErr w:type="spellEnd"/>
+      <w:r>
+        <w:rPr>
+          <w:rFonts w:hint="eastAsia"/>
+        </w:rPr>
+        <w:t>。祝您投资顺利！全国统一客服热线</w:t>
+      </w:r>
+      <w:r>
+        <w:rPr>
+          <w:rFonts w:hint="eastAsia"/>
+        </w:rPr>
+        <w:t>400-8888-208</w:t>
+      </w:r>
+      <w:r>
+        <w:rPr>
+          <w:rFonts w:hint="eastAsia"/>
+        </w:rPr>
+        <w:t>。</w:t>
+      </w:r>
+    </w:p>
+    <w:p>
+      <w:pPr>
+        <w:pStyle w:val="3"/>
+        <w:numPr>
+          <w:ilvl w:val="2"/>
+          <w:numId w:val="5"/>
+        </w:numPr>
+        <w:rPr>
+          <w:rFonts w:ascii="宋体" w:eastAsia="宋体" w:hAnsi="宋体" w:cs="宋体"/>
+          <w:sz w:val="24"/>
+          <w:szCs w:val="24"/>
+        </w:rPr>
+      </w:pPr>
+      <w:bookmarkStart w:id="68" w:name="_Toc475475793"/>
       <w:r>
         <w:rPr>
           <w:rFonts w:ascii="宋体" w:eastAsia="宋体" w:hAnsi="宋体" w:cs="宋体" w:hint="eastAsia"/>
@@ -9654,6 +10278,304 @@
           <w:szCs w:val="24"/>
         </w:rPr>
         <w:t>张静</w:t>
+      </w:r>
+      <w:bookmarkEnd w:id="68"/>
+    </w:p>
+    <w:tbl>
+      <w:tblPr>
+        <w:tblStyle w:val="a4"/>
+        <w:tblW w:w="0" w:type="auto"/>
+        <w:tblLook w:val="04A0"/>
+      </w:tblPr>
+      <w:tblGrid>
+        <w:gridCol w:w="1384"/>
+        <w:gridCol w:w="4297"/>
+        <w:gridCol w:w="2841"/>
+      </w:tblGrid>
+      <w:tr>
+        <w:tc>
+          <w:tcPr>
+            <w:tcW w:w="8522" w:type="dxa"/>
+            <w:gridSpan w:val="3"/>
+          </w:tcPr>
+          <w:p>
+            <w:pPr>
+              <w:jc w:val="center"/>
+            </w:pPr>
+            <w:r>
+              <w:rPr>
+                <w:rFonts w:hint="eastAsia"/>
+              </w:rPr>
+              <w:t>交易账户</w:t>
+            </w:r>
+          </w:p>
+        </w:tc>
+      </w:tr>
+      <w:tr>
+        <w:tc>
+          <w:tcPr>
+            <w:tcW w:w="1384" w:type="dxa"/>
+          </w:tcPr>
+          <w:p>
+            <w:r>
+              <w:rPr>
+                <w:rFonts w:hint="eastAsia"/>
+              </w:rPr>
+              <w:t>户名</w:t>
+            </w:r>
+          </w:p>
+        </w:tc>
+        <w:tc>
+          <w:tcPr>
+            <w:tcW w:w="4297" w:type="dxa"/>
+          </w:tcPr>
+          <w:p>
+            <w:r>
+              <w:rPr>
+                <w:rFonts w:hint="eastAsia"/>
+              </w:rPr>
+              <w:t>张静</w:t>
+            </w:r>
+          </w:p>
+        </w:tc>
+        <w:tc>
+          <w:tcPr>
+            <w:tcW w:w="2841" w:type="dxa"/>
+          </w:tcPr>
+          <w:p/>
+        </w:tc>
+      </w:tr>
+      <w:tr>
+        <w:tc>
+          <w:tcPr>
+            <w:tcW w:w="1384" w:type="dxa"/>
+          </w:tcPr>
+          <w:p>
+            <w:r>
+              <w:rPr>
+                <w:rFonts w:hint="eastAsia"/>
+              </w:rPr>
+              <w:t>开户行</w:t>
+            </w:r>
+          </w:p>
+        </w:tc>
+        <w:tc>
+          <w:tcPr>
+            <w:tcW w:w="4297" w:type="dxa"/>
+          </w:tcPr>
+          <w:p/>
+        </w:tc>
+        <w:tc>
+          <w:tcPr>
+            <w:tcW w:w="2841" w:type="dxa"/>
+          </w:tcPr>
+          <w:p/>
+        </w:tc>
+      </w:tr>
+      <w:tr>
+        <w:tc>
+          <w:tcPr>
+            <w:tcW w:w="1384" w:type="dxa"/>
+          </w:tcPr>
+          <w:p>
+            <w:r>
+              <w:rPr>
+                <w:rFonts w:hint="eastAsia"/>
+              </w:rPr>
+              <w:t>帐号</w:t>
+            </w:r>
+          </w:p>
+        </w:tc>
+        <w:tc>
+          <w:tcPr>
+            <w:tcW w:w="4297" w:type="dxa"/>
+          </w:tcPr>
+          <w:p/>
+        </w:tc>
+        <w:tc>
+          <w:tcPr>
+            <w:tcW w:w="2841" w:type="dxa"/>
+          </w:tcPr>
+          <w:p/>
+        </w:tc>
+      </w:tr>
+      <w:tr>
+        <w:tc>
+          <w:tcPr>
+            <w:tcW w:w="1384" w:type="dxa"/>
+          </w:tcPr>
+          <w:p>
+            <w:r>
+              <w:rPr>
+                <w:rFonts w:hint="eastAsia"/>
+              </w:rPr>
+              <w:t>交易帐号</w:t>
+            </w:r>
+          </w:p>
+        </w:tc>
+        <w:tc>
+          <w:tcPr>
+            <w:tcW w:w="4297" w:type="dxa"/>
+          </w:tcPr>
+          <w:p>
+            <w:r>
+              <w:t>910109</w:t>
+            </w:r>
+          </w:p>
+        </w:tc>
+        <w:tc>
+          <w:tcPr>
+            <w:tcW w:w="2841" w:type="dxa"/>
+          </w:tcPr>
+          <w:p>
+            <w:r>
+              <w:rPr>
+                <w:rFonts w:hint="eastAsia"/>
+              </w:rPr>
+              <w:t>金瑞期货</w:t>
+            </w:r>
+          </w:p>
+        </w:tc>
+      </w:tr>
+      <w:tr>
+        <w:tc>
+          <w:tcPr>
+            <w:tcW w:w="1384" w:type="dxa"/>
+          </w:tcPr>
+          <w:p>
+            <w:r>
+              <w:rPr>
+                <w:rFonts w:hint="eastAsia"/>
+              </w:rPr>
+              <w:t>身份证</w:t>
+            </w:r>
+          </w:p>
+        </w:tc>
+        <w:tc>
+          <w:tcPr>
+            <w:tcW w:w="4297" w:type="dxa"/>
+          </w:tcPr>
+          <w:p/>
+        </w:tc>
+        <w:tc>
+          <w:tcPr>
+            <w:tcW w:w="2841" w:type="dxa"/>
+          </w:tcPr>
+          <w:p/>
+        </w:tc>
+      </w:tr>
+      <w:tr>
+        <w:tc>
+          <w:tcPr>
+            <w:tcW w:w="1384" w:type="dxa"/>
+          </w:tcPr>
+          <w:p>
+            <w:r>
+              <w:rPr>
+                <w:rFonts w:hint="eastAsia"/>
+              </w:rPr>
+              <w:t>备注</w:t>
+            </w:r>
+          </w:p>
+        </w:tc>
+        <w:tc>
+          <w:tcPr>
+            <w:tcW w:w="7138" w:type="dxa"/>
+            <w:gridSpan w:val="2"/>
+          </w:tcPr>
+          <w:p>
+            <w:pPr>
+              <w:pStyle w:val="a7"/>
+              <w:numPr>
+                <w:ilvl w:val="0"/>
+                <w:numId w:val="10"/>
+              </w:numPr>
+              <w:ind w:firstLineChars="0"/>
+            </w:pPr>
+            <w:r>
+              <w:rPr>
+                <w:rFonts w:hint="eastAsia"/>
+              </w:rPr>
+              <w:t>上期移动机房</w:t>
+            </w:r>
+            <w:r>
+              <w:rPr>
+                <w:rFonts w:hint="eastAsia"/>
+              </w:rPr>
+              <w:t>，交易上期所品种</w:t>
+            </w:r>
+          </w:p>
+        </w:tc>
+      </w:tr>
+    </w:tbl>
+    <w:p>
+      <w:r>
+        <w:rPr>
+          <w:rFonts w:hint="eastAsia"/>
+        </w:rPr>
+        <w:t>【金瑞期货】尊敬的客户张静，您的期货账户已开通，客户号为</w:t>
+      </w:r>
+      <w:r>
+        <w:rPr>
+          <w:rFonts w:hint="eastAsia"/>
+        </w:rPr>
+        <w:t>910109,</w:t>
+      </w:r>
+      <w:r>
+        <w:rPr>
+          <w:rFonts w:hint="eastAsia"/>
+        </w:rPr>
+        <w:t>。您的投资者服务系统用户名为</w:t>
+      </w:r>
+      <w:r>
+        <w:rPr>
+          <w:rFonts w:hint="eastAsia"/>
+        </w:rPr>
+        <w:t>0095910109</w:t>
+      </w:r>
+      <w:r>
+        <w:rPr>
+          <w:rFonts w:hint="eastAsia"/>
+        </w:rPr>
+        <w:t>，密码为</w:t>
+      </w:r>
+      <w:r>
+        <w:rPr>
+          <w:rFonts w:hint="eastAsia"/>
+        </w:rPr>
+        <w:t>9759tccU</w:t>
+      </w:r>
+      <w:r>
+        <w:rPr>
+          <w:rFonts w:hint="eastAsia"/>
+        </w:rPr>
+        <w:t>。请妥善保管好您的客户号和密码。官方微信现已开通，微信号：</w:t>
+      </w:r>
+      <w:proofErr w:type="spellStart"/>
+      <w:r>
+        <w:rPr>
+          <w:rFonts w:hint="eastAsia"/>
+        </w:rPr>
+        <w:t>jinruiqihuo</w:t>
+      </w:r>
+      <w:proofErr w:type="spellEnd"/>
+      <w:r>
+        <w:rPr>
+          <w:rFonts w:hint="eastAsia"/>
+        </w:rPr>
+        <w:t>。祝您投资顺利！全国统一客服热线</w:t>
+      </w:r>
+      <w:r>
+        <w:rPr>
+          <w:rFonts w:hint="eastAsia"/>
+        </w:rPr>
+        <w:t>400-8888-208</w:t>
+      </w:r>
+      <w:r>
+        <w:rPr>
+          <w:rFonts w:hint="eastAsia"/>
+        </w:rPr>
+        <w:t>。</w:t>
       </w:r>
     </w:p>
     <w:p>
@@ -9779,7 +10701,7 @@
                 <w:b/>
                 <w:noProof/>
               </w:rPr>
-              <w:t>7</w:t>
+              <w:t>8</w:t>
             </w:r>
             <w:r>
               <w:rPr>
@@ -9822,7 +10744,7 @@
                 <w:b/>
                 <w:noProof/>
               </w:rPr>
-              <w:t>7</w:t>
+              <w:t>8</w:t>
             </w:r>
             <w:r>
               <w:rPr>
@@ -11688,7 +12610,7 @@
 </file>
 
 <file path=customXml/itemProps1.xml><?xml version="1.0" encoding="utf-8"?>
-<ds:datastoreItem xmlns:ds="http://schemas.openxmlformats.org/officeDocument/2006/customXml" ds:itemID="{0A059C26-9148-4896-BB33-597B324374D2}">
+<ds:datastoreItem xmlns:ds="http://schemas.openxmlformats.org/officeDocument/2006/customXml" ds:itemID="{F6F7680E-1D20-4887-9F36-B4638CAE1980}">
   <ds:schemaRefs>
     <ds:schemaRef ds:uri="http://schemas.openxmlformats.org/officeDocument/2006/bibliography"/>
   </ds:schemaRefs>

</xml_diff>

<commit_message>
update account info for Medication
</commit_message>
<xml_diff>
--- a/meditations/docs/account info/账号汇总.docx
+++ b/meditations/docs/account info/账号汇总.docx
@@ -10580,6 +10580,275 @@
     </w:p>
     <w:p>
       <w:pPr>
+        <w:pStyle w:val="3"/>
+        <w:numPr>
+          <w:ilvl w:val="2"/>
+          <w:numId w:val="5"/>
+        </w:numPr>
+        <w:rPr>
+          <w:rFonts w:ascii="宋体" w:eastAsia="宋体" w:hAnsi="宋体" w:cs="宋体" w:hint="eastAsia"/>
+          <w:sz w:val="24"/>
+          <w:szCs w:val="24"/>
+        </w:rPr>
+      </w:pPr>
+      <w:r>
+        <w:rPr>
+          <w:rFonts w:ascii="宋体" w:eastAsia="宋体" w:hAnsi="宋体" w:cs="宋体"/>
+          <w:sz w:val="24"/>
+          <w:szCs w:val="24"/>
+        </w:rPr>
+        <w:t>股票数据</w:t>
+      </w:r>
+    </w:p>
+    <w:p>
+      <w:pPr>
+        <w:adjustRightInd/>
+        <w:snapToGrid/>
+        <w:spacing w:after="240"/>
+        <w:rPr>
+          <w:rFonts w:ascii="宋体" w:eastAsia="宋体" w:hAnsi="宋体" w:cs="宋体"/>
+          <w:sz w:val="24"/>
+          <w:szCs w:val="24"/>
+        </w:rPr>
+      </w:pPr>
+      <w:r>
+        <w:rPr>
+          <w:rFonts w:ascii="宋体" w:eastAsia="宋体" w:hAnsi="宋体" w:cs="宋体"/>
+          <w:sz w:val="24"/>
+          <w:szCs w:val="24"/>
+        </w:rPr>
+        <w:t>L1账号：TD3406909005  密码：52434604  服务器IP：</w:t>
+      </w:r>
+      <w:r>
+        <w:rPr>
+          <w:rFonts w:ascii="宋体" w:eastAsia="宋体" w:hAnsi="宋体" w:cs="宋体"/>
+          <w:noProof/>
+          <w:sz w:val="24"/>
+          <w:szCs w:val="24"/>
+        </w:rPr>
+        <w:drawing>
+          <wp:inline distT="0" distB="0" distL="0" distR="0">
+            <wp:extent cx="190500" cy="142875"/>
+            <wp:effectExtent l="19050" t="0" r="0" b="0"/>
+            <wp:docPr id="1" name="图片 1" descr="C:\Users\Administrator\AppData\Roaming\Tencent\QQ\Temp\%W@GJ$ACOF(TYDYECOKVDYB.png"/>
+            <wp:cNvGraphicFramePr>
+              <a:graphicFrameLocks xmlns:a="http://schemas.openxmlformats.org/drawingml/2006/main" noChangeAspect="1"/>
+            </wp:cNvGraphicFramePr>
+            <a:graphic xmlns:a="http://schemas.openxmlformats.org/drawingml/2006/main">
+              <a:graphicData uri="http://schemas.openxmlformats.org/drawingml/2006/picture">
+                <pic:pic xmlns:pic="http://schemas.openxmlformats.org/drawingml/2006/picture">
+                  <pic:nvPicPr>
+                    <pic:cNvPr id="0" name="Picture 1" descr="C:\Users\Administrator\AppData\Roaming\Tencent\QQ\Temp\%W@GJ$ACOF(TYDYECOKVDYB.png"/>
+                    <pic:cNvPicPr>
+                      <a:picLocks noChangeAspect="1" noChangeArrowheads="1"/>
+                    </pic:cNvPicPr>
+                  </pic:nvPicPr>
+                  <pic:blipFill>
+                    <a:blip r:embed="rId8" cstate="print"/>
+                    <a:srcRect/>
+                    <a:stretch>
+                      <a:fillRect/>
+                    </a:stretch>
+                  </pic:blipFill>
+                  <pic:spPr bwMode="auto">
+                    <a:xfrm>
+                      <a:off x="0" y="0"/>
+                      <a:ext cx="190500" cy="142875"/>
+                    </a:xfrm>
+                    <a:prstGeom prst="rect">
+                      <a:avLst/>
+                    </a:prstGeom>
+                    <a:noFill/>
+                    <a:ln w="9525">
+                      <a:noFill/>
+                      <a:miter lim="800000"/>
+                      <a:headEnd/>
+                      <a:tailEnd/>
+                    </a:ln>
+                  </pic:spPr>
+                </pic:pic>
+              </a:graphicData>
+            </a:graphic>
+          </wp:inline>
+        </w:drawing>
+      </w:r>
+      <w:r>
+        <w:rPr>
+          <w:rFonts w:ascii="宋体" w:eastAsia="宋体" w:hAnsi="宋体" w:cs="宋体"/>
+          <w:sz w:val="24"/>
+          <w:szCs w:val="24"/>
+        </w:rPr>
+        <w:t>114.80.154.34  服务端口：6270(主) 或 6260(备)</w:t>
+      </w:r>
+      <w:r>
+        <w:rPr>
+          <w:rFonts w:ascii="宋体" w:eastAsia="宋体" w:hAnsi="宋体" w:cs="宋体"/>
+          <w:sz w:val="24"/>
+          <w:szCs w:val="24"/>
+        </w:rPr>
+        <w:br/>
+        <w:t>L2账号：TD3406909004  密码：19508003  服务器IP：</w:t>
+      </w:r>
+      <w:r>
+        <w:rPr>
+          <w:rFonts w:ascii="宋体" w:eastAsia="宋体" w:hAnsi="宋体" w:cs="宋体"/>
+          <w:noProof/>
+          <w:sz w:val="24"/>
+          <w:szCs w:val="24"/>
+        </w:rPr>
+        <w:drawing>
+          <wp:inline distT="0" distB="0" distL="0" distR="0">
+            <wp:extent cx="190500" cy="142875"/>
+            <wp:effectExtent l="19050" t="0" r="0" b="0"/>
+            <wp:docPr id="2" name="图片 2" descr="C:\Users\Administrator\AppData\Roaming\Tencent\QQ\Temp\%W@GJ$ACOF(TYDYECOKVDYB.png"/>
+            <wp:cNvGraphicFramePr>
+              <a:graphicFrameLocks xmlns:a="http://schemas.openxmlformats.org/drawingml/2006/main" noChangeAspect="1"/>
+            </wp:cNvGraphicFramePr>
+            <a:graphic xmlns:a="http://schemas.openxmlformats.org/drawingml/2006/main">
+              <a:graphicData uri="http://schemas.openxmlformats.org/drawingml/2006/picture">
+                <pic:pic xmlns:pic="http://schemas.openxmlformats.org/drawingml/2006/picture">
+                  <pic:nvPicPr>
+                    <pic:cNvPr id="0" name="Picture 2" descr="C:\Users\Administrator\AppData\Roaming\Tencent\QQ\Temp\%W@GJ$ACOF(TYDYECOKVDYB.png"/>
+                    <pic:cNvPicPr>
+                      <a:picLocks noChangeAspect="1" noChangeArrowheads="1"/>
+                    </pic:cNvPicPr>
+                  </pic:nvPicPr>
+                  <pic:blipFill>
+                    <a:blip r:embed="rId8" cstate="print"/>
+                    <a:srcRect/>
+                    <a:stretch>
+                      <a:fillRect/>
+                    </a:stretch>
+                  </pic:blipFill>
+                  <pic:spPr bwMode="auto">
+                    <a:xfrm>
+                      <a:off x="0" y="0"/>
+                      <a:ext cx="190500" cy="142875"/>
+                    </a:xfrm>
+                    <a:prstGeom prst="rect">
+                      <a:avLst/>
+                    </a:prstGeom>
+                    <a:noFill/>
+                    <a:ln w="9525">
+                      <a:noFill/>
+                      <a:miter lim="800000"/>
+                      <a:headEnd/>
+                      <a:tailEnd/>
+                    </a:ln>
+                  </pic:spPr>
+                </pic:pic>
+              </a:graphicData>
+            </a:graphic>
+          </wp:inline>
+        </w:drawing>
+      </w:r>
+      <w:r>
+        <w:rPr>
+          <w:rFonts w:ascii="宋体" w:eastAsia="宋体" w:hAnsi="宋体" w:cs="宋体"/>
+          <w:sz w:val="24"/>
+          <w:szCs w:val="24"/>
+        </w:rPr>
+        <w:t>114.80.154.34  服务端口：6271(主) 或 6261(备)</w:t>
+      </w:r>
+      <w:r>
+        <w:rPr>
+          <w:rFonts w:ascii="宋体" w:eastAsia="宋体" w:hAnsi="宋体" w:cs="宋体"/>
+          <w:sz w:val="24"/>
+          <w:szCs w:val="24"/>
+        </w:rPr>
+        <w:br/>
+        <w:t> </w:t>
+      </w:r>
+      <w:r>
+        <w:rPr>
+          <w:rFonts w:ascii="宋体" w:eastAsia="宋体" w:hAnsi="宋体" w:cs="宋体"/>
+          <w:sz w:val="24"/>
+          <w:szCs w:val="24"/>
+        </w:rPr>
+        <w:br/>
+        <w:t>请注意:一个账号只允许一个用户登录。服务器每天早上8:56-9:00左右关闭重启，建议早上9点后进行连接。</w:t>
+      </w:r>
+      <w:r>
+        <w:rPr>
+          <w:rFonts w:ascii="宋体" w:eastAsia="宋体" w:hAnsi="宋体" w:cs="宋体"/>
+          <w:sz w:val="24"/>
+          <w:szCs w:val="24"/>
+        </w:rPr>
+        <w:br/>
+      </w:r>
+      <w:r>
+        <w:rPr>
+          <w:rFonts w:ascii="宋体" w:eastAsia="宋体" w:hAnsi="宋体" w:cs="宋体"/>
+          <w:sz w:val="24"/>
+          <w:szCs w:val="24"/>
+        </w:rPr>
+        <w:lastRenderedPageBreak/>
+        <w:t>TD其他各版本接口欢迎登陆wind大奖章网站下载，链接地址（后续接口更新会及时上传到网站）：</w:t>
+      </w:r>
+      <w:r>
+        <w:rPr>
+          <w:rFonts w:ascii="宋体" w:eastAsia="宋体" w:hAnsi="宋体" w:cs="宋体"/>
+          <w:noProof/>
+          <w:sz w:val="24"/>
+          <w:szCs w:val="24"/>
+        </w:rPr>
+        <w:drawing>
+          <wp:inline distT="0" distB="0" distL="0" distR="0">
+            <wp:extent cx="190500" cy="142875"/>
+            <wp:effectExtent l="19050" t="0" r="0" b="0"/>
+            <wp:docPr id="3" name="图片 3" descr="C:\Users\Administrator\AppData\Roaming\Tencent\QQ\Temp\%W@GJ$ACOF(TYDYECOKVDYB.png"/>
+            <wp:cNvGraphicFramePr>
+              <a:graphicFrameLocks xmlns:a="http://schemas.openxmlformats.org/drawingml/2006/main" noChangeAspect="1"/>
+            </wp:cNvGraphicFramePr>
+            <a:graphic xmlns:a="http://schemas.openxmlformats.org/drawingml/2006/main">
+              <a:graphicData uri="http://schemas.openxmlformats.org/drawingml/2006/picture">
+                <pic:pic xmlns:pic="http://schemas.openxmlformats.org/drawingml/2006/picture">
+                  <pic:nvPicPr>
+                    <pic:cNvPr id="0" name="Picture 3" descr="C:\Users\Administrator\AppData\Roaming\Tencent\QQ\Temp\%W@GJ$ACOF(TYDYECOKVDYB.png"/>
+                    <pic:cNvPicPr>
+                      <a:picLocks noChangeAspect="1" noChangeArrowheads="1"/>
+                    </pic:cNvPicPr>
+                  </pic:nvPicPr>
+                  <pic:blipFill>
+                    <a:blip r:embed="rId8" cstate="print"/>
+                    <a:srcRect/>
+                    <a:stretch>
+                      <a:fillRect/>
+                    </a:stretch>
+                  </pic:blipFill>
+                  <pic:spPr bwMode="auto">
+                    <a:xfrm>
+                      <a:off x="0" y="0"/>
+                      <a:ext cx="190500" cy="142875"/>
+                    </a:xfrm>
+                    <a:prstGeom prst="rect">
+                      <a:avLst/>
+                    </a:prstGeom>
+                    <a:noFill/>
+                    <a:ln w="9525">
+                      <a:noFill/>
+                      <a:miter lim="800000"/>
+                      <a:headEnd/>
+                      <a:tailEnd/>
+                    </a:ln>
+                  </pic:spPr>
+                </pic:pic>
+              </a:graphicData>
+            </a:graphic>
+          </wp:inline>
+        </w:drawing>
+      </w:r>
+      <w:r>
+        <w:rPr>
+          <w:rFonts w:ascii="宋体" w:eastAsia="宋体" w:hAnsi="宋体" w:cs="宋体"/>
+          <w:sz w:val="24"/>
+          <w:szCs w:val="24"/>
+        </w:rPr>
+        <w:t>http://www.dajiangzhang.com/q?bf41d27c-ea98-4f99-8447-5ea0a8675391</w:t>
+      </w:r>
+    </w:p>
+    <w:p>
+      <w:pPr>
         <w:adjustRightInd/>
         <w:snapToGrid/>
         <w:spacing w:after="0"/>
@@ -10608,7 +10877,7 @@
       </w:pPr>
     </w:p>
     <w:sectPr>
-      <w:footerReference w:type="default" r:id="rId8"/>
+      <w:footerReference w:type="default" r:id="rId9"/>
       <w:pgSz w:w="11906" w:h="16838"/>
       <w:pgMar w:top="1440" w:right="1800" w:bottom="1440" w:left="1800" w:header="708" w:footer="708" w:gutter="0"/>
       <w:cols w:space="708"/>
@@ -10744,7 +11013,7 @@
                 <w:b/>
                 <w:noProof/>
               </w:rPr>
-              <w:t>8</w:t>
+              <w:t>9</w:t>
             </w:r>
             <w:r>
               <w:rPr>
@@ -12610,7 +12879,7 @@
 </file>
 
 <file path=customXml/itemProps1.xml><?xml version="1.0" encoding="utf-8"?>
-<ds:datastoreItem xmlns:ds="http://schemas.openxmlformats.org/officeDocument/2006/customXml" ds:itemID="{F6F7680E-1D20-4887-9F36-B4638CAE1980}">
+<ds:datastoreItem xmlns:ds="http://schemas.openxmlformats.org/officeDocument/2006/customXml" ds:itemID="{28BFB6C7-1A52-4AAF-84FF-D3DFF764505B}">
   <ds:schemaRefs>
     <ds:schemaRef ds:uri="http://schemas.openxmlformats.org/officeDocument/2006/bibliography"/>
   </ds:schemaRefs>

</xml_diff>

<commit_message>
Revert "update account info for Medication"
This reverts commit ef7d3aab07f30cee8fe8e0abe4afb9bca4d5b07a.
</commit_message>
<xml_diff>
--- a/meditations/docs/account info/账号汇总.docx
+++ b/meditations/docs/account info/账号汇总.docx
@@ -10580,275 +10580,6 @@
     </w:p>
     <w:p>
       <w:pPr>
-        <w:pStyle w:val="3"/>
-        <w:numPr>
-          <w:ilvl w:val="2"/>
-          <w:numId w:val="5"/>
-        </w:numPr>
-        <w:rPr>
-          <w:rFonts w:ascii="宋体" w:eastAsia="宋体" w:hAnsi="宋体" w:cs="宋体" w:hint="eastAsia"/>
-          <w:sz w:val="24"/>
-          <w:szCs w:val="24"/>
-        </w:rPr>
-      </w:pPr>
-      <w:r>
-        <w:rPr>
-          <w:rFonts w:ascii="宋体" w:eastAsia="宋体" w:hAnsi="宋体" w:cs="宋体"/>
-          <w:sz w:val="24"/>
-          <w:szCs w:val="24"/>
-        </w:rPr>
-        <w:t>股票数据</w:t>
-      </w:r>
-    </w:p>
-    <w:p>
-      <w:pPr>
-        <w:adjustRightInd/>
-        <w:snapToGrid/>
-        <w:spacing w:after="240"/>
-        <w:rPr>
-          <w:rFonts w:ascii="宋体" w:eastAsia="宋体" w:hAnsi="宋体" w:cs="宋体"/>
-          <w:sz w:val="24"/>
-          <w:szCs w:val="24"/>
-        </w:rPr>
-      </w:pPr>
-      <w:r>
-        <w:rPr>
-          <w:rFonts w:ascii="宋体" w:eastAsia="宋体" w:hAnsi="宋体" w:cs="宋体"/>
-          <w:sz w:val="24"/>
-          <w:szCs w:val="24"/>
-        </w:rPr>
-        <w:t>L1账号：TD3406909005  密码：52434604  服务器IP：</w:t>
-      </w:r>
-      <w:r>
-        <w:rPr>
-          <w:rFonts w:ascii="宋体" w:eastAsia="宋体" w:hAnsi="宋体" w:cs="宋体"/>
-          <w:noProof/>
-          <w:sz w:val="24"/>
-          <w:szCs w:val="24"/>
-        </w:rPr>
-        <w:drawing>
-          <wp:inline distT="0" distB="0" distL="0" distR="0">
-            <wp:extent cx="190500" cy="142875"/>
-            <wp:effectExtent l="19050" t="0" r="0" b="0"/>
-            <wp:docPr id="1" name="图片 1" descr="C:\Users\Administrator\AppData\Roaming\Tencent\QQ\Temp\%W@GJ$ACOF(TYDYECOKVDYB.png"/>
-            <wp:cNvGraphicFramePr>
-              <a:graphicFrameLocks xmlns:a="http://schemas.openxmlformats.org/drawingml/2006/main" noChangeAspect="1"/>
-            </wp:cNvGraphicFramePr>
-            <a:graphic xmlns:a="http://schemas.openxmlformats.org/drawingml/2006/main">
-              <a:graphicData uri="http://schemas.openxmlformats.org/drawingml/2006/picture">
-                <pic:pic xmlns:pic="http://schemas.openxmlformats.org/drawingml/2006/picture">
-                  <pic:nvPicPr>
-                    <pic:cNvPr id="0" name="Picture 1" descr="C:\Users\Administrator\AppData\Roaming\Tencent\QQ\Temp\%W@GJ$ACOF(TYDYECOKVDYB.png"/>
-                    <pic:cNvPicPr>
-                      <a:picLocks noChangeAspect="1" noChangeArrowheads="1"/>
-                    </pic:cNvPicPr>
-                  </pic:nvPicPr>
-                  <pic:blipFill>
-                    <a:blip r:embed="rId8" cstate="print"/>
-                    <a:srcRect/>
-                    <a:stretch>
-                      <a:fillRect/>
-                    </a:stretch>
-                  </pic:blipFill>
-                  <pic:spPr bwMode="auto">
-                    <a:xfrm>
-                      <a:off x="0" y="0"/>
-                      <a:ext cx="190500" cy="142875"/>
-                    </a:xfrm>
-                    <a:prstGeom prst="rect">
-                      <a:avLst/>
-                    </a:prstGeom>
-                    <a:noFill/>
-                    <a:ln w="9525">
-                      <a:noFill/>
-                      <a:miter lim="800000"/>
-                      <a:headEnd/>
-                      <a:tailEnd/>
-                    </a:ln>
-                  </pic:spPr>
-                </pic:pic>
-              </a:graphicData>
-            </a:graphic>
-          </wp:inline>
-        </w:drawing>
-      </w:r>
-      <w:r>
-        <w:rPr>
-          <w:rFonts w:ascii="宋体" w:eastAsia="宋体" w:hAnsi="宋体" w:cs="宋体"/>
-          <w:sz w:val="24"/>
-          <w:szCs w:val="24"/>
-        </w:rPr>
-        <w:t>114.80.154.34  服务端口：6270(主) 或 6260(备)</w:t>
-      </w:r>
-      <w:r>
-        <w:rPr>
-          <w:rFonts w:ascii="宋体" w:eastAsia="宋体" w:hAnsi="宋体" w:cs="宋体"/>
-          <w:sz w:val="24"/>
-          <w:szCs w:val="24"/>
-        </w:rPr>
-        <w:br/>
-        <w:t>L2账号：TD3406909004  密码：19508003  服务器IP：</w:t>
-      </w:r>
-      <w:r>
-        <w:rPr>
-          <w:rFonts w:ascii="宋体" w:eastAsia="宋体" w:hAnsi="宋体" w:cs="宋体"/>
-          <w:noProof/>
-          <w:sz w:val="24"/>
-          <w:szCs w:val="24"/>
-        </w:rPr>
-        <w:drawing>
-          <wp:inline distT="0" distB="0" distL="0" distR="0">
-            <wp:extent cx="190500" cy="142875"/>
-            <wp:effectExtent l="19050" t="0" r="0" b="0"/>
-            <wp:docPr id="2" name="图片 2" descr="C:\Users\Administrator\AppData\Roaming\Tencent\QQ\Temp\%W@GJ$ACOF(TYDYECOKVDYB.png"/>
-            <wp:cNvGraphicFramePr>
-              <a:graphicFrameLocks xmlns:a="http://schemas.openxmlformats.org/drawingml/2006/main" noChangeAspect="1"/>
-            </wp:cNvGraphicFramePr>
-            <a:graphic xmlns:a="http://schemas.openxmlformats.org/drawingml/2006/main">
-              <a:graphicData uri="http://schemas.openxmlformats.org/drawingml/2006/picture">
-                <pic:pic xmlns:pic="http://schemas.openxmlformats.org/drawingml/2006/picture">
-                  <pic:nvPicPr>
-                    <pic:cNvPr id="0" name="Picture 2" descr="C:\Users\Administrator\AppData\Roaming\Tencent\QQ\Temp\%W@GJ$ACOF(TYDYECOKVDYB.png"/>
-                    <pic:cNvPicPr>
-                      <a:picLocks noChangeAspect="1" noChangeArrowheads="1"/>
-                    </pic:cNvPicPr>
-                  </pic:nvPicPr>
-                  <pic:blipFill>
-                    <a:blip r:embed="rId8" cstate="print"/>
-                    <a:srcRect/>
-                    <a:stretch>
-                      <a:fillRect/>
-                    </a:stretch>
-                  </pic:blipFill>
-                  <pic:spPr bwMode="auto">
-                    <a:xfrm>
-                      <a:off x="0" y="0"/>
-                      <a:ext cx="190500" cy="142875"/>
-                    </a:xfrm>
-                    <a:prstGeom prst="rect">
-                      <a:avLst/>
-                    </a:prstGeom>
-                    <a:noFill/>
-                    <a:ln w="9525">
-                      <a:noFill/>
-                      <a:miter lim="800000"/>
-                      <a:headEnd/>
-                      <a:tailEnd/>
-                    </a:ln>
-                  </pic:spPr>
-                </pic:pic>
-              </a:graphicData>
-            </a:graphic>
-          </wp:inline>
-        </w:drawing>
-      </w:r>
-      <w:r>
-        <w:rPr>
-          <w:rFonts w:ascii="宋体" w:eastAsia="宋体" w:hAnsi="宋体" w:cs="宋体"/>
-          <w:sz w:val="24"/>
-          <w:szCs w:val="24"/>
-        </w:rPr>
-        <w:t>114.80.154.34  服务端口：6271(主) 或 6261(备)</w:t>
-      </w:r>
-      <w:r>
-        <w:rPr>
-          <w:rFonts w:ascii="宋体" w:eastAsia="宋体" w:hAnsi="宋体" w:cs="宋体"/>
-          <w:sz w:val="24"/>
-          <w:szCs w:val="24"/>
-        </w:rPr>
-        <w:br/>
-        <w:t> </w:t>
-      </w:r>
-      <w:r>
-        <w:rPr>
-          <w:rFonts w:ascii="宋体" w:eastAsia="宋体" w:hAnsi="宋体" w:cs="宋体"/>
-          <w:sz w:val="24"/>
-          <w:szCs w:val="24"/>
-        </w:rPr>
-        <w:br/>
-        <w:t>请注意:一个账号只允许一个用户登录。服务器每天早上8:56-9:00左右关闭重启，建议早上9点后进行连接。</w:t>
-      </w:r>
-      <w:r>
-        <w:rPr>
-          <w:rFonts w:ascii="宋体" w:eastAsia="宋体" w:hAnsi="宋体" w:cs="宋体"/>
-          <w:sz w:val="24"/>
-          <w:szCs w:val="24"/>
-        </w:rPr>
-        <w:br/>
-      </w:r>
-      <w:r>
-        <w:rPr>
-          <w:rFonts w:ascii="宋体" w:eastAsia="宋体" w:hAnsi="宋体" w:cs="宋体"/>
-          <w:sz w:val="24"/>
-          <w:szCs w:val="24"/>
-        </w:rPr>
-        <w:lastRenderedPageBreak/>
-        <w:t>TD其他各版本接口欢迎登陆wind大奖章网站下载，链接地址（后续接口更新会及时上传到网站）：</w:t>
-      </w:r>
-      <w:r>
-        <w:rPr>
-          <w:rFonts w:ascii="宋体" w:eastAsia="宋体" w:hAnsi="宋体" w:cs="宋体"/>
-          <w:noProof/>
-          <w:sz w:val="24"/>
-          <w:szCs w:val="24"/>
-        </w:rPr>
-        <w:drawing>
-          <wp:inline distT="0" distB="0" distL="0" distR="0">
-            <wp:extent cx="190500" cy="142875"/>
-            <wp:effectExtent l="19050" t="0" r="0" b="0"/>
-            <wp:docPr id="3" name="图片 3" descr="C:\Users\Administrator\AppData\Roaming\Tencent\QQ\Temp\%W@GJ$ACOF(TYDYECOKVDYB.png"/>
-            <wp:cNvGraphicFramePr>
-              <a:graphicFrameLocks xmlns:a="http://schemas.openxmlformats.org/drawingml/2006/main" noChangeAspect="1"/>
-            </wp:cNvGraphicFramePr>
-            <a:graphic xmlns:a="http://schemas.openxmlformats.org/drawingml/2006/main">
-              <a:graphicData uri="http://schemas.openxmlformats.org/drawingml/2006/picture">
-                <pic:pic xmlns:pic="http://schemas.openxmlformats.org/drawingml/2006/picture">
-                  <pic:nvPicPr>
-                    <pic:cNvPr id="0" name="Picture 3" descr="C:\Users\Administrator\AppData\Roaming\Tencent\QQ\Temp\%W@GJ$ACOF(TYDYECOKVDYB.png"/>
-                    <pic:cNvPicPr>
-                      <a:picLocks noChangeAspect="1" noChangeArrowheads="1"/>
-                    </pic:cNvPicPr>
-                  </pic:nvPicPr>
-                  <pic:blipFill>
-                    <a:blip r:embed="rId8" cstate="print"/>
-                    <a:srcRect/>
-                    <a:stretch>
-                      <a:fillRect/>
-                    </a:stretch>
-                  </pic:blipFill>
-                  <pic:spPr bwMode="auto">
-                    <a:xfrm>
-                      <a:off x="0" y="0"/>
-                      <a:ext cx="190500" cy="142875"/>
-                    </a:xfrm>
-                    <a:prstGeom prst="rect">
-                      <a:avLst/>
-                    </a:prstGeom>
-                    <a:noFill/>
-                    <a:ln w="9525">
-                      <a:noFill/>
-                      <a:miter lim="800000"/>
-                      <a:headEnd/>
-                      <a:tailEnd/>
-                    </a:ln>
-                  </pic:spPr>
-                </pic:pic>
-              </a:graphicData>
-            </a:graphic>
-          </wp:inline>
-        </w:drawing>
-      </w:r>
-      <w:r>
-        <w:rPr>
-          <w:rFonts w:ascii="宋体" w:eastAsia="宋体" w:hAnsi="宋体" w:cs="宋体"/>
-          <w:sz w:val="24"/>
-          <w:szCs w:val="24"/>
-        </w:rPr>
-        <w:t>http://www.dajiangzhang.com/q?bf41d27c-ea98-4f99-8447-5ea0a8675391</w:t>
-      </w:r>
-    </w:p>
-    <w:p>
-      <w:pPr>
         <w:adjustRightInd/>
         <w:snapToGrid/>
         <w:spacing w:after="0"/>
@@ -10877,7 +10608,7 @@
       </w:pPr>
     </w:p>
     <w:sectPr>
-      <w:footerReference w:type="default" r:id="rId9"/>
+      <w:footerReference w:type="default" r:id="rId8"/>
       <w:pgSz w:w="11906" w:h="16838"/>
       <w:pgMar w:top="1440" w:right="1800" w:bottom="1440" w:left="1800" w:header="708" w:footer="708" w:gutter="0"/>
       <w:cols w:space="708"/>
@@ -11013,7 +10744,7 @@
                 <w:b/>
                 <w:noProof/>
               </w:rPr>
-              <w:t>9</w:t>
+              <w:t>8</w:t>
             </w:r>
             <w:r>
               <w:rPr>
@@ -12879,7 +12610,7 @@
 </file>
 
 <file path=customXml/itemProps1.xml><?xml version="1.0" encoding="utf-8"?>
-<ds:datastoreItem xmlns:ds="http://schemas.openxmlformats.org/officeDocument/2006/customXml" ds:itemID="{28BFB6C7-1A52-4AAF-84FF-D3DFF764505B}">
+<ds:datastoreItem xmlns:ds="http://schemas.openxmlformats.org/officeDocument/2006/customXml" ds:itemID="{F6F7680E-1D20-4887-9F36-B4638CAE1980}">
   <ds:schemaRefs>
     <ds:schemaRef ds:uri="http://schemas.openxmlformats.org/officeDocument/2006/bibliography"/>
   </ds:schemaRefs>

</xml_diff>

<commit_message>
update account for Medi
</commit_message>
<xml_diff>
--- a/meditations/docs/account info/账号汇总.docx
+++ b/meditations/docs/account info/账号汇总.docx
@@ -1615,14 +1615,12 @@
               </w:rPr>
               <w:t>（</w:t>
             </w:r>
-            <w:proofErr w:type="spellStart"/>
             <w:r>
               <w:rPr>
                 <w:rFonts w:hint="eastAsia"/>
               </w:rPr>
               <w:t>miniCTP</w:t>
             </w:r>
-            <w:proofErr w:type="spellEnd"/>
             <w:r>
               <w:rPr>
                 <w:rFonts w:hint="eastAsia"/>
@@ -1642,14 +1640,12 @@
             <w:pPr>
               <w:spacing w:line="220" w:lineRule="atLeast"/>
             </w:pPr>
-            <w:proofErr w:type="spellStart"/>
             <w:r>
               <w:rPr>
                 <w:rFonts w:hint="eastAsia"/>
               </w:rPr>
               <w:t>ssh</w:t>
             </w:r>
-            <w:proofErr w:type="spellEnd"/>
             <w:r>
               <w:rPr>
                 <w:rFonts w:hint="eastAsia"/>
@@ -1917,7 +1913,6 @@
             <w:pPr>
               <w:spacing w:line="220" w:lineRule="atLeast"/>
             </w:pPr>
-            <w:proofErr w:type="spellStart"/>
             <w:r>
               <w:rPr>
                 <w:rFonts w:ascii="宋体" w:eastAsia="宋体" w:hAnsi="宋体" w:cs="宋体"/>
@@ -1926,7 +1921,6 @@
               </w:rPr>
               <w:t>tcp</w:t>
             </w:r>
-            <w:proofErr w:type="spellEnd"/>
             <w:r>
               <w:rPr>
                 <w:rFonts w:ascii="宋体" w:eastAsia="宋体" w:hAnsi="宋体" w:cs="宋体"/>
@@ -2256,21 +2250,12 @@
               </w:rPr>
               <w:t>员号</w:t>
             </w:r>
-            <w:proofErr w:type="spellStart"/>
-            <w:r>
-              <w:rPr>
-                <w:rFonts w:ascii="宋体" w:hAnsi="宋体" w:cs="宋体"/>
-                <w:color w:val="000000"/>
-              </w:rPr>
-              <w:t>brokerid</w:t>
-            </w:r>
-            <w:proofErr w:type="spellEnd"/>
-            <w:r>
-              <w:rPr>
-                <w:rFonts w:ascii="宋体" w:hAnsi="宋体" w:cs="宋体"/>
-                <w:color w:val="000000"/>
-              </w:rPr>
-              <w:t>=</w:t>
+            <w:r>
+              <w:rPr>
+                <w:rFonts w:ascii="宋体" w:hAnsi="宋体" w:cs="宋体"/>
+                <w:color w:val="000000"/>
+              </w:rPr>
+              <w:t>brokerid=</w:t>
             </w:r>
             <w:r>
               <w:rPr>
@@ -2440,14 +2425,12 @@
             <w:pPr>
               <w:spacing w:line="220" w:lineRule="atLeast"/>
             </w:pPr>
-            <w:proofErr w:type="spellStart"/>
             <w:r>
               <w:rPr>
                 <w:rFonts w:hint="eastAsia"/>
               </w:rPr>
               <w:t>ssh</w:t>
             </w:r>
-            <w:proofErr w:type="spellEnd"/>
             <w:r>
               <w:rPr>
                 <w:rFonts w:hint="eastAsia"/>
@@ -3372,14 +3355,12 @@
             <w:pPr>
               <w:spacing w:line="220" w:lineRule="atLeast"/>
             </w:pPr>
-            <w:proofErr w:type="spellStart"/>
             <w:r>
               <w:rPr>
                 <w:rFonts w:hint="eastAsia"/>
               </w:rPr>
               <w:t>ssh</w:t>
             </w:r>
-            <w:proofErr w:type="spellEnd"/>
             <w:r>
               <w:rPr>
                 <w:rFonts w:hint="eastAsia"/>
@@ -4345,21 +4326,7 @@
         <w:rPr>
           <w:rFonts w:hint="eastAsia"/>
         </w:rPr>
-        <w:t>(</w:t>
-      </w:r>
-      <w:proofErr w:type="spellStart"/>
-      <w:r>
-        <w:rPr>
-          <w:rFonts w:hint="eastAsia"/>
-        </w:rPr>
-        <w:t>Xspeed</w:t>
-      </w:r>
-      <w:proofErr w:type="spellEnd"/>
-      <w:r>
-        <w:rPr>
-          <w:rFonts w:hint="eastAsia"/>
-        </w:rPr>
-        <w:t>)</w:t>
+        <w:t>(Xspeed)</w:t>
       </w:r>
       <w:bookmarkEnd w:id="16"/>
     </w:p>
@@ -4406,7 +4373,6 @@
             <w:bookmarkStart w:id="17" w:name="OLE_LINK6"/>
             <w:bookmarkStart w:id="18" w:name="OLE_LINK7"/>
             <w:bookmarkStart w:id="19" w:name="OLE_LINK8"/>
-            <w:proofErr w:type="spellStart"/>
             <w:r>
               <w:rPr>
                 <w:rFonts w:ascii="宋体" w:hAnsi="宋体" w:cs="宋体" w:hint="eastAsia"/>
@@ -4414,7 +4380,6 @@
               </w:rPr>
               <w:t>Xspeed</w:t>
             </w:r>
-            <w:proofErr w:type="spellEnd"/>
             <w:r>
               <w:rPr>
                 <w:rFonts w:ascii="宋体" w:hAnsi="宋体" w:cs="宋体" w:hint="eastAsia"/>
@@ -6356,23 +6321,7 @@
                 <w:rFonts w:ascii="宋体" w:hAnsi="宋体" w:cs="宋体" w:hint="eastAsia"/>
                 <w:color w:val="000000"/>
               </w:rPr>
-              <w:t xml:space="preserve">172.18.199.25-26  </w:t>
-            </w:r>
-            <w:proofErr w:type="spellStart"/>
-            <w:r>
-              <w:rPr>
-                <w:rFonts w:ascii="宋体" w:hAnsi="宋体" w:cs="宋体" w:hint="eastAsia"/>
-                <w:color w:val="000000"/>
-              </w:rPr>
-              <w:t>tcp</w:t>
-            </w:r>
-            <w:proofErr w:type="spellEnd"/>
-            <w:r>
-              <w:rPr>
-                <w:rFonts w:ascii="宋体" w:hAnsi="宋体" w:cs="宋体" w:hint="eastAsia"/>
-                <w:color w:val="000000"/>
-              </w:rPr>
-              <w:t xml:space="preserve"> 6666  </w:t>
+              <w:t xml:space="preserve">172.18.199.25-26  tcp 6666  </w:t>
             </w:r>
             <w:r>
               <w:rPr>
@@ -6702,21 +6651,12 @@
                 <w:color w:val="000000"/>
               </w:rPr>
             </w:pPr>
-            <w:proofErr w:type="spellStart"/>
-            <w:r>
-              <w:rPr>
-                <w:rFonts w:ascii="宋体" w:hAnsi="宋体" w:cs="宋体"/>
-                <w:color w:val="000000"/>
-              </w:rPr>
-              <w:t>hillstone</w:t>
-            </w:r>
-            <w:proofErr w:type="spellEnd"/>
-            <w:r>
-              <w:rPr>
-                <w:rFonts w:ascii="宋体" w:hAnsi="宋体" w:cs="宋体"/>
-                <w:color w:val="000000"/>
-              </w:rPr>
-              <w:t xml:space="preserve"> VPN</w:t>
+            <w:r>
+              <w:rPr>
+                <w:rFonts w:ascii="宋体" w:hAnsi="宋体" w:cs="宋体"/>
+                <w:color w:val="000000"/>
+              </w:rPr>
+              <w:t>hillstone VPN</w:t>
             </w:r>
           </w:p>
         </w:tc>
@@ -7290,23 +7230,7 @@
                 <w:rFonts w:ascii="宋体" w:hAnsi="宋体" w:cs="宋体"/>
                 <w:color w:val="000000"/>
               </w:rPr>
-              <w:t xml:space="preserve">172.18.108.255: </w:t>
-            </w:r>
-            <w:proofErr w:type="spellStart"/>
-            <w:r>
-              <w:rPr>
-                <w:rFonts w:ascii="宋体" w:hAnsi="宋体" w:cs="宋体"/>
-                <w:color w:val="000000"/>
-              </w:rPr>
-              <w:t>udp</w:t>
-            </w:r>
-            <w:proofErr w:type="spellEnd"/>
-            <w:r>
-              <w:rPr>
-                <w:rFonts w:ascii="宋体" w:hAnsi="宋体" w:cs="宋体"/>
-                <w:color w:val="000000"/>
-              </w:rPr>
-              <w:t xml:space="preserve"> 10070</w:t>
+              <w:t>172.18.108.255: udp 10070</w:t>
             </w:r>
             <w:r>
               <w:rPr>
@@ -7414,7 +7338,6 @@
             <w:pPr>
               <w:jc w:val="center"/>
             </w:pPr>
-            <w:proofErr w:type="spellStart"/>
             <w:r>
               <w:t>G</w:t>
             </w:r>
@@ -7424,7 +7347,6 @@
               </w:rPr>
               <w:t>ithub</w:t>
             </w:r>
-            <w:proofErr w:type="spellEnd"/>
           </w:p>
         </w:tc>
       </w:tr>
@@ -7486,7 +7408,6 @@
                 <w:color w:val="FFFFFF" w:themeColor="background1"/>
               </w:rPr>
             </w:pPr>
-            <w:proofErr w:type="spellStart"/>
             <w:r>
               <w:rPr>
                 <w:rFonts w:hint="eastAsia"/>
@@ -7494,7 +7415,6 @@
               </w:rPr>
               <w:t>github</w:t>
             </w:r>
-            <w:proofErr w:type="spellEnd"/>
           </w:p>
         </w:tc>
         <w:tc>
@@ -8467,11 +8387,9 @@
             <w:gridSpan w:val="2"/>
           </w:tcPr>
           <w:p>
-            <w:proofErr w:type="spellStart"/>
             <w:r>
               <w:t>Suyanhui</w:t>
             </w:r>
-            <w:proofErr w:type="spellEnd"/>
           </w:p>
         </w:tc>
       </w:tr>
@@ -8628,7 +8546,11 @@
             <w:tcW w:w="7138" w:type="dxa"/>
             <w:gridSpan w:val="2"/>
           </w:tcPr>
-          <w:p/>
+          <w:p>
+            <w:r>
+              <w:t>大连机房，交易大商所品种</w:t>
+            </w:r>
+          </w:p>
         </w:tc>
       </w:tr>
     </w:tbl>
@@ -10230,14 +10152,12 @@
         </w:rPr>
         <w:t>。请妥善保管好您的客户号和密码。官方微信现已开通，微信号：</w:t>
       </w:r>
-      <w:proofErr w:type="spellStart"/>
       <w:r>
         <w:rPr>
           <w:rFonts w:hint="eastAsia"/>
         </w:rPr>
         <w:t>jinruiqihuo</w:t>
       </w:r>
-      <w:proofErr w:type="spellEnd"/>
       <w:r>
         <w:rPr>
           <w:rFonts w:hint="eastAsia"/>
@@ -10551,14 +10471,12 @@
         </w:rPr>
         <w:t>。请妥善保管好您的客户号和密码。官方微信现已开通，微信号：</w:t>
       </w:r>
-      <w:proofErr w:type="spellStart"/>
       <w:r>
         <w:rPr>
           <w:rFonts w:hint="eastAsia"/>
         </w:rPr>
         <w:t>jinruiqihuo</w:t>
       </w:r>
-      <w:proofErr w:type="spellEnd"/>
       <w:r>
         <w:rPr>
           <w:rFonts w:hint="eastAsia"/>
@@ -10620,7 +10538,7 @@
 
 <file path=word/endnotes.xml><?xml version="1.0" encoding="utf-8"?>
 <w:endnotes xmlns:ve="http://schemas.openxmlformats.org/markup-compatibility/2006" xmlns:o="urn:schemas-microsoft-com:office:office" xmlns:r="http://schemas.openxmlformats.org/officeDocument/2006/relationships" xmlns:m="http://schemas.openxmlformats.org/officeDocument/2006/math" xmlns:v="urn:schemas-microsoft-com:vml" xmlns:wp="http://schemas.openxmlformats.org/drawingml/2006/wordprocessingDrawing" xmlns:w10="urn:schemas-microsoft-com:office:word" xmlns:w="http://schemas.openxmlformats.org/wordprocessingml/2006/main" xmlns:wne="http://schemas.microsoft.com/office/word/2006/wordml">
-  <w:endnote w:type="separator" w:id="-1">
+  <w:endnote w:type="separator" w:id="0">
     <w:p>
       <w:pPr>
         <w:spacing w:after="0"/>
@@ -10630,7 +10548,7 @@
       </w:r>
     </w:p>
   </w:endnote>
-  <w:endnote w:type="continuationSeparator" w:id="0">
+  <w:endnote w:type="continuationSeparator" w:id="1">
     <w:p>
       <w:pPr>
         <w:spacing w:after="0"/>
@@ -10701,7 +10619,7 @@
                 <w:b/>
                 <w:noProof/>
               </w:rPr>
-              <w:t>8</w:t>
+              <w:t>7</w:t>
             </w:r>
             <w:r>
               <w:rPr>
@@ -10769,7 +10687,7 @@
 
 <file path=word/footnotes.xml><?xml version="1.0" encoding="utf-8"?>
 <w:footnotes xmlns:ve="http://schemas.openxmlformats.org/markup-compatibility/2006" xmlns:o="urn:schemas-microsoft-com:office:office" xmlns:r="http://schemas.openxmlformats.org/officeDocument/2006/relationships" xmlns:m="http://schemas.openxmlformats.org/officeDocument/2006/math" xmlns:v="urn:schemas-microsoft-com:vml" xmlns:wp="http://schemas.openxmlformats.org/drawingml/2006/wordprocessingDrawing" xmlns:w10="urn:schemas-microsoft-com:office:word" xmlns:w="http://schemas.openxmlformats.org/wordprocessingml/2006/main" xmlns:wne="http://schemas.microsoft.com/office/word/2006/wordml">
-  <w:footnote w:type="separator" w:id="-1">
+  <w:footnote w:type="separator" w:id="0">
     <w:p>
       <w:pPr>
         <w:spacing w:after="0"/>
@@ -10779,7 +10697,7 @@
       </w:r>
     </w:p>
   </w:footnote>
-  <w:footnote w:type="continuationSeparator" w:id="0">
+  <w:footnote w:type="continuationSeparator" w:id="1">
     <w:p>
       <w:pPr>
         <w:spacing w:after="0"/>

</xml_diff>

<commit_message>
update account info for Medi
</commit_message>
<xml_diff>
--- a/meditations/docs/account info/账号汇总.docx
+++ b/meditations/docs/account info/账号汇总.docx
@@ -1,6 +1,6 @@
 
 <file path=word/document.xml><?xml version="1.0" encoding="utf-8"?>
-<w:document xmlns:ve="http://schemas.openxmlformats.org/markup-compatibility/2006" xmlns:o="urn:schemas-microsoft-com:office:office" xmlns:r="http://schemas.openxmlformats.org/officeDocument/2006/relationships" xmlns:m="http://schemas.openxmlformats.org/officeDocument/2006/math" xmlns:v="urn:schemas-microsoft-com:vml" xmlns:wp="http://schemas.openxmlformats.org/drawingml/2006/wordprocessingDrawing" xmlns:w10="urn:schemas-microsoft-com:office:word" xmlns:w="http://schemas.openxmlformats.org/wordprocessingml/2006/main" xmlns:wne="http://schemas.microsoft.com/office/word/2006/wordml">
+<w:document xmlns:wpc="http://schemas.microsoft.com/office/word/2010/wordprocessingCanvas" xmlns:mc="http://schemas.openxmlformats.org/markup-compatibility/2006" xmlns:o="urn:schemas-microsoft-com:office:office" xmlns:r="http://schemas.openxmlformats.org/officeDocument/2006/relationships" xmlns:m="http://schemas.openxmlformats.org/officeDocument/2006/math" xmlns:v="urn:schemas-microsoft-com:vml" xmlns:wp14="http://schemas.microsoft.com/office/word/2010/wordprocessingDrawing" xmlns:wp="http://schemas.openxmlformats.org/drawingml/2006/wordprocessingDrawing" xmlns:w10="urn:schemas-microsoft-com:office:word" xmlns:w="http://schemas.openxmlformats.org/wordprocessingml/2006/main" xmlns:w14="http://schemas.microsoft.com/office/word/2010/wordml" xmlns:wpg="http://schemas.microsoft.com/office/word/2010/wordprocessingGroup" xmlns:wpi="http://schemas.microsoft.com/office/word/2010/wordprocessingInk" xmlns:wne="http://schemas.microsoft.com/office/word/2006/wordml" xmlns:wps="http://schemas.microsoft.com/office/word/2010/wordprocessingShape" mc:Ignorable="w14 wp14">
   <w:body>
     <w:p>
       <w:pPr>
@@ -67,13 +67,150 @@
           <w:r>
             <w:fldChar w:fldCharType="separate"/>
           </w:r>
-          <w:hyperlink w:anchor="_Toc475475779" w:history="1">
+          <w:bookmarkStart w:id="0" w:name="_GoBack"/>
+          <w:bookmarkEnd w:id="0"/>
+          <w:r>
+            <w:rPr>
+              <w:rStyle w:val="a8"/>
+              <w:noProof/>
+            </w:rPr>
+            <w:fldChar w:fldCharType="begin"/>
+          </w:r>
+          <w:r>
+            <w:rPr>
+              <w:rStyle w:val="a8"/>
+              <w:noProof/>
+            </w:rPr>
+            <w:instrText xml:space="preserve"> </w:instrText>
+          </w:r>
+          <w:r>
+            <w:rPr>
+              <w:noProof/>
+            </w:rPr>
+            <w:instrText>HYPERLINK \l "_Toc478413759"</w:instrText>
+          </w:r>
+          <w:r>
+            <w:rPr>
+              <w:rStyle w:val="a8"/>
+              <w:noProof/>
+            </w:rPr>
+            <w:instrText xml:space="preserve"> </w:instrText>
+          </w:r>
+          <w:r>
+            <w:rPr>
+              <w:rStyle w:val="a8"/>
+              <w:noProof/>
+            </w:rPr>
+          </w:r>
+          <w:r>
+            <w:rPr>
+              <w:rStyle w:val="a8"/>
+              <w:noProof/>
+            </w:rPr>
+            <w:fldChar w:fldCharType="separate"/>
+          </w:r>
+          <w:r>
+            <w:rPr>
+              <w:rStyle w:val="a8"/>
+              <w:noProof/>
+            </w:rPr>
+            <w:t>1.</w:t>
+          </w:r>
+          <w:r>
+            <w:rPr>
+              <w:rFonts w:asciiTheme="minorHAnsi" w:eastAsiaTheme="minorEastAsia" w:hAnsiTheme="minorHAnsi"/>
+              <w:noProof/>
+              <w:kern w:val="2"/>
+              <w:sz w:val="21"/>
+            </w:rPr>
+            <w:tab/>
+          </w:r>
+          <w:r>
+            <w:rPr>
+              <w:rStyle w:val="a8"/>
+              <w:rFonts w:hint="eastAsia"/>
+              <w:noProof/>
+            </w:rPr>
+            <w:t>交易</w:t>
+          </w:r>
+          <w:r>
+            <w:rPr>
+              <w:noProof/>
+              <w:webHidden/>
+            </w:rPr>
+            <w:tab/>
+          </w:r>
+          <w:r>
+            <w:rPr>
+              <w:noProof/>
+              <w:webHidden/>
+            </w:rPr>
+            <w:fldChar w:fldCharType="begin"/>
+          </w:r>
+          <w:r>
+            <w:rPr>
+              <w:noProof/>
+              <w:webHidden/>
+            </w:rPr>
+            <w:instrText xml:space="preserve"> PAGEREF _Toc478413759 \h </w:instrText>
+          </w:r>
+          <w:r>
+            <w:rPr>
+              <w:noProof/>
+              <w:webHidden/>
+            </w:rPr>
+          </w:r>
+          <w:r>
+            <w:rPr>
+              <w:noProof/>
+              <w:webHidden/>
+            </w:rPr>
+            <w:fldChar w:fldCharType="separate"/>
+          </w:r>
+          <w:r>
+            <w:rPr>
+              <w:noProof/>
+              <w:webHidden/>
+            </w:rPr>
+            <w:t>2</w:t>
+          </w:r>
+          <w:r>
+            <w:rPr>
+              <w:noProof/>
+              <w:webHidden/>
+            </w:rPr>
+            <w:fldChar w:fldCharType="end"/>
+          </w:r>
+          <w:r>
+            <w:rPr>
+              <w:rStyle w:val="a8"/>
+              <w:noProof/>
+            </w:rPr>
+            <w:fldChar w:fldCharType="end"/>
+          </w:r>
+        </w:p>
+        <w:p>
+          <w:pPr>
+            <w:pStyle w:val="20"/>
+            <w:tabs>
+              <w:tab w:val="left" w:pos="1050"/>
+              <w:tab w:val="right" w:leader="dot" w:pos="8296"/>
+            </w:tabs>
+            <w:ind w:left="440"/>
+            <w:rPr>
+              <w:rFonts w:asciiTheme="minorHAnsi" w:eastAsiaTheme="minorEastAsia" w:hAnsiTheme="minorHAnsi"/>
+              <w:noProof/>
+              <w:kern w:val="2"/>
+              <w:sz w:val="21"/>
+            </w:rPr>
+          </w:pPr>
+          <w:hyperlink w:anchor="_Toc478413760" w:history="1">
             <w:r>
               <w:rPr>
                 <w:rStyle w:val="a8"/>
                 <w:noProof/>
               </w:rPr>
-              <w:t>1.</w:t>
+              <w:t>1.1.</w:t>
             </w:r>
             <w:r>
               <w:rPr>
@@ -90,7 +227,7 @@
                 <w:rFonts w:hint="eastAsia"/>
                 <w:noProof/>
               </w:rPr>
-              <w:t>交易</w:t>
+              <w:t>张江机房</w:t>
             </w:r>
             <w:r>
               <w:rPr>
@@ -111,7 +248,7 @@
                 <w:noProof/>
                 <w:webHidden/>
               </w:rPr>
-              <w:instrText xml:space="preserve"> PAGEREF _Toc475475779 \h </w:instrText>
+              <w:instrText xml:space="preserve"> PAGEREF _Toc478413760 \h </w:instrText>
             </w:r>
             <w:r>
               <w:rPr>
@@ -157,13 +294,13 @@
               <w:sz w:val="21"/>
             </w:rPr>
           </w:pPr>
-          <w:hyperlink w:anchor="_Toc475475780" w:history="1">
+          <w:hyperlink w:anchor="_Toc478413761" w:history="1">
             <w:r>
               <w:rPr>
                 <w:rStyle w:val="a8"/>
                 <w:noProof/>
               </w:rPr>
-              <w:t>1.1.</w:t>
+              <w:t>1.2.</w:t>
             </w:r>
             <w:r>
               <w:rPr>
@@ -180,7 +317,37 @@
                 <w:rFonts w:hint="eastAsia"/>
                 <w:noProof/>
               </w:rPr>
-              <w:t>张江机房</w:t>
+              <w:t>上海移动机房</w:t>
+            </w:r>
+            <w:r>
+              <w:rPr>
+                <w:rStyle w:val="a8"/>
+                <w:noProof/>
+              </w:rPr>
+              <w:t>(</w:t>
+            </w:r>
+            <w:r>
+              <w:rPr>
+                <w:rStyle w:val="a8"/>
+                <w:rFonts w:hint="eastAsia"/>
+                <w:noProof/>
+              </w:rPr>
+              <w:t>上期品种</w:t>
+            </w:r>
+            <w:r>
+              <w:rPr>
+                <w:rStyle w:val="a8"/>
+                <w:noProof/>
+              </w:rPr>
+              <w:t>)-</w:t>
+            </w:r>
+            <w:r>
+              <w:rPr>
+                <w:rStyle w:val="a8"/>
+                <w:rFonts w:hint="eastAsia"/>
+                <w:noProof/>
+              </w:rPr>
+              <w:t>日盘</w:t>
             </w:r>
             <w:r>
               <w:rPr>
@@ -201,7 +368,7 @@
                 <w:noProof/>
                 <w:webHidden/>
               </w:rPr>
-              <w:instrText xml:space="preserve"> PAGEREF _Toc475475780 \h </w:instrText>
+              <w:instrText xml:space="preserve"> PAGEREF _Toc478413761 \h </w:instrText>
             </w:r>
             <w:r>
               <w:rPr>
@@ -247,13 +414,13 @@
               <w:sz w:val="21"/>
             </w:rPr>
           </w:pPr>
-          <w:hyperlink w:anchor="_Toc475475781" w:history="1">
+          <w:hyperlink w:anchor="_Toc478413762" w:history="1">
             <w:r>
               <w:rPr>
                 <w:rStyle w:val="a8"/>
                 <w:noProof/>
               </w:rPr>
-              <w:t>1.2.</w:t>
+              <w:t>1.3.</w:t>
             </w:r>
             <w:r>
               <w:rPr>
@@ -300,7 +467,7 @@
                 <w:rFonts w:hint="eastAsia"/>
                 <w:noProof/>
               </w:rPr>
-              <w:t>日盘</w:t>
+              <w:t>夜盘</w:t>
             </w:r>
             <w:r>
               <w:rPr>
@@ -321,7 +488,7 @@
                 <w:noProof/>
                 <w:webHidden/>
               </w:rPr>
-              <w:instrText xml:space="preserve"> PAGEREF _Toc475475781 \h </w:instrText>
+              <w:instrText xml:space="preserve"> PAGEREF _Toc478413762 \h </w:instrText>
             </w:r>
             <w:r>
               <w:rPr>
@@ -341,7 +508,7 @@
                 <w:noProof/>
                 <w:webHidden/>
               </w:rPr>
-              <w:t>2</w:t>
+              <w:t>3</w:t>
             </w:r>
             <w:r>
               <w:rPr>
@@ -367,13 +534,13 @@
               <w:sz w:val="21"/>
             </w:rPr>
           </w:pPr>
-          <w:hyperlink w:anchor="_Toc475475782" w:history="1">
+          <w:hyperlink w:anchor="_Toc478413763" w:history="1">
             <w:r>
               <w:rPr>
                 <w:rStyle w:val="a8"/>
                 <w:noProof/>
               </w:rPr>
-              <w:t>1.3.</w:t>
+              <w:t>1.4.</w:t>
             </w:r>
             <w:r>
               <w:rPr>
@@ -390,14 +557,14 @@
                 <w:rFonts w:hint="eastAsia"/>
                 <w:noProof/>
               </w:rPr>
-              <w:t>上海移动机房</w:t>
+              <w:t>大连</w:t>
             </w:r>
             <w:r>
               <w:rPr>
                 <w:rStyle w:val="a8"/>
                 <w:noProof/>
               </w:rPr>
-              <w:t>(</w:t>
+              <w:t>G</w:t>
             </w:r>
             <w:r>
               <w:rPr>
@@ -405,22 +572,14 @@
                 <w:rFonts w:hint="eastAsia"/>
                 <w:noProof/>
               </w:rPr>
-              <w:t>上期品种</w:t>
+              <w:t>机房</w:t>
             </w:r>
             <w:r>
               <w:rPr>
                 <w:rStyle w:val="a8"/>
                 <w:noProof/>
               </w:rPr>
-              <w:t>)-</w:t>
-            </w:r>
-            <w:r>
-              <w:rPr>
-                <w:rStyle w:val="a8"/>
-                <w:rFonts w:hint="eastAsia"/>
-                <w:noProof/>
-              </w:rPr>
-              <w:t>夜盘</w:t>
+              <w:t>(Xspeed)</w:t>
             </w:r>
             <w:r>
               <w:rPr>
@@ -441,7 +600,7 @@
                 <w:noProof/>
                 <w:webHidden/>
               </w:rPr>
-              <w:instrText xml:space="preserve"> PAGEREF _Toc475475782 \h </w:instrText>
+              <w:instrText xml:space="preserve"> PAGEREF _Toc478413763 \h </w:instrText>
             </w:r>
             <w:r>
               <w:rPr>
@@ -487,13 +646,13 @@
               <w:sz w:val="21"/>
             </w:rPr>
           </w:pPr>
-          <w:hyperlink w:anchor="_Toc475475783" w:history="1">
+          <w:hyperlink w:anchor="_Toc478413764" w:history="1">
             <w:r>
               <w:rPr>
                 <w:rStyle w:val="a8"/>
                 <w:noProof/>
               </w:rPr>
-              <w:t>1.4.</w:t>
+              <w:t>1.5.</w:t>
             </w:r>
             <w:r>
               <w:rPr>
@@ -510,29 +669,7 @@
                 <w:rFonts w:hint="eastAsia"/>
                 <w:noProof/>
               </w:rPr>
-              <w:t>大连</w:t>
-            </w:r>
-            <w:r>
-              <w:rPr>
-                <w:rStyle w:val="a8"/>
-                <w:noProof/>
-              </w:rPr>
-              <w:t>G</w:t>
-            </w:r>
-            <w:r>
-              <w:rPr>
-                <w:rStyle w:val="a8"/>
-                <w:rFonts w:hint="eastAsia"/>
-                <w:noProof/>
-              </w:rPr>
-              <w:t>机房</w:t>
-            </w:r>
-            <w:r>
-              <w:rPr>
-                <w:rStyle w:val="a8"/>
-                <w:noProof/>
-              </w:rPr>
-              <w:t>(Xspeed)</w:t>
+              <w:t>郑州机房</w:t>
             </w:r>
             <w:r>
               <w:rPr>
@@ -553,97 +690,7 @@
                 <w:noProof/>
                 <w:webHidden/>
               </w:rPr>
-              <w:instrText xml:space="preserve"> PAGEREF _Toc475475783 \h </w:instrText>
-            </w:r>
-            <w:r>
-              <w:rPr>
-                <w:noProof/>
-                <w:webHidden/>
-              </w:rPr>
-            </w:r>
-            <w:r>
-              <w:rPr>
-                <w:noProof/>
-                <w:webHidden/>
-              </w:rPr>
-              <w:fldChar w:fldCharType="separate"/>
-            </w:r>
-            <w:r>
-              <w:rPr>
-                <w:noProof/>
-                <w:webHidden/>
-              </w:rPr>
-              <w:t>3</w:t>
-            </w:r>
-            <w:r>
-              <w:rPr>
-                <w:noProof/>
-                <w:webHidden/>
-              </w:rPr>
-              <w:fldChar w:fldCharType="end"/>
-            </w:r>
-          </w:hyperlink>
-        </w:p>
-        <w:p>
-          <w:pPr>
-            <w:pStyle w:val="20"/>
-            <w:tabs>
-              <w:tab w:val="left" w:pos="1050"/>
-              <w:tab w:val="right" w:leader="dot" w:pos="8296"/>
-            </w:tabs>
-            <w:ind w:left="440"/>
-            <w:rPr>
-              <w:rFonts w:asciiTheme="minorHAnsi" w:eastAsiaTheme="minorEastAsia" w:hAnsiTheme="minorHAnsi"/>
-              <w:noProof/>
-              <w:kern w:val="2"/>
-              <w:sz w:val="21"/>
-            </w:rPr>
-          </w:pPr>
-          <w:hyperlink w:anchor="_Toc475475784" w:history="1">
-            <w:r>
-              <w:rPr>
-                <w:rStyle w:val="a8"/>
-                <w:noProof/>
-              </w:rPr>
-              <w:t>1.5.</w:t>
-            </w:r>
-            <w:r>
-              <w:rPr>
-                <w:rFonts w:asciiTheme="minorHAnsi" w:eastAsiaTheme="minorEastAsia" w:hAnsiTheme="minorHAnsi"/>
-                <w:noProof/>
-                <w:kern w:val="2"/>
-                <w:sz w:val="21"/>
-              </w:rPr>
-              <w:tab/>
-            </w:r>
-            <w:r>
-              <w:rPr>
-                <w:rStyle w:val="a8"/>
-                <w:rFonts w:hint="eastAsia"/>
-                <w:noProof/>
-              </w:rPr>
-              <w:t>郑州机房</w:t>
-            </w:r>
-            <w:r>
-              <w:rPr>
-                <w:noProof/>
-                <w:webHidden/>
-              </w:rPr>
-              <w:tab/>
-            </w:r>
-            <w:r>
-              <w:rPr>
-                <w:noProof/>
-                <w:webHidden/>
-              </w:rPr>
-              <w:fldChar w:fldCharType="begin"/>
-            </w:r>
-            <w:r>
-              <w:rPr>
-                <w:noProof/>
-                <w:webHidden/>
-              </w:rPr>
-              <w:instrText xml:space="preserve"> PAGEREF _Toc475475784 \h </w:instrText>
+              <w:instrText xml:space="preserve"> PAGEREF _Toc478413764 \h </w:instrText>
             </w:r>
             <w:r>
               <w:rPr>
@@ -688,7 +735,7 @@
               <w:sz w:val="21"/>
             </w:rPr>
           </w:pPr>
-          <w:hyperlink w:anchor="_Toc475475785" w:history="1">
+          <w:hyperlink w:anchor="_Toc478413765" w:history="1">
             <w:r>
               <w:rPr>
                 <w:rStyle w:val="a8"/>
@@ -732,7 +779,7 @@
                 <w:noProof/>
                 <w:webHidden/>
               </w:rPr>
-              <w:instrText xml:space="preserve"> PAGEREF _Toc475475785 \h </w:instrText>
+              <w:instrText xml:space="preserve"> PAGEREF _Toc478413765 \h </w:instrText>
             </w:r>
             <w:r>
               <w:rPr>
@@ -777,7 +824,7 @@
               <w:sz w:val="21"/>
             </w:rPr>
           </w:pPr>
-          <w:hyperlink w:anchor="_Toc475475786" w:history="1">
+          <w:hyperlink w:anchor="_Toc478413766" w:history="1">
             <w:r>
               <w:rPr>
                 <w:rStyle w:val="a8"/>
@@ -821,7 +868,7 @@
                 <w:noProof/>
                 <w:webHidden/>
               </w:rPr>
-              <w:instrText xml:space="preserve"> PAGEREF _Toc475475786 \h </w:instrText>
+              <w:instrText xml:space="preserve"> PAGEREF _Toc478413766 \h </w:instrText>
             </w:r>
             <w:r>
               <w:rPr>
@@ -867,7 +914,7 @@
               <w:sz w:val="21"/>
             </w:rPr>
           </w:pPr>
-          <w:hyperlink w:anchor="_Toc475475787" w:history="1">
+          <w:hyperlink w:anchor="_Toc478413767" w:history="1">
             <w:r>
               <w:rPr>
                 <w:rStyle w:val="a8"/>
@@ -911,7 +958,7 @@
                 <w:noProof/>
                 <w:webHidden/>
               </w:rPr>
-              <w:instrText xml:space="preserve"> PAGEREF _Toc475475787 \h </w:instrText>
+              <w:instrText xml:space="preserve"> PAGEREF _Toc478413767 \h </w:instrText>
             </w:r>
             <w:r>
               <w:rPr>
@@ -957,7 +1004,7 @@
               <w:sz w:val="21"/>
             </w:rPr>
           </w:pPr>
-          <w:hyperlink w:anchor="_Toc475475788" w:history="1">
+          <w:hyperlink w:anchor="_Toc478413768" w:history="1">
             <w:r>
               <w:rPr>
                 <w:rStyle w:val="a8"/>
@@ -1008,7 +1055,7 @@
                 <w:noProof/>
                 <w:webHidden/>
               </w:rPr>
-              <w:instrText xml:space="preserve"> PAGEREF _Toc475475788 \h </w:instrText>
+              <w:instrText xml:space="preserve"> PAGEREF _Toc478413768 \h </w:instrText>
             </w:r>
             <w:r>
               <w:rPr>
@@ -1054,7 +1101,7 @@
               <w:sz w:val="21"/>
             </w:rPr>
           </w:pPr>
-          <w:hyperlink w:anchor="_Toc475475789" w:history="1">
+          <w:hyperlink w:anchor="_Toc478413769" w:history="1">
             <w:r>
               <w:rPr>
                 <w:rStyle w:val="a8"/>
@@ -1105,7 +1152,7 @@
                 <w:noProof/>
                 <w:webHidden/>
               </w:rPr>
-              <w:instrText xml:space="preserve"> PAGEREF _Toc475475789 \h </w:instrText>
+              <w:instrText xml:space="preserve"> PAGEREF _Toc478413769 \h </w:instrText>
             </w:r>
             <w:r>
               <w:rPr>
@@ -1151,7 +1198,7 @@
               <w:sz w:val="21"/>
             </w:rPr>
           </w:pPr>
-          <w:hyperlink w:anchor="_Toc475475790" w:history="1">
+          <w:hyperlink w:anchor="_Toc478413770" w:history="1">
             <w:r>
               <w:rPr>
                 <w:rStyle w:val="a8"/>
@@ -1202,104 +1249,7 @@
                 <w:noProof/>
                 <w:webHidden/>
               </w:rPr>
-              <w:instrText xml:space="preserve"> PAGEREF _Toc475475790 \h </w:instrText>
-            </w:r>
-            <w:r>
-              <w:rPr>
-                <w:noProof/>
-                <w:webHidden/>
-              </w:rPr>
-            </w:r>
-            <w:r>
-              <w:rPr>
-                <w:noProof/>
-                <w:webHidden/>
-              </w:rPr>
-              <w:fldChar w:fldCharType="separate"/>
-            </w:r>
-            <w:r>
-              <w:rPr>
-                <w:noProof/>
-                <w:webHidden/>
-              </w:rPr>
-              <w:t>7</w:t>
-            </w:r>
-            <w:r>
-              <w:rPr>
-                <w:noProof/>
-                <w:webHidden/>
-              </w:rPr>
-              <w:fldChar w:fldCharType="end"/>
-            </w:r>
-          </w:hyperlink>
-        </w:p>
-        <w:p>
-          <w:pPr>
-            <w:pStyle w:val="30"/>
-            <w:tabs>
-              <w:tab w:val="left" w:pos="1680"/>
-              <w:tab w:val="right" w:leader="dot" w:pos="8296"/>
-            </w:tabs>
-            <w:ind w:left="880"/>
-            <w:rPr>
-              <w:rFonts w:asciiTheme="minorHAnsi" w:eastAsiaTheme="minorEastAsia" w:hAnsiTheme="minorHAnsi"/>
-              <w:noProof/>
-              <w:kern w:val="2"/>
-              <w:sz w:val="21"/>
-            </w:rPr>
-          </w:pPr>
-          <w:hyperlink w:anchor="_Toc475475791" w:history="1">
-            <w:r>
-              <w:rPr>
-                <w:rStyle w:val="a8"/>
-                <w:noProof/>
-              </w:rPr>
-              <w:t>3.1.5.</w:t>
-            </w:r>
-            <w:r>
-              <w:rPr>
-                <w:rFonts w:asciiTheme="minorHAnsi" w:eastAsiaTheme="minorEastAsia" w:hAnsiTheme="minorHAnsi"/>
-                <w:noProof/>
-                <w:kern w:val="2"/>
-                <w:sz w:val="21"/>
-              </w:rPr>
-              <w:tab/>
-            </w:r>
-            <w:r>
-              <w:rPr>
-                <w:rStyle w:val="a8"/>
-                <w:rFonts w:ascii="宋体" w:eastAsia="宋体" w:hAnsi="宋体" w:cs="宋体" w:hint="eastAsia"/>
-                <w:noProof/>
-              </w:rPr>
-              <w:t>温艳红</w:t>
-            </w:r>
-            <w:r>
-              <w:rPr>
-                <w:rStyle w:val="a8"/>
-                <w:noProof/>
-              </w:rPr>
-              <w:t>(910100)</w:t>
-            </w:r>
-            <w:r>
-              <w:rPr>
-                <w:noProof/>
-                <w:webHidden/>
-              </w:rPr>
-              <w:tab/>
-            </w:r>
-            <w:r>
-              <w:rPr>
-                <w:noProof/>
-                <w:webHidden/>
-              </w:rPr>
-              <w:fldChar w:fldCharType="begin"/>
-            </w:r>
-            <w:r>
-              <w:rPr>
-                <w:noProof/>
-                <w:webHidden/>
-              </w:rPr>
-              <w:instrText xml:space="preserve"> PAGEREF _Toc475475791 \h </w:instrText>
+              <w:instrText xml:space="preserve"> PAGEREF _Toc478413770 \h </w:instrText>
             </w:r>
             <w:r>
               <w:rPr>
@@ -1345,14 +1295,14 @@
               <w:sz w:val="21"/>
             </w:rPr>
           </w:pPr>
-          <w:hyperlink w:anchor="_Toc475475792" w:history="1">
+          <w:hyperlink w:anchor="_Toc478413771" w:history="1">
             <w:r>
               <w:rPr>
                 <w:rStyle w:val="a8"/>
                 <w:rFonts w:ascii="宋体" w:eastAsia="宋体" w:hAnsi="宋体" w:cs="宋体"/>
                 <w:noProof/>
               </w:rPr>
-              <w:t>3.1.6.</w:t>
+              <w:t>3.1.5.</w:t>
             </w:r>
             <w:r>
               <w:rPr>
@@ -1398,7 +1348,7 @@
                 <w:noProof/>
                 <w:webHidden/>
               </w:rPr>
-              <w:instrText xml:space="preserve"> PAGEREF _Toc475475792 \h </w:instrText>
+              <w:instrText xml:space="preserve"> PAGEREF _Toc478413771 \h </w:instrText>
             </w:r>
             <w:r>
               <w:rPr>
@@ -1418,7 +1368,7 @@
                 <w:noProof/>
                 <w:webHidden/>
               </w:rPr>
-              <w:t>8</w:t>
+              <w:t>7</w:t>
             </w:r>
             <w:r>
               <w:rPr>
@@ -1444,14 +1394,14 @@
               <w:sz w:val="21"/>
             </w:rPr>
           </w:pPr>
-          <w:hyperlink w:anchor="_Toc475475793" w:history="1">
+          <w:hyperlink w:anchor="_Toc478413772" w:history="1">
             <w:r>
               <w:rPr>
                 <w:rStyle w:val="a8"/>
                 <w:rFonts w:ascii="宋体" w:eastAsia="宋体" w:hAnsi="宋体" w:cs="宋体"/>
                 <w:noProof/>
               </w:rPr>
-              <w:t>3.1.7.</w:t>
+              <w:t>3.1.6.</w:t>
             </w:r>
             <w:r>
               <w:rPr>
@@ -1489,7 +1439,7 @@
                 <w:noProof/>
                 <w:webHidden/>
               </w:rPr>
-              <w:instrText xml:space="preserve"> PAGEREF _Toc475475793 \h </w:instrText>
+              <w:instrText xml:space="preserve"> PAGEREF _Toc478413772 \h </w:instrText>
             </w:r>
             <w:r>
               <w:rPr>
@@ -1509,7 +1459,7 @@
                 <w:noProof/>
                 <w:webHidden/>
               </w:rPr>
-              <w:t>8</w:t>
+              <w:t>7</w:t>
             </w:r>
             <w:r>
               <w:rPr>
@@ -1550,7 +1500,7 @@
           <w:numId w:val="6"/>
         </w:numPr>
       </w:pPr>
-      <w:bookmarkStart w:id="0" w:name="_Toc475475779"/>
+      <w:bookmarkStart w:id="1" w:name="_Toc478413759"/>
       <w:r>
         <w:rPr>
           <w:rFonts w:hint="eastAsia"/>
@@ -1558,7 +1508,7 @@
         <w:lastRenderedPageBreak/>
         <w:t>交易</w:t>
       </w:r>
-      <w:bookmarkEnd w:id="0"/>
+      <w:bookmarkEnd w:id="1"/>
     </w:p>
     <w:p>
       <w:pPr>
@@ -1568,20 +1518,20 @@
           <w:numId w:val="5"/>
         </w:numPr>
       </w:pPr>
-      <w:bookmarkStart w:id="1" w:name="_Toc475475780"/>
+      <w:bookmarkStart w:id="2" w:name="_Toc478413760"/>
       <w:r>
         <w:rPr>
           <w:rFonts w:hint="eastAsia"/>
         </w:rPr>
         <w:t>张江机房</w:t>
       </w:r>
-      <w:bookmarkEnd w:id="1"/>
+      <w:bookmarkEnd w:id="2"/>
     </w:p>
     <w:tbl>
       <w:tblPr>
         <w:tblStyle w:val="a4"/>
         <w:tblW w:w="0" w:type="auto"/>
-        <w:tblLook w:val="04A0"/>
+        <w:tblLook w:val="04A0" w:firstRow="1" w:lastRow="0" w:firstColumn="1" w:lastColumn="0" w:noHBand="0" w:noVBand="1"/>
       </w:tblPr>
       <w:tblGrid>
         <w:gridCol w:w="1669"/>
@@ -1600,14 +1550,22 @@
               <w:spacing w:line="220" w:lineRule="atLeast"/>
               <w:jc w:val="center"/>
             </w:pPr>
-            <w:bookmarkStart w:id="2" w:name="OLE_LINK1"/>
-            <w:bookmarkStart w:id="3" w:name="OLE_LINK2"/>
-            <w:bookmarkStart w:id="4" w:name="OLE_LINK3"/>
-            <w:r>
-              <w:rPr>
-                <w:rFonts w:hint="eastAsia"/>
-              </w:rPr>
-              <w:t>金瑞张江机房服务器</w:t>
+            <w:bookmarkStart w:id="3" w:name="OLE_LINK1"/>
+            <w:bookmarkStart w:id="4" w:name="OLE_LINK2"/>
+            <w:bookmarkStart w:id="5" w:name="OLE_LINK3"/>
+            <w:proofErr w:type="gramStart"/>
+            <w:r>
+              <w:rPr>
+                <w:rFonts w:hint="eastAsia"/>
+              </w:rPr>
+              <w:t>金瑞张江</w:t>
+            </w:r>
+            <w:proofErr w:type="gramEnd"/>
+            <w:r>
+              <w:rPr>
+                <w:rFonts w:hint="eastAsia"/>
+              </w:rPr>
+              <w:t>机房服务器</w:t>
             </w:r>
             <w:r>
               <w:rPr>
@@ -1615,12 +1573,14 @@
               </w:rPr>
               <w:t>（</w:t>
             </w:r>
+            <w:proofErr w:type="spellStart"/>
             <w:r>
               <w:rPr>
                 <w:rFonts w:hint="eastAsia"/>
               </w:rPr>
               <w:t>miniCTP</w:t>
             </w:r>
+            <w:proofErr w:type="spellEnd"/>
             <w:r>
               <w:rPr>
                 <w:rFonts w:hint="eastAsia"/>
@@ -1640,12 +1600,14 @@
             <w:pPr>
               <w:spacing w:line="220" w:lineRule="atLeast"/>
             </w:pPr>
+            <w:proofErr w:type="spellStart"/>
             <w:r>
               <w:rPr>
                 <w:rFonts w:hint="eastAsia"/>
               </w:rPr>
               <w:t>ssh</w:t>
             </w:r>
+            <w:proofErr w:type="spellEnd"/>
             <w:r>
               <w:rPr>
                 <w:rFonts w:hint="eastAsia"/>
@@ -1913,6 +1875,7 @@
             <w:pPr>
               <w:spacing w:line="220" w:lineRule="atLeast"/>
             </w:pPr>
+            <w:proofErr w:type="spellStart"/>
             <w:r>
               <w:rPr>
                 <w:rFonts w:ascii="宋体" w:eastAsia="宋体" w:hAnsi="宋体" w:cs="宋体"/>
@@ -1921,6 +1884,7 @@
               </w:rPr>
               <w:t>tcp</w:t>
             </w:r>
+            <w:proofErr w:type="spellEnd"/>
             <w:r>
               <w:rPr>
                 <w:rFonts w:ascii="宋体" w:eastAsia="宋体" w:hAnsi="宋体" w:cs="宋体"/>
@@ -1937,9 +1901,9 @@
               </w:rPr>
               <w:t>:</w:t>
             </w:r>
-            <w:bookmarkStart w:id="5" w:name="OLE_LINK34"/>
-            <w:bookmarkStart w:id="6" w:name="OLE_LINK35"/>
-            <w:bookmarkStart w:id="7" w:name="OLE_LINK36"/>
+            <w:bookmarkStart w:id="6" w:name="OLE_LINK34"/>
+            <w:bookmarkStart w:id="7" w:name="OLE_LINK35"/>
+            <w:bookmarkStart w:id="8" w:name="OLE_LINK36"/>
             <w:r>
               <w:rPr>
                 <w:rFonts w:ascii="宋体" w:eastAsia="宋体" w:hAnsi="宋体" w:cs="宋体"/>
@@ -1948,9 +1912,9 @@
               </w:rPr>
               <w:t>172.16.84.1</w:t>
             </w:r>
-            <w:bookmarkEnd w:id="5"/>
             <w:bookmarkEnd w:id="6"/>
             <w:bookmarkEnd w:id="7"/>
+            <w:bookmarkEnd w:id="8"/>
             <w:r>
               <w:rPr>
                 <w:rFonts w:ascii="宋体" w:eastAsia="宋体" w:hAnsi="宋体" w:cs="宋体" w:hint="eastAsia"/>
@@ -2168,8 +2132,8 @@
                 <w:color w:val="FFFFFF" w:themeColor="background1"/>
               </w:rPr>
             </w:pPr>
-            <w:bookmarkStart w:id="8" w:name="OLE_LINK4"/>
-            <w:bookmarkStart w:id="9" w:name="OLE_LINK5"/>
+            <w:bookmarkStart w:id="9" w:name="OLE_LINK4"/>
+            <w:bookmarkStart w:id="10" w:name="OLE_LINK5"/>
             <w:r>
               <w:rPr>
                 <w:rFonts w:hint="eastAsia"/>
@@ -2177,8 +2141,8 @@
               </w:rPr>
               <w:t>208421</w:t>
             </w:r>
-            <w:bookmarkEnd w:id="8"/>
             <w:bookmarkEnd w:id="9"/>
+            <w:bookmarkEnd w:id="10"/>
           </w:p>
         </w:tc>
         <w:tc>
@@ -2250,12 +2214,21 @@
               </w:rPr>
               <w:t>员号</w:t>
             </w:r>
-            <w:r>
-              <w:rPr>
-                <w:rFonts w:ascii="宋体" w:hAnsi="宋体" w:cs="宋体"/>
-                <w:color w:val="000000"/>
-              </w:rPr>
-              <w:t>brokerid=</w:t>
+            <w:proofErr w:type="spellStart"/>
+            <w:r>
+              <w:rPr>
+                <w:rFonts w:ascii="宋体" w:hAnsi="宋体" w:cs="宋体"/>
+                <w:color w:val="000000"/>
+              </w:rPr>
+              <w:t>brokerid</w:t>
+            </w:r>
+            <w:proofErr w:type="spellEnd"/>
+            <w:r>
+              <w:rPr>
+                <w:rFonts w:ascii="宋体" w:hAnsi="宋体" w:cs="宋体"/>
+                <w:color w:val="000000"/>
+              </w:rPr>
+              <w:t>=</w:t>
             </w:r>
             <w:r>
               <w:rPr>
@@ -2311,9 +2284,9 @@
           </w:p>
         </w:tc>
       </w:tr>
-      <w:bookmarkEnd w:id="2"/>
       <w:bookmarkEnd w:id="3"/>
       <w:bookmarkEnd w:id="4"/>
+      <w:bookmarkEnd w:id="5"/>
     </w:tbl>
     <w:p>
       <w:pPr>
@@ -2328,7 +2301,7 @@
           <w:numId w:val="5"/>
         </w:numPr>
       </w:pPr>
-      <w:bookmarkStart w:id="10" w:name="_Toc475475781"/>
+      <w:bookmarkStart w:id="11" w:name="_Toc478413761"/>
       <w:r>
         <w:rPr>
           <w:rFonts w:hint="eastAsia"/>
@@ -2365,13 +2338,13 @@
         </w:rPr>
         <w:t>日盘</w:t>
       </w:r>
-      <w:bookmarkEnd w:id="10"/>
+      <w:bookmarkEnd w:id="11"/>
     </w:p>
     <w:tbl>
       <w:tblPr>
         <w:tblStyle w:val="a4"/>
         <w:tblW w:w="0" w:type="auto"/>
-        <w:tblLook w:val="04A0"/>
+        <w:tblLook w:val="04A0" w:firstRow="1" w:lastRow="0" w:firstColumn="1" w:lastColumn="0" w:noHBand="0" w:noVBand="1"/>
       </w:tblPr>
       <w:tblGrid>
         <w:gridCol w:w="1669"/>
@@ -2396,16 +2369,16 @@
               </w:rPr>
               <w:t>金瑞</w:t>
             </w:r>
-            <w:bookmarkStart w:id="11" w:name="OLE_LINK20"/>
-            <w:bookmarkStart w:id="12" w:name="OLE_LINK21"/>
+            <w:bookmarkStart w:id="12" w:name="OLE_LINK20"/>
+            <w:bookmarkStart w:id="13" w:name="OLE_LINK21"/>
             <w:r>
               <w:rPr>
                 <w:rFonts w:hint="eastAsia"/>
               </w:rPr>
               <w:t>上海移动</w:t>
             </w:r>
-            <w:bookmarkEnd w:id="11"/>
             <w:bookmarkEnd w:id="12"/>
+            <w:bookmarkEnd w:id="13"/>
             <w:r>
               <w:rPr>
                 <w:rFonts w:hint="eastAsia"/>
@@ -2425,12 +2398,14 @@
             <w:pPr>
               <w:spacing w:line="220" w:lineRule="atLeast"/>
             </w:pPr>
+            <w:proofErr w:type="spellStart"/>
             <w:r>
               <w:rPr>
                 <w:rFonts w:hint="eastAsia"/>
               </w:rPr>
               <w:t>ssh</w:t>
             </w:r>
+            <w:proofErr w:type="spellEnd"/>
             <w:r>
               <w:rPr>
                 <w:rFonts w:hint="eastAsia"/>
@@ -2465,13 +2440,13 @@
             <w:pPr>
               <w:spacing w:line="220" w:lineRule="atLeast"/>
             </w:pPr>
-            <w:bookmarkStart w:id="13" w:name="OLE_LINK62"/>
-            <w:bookmarkStart w:id="14" w:name="OLE_LINK63"/>
+            <w:bookmarkStart w:id="14" w:name="OLE_LINK62"/>
+            <w:bookmarkStart w:id="15" w:name="OLE_LINK63"/>
             <w:r>
               <w:t>101.230.197.62</w:t>
             </w:r>
-            <w:bookmarkEnd w:id="13"/>
             <w:bookmarkEnd w:id="14"/>
+            <w:bookmarkEnd w:id="15"/>
             <w:r>
               <w:t>:8001</w:t>
             </w:r>
@@ -2832,6 +2807,7 @@
               </w:rPr>
               <w:t>极</w:t>
             </w:r>
+            <w:proofErr w:type="gramStart"/>
             <w:r>
               <w:rPr>
                 <w:rFonts w:ascii="宋体" w:hAnsi="宋体" w:cs="宋体"/>
@@ -2839,6 +2815,7 @@
               </w:rPr>
               <w:t>速行情</w:t>
             </w:r>
+            <w:proofErr w:type="gramEnd"/>
           </w:p>
         </w:tc>
         <w:tc>
@@ -3181,7 +3158,15 @@
               <w:ind w:firstLineChars="0"/>
             </w:pPr>
             <w:r>
-              <w:t>用于交易上期品种。有全档数据。</w:t>
+              <w:t>用于交易上期品种。</w:t>
+            </w:r>
+            <w:proofErr w:type="gramStart"/>
+            <w:r>
+              <w:t>有全档数据</w:t>
+            </w:r>
+            <w:proofErr w:type="gramEnd"/>
+            <w:r>
+              <w:t>。</w:t>
             </w:r>
             <w:r>
               <w:rPr>
@@ -3271,7 +3256,7 @@
           <w:numId w:val="5"/>
         </w:numPr>
       </w:pPr>
-      <w:bookmarkStart w:id="15" w:name="_Toc475475782"/>
+      <w:bookmarkStart w:id="16" w:name="_Toc478413762"/>
       <w:r>
         <w:rPr>
           <w:rFonts w:hint="eastAsia"/>
@@ -3308,13 +3293,13 @@
         </w:rPr>
         <w:t>夜盘</w:t>
       </w:r>
-      <w:bookmarkEnd w:id="15"/>
+      <w:bookmarkEnd w:id="16"/>
     </w:p>
     <w:tbl>
       <w:tblPr>
         <w:tblStyle w:val="a4"/>
         <w:tblW w:w="0" w:type="auto"/>
-        <w:tblLook w:val="04A0"/>
+        <w:tblLook w:val="04A0" w:firstRow="1" w:lastRow="0" w:firstColumn="1" w:lastColumn="0" w:noHBand="0" w:noVBand="1"/>
       </w:tblPr>
       <w:tblGrid>
         <w:gridCol w:w="1669"/>
@@ -3355,12 +3340,14 @@
             <w:pPr>
               <w:spacing w:line="220" w:lineRule="atLeast"/>
             </w:pPr>
+            <w:proofErr w:type="spellStart"/>
             <w:r>
               <w:rPr>
                 <w:rFonts w:hint="eastAsia"/>
               </w:rPr>
               <w:t>ssh</w:t>
             </w:r>
+            <w:proofErr w:type="spellEnd"/>
             <w:r>
               <w:rPr>
                 <w:rFonts w:hint="eastAsia"/>
@@ -3766,6 +3753,7 @@
               </w:rPr>
               <w:t>极</w:t>
             </w:r>
+            <w:proofErr w:type="gramStart"/>
             <w:r>
               <w:rPr>
                 <w:rFonts w:ascii="宋体" w:hAnsi="宋体" w:cs="宋体"/>
@@ -3773,6 +3761,7 @@
               </w:rPr>
               <w:t>速行情</w:t>
             </w:r>
+            <w:proofErr w:type="gramEnd"/>
           </w:p>
         </w:tc>
         <w:tc>
@@ -4217,7 +4206,15 @@
               <w:ind w:firstLineChars="0"/>
             </w:pPr>
             <w:r>
-              <w:t>用于交易上期品种。有全档数据。</w:t>
+              <w:t>用于交易上期品种。</w:t>
+            </w:r>
+            <w:proofErr w:type="gramStart"/>
+            <w:r>
+              <w:t>有全档数据</w:t>
+            </w:r>
+            <w:proofErr w:type="gramEnd"/>
+            <w:r>
+              <w:t>。</w:t>
             </w:r>
             <w:r>
               <w:rPr>
@@ -4306,7 +4303,7 @@
           <w:numId w:val="5"/>
         </w:numPr>
       </w:pPr>
-      <w:bookmarkStart w:id="16" w:name="_Toc475475783"/>
+      <w:bookmarkStart w:id="17" w:name="_Toc478413763"/>
       <w:r>
         <w:rPr>
           <w:rFonts w:hint="eastAsia"/>
@@ -4326,16 +4323,30 @@
         <w:rPr>
           <w:rFonts w:hint="eastAsia"/>
         </w:rPr>
-        <w:t>(Xspeed)</w:t>
+        <w:t>(</w:t>
       </w:r>
-      <w:bookmarkEnd w:id="16"/>
+      <w:proofErr w:type="spellStart"/>
+      <w:r>
+        <w:rPr>
+          <w:rFonts w:hint="eastAsia"/>
+        </w:rPr>
+        <w:t>Xspeed</w:t>
+      </w:r>
+      <w:proofErr w:type="spellEnd"/>
+      <w:r>
+        <w:rPr>
+          <w:rFonts w:hint="eastAsia"/>
+        </w:rPr>
+        <w:t>)</w:t>
+      </w:r>
+      <w:bookmarkEnd w:id="17"/>
     </w:p>
     <w:tbl>
       <w:tblPr>
         <w:tblW w:w="8640" w:type="dxa"/>
         <w:tblInd w:w="108" w:type="dxa"/>
         <w:tblLayout w:type="fixed"/>
-        <w:tblLook w:val="04A0"/>
+        <w:tblLook w:val="04A0" w:firstRow="1" w:lastRow="0" w:firstColumn="1" w:lastColumn="0" w:noHBand="0" w:noVBand="1"/>
       </w:tblPr>
       <w:tblGrid>
         <w:gridCol w:w="1225"/>
@@ -4370,9 +4381,10 @@
                 <w:color w:val="000000"/>
               </w:rPr>
             </w:pPr>
-            <w:bookmarkStart w:id="17" w:name="OLE_LINK6"/>
-            <w:bookmarkStart w:id="18" w:name="OLE_LINK7"/>
-            <w:bookmarkStart w:id="19" w:name="OLE_LINK8"/>
+            <w:bookmarkStart w:id="18" w:name="OLE_LINK6"/>
+            <w:bookmarkStart w:id="19" w:name="OLE_LINK7"/>
+            <w:bookmarkStart w:id="20" w:name="OLE_LINK8"/>
+            <w:proofErr w:type="spellStart"/>
             <w:r>
               <w:rPr>
                 <w:rFonts w:ascii="宋体" w:hAnsi="宋体" w:cs="宋体" w:hint="eastAsia"/>
@@ -4380,6 +4392,7 @@
               </w:rPr>
               <w:t>Xspeed</w:t>
             </w:r>
+            <w:proofErr w:type="spellEnd"/>
             <w:r>
               <w:rPr>
                 <w:rFonts w:ascii="宋体" w:hAnsi="宋体" w:cs="宋体" w:hint="eastAsia"/>
@@ -4387,7 +4400,7 @@
               </w:rPr>
               <w:t>：</w:t>
             </w:r>
-            <w:bookmarkStart w:id="20" w:name="OLE_LINK31"/>
+            <w:bookmarkStart w:id="21" w:name="OLE_LINK31"/>
             <w:r>
               <w:rPr>
                 <w:rFonts w:ascii="宋体" w:hAnsi="宋体" w:cs="宋体" w:hint="eastAsia"/>
@@ -4416,10 +4429,10 @@
               </w:rPr>
               <w:t>机房</w:t>
             </w:r>
-            <w:bookmarkEnd w:id="17"/>
             <w:bookmarkEnd w:id="18"/>
             <w:bookmarkEnd w:id="19"/>
             <w:bookmarkEnd w:id="20"/>
+            <w:bookmarkEnd w:id="21"/>
           </w:p>
         </w:tc>
       </w:tr>
@@ -4505,13 +4518,13 @@
                 <w:color w:val="000000"/>
               </w:rPr>
             </w:pPr>
-            <w:bookmarkStart w:id="21" w:name="OLE_LINK41"/>
-            <w:bookmarkStart w:id="22" w:name="OLE_LINK42"/>
-            <w:bookmarkStart w:id="23" w:name="OLE_LINK43"/>
-            <w:bookmarkStart w:id="24" w:name="OLE_LINK44"/>
-            <w:bookmarkStart w:id="25" w:name="OLE_LINK38"/>
-            <w:bookmarkStart w:id="26" w:name="OLE_LINK39"/>
-            <w:bookmarkStart w:id="27" w:name="OLE_LINK40"/>
+            <w:bookmarkStart w:id="22" w:name="OLE_LINK41"/>
+            <w:bookmarkStart w:id="23" w:name="OLE_LINK42"/>
+            <w:bookmarkStart w:id="24" w:name="OLE_LINK43"/>
+            <w:bookmarkStart w:id="25" w:name="OLE_LINK44"/>
+            <w:bookmarkStart w:id="26" w:name="OLE_LINK38"/>
+            <w:bookmarkStart w:id="27" w:name="OLE_LINK39"/>
+            <w:bookmarkStart w:id="28" w:name="OLE_LINK40"/>
             <w:r>
               <w:rPr>
                 <w:rFonts w:ascii="宋体" w:hAnsi="宋体" w:cs="宋体"/>
@@ -4519,10 +4532,10 @@
               </w:rPr>
               <w:t>10.7.159.68</w:t>
             </w:r>
-            <w:bookmarkEnd w:id="21"/>
             <w:bookmarkEnd w:id="22"/>
             <w:bookmarkEnd w:id="23"/>
             <w:bookmarkEnd w:id="24"/>
+            <w:bookmarkEnd w:id="25"/>
             <w:r>
               <w:rPr>
                 <w:rFonts w:ascii="宋体" w:hAnsi="宋体" w:cs="宋体" w:hint="eastAsia"/>
@@ -4537,9 +4550,9 @@
               </w:rPr>
               <w:t>10910</w:t>
             </w:r>
-            <w:bookmarkEnd w:id="25"/>
             <w:bookmarkEnd w:id="26"/>
             <w:bookmarkEnd w:id="27"/>
+            <w:bookmarkEnd w:id="28"/>
           </w:p>
         </w:tc>
         <w:tc>
@@ -4667,8 +4680,8 @@
                 <w:color w:val="000000"/>
               </w:rPr>
             </w:pPr>
-            <w:bookmarkStart w:id="28" w:name="OLE_LINK11"/>
-            <w:bookmarkStart w:id="29" w:name="OLE_LINK12"/>
+            <w:bookmarkStart w:id="29" w:name="OLE_LINK11"/>
+            <w:bookmarkStart w:id="30" w:name="OLE_LINK12"/>
             <w:r>
               <w:rPr>
                 <w:rFonts w:ascii="宋体" w:hAnsi="宋体" w:cs="宋体"/>
@@ -4697,8 +4710,8 @@
               </w:rPr>
               <w:t>5</w:t>
             </w:r>
-            <w:bookmarkEnd w:id="28"/>
             <w:bookmarkEnd w:id="29"/>
+            <w:bookmarkEnd w:id="30"/>
           </w:p>
         </w:tc>
         <w:tc>
@@ -4775,6 +4788,7 @@
               </w:rPr>
               <w:t>交易</w:t>
             </w:r>
+            <w:proofErr w:type="gramStart"/>
             <w:r>
               <w:rPr>
                 <w:rFonts w:ascii="宋体" w:hAnsi="宋体" w:cs="宋体"/>
@@ -4782,6 +4796,7 @@
               </w:rPr>
               <w:t>帐号</w:t>
             </w:r>
+            <w:proofErr w:type="gramEnd"/>
           </w:p>
         </w:tc>
         <w:tc>
@@ -4804,6 +4819,7 @@
                 <w:color w:val="000000"/>
               </w:rPr>
             </w:pPr>
+            <w:proofErr w:type="gramStart"/>
             <w:r>
               <w:rPr>
                 <w:rFonts w:ascii="宋体" w:hAnsi="宋体" w:cs="宋体" w:hint="eastAsia"/>
@@ -4811,6 +4827,7 @@
               </w:rPr>
               <w:t>帐号</w:t>
             </w:r>
+            <w:proofErr w:type="gramEnd"/>
           </w:p>
         </w:tc>
         <w:tc>
@@ -5051,9 +5068,11 @@
             <w:pPr>
               <w:spacing w:line="220" w:lineRule="atLeast"/>
             </w:pPr>
+            <w:proofErr w:type="gramStart"/>
             <w:r>
               <w:t>用户民</w:t>
             </w:r>
+            <w:proofErr w:type="gramEnd"/>
           </w:p>
         </w:tc>
         <w:tc>
@@ -5550,8 +5569,8 @@
                 <w:color w:val="000000"/>
               </w:rPr>
             </w:pPr>
-            <w:bookmarkStart w:id="30" w:name="OLE_LINK45"/>
-            <w:bookmarkStart w:id="31" w:name="OLE_LINK46"/>
+            <w:bookmarkStart w:id="31" w:name="OLE_LINK45"/>
+            <w:bookmarkStart w:id="32" w:name="OLE_LINK46"/>
             <w:r>
               <w:rPr>
                 <w:rFonts w:ascii="宋体" w:hAnsi="宋体" w:cs="宋体" w:hint="eastAsia"/>
@@ -5612,8 +5631,8 @@
               <w:t>udp://172.18.80.63:10072</w:t>
             </w:r>
           </w:p>
-          <w:bookmarkEnd w:id="30"/>
           <w:bookmarkEnd w:id="31"/>
+          <w:bookmarkEnd w:id="32"/>
           <w:p>
             <w:pPr>
               <w:shd w:val="clear" w:color="auto" w:fill="FFFFFF"/>
@@ -5809,21 +5828,21 @@
           <w:numId w:val="5"/>
         </w:numPr>
       </w:pPr>
-      <w:bookmarkStart w:id="32" w:name="_Toc475475784"/>
+      <w:bookmarkStart w:id="33" w:name="_Toc478413764"/>
       <w:r>
         <w:rPr>
           <w:rFonts w:hint="eastAsia"/>
         </w:rPr>
         <w:t>郑州机房</w:t>
       </w:r>
-      <w:bookmarkEnd w:id="32"/>
+      <w:bookmarkEnd w:id="33"/>
     </w:p>
     <w:tbl>
       <w:tblPr>
         <w:tblW w:w="8640" w:type="dxa"/>
         <w:tblInd w:w="108" w:type="dxa"/>
         <w:tblLayout w:type="fixed"/>
-        <w:tblLook w:val="04A0"/>
+        <w:tblLook w:val="04A0" w:firstRow="1" w:lastRow="0" w:firstColumn="1" w:lastColumn="0" w:noHBand="0" w:noVBand="1"/>
       </w:tblPr>
       <w:tblGrid>
         <w:gridCol w:w="1225"/>
@@ -6063,9 +6082,9 @@
               </w:rPr>
               <w:t xml:space="preserve">10G: </w:t>
             </w:r>
-            <w:bookmarkStart w:id="33" w:name="OLE_LINK64"/>
-            <w:bookmarkStart w:id="34" w:name="OLE_LINK65"/>
-            <w:bookmarkStart w:id="35" w:name="OLE_LINK66"/>
+            <w:bookmarkStart w:id="34" w:name="OLE_LINK64"/>
+            <w:bookmarkStart w:id="35" w:name="OLE_LINK65"/>
+            <w:bookmarkStart w:id="36" w:name="OLE_LINK66"/>
             <w:r>
               <w:rPr>
                 <w:rFonts w:ascii="宋体" w:hAnsi="宋体" w:cs="宋体"/>
@@ -6073,9 +6092,9 @@
               </w:rPr>
               <w:t>172.18.108.12</w:t>
             </w:r>
-            <w:bookmarkEnd w:id="33"/>
             <w:bookmarkEnd w:id="34"/>
             <w:bookmarkEnd w:id="35"/>
+            <w:bookmarkEnd w:id="36"/>
             <w:r>
               <w:rPr>
                 <w:rFonts w:ascii="宋体" w:hAnsi="宋体" w:cs="宋体"/>
@@ -6321,7 +6340,23 @@
                 <w:rFonts w:ascii="宋体" w:hAnsi="宋体" w:cs="宋体" w:hint="eastAsia"/>
                 <w:color w:val="000000"/>
               </w:rPr>
-              <w:t xml:space="preserve">172.18.199.25-26  tcp 6666  </w:t>
+              <w:t xml:space="preserve">172.18.199.25-26  </w:t>
+            </w:r>
+            <w:proofErr w:type="spellStart"/>
+            <w:r>
+              <w:rPr>
+                <w:rFonts w:ascii="宋体" w:hAnsi="宋体" w:cs="宋体" w:hint="eastAsia"/>
+                <w:color w:val="000000"/>
+              </w:rPr>
+              <w:t>tcp</w:t>
+            </w:r>
+            <w:proofErr w:type="spellEnd"/>
+            <w:r>
+              <w:rPr>
+                <w:rFonts w:ascii="宋体" w:hAnsi="宋体" w:cs="宋体" w:hint="eastAsia"/>
+                <w:color w:val="000000"/>
+              </w:rPr>
+              <w:t xml:space="preserve"> 6666  </w:t>
             </w:r>
             <w:r>
               <w:rPr>
@@ -6390,8 +6425,17 @@
                 <w:rFonts w:ascii="宋体" w:hAnsi="宋体" w:cs="宋体"/>
                 <w:color w:val="000000"/>
               </w:rPr>
-              <w:t>交易帐号</w:t>
-            </w:r>
+              <w:t>交易</w:t>
+            </w:r>
+            <w:proofErr w:type="gramStart"/>
+            <w:r>
+              <w:rPr>
+                <w:rFonts w:ascii="宋体" w:hAnsi="宋体" w:cs="宋体"/>
+                <w:color w:val="000000"/>
+              </w:rPr>
+              <w:t>帐号</w:t>
+            </w:r>
+            <w:proofErr w:type="gramEnd"/>
           </w:p>
         </w:tc>
         <w:tc>
@@ -6414,6 +6458,7 @@
                 <w:color w:val="000000"/>
               </w:rPr>
             </w:pPr>
+            <w:proofErr w:type="gramStart"/>
             <w:r>
               <w:rPr>
                 <w:rFonts w:ascii="宋体" w:hAnsi="宋体" w:cs="宋体" w:hint="eastAsia"/>
@@ -6421,6 +6466,7 @@
               </w:rPr>
               <w:t>帐号</w:t>
             </w:r>
+            <w:proofErr w:type="gramEnd"/>
           </w:p>
         </w:tc>
         <w:tc>
@@ -6651,12 +6697,21 @@
                 <w:color w:val="000000"/>
               </w:rPr>
             </w:pPr>
-            <w:r>
-              <w:rPr>
-                <w:rFonts w:ascii="宋体" w:hAnsi="宋体" w:cs="宋体"/>
-                <w:color w:val="000000"/>
-              </w:rPr>
-              <w:t>hillstone VPN</w:t>
+            <w:proofErr w:type="spellStart"/>
+            <w:r>
+              <w:rPr>
+                <w:rFonts w:ascii="宋体" w:hAnsi="宋体" w:cs="宋体"/>
+                <w:color w:val="000000"/>
+              </w:rPr>
+              <w:t>hillstone</w:t>
+            </w:r>
+            <w:proofErr w:type="spellEnd"/>
+            <w:r>
+              <w:rPr>
+                <w:rFonts w:ascii="宋体" w:hAnsi="宋体" w:cs="宋体"/>
+                <w:color w:val="000000"/>
+              </w:rPr>
+              <w:t xml:space="preserve"> VPN</w:t>
             </w:r>
           </w:p>
         </w:tc>
@@ -6676,9 +6731,11 @@
             <w:pPr>
               <w:spacing w:line="220" w:lineRule="atLeast"/>
             </w:pPr>
+            <w:proofErr w:type="gramStart"/>
             <w:r>
               <w:t>用户民</w:t>
             </w:r>
+            <w:proofErr w:type="gramEnd"/>
           </w:p>
         </w:tc>
         <w:tc>
@@ -6823,9 +6880,9 @@
                 <w:color w:val="FFFFFF" w:themeColor="background1"/>
               </w:rPr>
             </w:pPr>
-            <w:bookmarkStart w:id="36" w:name="OLE_LINK57"/>
-            <w:bookmarkStart w:id="37" w:name="OLE_LINK58"/>
-            <w:bookmarkStart w:id="38" w:name="OLE_LINK59"/>
+            <w:bookmarkStart w:id="37" w:name="OLE_LINK57"/>
+            <w:bookmarkStart w:id="38" w:name="OLE_LINK58"/>
+            <w:bookmarkStart w:id="39" w:name="OLE_LINK59"/>
             <w:r>
               <w:rPr>
                 <w:rFonts w:ascii="宋体" w:eastAsia="宋体" w:hAnsi="宋体" w:cs="宋体"/>
@@ -6835,9 +6892,9 @@
               </w:rPr>
               <w:t>u19.BE76E</w:t>
             </w:r>
-            <w:bookmarkEnd w:id="36"/>
             <w:bookmarkEnd w:id="37"/>
             <w:bookmarkEnd w:id="38"/>
+            <w:bookmarkEnd w:id="39"/>
           </w:p>
         </w:tc>
         <w:tc>
@@ -7120,8 +7177,8 @@
                 <w:color w:val="FFFFFF" w:themeColor="background1"/>
               </w:rPr>
             </w:pPr>
-            <w:bookmarkStart w:id="39" w:name="OLE_LINK60"/>
-            <w:bookmarkStart w:id="40" w:name="OLE_LINK61"/>
+            <w:bookmarkStart w:id="40" w:name="OLE_LINK60"/>
+            <w:bookmarkStart w:id="41" w:name="OLE_LINK61"/>
             <w:r>
               <w:rPr>
                 <w:rFonts w:ascii="宋体" w:hAnsi="宋体" w:cs="宋体"/>
@@ -7129,8 +7186,8 @@
               </w:rPr>
               <w:t>u910019</w:t>
             </w:r>
-            <w:bookmarkEnd w:id="39"/>
             <w:bookmarkEnd w:id="40"/>
+            <w:bookmarkEnd w:id="41"/>
             <w:r>
               <w:rPr>
                 <w:rFonts w:ascii="宋体" w:hAnsi="宋体" w:cs="宋体" w:hint="eastAsia"/>
@@ -7230,7 +7287,23 @@
                 <w:rFonts w:ascii="宋体" w:hAnsi="宋体" w:cs="宋体"/>
                 <w:color w:val="000000"/>
               </w:rPr>
-              <w:t>172.18.108.255: udp 10070</w:t>
+              <w:t xml:space="preserve">172.18.108.255: </w:t>
+            </w:r>
+            <w:proofErr w:type="spellStart"/>
+            <w:r>
+              <w:rPr>
+                <w:rFonts w:ascii="宋体" w:hAnsi="宋体" w:cs="宋体"/>
+                <w:color w:val="000000"/>
+              </w:rPr>
+              <w:t>udp</w:t>
+            </w:r>
+            <w:proofErr w:type="spellEnd"/>
+            <w:r>
+              <w:rPr>
+                <w:rFonts w:ascii="宋体" w:hAnsi="宋体" w:cs="宋体"/>
+                <w:color w:val="000000"/>
+              </w:rPr>
+              <w:t xml:space="preserve"> 10070</w:t>
             </w:r>
             <w:r>
               <w:rPr>
@@ -7308,20 +7381,20 @@
           <w:numId w:val="5"/>
         </w:numPr>
       </w:pPr>
-      <w:bookmarkStart w:id="41" w:name="_Toc475475785"/>
+      <w:bookmarkStart w:id="42" w:name="_Toc478413765"/>
       <w:r>
         <w:rPr>
           <w:rFonts w:hint="eastAsia"/>
         </w:rPr>
         <w:t>代码</w:t>
       </w:r>
-      <w:bookmarkEnd w:id="41"/>
+      <w:bookmarkEnd w:id="42"/>
     </w:p>
     <w:tbl>
       <w:tblPr>
         <w:tblStyle w:val="a4"/>
         <w:tblW w:w="0" w:type="auto"/>
-        <w:tblLook w:val="04A0"/>
+        <w:tblLook w:val="04A0" w:firstRow="1" w:lastRow="0" w:firstColumn="1" w:lastColumn="0" w:noHBand="0" w:noVBand="1"/>
       </w:tblPr>
       <w:tblGrid>
         <w:gridCol w:w="2840"/>
@@ -7338,6 +7411,7 @@
             <w:pPr>
               <w:jc w:val="center"/>
             </w:pPr>
+            <w:proofErr w:type="spellStart"/>
             <w:r>
               <w:t>G</w:t>
             </w:r>
@@ -7347,6 +7421,7 @@
               </w:rPr>
               <w:t>ithub</w:t>
             </w:r>
+            <w:proofErr w:type="spellEnd"/>
           </w:p>
         </w:tc>
       </w:tr>
@@ -7408,6 +7483,7 @@
                 <w:color w:val="FFFFFF" w:themeColor="background1"/>
               </w:rPr>
             </w:pPr>
+            <w:proofErr w:type="spellStart"/>
             <w:r>
               <w:rPr>
                 <w:rFonts w:hint="eastAsia"/>
@@ -7415,6 +7491,7 @@
               </w:rPr>
               <w:t>github</w:t>
             </w:r>
+            <w:proofErr w:type="spellEnd"/>
           </w:p>
         </w:tc>
         <w:tc>
@@ -7474,14 +7551,14 @@
           <w:numId w:val="5"/>
         </w:numPr>
       </w:pPr>
-      <w:bookmarkStart w:id="42" w:name="_Toc475475786"/>
+      <w:bookmarkStart w:id="43" w:name="_Toc478413766"/>
       <w:r>
         <w:rPr>
           <w:rFonts w:hint="eastAsia"/>
         </w:rPr>
         <w:t>银行帐号</w:t>
       </w:r>
-      <w:bookmarkEnd w:id="42"/>
+      <w:bookmarkEnd w:id="43"/>
     </w:p>
     <w:p>
       <w:pPr>
@@ -7491,20 +7568,20 @@
           <w:numId w:val="5"/>
         </w:numPr>
       </w:pPr>
-      <w:bookmarkStart w:id="43" w:name="_Toc475475787"/>
+      <w:bookmarkStart w:id="44" w:name="_Toc478413767"/>
       <w:r>
         <w:rPr>
           <w:rFonts w:hint="eastAsia"/>
         </w:rPr>
         <w:t>结算账户</w:t>
       </w:r>
-      <w:bookmarkEnd w:id="43"/>
+      <w:bookmarkEnd w:id="44"/>
     </w:p>
     <w:tbl>
       <w:tblPr>
         <w:tblStyle w:val="a4"/>
         <w:tblW w:w="0" w:type="auto"/>
-        <w:tblLook w:val="04A0"/>
+        <w:tblLook w:val="04A0" w:firstRow="1" w:lastRow="0" w:firstColumn="1" w:lastColumn="0" w:noHBand="0" w:noVBand="1"/>
       </w:tblPr>
       <w:tblGrid>
         <w:gridCol w:w="1384"/>
@@ -7549,12 +7626,14 @@
             <w:tcW w:w="4297" w:type="dxa"/>
           </w:tcPr>
           <w:p>
+            <w:proofErr w:type="gramStart"/>
             <w:r>
               <w:rPr>
                 <w:rFonts w:hint="eastAsia"/>
               </w:rPr>
               <w:t>苏艳利</w:t>
             </w:r>
+            <w:proofErr w:type="gramEnd"/>
           </w:p>
         </w:tc>
         <w:tc>
@@ -7604,12 +7683,14 @@
             <w:tcW w:w="1384" w:type="dxa"/>
           </w:tcPr>
           <w:p>
+            <w:proofErr w:type="gramStart"/>
             <w:r>
               <w:rPr>
                 <w:rFonts w:hint="eastAsia"/>
               </w:rPr>
               <w:t>帐号</w:t>
             </w:r>
+            <w:proofErr w:type="gramEnd"/>
           </w:p>
         </w:tc>
         <w:tc>
@@ -7642,8 +7723,16 @@
               <w:rPr>
                 <w:rFonts w:hint="eastAsia"/>
               </w:rPr>
-              <w:t>交易帐号</w:t>
-            </w:r>
+              <w:t>交易</w:t>
+            </w:r>
+            <w:proofErr w:type="gramStart"/>
+            <w:r>
+              <w:rPr>
+                <w:rFonts w:hint="eastAsia"/>
+              </w:rPr>
+              <w:t>帐号</w:t>
+            </w:r>
+            <w:proofErr w:type="gramEnd"/>
           </w:p>
         </w:tc>
         <w:tc>
@@ -7730,10 +7819,7 @@
         </w:tc>
       </w:tr>
     </w:tbl>
-    <w:p>
-      <w:bookmarkStart w:id="44" w:name="_GoBack"/>
-      <w:bookmarkEnd w:id="44"/>
-    </w:p>
+    <w:p/>
     <w:p>
       <w:pPr>
         <w:pStyle w:val="3"/>
@@ -7742,7 +7828,8 @@
           <w:numId w:val="5"/>
         </w:numPr>
       </w:pPr>
-      <w:bookmarkStart w:id="45" w:name="_Toc475475788"/>
+      <w:bookmarkStart w:id="45" w:name="_Toc478413768"/>
+      <w:proofErr w:type="gramStart"/>
       <w:r>
         <w:rPr>
           <w:rFonts w:hint="eastAsia"/>
@@ -7750,6 +7837,7 @@
         <w:lastRenderedPageBreak/>
         <w:t>苏艳利</w:t>
       </w:r>
+      <w:proofErr w:type="gramEnd"/>
       <w:r>
         <w:rPr>
           <w:rFonts w:hint="eastAsia"/>
@@ -7774,7 +7862,7 @@
       <w:tblPr>
         <w:tblStyle w:val="a4"/>
         <w:tblW w:w="0" w:type="auto"/>
-        <w:tblLook w:val="04A0"/>
+        <w:tblLook w:val="04A0" w:firstRow="1" w:lastRow="0" w:firstColumn="1" w:lastColumn="0" w:noHBand="0" w:noVBand="1"/>
       </w:tblPr>
       <w:tblGrid>
         <w:gridCol w:w="1384"/>
@@ -7819,6 +7907,7 @@
             <w:tcW w:w="4297" w:type="dxa"/>
           </w:tcPr>
           <w:p>
+            <w:proofErr w:type="gramStart"/>
             <w:r>
               <w:rPr>
                 <w:rFonts w:hint="eastAsia"/>
@@ -7831,6 +7920,7 @@
               </w:rPr>
               <w:t>利</w:t>
             </w:r>
+            <w:proofErr w:type="gramEnd"/>
           </w:p>
         </w:tc>
         <w:tc>
@@ -7880,12 +7970,14 @@
             <w:tcW w:w="1384" w:type="dxa"/>
           </w:tcPr>
           <w:p>
+            <w:proofErr w:type="gramStart"/>
             <w:r>
               <w:rPr>
                 <w:rFonts w:hint="eastAsia"/>
               </w:rPr>
               <w:t>帐号</w:t>
             </w:r>
+            <w:proofErr w:type="gramEnd"/>
           </w:p>
         </w:tc>
         <w:tc>
@@ -7918,8 +8010,16 @@
               <w:rPr>
                 <w:rFonts w:hint="eastAsia"/>
               </w:rPr>
-              <w:t>交易帐号</w:t>
-            </w:r>
+              <w:t>交易</w:t>
+            </w:r>
+            <w:proofErr w:type="gramStart"/>
+            <w:r>
+              <w:rPr>
+                <w:rFonts w:hint="eastAsia"/>
+              </w:rPr>
+              <w:t>帐号</w:t>
+            </w:r>
+            <w:proofErr w:type="gramEnd"/>
           </w:p>
         </w:tc>
         <w:tc>
@@ -8133,13 +8233,15 @@
           <w:numId w:val="5"/>
         </w:numPr>
       </w:pPr>
-      <w:bookmarkStart w:id="48" w:name="_Toc475475789"/>
+      <w:bookmarkStart w:id="48" w:name="_Toc478413769"/>
+      <w:proofErr w:type="gramStart"/>
       <w:r>
         <w:rPr>
           <w:rFonts w:hint="eastAsia"/>
         </w:rPr>
         <w:t>苏艳辉</w:t>
       </w:r>
+      <w:proofErr w:type="gramEnd"/>
       <w:r>
         <w:rPr>
           <w:rFonts w:hint="eastAsia"/>
@@ -8164,7 +8266,7 @@
       <w:tblPr>
         <w:tblStyle w:val="a4"/>
         <w:tblW w:w="0" w:type="auto"/>
-        <w:tblLook w:val="04A0"/>
+        <w:tblLook w:val="04A0" w:firstRow="1" w:lastRow="0" w:firstColumn="1" w:lastColumn="0" w:noHBand="0" w:noVBand="1"/>
       </w:tblPr>
       <w:tblGrid>
         <w:gridCol w:w="1384"/>
@@ -8209,12 +8311,14 @@
             <w:tcW w:w="4297" w:type="dxa"/>
           </w:tcPr>
           <w:p>
+            <w:proofErr w:type="gramStart"/>
             <w:r>
               <w:rPr>
                 <w:rFonts w:hint="eastAsia"/>
               </w:rPr>
               <w:t>苏艳辉</w:t>
             </w:r>
+            <w:proofErr w:type="gramEnd"/>
           </w:p>
         </w:tc>
         <w:tc>
@@ -8264,12 +8368,14 @@
             <w:tcW w:w="1384" w:type="dxa"/>
           </w:tcPr>
           <w:p>
+            <w:proofErr w:type="gramStart"/>
             <w:r>
               <w:rPr>
                 <w:rFonts w:hint="eastAsia"/>
               </w:rPr>
               <w:t>帐号</w:t>
             </w:r>
+            <w:proofErr w:type="gramEnd"/>
           </w:p>
         </w:tc>
         <w:tc>
@@ -8302,8 +8408,16 @@
               <w:rPr>
                 <w:rFonts w:hint="eastAsia"/>
               </w:rPr>
-              <w:t>交易帐号</w:t>
-            </w:r>
+              <w:t>交易</w:t>
+            </w:r>
+            <w:proofErr w:type="gramStart"/>
+            <w:r>
+              <w:rPr>
+                <w:rFonts w:hint="eastAsia"/>
+              </w:rPr>
+              <w:t>帐号</w:t>
+            </w:r>
+            <w:proofErr w:type="gramEnd"/>
           </w:p>
         </w:tc>
         <w:tc>
@@ -8373,11 +8487,19 @@
             <w:tcW w:w="1384" w:type="dxa"/>
           </w:tcPr>
           <w:p>
-            <w:r>
-              <w:rPr>
-                <w:rFonts w:hint="eastAsia"/>
-              </w:rPr>
-              <w:t>网银登录用户名</w:t>
+            <w:proofErr w:type="gramStart"/>
+            <w:r>
+              <w:rPr>
+                <w:rFonts w:hint="eastAsia"/>
+              </w:rPr>
+              <w:t>网银登录</w:t>
+            </w:r>
+            <w:proofErr w:type="gramEnd"/>
+            <w:r>
+              <w:rPr>
+                <w:rFonts w:hint="eastAsia"/>
+              </w:rPr>
+              <w:t>用户名</w:t>
             </w:r>
           </w:p>
         </w:tc>
@@ -8387,9 +8509,11 @@
             <w:gridSpan w:val="2"/>
           </w:tcPr>
           <w:p>
+            <w:proofErr w:type="spellStart"/>
             <w:r>
               <w:t>Suyanhui</w:t>
             </w:r>
+            <w:proofErr w:type="spellEnd"/>
           </w:p>
         </w:tc>
       </w:tr>
@@ -8548,8 +8672,13 @@
           </w:tcPr>
           <w:p>
             <w:r>
-              <w:t>大连机房，交易大商所品种</w:t>
-            </w:r>
+              <w:t>大连机房，交易大商</w:t>
+            </w:r>
+            <w:proofErr w:type="gramStart"/>
+            <w:r>
+              <w:t>所品种</w:t>
+            </w:r>
+            <w:proofErr w:type="gramEnd"/>
           </w:p>
         </w:tc>
       </w:tr>
@@ -8567,7 +8696,7 @@
           <w:numId w:val="5"/>
         </w:numPr>
       </w:pPr>
-      <w:bookmarkStart w:id="53" w:name="_Toc475475790"/>
+      <w:bookmarkStart w:id="53" w:name="_Toc478413770"/>
       <w:r>
         <w:rPr>
           <w:rFonts w:ascii="宋体" w:eastAsia="宋体" w:hAnsi="宋体" w:cs="宋体"/>
@@ -8598,7 +8727,7 @@
       <w:tblPr>
         <w:tblStyle w:val="a4"/>
         <w:tblW w:w="0" w:type="auto"/>
-        <w:tblLook w:val="04A0"/>
+        <w:tblLook w:val="04A0" w:firstRow="1" w:lastRow="0" w:firstColumn="1" w:lastColumn="0" w:noHBand="0" w:noVBand="1"/>
       </w:tblPr>
       <w:tblGrid>
         <w:gridCol w:w="1384"/>
@@ -8718,12 +8847,14 @@
             <w:tcW w:w="1384" w:type="dxa"/>
           </w:tcPr>
           <w:p>
+            <w:proofErr w:type="gramStart"/>
             <w:r>
               <w:rPr>
                 <w:rFonts w:hint="eastAsia"/>
               </w:rPr>
               <w:t>帐号</w:t>
             </w:r>
+            <w:proofErr w:type="gramEnd"/>
           </w:p>
         </w:tc>
         <w:tc>
@@ -8774,8 +8905,16 @@
               <w:rPr>
                 <w:rFonts w:hint="eastAsia"/>
               </w:rPr>
-              <w:t>交易帐号</w:t>
-            </w:r>
+              <w:t>交易</w:t>
+            </w:r>
+            <w:proofErr w:type="gramStart"/>
+            <w:r>
+              <w:rPr>
+                <w:rFonts w:hint="eastAsia"/>
+              </w:rPr>
+              <w:t>帐号</w:t>
+            </w:r>
+            <w:proofErr w:type="gramEnd"/>
           </w:p>
         </w:tc>
         <w:tc>
@@ -8913,12 +9052,14 @@
             <w:tcW w:w="1384" w:type="dxa"/>
           </w:tcPr>
           <w:p>
+            <w:proofErr w:type="gramStart"/>
             <w:r>
               <w:rPr>
                 <w:rFonts w:hint="eastAsia"/>
               </w:rPr>
               <w:t>网银</w:t>
             </w:r>
+            <w:proofErr w:type="gramEnd"/>
           </w:p>
         </w:tc>
         <w:tc>
@@ -8964,6 +9105,7 @@
             <w:tcW w:w="1384" w:type="dxa"/>
           </w:tcPr>
           <w:p>
+            <w:proofErr w:type="gramStart"/>
             <w:r>
               <w:rPr>
                 <w:rFonts w:hint="eastAsia"/>
@@ -8976,6 +9118,7 @@
               </w:rPr>
               <w:t>密码</w:t>
             </w:r>
+            <w:proofErr w:type="gramEnd"/>
           </w:p>
         </w:tc>
         <w:tc>
@@ -9089,8 +9232,16 @@
               <w:rPr>
                 <w:rFonts w:hint="eastAsia"/>
               </w:rPr>
-              <w:t>郑州机房，交易郑商所品种</w:t>
-            </w:r>
+              <w:t>郑州机房，交易郑商</w:t>
+            </w:r>
+            <w:proofErr w:type="gramStart"/>
+            <w:r>
+              <w:rPr>
+                <w:rFonts w:hint="eastAsia"/>
+              </w:rPr>
+              <w:t>所品种</w:t>
+            </w:r>
+            <w:proofErr w:type="gramEnd"/>
           </w:p>
         </w:tc>
       </w:tr>
@@ -9159,662 +9310,6 @@
         </w:tc>
       </w:tr>
     </w:tbl>
-    <w:p>
-      <w:pPr>
-        <w:pStyle w:val="3"/>
-        <w:numPr>
-          <w:ilvl w:val="2"/>
-          <w:numId w:val="5"/>
-        </w:numPr>
-      </w:pPr>
-      <w:bookmarkStart w:id="60" w:name="_Toc475475791"/>
-      <w:r>
-        <w:rPr>
-          <w:rFonts w:ascii="宋体" w:eastAsia="宋体" w:hAnsi="宋体" w:cs="宋体" w:hint="eastAsia"/>
-          <w:sz w:val="24"/>
-          <w:szCs w:val="24"/>
-        </w:rPr>
-        <w:t>温</w:t>
-      </w:r>
-      <w:r>
-        <w:rPr>
-          <w:rFonts w:ascii="宋体" w:eastAsia="宋体" w:hAnsi="宋体" w:cs="宋体"/>
-          <w:sz w:val="24"/>
-          <w:szCs w:val="24"/>
-        </w:rPr>
-        <w:t>艳红</w:t>
-      </w:r>
-      <w:r>
-        <w:rPr>
-          <w:rFonts w:hint="eastAsia"/>
-        </w:rPr>
-        <w:t>(</w:t>
-      </w:r>
-      <w:r>
-        <w:t>910100</w:t>
-      </w:r>
-      <w:r>
-        <w:rPr>
-          <w:rFonts w:hint="eastAsia"/>
-        </w:rPr>
-        <w:t>)</w:t>
-      </w:r>
-      <w:bookmarkEnd w:id="60"/>
-    </w:p>
-    <w:tbl>
-      <w:tblPr>
-        <w:tblStyle w:val="a4"/>
-        <w:tblW w:w="0" w:type="auto"/>
-        <w:tblLook w:val="04A0"/>
-      </w:tblPr>
-      <w:tblGrid>
-        <w:gridCol w:w="1384"/>
-        <w:gridCol w:w="4297"/>
-        <w:gridCol w:w="2841"/>
-      </w:tblGrid>
-      <w:tr>
-        <w:tc>
-          <w:tcPr>
-            <w:tcW w:w="8522" w:type="dxa"/>
-            <w:gridSpan w:val="3"/>
-          </w:tcPr>
-          <w:p>
-            <w:pPr>
-              <w:jc w:val="center"/>
-            </w:pPr>
-            <w:r>
-              <w:rPr>
-                <w:rFonts w:hint="eastAsia"/>
-              </w:rPr>
-              <w:t>交易账户</w:t>
-            </w:r>
-          </w:p>
-        </w:tc>
-      </w:tr>
-      <w:tr>
-        <w:tc>
-          <w:tcPr>
-            <w:tcW w:w="1384" w:type="dxa"/>
-          </w:tcPr>
-          <w:p>
-            <w:r>
-              <w:rPr>
-                <w:rFonts w:hint="eastAsia"/>
-              </w:rPr>
-              <w:t>户名</w:t>
-            </w:r>
-          </w:p>
-        </w:tc>
-        <w:tc>
-          <w:tcPr>
-            <w:tcW w:w="4297" w:type="dxa"/>
-          </w:tcPr>
-          <w:p>
-            <w:r>
-              <w:rPr>
-                <w:rFonts w:ascii="宋体" w:eastAsia="宋体" w:hAnsi="宋体" w:cs="宋体"/>
-                <w:sz w:val="24"/>
-                <w:szCs w:val="24"/>
-              </w:rPr>
-              <w:t>温</w:t>
-            </w:r>
-            <w:r>
-              <w:rPr>
-                <w:rFonts w:ascii="宋体" w:eastAsia="宋体" w:hAnsi="宋体" w:cs="宋体"/>
-                <w:sz w:val="24"/>
-                <w:szCs w:val="24"/>
-              </w:rPr>
-              <w:t>艳红</w:t>
-            </w:r>
-          </w:p>
-        </w:tc>
-        <w:tc>
-          <w:tcPr>
-            <w:tcW w:w="2841" w:type="dxa"/>
-          </w:tcPr>
-          <w:p/>
-        </w:tc>
-      </w:tr>
-      <w:tr>
-        <w:tc>
-          <w:tcPr>
-            <w:tcW w:w="1384" w:type="dxa"/>
-          </w:tcPr>
-          <w:p>
-            <w:r>
-              <w:rPr>
-                <w:rFonts w:hint="eastAsia"/>
-              </w:rPr>
-              <w:t>开户行</w:t>
-            </w:r>
-          </w:p>
-        </w:tc>
-        <w:tc>
-          <w:tcPr>
-            <w:tcW w:w="4297" w:type="dxa"/>
-          </w:tcPr>
-          <w:p>
-            <w:r>
-              <w:rPr>
-                <w:rFonts w:ascii="宋体" w:eastAsia="宋体" w:hAnsi="宋体" w:cs="宋体"/>
-                <w:sz w:val="24"/>
-                <w:szCs w:val="24"/>
-              </w:rPr>
-              <w:t>农业银行长春世纪家园支行</w:t>
-            </w:r>
-          </w:p>
-        </w:tc>
-        <w:tc>
-          <w:tcPr>
-            <w:tcW w:w="2841" w:type="dxa"/>
-          </w:tcPr>
-          <w:p/>
-        </w:tc>
-      </w:tr>
-      <w:tr>
-        <w:tc>
-          <w:tcPr>
-            <w:tcW w:w="1384" w:type="dxa"/>
-          </w:tcPr>
-          <w:p>
-            <w:r>
-              <w:rPr>
-                <w:rFonts w:hint="eastAsia"/>
-              </w:rPr>
-              <w:t>帐号</w:t>
-            </w:r>
-          </w:p>
-        </w:tc>
-        <w:tc>
-          <w:tcPr>
-            <w:tcW w:w="4297" w:type="dxa"/>
-          </w:tcPr>
-          <w:p>
-            <w:r>
-              <w:rPr>
-                <w:rFonts w:hint="eastAsia"/>
-              </w:rPr>
-              <w:t>6228 4805 3806 6047 472</w:t>
-            </w:r>
-          </w:p>
-        </w:tc>
-        <w:tc>
-          <w:tcPr>
-            <w:tcW w:w="2841" w:type="dxa"/>
-          </w:tcPr>
-          <w:p/>
-        </w:tc>
-      </w:tr>
-      <w:tr>
-        <w:tc>
-          <w:tcPr>
-            <w:tcW w:w="1384" w:type="dxa"/>
-          </w:tcPr>
-          <w:p>
-            <w:r>
-              <w:rPr>
-                <w:rFonts w:hint="eastAsia"/>
-              </w:rPr>
-              <w:t>交易帐号</w:t>
-            </w:r>
-          </w:p>
-        </w:tc>
-        <w:tc>
-          <w:tcPr>
-            <w:tcW w:w="4297" w:type="dxa"/>
-          </w:tcPr>
-          <w:p>
-            <w:r>
-              <w:rPr>
-                <w:rFonts w:ascii="宋体" w:eastAsia="宋体" w:hAnsi="宋体" w:cs="宋体"/>
-                <w:sz w:val="24"/>
-                <w:szCs w:val="24"/>
-              </w:rPr>
-              <w:t>910100</w:t>
-            </w:r>
-          </w:p>
-        </w:tc>
-        <w:tc>
-          <w:tcPr>
-            <w:tcW w:w="2841" w:type="dxa"/>
-          </w:tcPr>
-          <w:p>
-            <w:r>
-              <w:rPr>
-                <w:rFonts w:hint="eastAsia"/>
-              </w:rPr>
-              <w:t>金瑞期货</w:t>
-            </w:r>
-          </w:p>
-        </w:tc>
-      </w:tr>
-      <w:tr>
-        <w:tc>
-          <w:tcPr>
-            <w:tcW w:w="1384" w:type="dxa"/>
-          </w:tcPr>
-          <w:p>
-            <w:r>
-              <w:rPr>
-                <w:rFonts w:hint="eastAsia"/>
-              </w:rPr>
-              <w:t>身份证</w:t>
-            </w:r>
-          </w:p>
-        </w:tc>
-        <w:tc>
-          <w:tcPr>
-            <w:tcW w:w="4297" w:type="dxa"/>
-          </w:tcPr>
-          <w:p>
-            <w:bookmarkStart w:id="61" w:name="OLE_LINK9"/>
-            <w:bookmarkStart w:id="62" w:name="OLE_LINK10"/>
-            <w:bookmarkStart w:id="63" w:name="OLE_LINK13"/>
-            <w:bookmarkStart w:id="64" w:name="OLE_LINK14"/>
-            <w:bookmarkStart w:id="65" w:name="OLE_LINK15"/>
-            <w:bookmarkStart w:id="66" w:name="OLE_LINK16"/>
-            <w:r>
-              <w:rPr>
-                <w:rFonts w:ascii="宋体" w:eastAsia="宋体" w:hAnsi="宋体" w:cs="宋体"/>
-                <w:sz w:val="24"/>
-                <w:szCs w:val="24"/>
-              </w:rPr>
-              <w:t>220</w:t>
-            </w:r>
-            <w:r>
-              <w:rPr>
-                <w:rFonts w:ascii="宋体" w:eastAsia="宋体" w:hAnsi="宋体" w:cs="宋体" w:hint="eastAsia"/>
-                <w:sz w:val="24"/>
-                <w:szCs w:val="24"/>
-              </w:rPr>
-              <w:t xml:space="preserve"> </w:t>
-            </w:r>
-            <w:r>
-              <w:rPr>
-                <w:rFonts w:ascii="宋体" w:eastAsia="宋体" w:hAnsi="宋体" w:cs="宋体"/>
-                <w:sz w:val="24"/>
-                <w:szCs w:val="24"/>
-              </w:rPr>
-              <w:t>182</w:t>
-            </w:r>
-            <w:r>
-              <w:rPr>
-                <w:rFonts w:ascii="宋体" w:eastAsia="宋体" w:hAnsi="宋体" w:cs="宋体" w:hint="eastAsia"/>
-                <w:sz w:val="24"/>
-                <w:szCs w:val="24"/>
-              </w:rPr>
-              <w:t xml:space="preserve"> </w:t>
-            </w:r>
-            <w:r>
-              <w:rPr>
-                <w:rFonts w:ascii="宋体" w:eastAsia="宋体" w:hAnsi="宋体" w:cs="宋体"/>
-                <w:sz w:val="24"/>
-                <w:szCs w:val="24"/>
-              </w:rPr>
-              <w:t>1987</w:t>
-            </w:r>
-            <w:r>
-              <w:rPr>
-                <w:rFonts w:ascii="宋体" w:eastAsia="宋体" w:hAnsi="宋体" w:cs="宋体" w:hint="eastAsia"/>
-                <w:sz w:val="24"/>
-                <w:szCs w:val="24"/>
-              </w:rPr>
-              <w:t xml:space="preserve"> </w:t>
-            </w:r>
-            <w:r>
-              <w:rPr>
-                <w:rFonts w:ascii="宋体" w:eastAsia="宋体" w:hAnsi="宋体" w:cs="宋体"/>
-                <w:sz w:val="24"/>
-                <w:szCs w:val="24"/>
-              </w:rPr>
-              <w:t>0226</w:t>
-            </w:r>
-            <w:r>
-              <w:rPr>
-                <w:rFonts w:ascii="宋体" w:eastAsia="宋体" w:hAnsi="宋体" w:cs="宋体" w:hint="eastAsia"/>
-                <w:sz w:val="24"/>
-                <w:szCs w:val="24"/>
-              </w:rPr>
-              <w:t xml:space="preserve"> </w:t>
-            </w:r>
-            <w:r>
-              <w:rPr>
-                <w:rFonts w:ascii="宋体" w:eastAsia="宋体" w:hAnsi="宋体" w:cs="宋体"/>
-                <w:sz w:val="24"/>
-                <w:szCs w:val="24"/>
-              </w:rPr>
-              <w:t>8448</w:t>
-            </w:r>
-            <w:bookmarkEnd w:id="61"/>
-            <w:bookmarkEnd w:id="62"/>
-            <w:bookmarkEnd w:id="63"/>
-            <w:bookmarkEnd w:id="64"/>
-            <w:bookmarkEnd w:id="65"/>
-            <w:bookmarkEnd w:id="66"/>
-          </w:p>
-        </w:tc>
-        <w:tc>
-          <w:tcPr>
-            <w:tcW w:w="2841" w:type="dxa"/>
-          </w:tcPr>
-          <w:p/>
-        </w:tc>
-      </w:tr>
-      <w:tr>
-        <w:tc>
-          <w:tcPr>
-            <w:tcW w:w="1384" w:type="dxa"/>
-          </w:tcPr>
-          <w:p>
-            <w:r>
-              <w:rPr>
-                <w:rFonts w:hint="eastAsia"/>
-              </w:rPr>
-              <w:t>网银</w:t>
-            </w:r>
-          </w:p>
-        </w:tc>
-        <w:tc>
-          <w:tcPr>
-            <w:tcW w:w="7138" w:type="dxa"/>
-            <w:gridSpan w:val="2"/>
-          </w:tcPr>
-          <w:p>
-            <w:r>
-              <w:rPr>
-                <w:rFonts w:ascii="宋体" w:eastAsia="宋体" w:hAnsi="宋体" w:cs="宋体"/>
-                <w:sz w:val="24"/>
-                <w:szCs w:val="24"/>
-              </w:rPr>
-              <w:t>15164378567</w:t>
-            </w:r>
-          </w:p>
-        </w:tc>
-      </w:tr>
-      <w:tr>
-        <w:tc>
-          <w:tcPr>
-            <w:tcW w:w="1384" w:type="dxa"/>
-          </w:tcPr>
-          <w:p>
-            <w:r>
-              <w:rPr>
-                <w:rFonts w:hint="eastAsia"/>
-              </w:rPr>
-              <w:t>密码</w:t>
-            </w:r>
-          </w:p>
-        </w:tc>
-        <w:tc>
-          <w:tcPr>
-            <w:tcW w:w="7138" w:type="dxa"/>
-            <w:gridSpan w:val="2"/>
-          </w:tcPr>
-          <w:p>
-            <w:pPr>
-              <w:rPr>
-                <w:color w:val="FFFFFF" w:themeColor="background1"/>
-              </w:rPr>
-            </w:pPr>
-            <w:r>
-              <w:rPr>
-                <w:rFonts w:ascii="宋体" w:eastAsia="宋体" w:hAnsi="宋体" w:cs="宋体" w:hint="eastAsia"/>
-                <w:color w:val="FFFFFF" w:themeColor="background1"/>
-                <w:sz w:val="24"/>
-                <w:szCs w:val="24"/>
-              </w:rPr>
-              <w:t>19</w:t>
-            </w:r>
-            <w:r>
-              <w:rPr>
-                <w:rFonts w:ascii="宋体" w:eastAsia="宋体" w:hAnsi="宋体" w:cs="宋体"/>
-                <w:color w:val="FFFFFF" w:themeColor="background1"/>
-                <w:sz w:val="24"/>
-                <w:szCs w:val="24"/>
-              </w:rPr>
-              <w:t>860226</w:t>
-            </w:r>
-          </w:p>
-        </w:tc>
-      </w:tr>
-      <w:tr>
-        <w:tc>
-          <w:tcPr>
-            <w:tcW w:w="1384" w:type="dxa"/>
-          </w:tcPr>
-          <w:p>
-            <w:pPr>
-              <w:rPr>
-                <w:rFonts w:ascii="宋体" w:eastAsia="宋体" w:hAnsi="宋体" w:cs="宋体"/>
-                <w:sz w:val="24"/>
-                <w:szCs w:val="24"/>
-              </w:rPr>
-            </w:pPr>
-            <w:r>
-              <w:rPr>
-                <w:rFonts w:ascii="宋体" w:eastAsia="宋体" w:hAnsi="宋体" w:cs="宋体"/>
-                <w:sz w:val="24"/>
-                <w:szCs w:val="24"/>
-              </w:rPr>
-              <w:t>u</w:t>
-            </w:r>
-            <w:r>
-              <w:rPr>
-                <w:rFonts w:ascii="宋体" w:eastAsia="宋体" w:hAnsi="宋体" w:cs="宋体" w:hint="eastAsia"/>
-                <w:sz w:val="24"/>
-                <w:szCs w:val="24"/>
-              </w:rPr>
-              <w:t>-key</w:t>
-            </w:r>
-          </w:p>
-        </w:tc>
-        <w:tc>
-          <w:tcPr>
-            <w:tcW w:w="7138" w:type="dxa"/>
-            <w:gridSpan w:val="2"/>
-          </w:tcPr>
-          <w:p>
-            <w:pPr>
-              <w:rPr>
-                <w:rFonts w:ascii="宋体" w:eastAsia="宋体" w:hAnsi="宋体" w:cs="宋体"/>
-                <w:color w:val="FFFFFF" w:themeColor="background1"/>
-                <w:sz w:val="24"/>
-                <w:szCs w:val="24"/>
-              </w:rPr>
-            </w:pPr>
-            <w:r>
-              <w:rPr>
-                <w:rFonts w:ascii="宋体" w:eastAsia="宋体" w:hAnsi="宋体" w:cs="宋体" w:hint="eastAsia"/>
-                <w:color w:val="FFFFFF" w:themeColor="background1"/>
-                <w:sz w:val="24"/>
-                <w:szCs w:val="24"/>
-              </w:rPr>
-              <w:t>19</w:t>
-            </w:r>
-            <w:r>
-              <w:rPr>
-                <w:rFonts w:ascii="宋体" w:eastAsia="宋体" w:hAnsi="宋体" w:cs="宋体"/>
-                <w:color w:val="FFFFFF" w:themeColor="background1"/>
-                <w:sz w:val="24"/>
-                <w:szCs w:val="24"/>
-              </w:rPr>
-              <w:t>860226</w:t>
-            </w:r>
-          </w:p>
-        </w:tc>
-      </w:tr>
-      <w:tr>
-        <w:tc>
-          <w:tcPr>
-            <w:tcW w:w="1384" w:type="dxa"/>
-          </w:tcPr>
-          <w:p>
-            <w:pPr>
-              <w:rPr>
-                <w:rFonts w:ascii="宋体" w:eastAsia="宋体" w:hAnsi="宋体" w:cs="宋体"/>
-                <w:sz w:val="24"/>
-                <w:szCs w:val="24"/>
-              </w:rPr>
-            </w:pPr>
-            <w:r>
-              <w:rPr>
-                <w:rFonts w:ascii="宋体" w:eastAsia="宋体" w:hAnsi="宋体" w:cs="宋体"/>
-                <w:sz w:val="24"/>
-                <w:szCs w:val="24"/>
-              </w:rPr>
-              <w:t>卡密码</w:t>
-            </w:r>
-          </w:p>
-        </w:tc>
-        <w:tc>
-          <w:tcPr>
-            <w:tcW w:w="7138" w:type="dxa"/>
-            <w:gridSpan w:val="2"/>
-          </w:tcPr>
-          <w:p>
-            <w:pPr>
-              <w:rPr>
-                <w:rFonts w:ascii="宋体" w:eastAsia="宋体" w:hAnsi="宋体" w:cs="宋体"/>
-                <w:color w:val="FFFFFF" w:themeColor="background1"/>
-                <w:sz w:val="24"/>
-                <w:szCs w:val="24"/>
-              </w:rPr>
-            </w:pPr>
-            <w:r>
-              <w:rPr>
-                <w:rFonts w:ascii="宋体" w:eastAsia="宋体" w:hAnsi="宋体" w:cs="宋体"/>
-                <w:color w:val="FFFFFF" w:themeColor="background1"/>
-                <w:sz w:val="24"/>
-                <w:szCs w:val="24"/>
-              </w:rPr>
-              <w:t>860226</w:t>
-            </w:r>
-          </w:p>
-        </w:tc>
-      </w:tr>
-      <w:tr>
-        <w:tc>
-          <w:tcPr>
-            <w:tcW w:w="1384" w:type="dxa"/>
-          </w:tcPr>
-          <w:p>
-            <w:r>
-              <w:rPr>
-                <w:rFonts w:ascii="宋体" w:eastAsia="宋体" w:hAnsi="宋体" w:cs="宋体"/>
-                <w:sz w:val="24"/>
-                <w:szCs w:val="24"/>
-              </w:rPr>
-              <w:t>投资者服务系统用户名</w:t>
-            </w:r>
-          </w:p>
-        </w:tc>
-        <w:tc>
-          <w:tcPr>
-            <w:tcW w:w="7138" w:type="dxa"/>
-            <w:gridSpan w:val="2"/>
-          </w:tcPr>
-          <w:p>
-            <w:r>
-              <w:rPr>
-                <w:rFonts w:ascii="宋体" w:eastAsia="宋体" w:hAnsi="宋体" w:cs="宋体"/>
-                <w:sz w:val="24"/>
-                <w:szCs w:val="24"/>
-              </w:rPr>
-              <w:t>0095910100</w:t>
-            </w:r>
-          </w:p>
-        </w:tc>
-      </w:tr>
-      <w:tr>
-        <w:tc>
-          <w:tcPr>
-            <w:tcW w:w="1384" w:type="dxa"/>
-          </w:tcPr>
-          <w:p>
-            <w:pPr>
-              <w:rPr>
-                <w:rFonts w:ascii="宋体" w:eastAsia="宋体" w:hAnsi="宋体" w:cs="宋体"/>
-                <w:sz w:val="24"/>
-                <w:szCs w:val="24"/>
-              </w:rPr>
-            </w:pPr>
-          </w:p>
-        </w:tc>
-        <w:tc>
-          <w:tcPr>
-            <w:tcW w:w="7138" w:type="dxa"/>
-            <w:gridSpan w:val="2"/>
-          </w:tcPr>
-          <w:p>
-            <w:pPr>
-              <w:rPr>
-                <w:rFonts w:ascii="宋体" w:eastAsia="宋体" w:hAnsi="宋体" w:cs="宋体"/>
-                <w:sz w:val="24"/>
-                <w:szCs w:val="24"/>
-              </w:rPr>
-            </w:pPr>
-          </w:p>
-        </w:tc>
-      </w:tr>
-      <w:tr>
-        <w:tc>
-          <w:tcPr>
-            <w:tcW w:w="1384" w:type="dxa"/>
-          </w:tcPr>
-          <w:p>
-            <w:r>
-              <w:rPr>
-                <w:rFonts w:hint="eastAsia"/>
-              </w:rPr>
-              <w:t>密码</w:t>
-            </w:r>
-          </w:p>
-        </w:tc>
-        <w:tc>
-          <w:tcPr>
-            <w:tcW w:w="7138" w:type="dxa"/>
-            <w:gridSpan w:val="2"/>
-          </w:tcPr>
-          <w:p>
-            <w:r>
-              <w:rPr>
-                <w:rFonts w:ascii="宋体" w:eastAsia="宋体" w:hAnsi="宋体" w:cs="宋体"/>
-                <w:sz w:val="24"/>
-                <w:szCs w:val="24"/>
-              </w:rPr>
-              <w:t>1765Ejwb</w:t>
-            </w:r>
-          </w:p>
-        </w:tc>
-      </w:tr>
-      <w:tr>
-        <w:tc>
-          <w:tcPr>
-            <w:tcW w:w="1384" w:type="dxa"/>
-          </w:tcPr>
-          <w:p>
-            <w:r>
-              <w:rPr>
-                <w:rFonts w:hint="eastAsia"/>
-              </w:rPr>
-              <w:t>备注</w:t>
-            </w:r>
-          </w:p>
-        </w:tc>
-        <w:tc>
-          <w:tcPr>
-            <w:tcW w:w="7138" w:type="dxa"/>
-            <w:gridSpan w:val="2"/>
-          </w:tcPr>
-          <w:p/>
-        </w:tc>
-      </w:tr>
-    </w:tbl>
-    <w:p>
-      <w:pPr>
-        <w:spacing w:line="220" w:lineRule="atLeast"/>
-      </w:pPr>
-    </w:p>
     <w:p>
       <w:pPr>
         <w:pStyle w:val="3"/>
@@ -9828,14 +9323,13 @@
           <w:szCs w:val="24"/>
         </w:rPr>
       </w:pPr>
-      <w:bookmarkStart w:id="67" w:name="_Toc475475792"/>
+      <w:bookmarkStart w:id="60" w:name="_Toc478413771"/>
       <w:r>
         <w:rPr>
           <w:rFonts w:ascii="宋体" w:eastAsia="宋体" w:hAnsi="宋体" w:cs="宋体" w:hint="eastAsia"/>
           <w:sz w:val="24"/>
           <w:szCs w:val="24"/>
         </w:rPr>
-        <w:lastRenderedPageBreak/>
         <w:t>王栋</w:t>
       </w:r>
       <w:r>
@@ -9862,13 +9356,13 @@
         </w:rPr>
         <w:t>)</w:t>
       </w:r>
-      <w:bookmarkEnd w:id="67"/>
+      <w:bookmarkEnd w:id="60"/>
     </w:p>
     <w:tbl>
       <w:tblPr>
         <w:tblStyle w:val="a4"/>
         <w:tblW w:w="0" w:type="auto"/>
-        <w:tblLook w:val="04A0"/>
+        <w:tblLook w:val="04A0" w:firstRow="1" w:lastRow="0" w:firstColumn="1" w:lastColumn="0" w:noHBand="0" w:noVBand="1"/>
       </w:tblPr>
       <w:tblGrid>
         <w:gridCol w:w="1384"/>
@@ -9961,12 +9455,14 @@
             <w:tcW w:w="1384" w:type="dxa"/>
           </w:tcPr>
           <w:p>
+            <w:proofErr w:type="gramStart"/>
             <w:r>
               <w:rPr>
                 <w:rFonts w:hint="eastAsia"/>
               </w:rPr>
               <w:t>帐号</w:t>
             </w:r>
+            <w:proofErr w:type="gramEnd"/>
           </w:p>
         </w:tc>
         <w:tc>
@@ -9992,8 +9488,16 @@
               <w:rPr>
                 <w:rFonts w:hint="eastAsia"/>
               </w:rPr>
-              <w:t>交易帐号</w:t>
-            </w:r>
+              <w:t>交易</w:t>
+            </w:r>
+            <w:proofErr w:type="gramStart"/>
+            <w:r>
+              <w:rPr>
+                <w:rFonts w:hint="eastAsia"/>
+              </w:rPr>
+              <w:t>帐号</w:t>
+            </w:r>
+            <w:proofErr w:type="gramEnd"/>
           </w:p>
         </w:tc>
         <w:tc>
@@ -10079,25 +9583,19 @@
               <w:rPr>
                 <w:rFonts w:hint="eastAsia"/>
               </w:rPr>
-              <w:t>大连飞创机房</w:t>
-            </w:r>
-            <w:r>
-              <w:rPr>
-                <w:rFonts w:hint="eastAsia"/>
-              </w:rPr>
-              <w:t>，交易</w:t>
-            </w:r>
-            <w:r>
-              <w:rPr>
-                <w:rFonts w:hint="eastAsia"/>
-              </w:rPr>
-              <w:t>大商所</w:t>
-            </w:r>
-            <w:r>
-              <w:rPr>
-                <w:rFonts w:hint="eastAsia"/>
-              </w:rPr>
-              <w:t>品种</w:t>
+              <w:t>上海机房</w:t>
+            </w:r>
+            <w:r>
+              <w:rPr>
+                <w:rFonts w:hint="eastAsia"/>
+              </w:rPr>
+              <w:t>，</w:t>
+            </w:r>
+            <w:r>
+              <w:rPr>
+                <w:rFonts w:hint="eastAsia"/>
+              </w:rPr>
+              <w:t>中金所</w:t>
             </w:r>
           </w:p>
         </w:tc>
@@ -10150,14 +9648,30 @@
         <w:rPr>
           <w:rFonts w:hint="eastAsia"/>
         </w:rPr>
-        <w:t>。请妥善保管好您的客户号和密码。官方微信现已开通，微信号：</w:t>
+        <w:t>。请妥善保管好您的客户号和密码。</w:t>
       </w:r>
+      <w:proofErr w:type="gramStart"/>
+      <w:r>
+        <w:rPr>
+          <w:rFonts w:hint="eastAsia"/>
+        </w:rPr>
+        <w:t>官方微信现</w:t>
+      </w:r>
+      <w:proofErr w:type="gramEnd"/>
+      <w:r>
+        <w:rPr>
+          <w:rFonts w:hint="eastAsia"/>
+        </w:rPr>
+        <w:t>已开通，微信号：</w:t>
+      </w:r>
+      <w:proofErr w:type="spellStart"/>
       <w:r>
         <w:rPr>
           <w:rFonts w:hint="eastAsia"/>
         </w:rPr>
         <w:t>jinruiqihuo</w:t>
       </w:r>
+      <w:proofErr w:type="spellEnd"/>
       <w:r>
         <w:rPr>
           <w:rFonts w:hint="eastAsia"/>
@@ -10190,7 +9704,7 @@
           <w:szCs w:val="24"/>
         </w:rPr>
       </w:pPr>
-      <w:bookmarkStart w:id="68" w:name="_Toc475475793"/>
+      <w:bookmarkStart w:id="61" w:name="_Toc478413772"/>
       <w:r>
         <w:rPr>
           <w:rFonts w:ascii="宋体" w:eastAsia="宋体" w:hAnsi="宋体" w:cs="宋体" w:hint="eastAsia"/>
@@ -10199,13 +9713,13 @@
         </w:rPr>
         <w:t>张静</w:t>
       </w:r>
-      <w:bookmarkEnd w:id="68"/>
+      <w:bookmarkEnd w:id="61"/>
     </w:p>
     <w:tbl>
       <w:tblPr>
         <w:tblStyle w:val="a4"/>
         <w:tblW w:w="0" w:type="auto"/>
-        <w:tblLook w:val="04A0"/>
+        <w:tblLook w:val="04A0" w:firstRow="1" w:lastRow="0" w:firstColumn="1" w:lastColumn="0" w:noHBand="0" w:noVBand="1"/>
       </w:tblPr>
       <w:tblGrid>
         <w:gridCol w:w="1384"/>
@@ -10298,12 +9812,15 @@
             <w:tcW w:w="1384" w:type="dxa"/>
           </w:tcPr>
           <w:p>
-            <w:r>
-              <w:rPr>
-                <w:rFonts w:hint="eastAsia"/>
-              </w:rPr>
+            <w:proofErr w:type="gramStart"/>
+            <w:r>
+              <w:rPr>
+                <w:rFonts w:hint="eastAsia"/>
+              </w:rPr>
+              <w:lastRenderedPageBreak/>
               <w:t>帐号</w:t>
             </w:r>
+            <w:proofErr w:type="gramEnd"/>
           </w:p>
         </w:tc>
         <w:tc>
@@ -10329,8 +9846,16 @@
               <w:rPr>
                 <w:rFonts w:hint="eastAsia"/>
               </w:rPr>
-              <w:t>交易帐号</w:t>
-            </w:r>
+              <w:t>交易</w:t>
+            </w:r>
+            <w:proofErr w:type="gramStart"/>
+            <w:r>
+              <w:rPr>
+                <w:rFonts w:hint="eastAsia"/>
+              </w:rPr>
+              <w:t>帐号</w:t>
+            </w:r>
+            <w:proofErr w:type="gramEnd"/>
           </w:p>
         </w:tc>
         <w:tc>
@@ -10422,8 +9947,16 @@
               <w:rPr>
                 <w:rFonts w:hint="eastAsia"/>
               </w:rPr>
-              <w:t>，交易上期所品种</w:t>
-            </w:r>
+              <w:t>，交易上期</w:t>
+            </w:r>
+            <w:proofErr w:type="gramStart"/>
+            <w:r>
+              <w:rPr>
+                <w:rFonts w:hint="eastAsia"/>
+              </w:rPr>
+              <w:t>所品种</w:t>
+            </w:r>
+            <w:proofErr w:type="gramEnd"/>
           </w:p>
         </w:tc>
       </w:tr>
@@ -10469,14 +10002,30 @@
         <w:rPr>
           <w:rFonts w:hint="eastAsia"/>
         </w:rPr>
-        <w:t>。请妥善保管好您的客户号和密码。官方微信现已开通，微信号：</w:t>
+        <w:t>。请妥善保管好您的客户号和密码。</w:t>
       </w:r>
+      <w:proofErr w:type="gramStart"/>
+      <w:r>
+        <w:rPr>
+          <w:rFonts w:hint="eastAsia"/>
+        </w:rPr>
+        <w:t>官方微信现</w:t>
+      </w:r>
+      <w:proofErr w:type="gramEnd"/>
+      <w:r>
+        <w:rPr>
+          <w:rFonts w:hint="eastAsia"/>
+        </w:rPr>
+        <w:t>已开通，微信号：</w:t>
+      </w:r>
+      <w:proofErr w:type="spellStart"/>
       <w:r>
         <w:rPr>
           <w:rFonts w:hint="eastAsia"/>
         </w:rPr>
         <w:t>jinruiqihuo</w:t>
       </w:r>
+      <w:proofErr w:type="spellEnd"/>
       <w:r>
         <w:rPr>
           <w:rFonts w:hint="eastAsia"/>
@@ -10526,7 +10075,7 @@
       </w:pPr>
     </w:p>
     <w:sectPr>
-      <w:footerReference w:type="default" r:id="rId8"/>
+      <w:footerReference w:type="default" r:id="rId9"/>
       <w:pgSz w:w="11906" w:h="16838"/>
       <w:pgMar w:top="1440" w:right="1800" w:bottom="1440" w:left="1800" w:header="708" w:footer="708" w:gutter="0"/>
       <w:cols w:space="708"/>
@@ -10537,8 +10086,8 @@
 </file>
 
 <file path=word/endnotes.xml><?xml version="1.0" encoding="utf-8"?>
-<w:endnotes xmlns:ve="http://schemas.openxmlformats.org/markup-compatibility/2006" xmlns:o="urn:schemas-microsoft-com:office:office" xmlns:r="http://schemas.openxmlformats.org/officeDocument/2006/relationships" xmlns:m="http://schemas.openxmlformats.org/officeDocument/2006/math" xmlns:v="urn:schemas-microsoft-com:vml" xmlns:wp="http://schemas.openxmlformats.org/drawingml/2006/wordprocessingDrawing" xmlns:w10="urn:schemas-microsoft-com:office:word" xmlns:w="http://schemas.openxmlformats.org/wordprocessingml/2006/main" xmlns:wne="http://schemas.microsoft.com/office/word/2006/wordml">
-  <w:endnote w:type="separator" w:id="0">
+<w:endnotes xmlns:wpc="http://schemas.microsoft.com/office/word/2010/wordprocessingCanvas" xmlns:mc="http://schemas.openxmlformats.org/markup-compatibility/2006" xmlns:o="urn:schemas-microsoft-com:office:office" xmlns:r="http://schemas.openxmlformats.org/officeDocument/2006/relationships" xmlns:m="http://schemas.openxmlformats.org/officeDocument/2006/math" xmlns:v="urn:schemas-microsoft-com:vml" xmlns:wp14="http://schemas.microsoft.com/office/word/2010/wordprocessingDrawing" xmlns:wp="http://schemas.openxmlformats.org/drawingml/2006/wordprocessingDrawing" xmlns:w10="urn:schemas-microsoft-com:office:word" xmlns:w="http://schemas.openxmlformats.org/wordprocessingml/2006/main" xmlns:w14="http://schemas.microsoft.com/office/word/2010/wordml" xmlns:wpg="http://schemas.microsoft.com/office/word/2010/wordprocessingGroup" xmlns:wpi="http://schemas.microsoft.com/office/word/2010/wordprocessingInk" xmlns:wne="http://schemas.microsoft.com/office/word/2006/wordml" xmlns:wps="http://schemas.microsoft.com/office/word/2010/wordprocessingShape" mc:Ignorable="w14 wp14">
+  <w:endnote w:type="separator" w:id="-1">
     <w:p>
       <w:pPr>
         <w:spacing w:after="0"/>
@@ -10548,7 +10097,7 @@
       </w:r>
     </w:p>
   </w:endnote>
-  <w:endnote w:type="continuationSeparator" w:id="1">
+  <w:endnote w:type="continuationSeparator" w:id="0">
     <w:p>
       <w:pPr>
         <w:spacing w:after="0"/>
@@ -10562,7 +10111,7 @@
 </file>
 
 <file path=word/footer1.xml><?xml version="1.0" encoding="utf-8"?>
-<w:ftr xmlns:ve="http://schemas.openxmlformats.org/markup-compatibility/2006" xmlns:o="urn:schemas-microsoft-com:office:office" xmlns:r="http://schemas.openxmlformats.org/officeDocument/2006/relationships" xmlns:m="http://schemas.openxmlformats.org/officeDocument/2006/math" xmlns:v="urn:schemas-microsoft-com:vml" xmlns:wp="http://schemas.openxmlformats.org/drawingml/2006/wordprocessingDrawing" xmlns:w10="urn:schemas-microsoft-com:office:word" xmlns:w="http://schemas.openxmlformats.org/wordprocessingml/2006/main" xmlns:wne="http://schemas.microsoft.com/office/word/2006/wordml">
+<w:ftr xmlns:wpc="http://schemas.microsoft.com/office/word/2010/wordprocessingCanvas" xmlns:mc="http://schemas.openxmlformats.org/markup-compatibility/2006" xmlns:o="urn:schemas-microsoft-com:office:office" xmlns:r="http://schemas.openxmlformats.org/officeDocument/2006/relationships" xmlns:m="http://schemas.openxmlformats.org/officeDocument/2006/math" xmlns:v="urn:schemas-microsoft-com:vml" xmlns:wp14="http://schemas.microsoft.com/office/word/2010/wordprocessingDrawing" xmlns:wp="http://schemas.openxmlformats.org/drawingml/2006/wordprocessingDrawing" xmlns:w10="urn:schemas-microsoft-com:office:word" xmlns:w="http://schemas.openxmlformats.org/wordprocessingml/2006/main" xmlns:w14="http://schemas.microsoft.com/office/word/2010/wordml" xmlns:wpg="http://schemas.microsoft.com/office/word/2010/wordprocessingGroup" xmlns:wpi="http://schemas.microsoft.com/office/word/2010/wordprocessingInk" xmlns:wne="http://schemas.microsoft.com/office/word/2006/wordml" xmlns:wps="http://schemas.microsoft.com/office/word/2010/wordprocessingShape" mc:Ignorable="w14 wp14">
   <w:sdt>
     <w:sdtPr>
       <w:id w:val="4750218"/>
@@ -10571,6 +10120,7 @@
         <w:docPartUnique/>
       </w:docPartObj>
     </w:sdtPr>
+    <w:sdtEndPr/>
     <w:sdtContent>
       <w:sdt>
         <w:sdtPr>
@@ -10580,6 +10130,7 @@
             <w:docPartUnique/>
           </w:docPartObj>
         </w:sdtPr>
+        <w:sdtEndPr/>
         <w:sdtContent>
           <w:p>
             <w:pPr>
@@ -10619,7 +10170,7 @@
                 <w:b/>
                 <w:noProof/>
               </w:rPr>
-              <w:t>7</w:t>
+              <w:t>1</w:t>
             </w:r>
             <w:r>
               <w:rPr>
@@ -10686,8 +10237,8 @@
 </file>
 
 <file path=word/footnotes.xml><?xml version="1.0" encoding="utf-8"?>
-<w:footnotes xmlns:ve="http://schemas.openxmlformats.org/markup-compatibility/2006" xmlns:o="urn:schemas-microsoft-com:office:office" xmlns:r="http://schemas.openxmlformats.org/officeDocument/2006/relationships" xmlns:m="http://schemas.openxmlformats.org/officeDocument/2006/math" xmlns:v="urn:schemas-microsoft-com:vml" xmlns:wp="http://schemas.openxmlformats.org/drawingml/2006/wordprocessingDrawing" xmlns:w10="urn:schemas-microsoft-com:office:word" xmlns:w="http://schemas.openxmlformats.org/wordprocessingml/2006/main" xmlns:wne="http://schemas.microsoft.com/office/word/2006/wordml">
-  <w:footnote w:type="separator" w:id="0">
+<w:footnotes xmlns:wpc="http://schemas.microsoft.com/office/word/2010/wordprocessingCanvas" xmlns:mc="http://schemas.openxmlformats.org/markup-compatibility/2006" xmlns:o="urn:schemas-microsoft-com:office:office" xmlns:r="http://schemas.openxmlformats.org/officeDocument/2006/relationships" xmlns:m="http://schemas.openxmlformats.org/officeDocument/2006/math" xmlns:v="urn:schemas-microsoft-com:vml" xmlns:wp14="http://schemas.microsoft.com/office/word/2010/wordprocessingDrawing" xmlns:wp="http://schemas.openxmlformats.org/drawingml/2006/wordprocessingDrawing" xmlns:w10="urn:schemas-microsoft-com:office:word" xmlns:w="http://schemas.openxmlformats.org/wordprocessingml/2006/main" xmlns:w14="http://schemas.microsoft.com/office/word/2010/wordml" xmlns:wpg="http://schemas.microsoft.com/office/word/2010/wordprocessingGroup" xmlns:wpi="http://schemas.microsoft.com/office/word/2010/wordprocessingInk" xmlns:wne="http://schemas.microsoft.com/office/word/2006/wordml" xmlns:wps="http://schemas.microsoft.com/office/word/2010/wordprocessingShape" mc:Ignorable="w14 wp14">
+  <w:footnote w:type="separator" w:id="-1">
     <w:p>
       <w:pPr>
         <w:spacing w:after="0"/>
@@ -10697,7 +10248,7 @@
       </w:r>
     </w:p>
   </w:footnote>
-  <w:footnote w:type="continuationSeparator" w:id="1">
+  <w:footnote w:type="continuationSeparator" w:id="0">
     <w:p>
       <w:pPr>
         <w:spacing w:after="0"/>
@@ -10711,7 +10262,7 @@
 </file>
 
 <file path=word/numbering.xml><?xml version="1.0" encoding="utf-8"?>
-<w:numbering xmlns:ve="http://schemas.openxmlformats.org/markup-compatibility/2006" xmlns:o="urn:schemas-microsoft-com:office:office" xmlns:r="http://schemas.openxmlformats.org/officeDocument/2006/relationships" xmlns:m="http://schemas.openxmlformats.org/officeDocument/2006/math" xmlns:v="urn:schemas-microsoft-com:vml" xmlns:wp="http://schemas.openxmlformats.org/drawingml/2006/wordprocessingDrawing" xmlns:w10="urn:schemas-microsoft-com:office:word" xmlns:w="http://schemas.openxmlformats.org/wordprocessingml/2006/main" xmlns:wne="http://schemas.microsoft.com/office/word/2006/wordml">
+<w:numbering xmlns:wpc="http://schemas.microsoft.com/office/word/2010/wordprocessingCanvas" xmlns:mc="http://schemas.openxmlformats.org/markup-compatibility/2006" xmlns:o="urn:schemas-microsoft-com:office:office" xmlns:r="http://schemas.openxmlformats.org/officeDocument/2006/relationships" xmlns:m="http://schemas.openxmlformats.org/officeDocument/2006/math" xmlns:v="urn:schemas-microsoft-com:vml" xmlns:wp14="http://schemas.microsoft.com/office/word/2010/wordprocessingDrawing" xmlns:wp="http://schemas.openxmlformats.org/drawingml/2006/wordprocessingDrawing" xmlns:w10="urn:schemas-microsoft-com:office:word" xmlns:w="http://schemas.openxmlformats.org/wordprocessingml/2006/main" xmlns:w14="http://schemas.microsoft.com/office/word/2010/wordml" xmlns:wpg="http://schemas.microsoft.com/office/word/2010/wordprocessingGroup" xmlns:wpi="http://schemas.microsoft.com/office/word/2010/wordprocessingInk" xmlns:wne="http://schemas.microsoft.com/office/word/2006/wordml" xmlns:wps="http://schemas.microsoft.com/office/word/2010/wordprocessingShape" mc:Ignorable="w14 wp14">
   <w:abstractNum w:abstractNumId="0">
     <w:nsid w:val="0444638F"/>
     <w:multiLevelType w:val="hybridMultilevel"/>
@@ -11707,7 +11258,7 @@
 </file>
 
 <file path=word/styles.xml><?xml version="1.0" encoding="utf-8"?>
-<w:styles xmlns:r="http://schemas.openxmlformats.org/officeDocument/2006/relationships" xmlns:w="http://schemas.openxmlformats.org/wordprocessingml/2006/main">
+<w:styles xmlns:mc="http://schemas.openxmlformats.org/markup-compatibility/2006" xmlns:r="http://schemas.openxmlformats.org/officeDocument/2006/relationships" xmlns:w="http://schemas.openxmlformats.org/wordprocessingml/2006/main" xmlns:w14="http://schemas.microsoft.com/office/word/2010/wordml" mc:Ignorable="w14">
   <w:docDefaults>
     <w:rPrDefault>
       <w:rPr>
@@ -11953,7 +11504,6 @@
     <w:uiPriority w:val="99"/>
     <w:semiHidden/>
     <w:unhideWhenUsed/>
-    <w:qFormat/>
     <w:tblPr>
       <w:tblInd w:w="0" w:type="dxa"/>
       <w:tblCellMar>
@@ -12008,7 +11558,6 @@
       <w:spacing w:after="0" w:line="240" w:lineRule="auto"/>
     </w:pPr>
     <w:tblPr>
-      <w:tblInd w:w="0" w:type="dxa"/>
       <w:tblBorders>
         <w:top w:val="single" w:sz="4" w:space="0" w:color="auto"/>
         <w:left w:val="single" w:sz="4" w:space="0" w:color="auto"/>
@@ -12017,12 +11566,6 @@
         <w:insideH w:val="single" w:sz="4" w:space="0" w:color="auto"/>
         <w:insideV w:val="single" w:sz="4" w:space="0" w:color="auto"/>
       </w:tblBorders>
-      <w:tblCellMar>
-        <w:top w:w="0" w:type="dxa"/>
-        <w:left w:w="108" w:type="dxa"/>
-        <w:bottom w:w="0" w:type="dxa"/>
-        <w:right w:w="108" w:type="dxa"/>
-      </w:tblCellMar>
     </w:tblPr>
   </w:style>
   <w:style w:type="character" w:customStyle="1" w:styleId="1Char">
@@ -12236,6 +11779,197 @@
     <w:pPr>
       <w:ind w:leftChars="400" w:left="840"/>
     </w:pPr>
+  </w:style>
+</w:styles>
+</file>
+
+<file path=word/stylesWithEffects.xml><?xml version="1.0" encoding="utf-8"?>
+<w:styles xmlns:wpc="http://schemas.microsoft.com/office/word/2010/wordprocessingCanvas" xmlns:mc="http://schemas.openxmlformats.org/markup-compatibility/2006" xmlns:o="urn:schemas-microsoft-com:office:office" xmlns:r="http://schemas.openxmlformats.org/officeDocument/2006/relationships" xmlns:m="http://schemas.openxmlformats.org/officeDocument/2006/math" xmlns:v="urn:schemas-microsoft-com:vml" xmlns:wp14="http://schemas.microsoft.com/office/word/2010/wordprocessingDrawing" xmlns:wp="http://schemas.openxmlformats.org/drawingml/2006/wordprocessingDrawing" xmlns:w10="urn:schemas-microsoft-com:office:word" xmlns:w="http://schemas.openxmlformats.org/wordprocessingml/2006/main" xmlns:w14="http://schemas.microsoft.com/office/word/2010/wordml" xmlns:wpg="http://schemas.microsoft.com/office/word/2010/wordprocessingGroup" xmlns:wpi="http://schemas.microsoft.com/office/word/2010/wordprocessingInk" xmlns:wne="http://schemas.microsoft.com/office/word/2006/wordml" xmlns:wps="http://schemas.microsoft.com/office/word/2010/wordprocessingShape" mc:Ignorable="w14 wp14">
+  <w:docDefaults>
+    <w:rPrDefault>
+      <w:rPr>
+        <w:rFonts w:asciiTheme="minorHAnsi" w:eastAsiaTheme="minorEastAsia" w:hAnsiTheme="minorHAnsi" w:cstheme="minorBidi"/>
+        <w:kern w:val="2"/>
+        <w:sz w:val="21"/>
+        <w:szCs w:val="22"/>
+        <w:lang w:val="en-US" w:eastAsia="zh-CN" w:bidi="ar-SA"/>
+      </w:rPr>
+    </w:rPrDefault>
+    <w:pPrDefault/>
+  </w:docDefaults>
+  <w:latentStyles w:defLockedState="0" w:defUIPriority="99" w:defSemiHidden="1" w:defUnhideWhenUsed="1" w:defQFormat="0" w:count="267">
+    <w:lsdException w:name="Normal" w:semiHidden="0" w:uiPriority="0" w:unhideWhenUsed="0" w:qFormat="1"/>
+    <w:lsdException w:name="heading 1" w:semiHidden="0" w:uiPriority="9" w:unhideWhenUsed="0" w:qFormat="1"/>
+    <w:lsdException w:name="heading 2" w:uiPriority="9" w:qFormat="1"/>
+    <w:lsdException w:name="heading 3" w:uiPriority="9" w:qFormat="1"/>
+    <w:lsdException w:name="heading 4" w:uiPriority="9" w:qFormat="1"/>
+    <w:lsdException w:name="heading 5" w:uiPriority="9" w:qFormat="1"/>
+    <w:lsdException w:name="heading 6" w:uiPriority="9" w:qFormat="1"/>
+    <w:lsdException w:name="heading 7" w:uiPriority="9" w:qFormat="1"/>
+    <w:lsdException w:name="heading 8" w:uiPriority="9" w:qFormat="1"/>
+    <w:lsdException w:name="heading 9" w:uiPriority="9" w:qFormat="1"/>
+    <w:lsdException w:name="toc 1" w:uiPriority="39"/>
+    <w:lsdException w:name="toc 2" w:uiPriority="39"/>
+    <w:lsdException w:name="toc 3" w:uiPriority="39"/>
+    <w:lsdException w:name="toc 4" w:uiPriority="39"/>
+    <w:lsdException w:name="toc 5" w:uiPriority="39"/>
+    <w:lsdException w:name="toc 6" w:uiPriority="39"/>
+    <w:lsdException w:name="toc 7" w:uiPriority="39"/>
+    <w:lsdException w:name="toc 8" w:uiPriority="39"/>
+    <w:lsdException w:name="toc 9" w:uiPriority="39"/>
+    <w:lsdException w:name="caption" w:uiPriority="35" w:qFormat="1"/>
+    <w:lsdException w:name="Title" w:semiHidden="0" w:uiPriority="10" w:unhideWhenUsed="0" w:qFormat="1"/>
+    <w:lsdException w:name="Default Paragraph Font" w:uiPriority="1"/>
+    <w:lsdException w:name="Subtitle" w:semiHidden="0" w:uiPriority="11" w:unhideWhenUsed="0" w:qFormat="1"/>
+    <w:lsdException w:name="Strong" w:semiHidden="0" w:uiPriority="22" w:unhideWhenUsed="0" w:qFormat="1"/>
+    <w:lsdException w:name="Emphasis" w:semiHidden="0" w:uiPriority="20" w:unhideWhenUsed="0" w:qFormat="1"/>
+    <w:lsdException w:name="Table Grid" w:semiHidden="0" w:uiPriority="59" w:unhideWhenUsed="0"/>
+    <w:lsdException w:name="Placeholder Text" w:unhideWhenUsed="0"/>
+    <w:lsdException w:name="No Spacing" w:semiHidden="0" w:uiPriority="1" w:unhideWhenUsed="0" w:qFormat="1"/>
+    <w:lsdException w:name="Light Shading" w:semiHidden="0" w:uiPriority="60" w:unhideWhenUsed="0"/>
+    <w:lsdException w:name="Light List" w:semiHidden="0" w:uiPriority="61" w:unhideWhenUsed="0"/>
+    <w:lsdException w:name="Light Grid" w:semiHidden="0" w:uiPriority="62" w:unhideWhenUsed="0"/>
+    <w:lsdException w:name="Medium Shading 1" w:semiHidden="0" w:uiPriority="63" w:unhideWhenUsed="0"/>
+    <w:lsdException w:name="Medium Shading 2" w:semiHidden="0" w:uiPriority="64" w:unhideWhenUsed="0"/>
+    <w:lsdException w:name="Medium List 1" w:semiHidden="0" w:uiPriority="65" w:unhideWhenUsed="0"/>
+    <w:lsdException w:name="Medium List 2" w:semiHidden="0" w:uiPriority="66" w:unhideWhenUsed="0"/>
+    <w:lsdException w:name="Medium Grid 1" w:semiHidden="0" w:uiPriority="67" w:unhideWhenUsed="0"/>
+    <w:lsdException w:name="Medium Grid 2" w:semiHidden="0" w:uiPriority="68" w:unhideWhenUsed="0"/>
+    <w:lsdException w:name="Medium Grid 3" w:semiHidden="0" w:uiPriority="69" w:unhideWhenUsed="0"/>
+    <w:lsdException w:name="Dark List" w:semiHidden="0" w:uiPriority="70" w:unhideWhenUsed="0"/>
+    <w:lsdException w:name="Colorful Shading" w:semiHidden="0" w:uiPriority="71" w:unhideWhenUsed="0"/>
+    <w:lsdException w:name="Colorful List" w:semiHidden="0" w:uiPriority="72" w:unhideWhenUsed="0"/>
+    <w:lsdException w:name="Colorful Grid" w:semiHidden="0" w:uiPriority="73" w:unhideWhenUsed="0"/>
+    <w:lsdException w:name="Light Shading Accent 1" w:semiHidden="0" w:uiPriority="60" w:unhideWhenUsed="0"/>
+    <w:lsdException w:name="Light List Accent 1" w:semiHidden="0" w:uiPriority="61" w:unhideWhenUsed="0"/>
+    <w:lsdException w:name="Light Grid Accent 1" w:semiHidden="0" w:uiPriority="62" w:unhideWhenUsed="0"/>
+    <w:lsdException w:name="Medium Shading 1 Accent 1" w:semiHidden="0" w:uiPriority="63" w:unhideWhenUsed="0"/>
+    <w:lsdException w:name="Medium Shading 2 Accent 1" w:semiHidden="0" w:uiPriority="64" w:unhideWhenUsed="0"/>
+    <w:lsdException w:name="Medium List 1 Accent 1" w:semiHidden="0" w:uiPriority="65" w:unhideWhenUsed="0"/>
+    <w:lsdException w:name="Revision" w:unhideWhenUsed="0"/>
+    <w:lsdException w:name="List Paragraph" w:semiHidden="0" w:uiPriority="34" w:unhideWhenUsed="0" w:qFormat="1"/>
+    <w:lsdException w:name="Quote" w:semiHidden="0" w:uiPriority="29" w:unhideWhenUsed="0" w:qFormat="1"/>
+    <w:lsdException w:name="Intense Quote" w:semiHidden="0" w:uiPriority="30" w:unhideWhenUsed="0" w:qFormat="1"/>
+    <w:lsdException w:name="Medium List 2 Accent 1" w:semiHidden="0" w:uiPriority="66" w:unhideWhenUsed="0"/>
+    <w:lsdException w:name="Medium Grid 1 Accent 1" w:semiHidden="0" w:uiPriority="67" w:unhideWhenUsed="0"/>
+    <w:lsdException w:name="Medium Grid 2 Accent 1" w:semiHidden="0" w:uiPriority="68" w:unhideWhenUsed="0"/>
+    <w:lsdException w:name="Medium Grid 3 Accent 1" w:semiHidden="0" w:uiPriority="69" w:unhideWhenUsed="0"/>
+    <w:lsdException w:name="Dark List Accent 1" w:semiHidden="0" w:uiPriority="70" w:unhideWhenUsed="0"/>
+    <w:lsdException w:name="Colorful Shading Accent 1" w:semiHidden="0" w:uiPriority="71" w:unhideWhenUsed="0"/>
+    <w:lsdException w:name="Colorful List Accent 1" w:semiHidden="0" w:uiPriority="72" w:unhideWhenUsed="0"/>
+    <w:lsdException w:name="Colorful Grid Accent 1" w:semiHidden="0" w:uiPriority="73" w:unhideWhenUsed="0"/>
+    <w:lsdException w:name="Light Shading Accent 2" w:semiHidden="0" w:uiPriority="60" w:unhideWhenUsed="0"/>
+    <w:lsdException w:name="Light List Accent 2" w:semiHidden="0" w:uiPriority="61" w:unhideWhenUsed="0"/>
+    <w:lsdException w:name="Light Grid Accent 2" w:semiHidden="0" w:uiPriority="62" w:unhideWhenUsed="0"/>
+    <w:lsdException w:name="Medium Shading 1 Accent 2" w:semiHidden="0" w:uiPriority="63" w:unhideWhenUsed="0"/>
+    <w:lsdException w:name="Medium Shading 2 Accent 2" w:semiHidden="0" w:uiPriority="64" w:unhideWhenUsed="0"/>
+    <w:lsdException w:name="Medium List 1 Accent 2" w:semiHidden="0" w:uiPriority="65" w:unhideWhenUsed="0"/>
+    <w:lsdException w:name="Medium List 2 Accent 2" w:semiHidden="0" w:uiPriority="66" w:unhideWhenUsed="0"/>
+    <w:lsdException w:name="Medium Grid 1 Accent 2" w:semiHidden="0" w:uiPriority="67" w:unhideWhenUsed="0"/>
+    <w:lsdException w:name="Medium Grid 2 Accent 2" w:semiHidden="0" w:uiPriority="68" w:unhideWhenUsed="0"/>
+    <w:lsdException w:name="Medium Grid 3 Accent 2" w:semiHidden="0" w:uiPriority="69" w:unhideWhenUsed="0"/>
+    <w:lsdException w:name="Dark List Accent 2" w:semiHidden="0" w:uiPriority="70" w:unhideWhenUsed="0"/>
+    <w:lsdException w:name="Colorful Shading Accent 2" w:semiHidden="0" w:uiPriority="71" w:unhideWhenUsed="0"/>
+    <w:lsdException w:name="Colorful List Accent 2" w:semiHidden="0" w:uiPriority="72" w:unhideWhenUsed="0"/>
+    <w:lsdException w:name="Colorful Grid Accent 2" w:semiHidden="0" w:uiPriority="73" w:unhideWhenUsed="0"/>
+    <w:lsdException w:name="Light Shading Accent 3" w:semiHidden="0" w:uiPriority="60" w:unhideWhenUsed="0"/>
+    <w:lsdException w:name="Light List Accent 3" w:semiHidden="0" w:uiPriority="61" w:unhideWhenUsed="0"/>
+    <w:lsdException w:name="Light Grid Accent 3" w:semiHidden="0" w:uiPriority="62" w:unhideWhenUsed="0"/>
+    <w:lsdException w:name="Medium Shading 1 Accent 3" w:semiHidden="0" w:uiPriority="63" w:unhideWhenUsed="0"/>
+    <w:lsdException w:name="Medium Shading 2 Accent 3" w:semiHidden="0" w:uiPriority="64" w:unhideWhenUsed="0"/>
+    <w:lsdException w:name="Medium List 1 Accent 3" w:semiHidden="0" w:uiPriority="65" w:unhideWhenUsed="0"/>
+    <w:lsdException w:name="Medium List 2 Accent 3" w:semiHidden="0" w:uiPriority="66" w:unhideWhenUsed="0"/>
+    <w:lsdException w:name="Medium Grid 1 Accent 3" w:semiHidden="0" w:uiPriority="67" w:unhideWhenUsed="0"/>
+    <w:lsdException w:name="Medium Grid 2 Accent 3" w:semiHidden="0" w:uiPriority="68" w:unhideWhenUsed="0"/>
+    <w:lsdException w:name="Medium Grid 3 Accent 3" w:semiHidden="0" w:uiPriority="69" w:unhideWhenUsed="0"/>
+    <w:lsdException w:name="Dark List Accent 3" w:semiHidden="0" w:uiPriority="70" w:unhideWhenUsed="0"/>
+    <w:lsdException w:name="Colorful Shading Accent 3" w:semiHidden="0" w:uiPriority="71" w:unhideWhenUsed="0"/>
+    <w:lsdException w:name="Colorful List Accent 3" w:semiHidden="0" w:uiPriority="72" w:unhideWhenUsed="0"/>
+    <w:lsdException w:name="Colorful Grid Accent 3" w:semiHidden="0" w:uiPriority="73" w:unhideWhenUsed="0"/>
+    <w:lsdException w:name="Light Shading Accent 4" w:semiHidden="0" w:uiPriority="60" w:unhideWhenUsed="0"/>
+    <w:lsdException w:name="Light List Accent 4" w:semiHidden="0" w:uiPriority="61" w:unhideWhenUsed="0"/>
+    <w:lsdException w:name="Light Grid Accent 4" w:semiHidden="0" w:uiPriority="62" w:unhideWhenUsed="0"/>
+    <w:lsdException w:name="Medium Shading 1 Accent 4" w:semiHidden="0" w:uiPriority="63" w:unhideWhenUsed="0"/>
+    <w:lsdException w:name="Medium Shading 2 Accent 4" w:semiHidden="0" w:uiPriority="64" w:unhideWhenUsed="0"/>
+    <w:lsdException w:name="Medium List 1 Accent 4" w:semiHidden="0" w:uiPriority="65" w:unhideWhenUsed="0"/>
+    <w:lsdException w:name="Medium List 2 Accent 4" w:semiHidden="0" w:uiPriority="66" w:unhideWhenUsed="0"/>
+    <w:lsdException w:name="Medium Grid 1 Accent 4" w:semiHidden="0" w:uiPriority="67" w:unhideWhenUsed="0"/>
+    <w:lsdException w:name="Medium Grid 2 Accent 4" w:semiHidden="0" w:uiPriority="68" w:unhideWhenUsed="0"/>
+    <w:lsdException w:name="Medium Grid 3 Accent 4" w:semiHidden="0" w:uiPriority="69" w:unhideWhenUsed="0"/>
+    <w:lsdException w:name="Dark List Accent 4" w:semiHidden="0" w:uiPriority="70" w:unhideWhenUsed="0"/>
+    <w:lsdException w:name="Colorful Shading Accent 4" w:semiHidden="0" w:uiPriority="71" w:unhideWhenUsed="0"/>
+    <w:lsdException w:name="Colorful List Accent 4" w:semiHidden="0" w:uiPriority="72" w:unhideWhenUsed="0"/>
+    <w:lsdException w:name="Colorful Grid Accent 4" w:semiHidden="0" w:uiPriority="73" w:unhideWhenUsed="0"/>
+    <w:lsdException w:name="Light Shading Accent 5" w:semiHidden="0" w:uiPriority="60" w:unhideWhenUsed="0"/>
+    <w:lsdException w:name="Light List Accent 5" w:semiHidden="0" w:uiPriority="61" w:unhideWhenUsed="0"/>
+    <w:lsdException w:name="Light Grid Accent 5" w:semiHidden="0" w:uiPriority="62" w:unhideWhenUsed="0"/>
+    <w:lsdException w:name="Medium Shading 1 Accent 5" w:semiHidden="0" w:uiPriority="63" w:unhideWhenUsed="0"/>
+    <w:lsdException w:name="Medium Shading 2 Accent 5" w:semiHidden="0" w:uiPriority="64" w:unhideWhenUsed="0"/>
+    <w:lsdException w:name="Medium List 1 Accent 5" w:semiHidden="0" w:uiPriority="65" w:unhideWhenUsed="0"/>
+    <w:lsdException w:name="Medium List 2 Accent 5" w:semiHidden="0" w:uiPriority="66" w:unhideWhenUsed="0"/>
+    <w:lsdException w:name="Medium Grid 1 Accent 5" w:semiHidden="0" w:uiPriority="67" w:unhideWhenUsed="0"/>
+    <w:lsdException w:name="Medium Grid 2 Accent 5" w:semiHidden="0" w:uiPriority="68" w:unhideWhenUsed="0"/>
+    <w:lsdException w:name="Medium Grid 3 Accent 5" w:semiHidden="0" w:uiPriority="69" w:unhideWhenUsed="0"/>
+    <w:lsdException w:name="Dark List Accent 5" w:semiHidden="0" w:uiPriority="70" w:unhideWhenUsed="0"/>
+    <w:lsdException w:name="Colorful Shading Accent 5" w:semiHidden="0" w:uiPriority="71" w:unhideWhenUsed="0"/>
+    <w:lsdException w:name="Colorful List Accent 5" w:semiHidden="0" w:uiPriority="72" w:unhideWhenUsed="0"/>
+    <w:lsdException w:name="Colorful Grid Accent 5" w:semiHidden="0" w:uiPriority="73" w:unhideWhenUsed="0"/>
+    <w:lsdException w:name="Light Shading Accent 6" w:semiHidden="0" w:uiPriority="60" w:unhideWhenUsed="0"/>
+    <w:lsdException w:name="Light List Accent 6" w:semiHidden="0" w:uiPriority="61" w:unhideWhenUsed="0"/>
+    <w:lsdException w:name="Light Grid Accent 6" w:semiHidden="0" w:uiPriority="62" w:unhideWhenUsed="0"/>
+    <w:lsdException w:name="Medium Shading 1 Accent 6" w:semiHidden="0" w:uiPriority="63" w:unhideWhenUsed="0"/>
+    <w:lsdException w:name="Medium Shading 2 Accent 6" w:semiHidden="0" w:uiPriority="64" w:unhideWhenUsed="0"/>
+    <w:lsdException w:name="Medium List 1 Accent 6" w:semiHidden="0" w:uiPriority="65" w:unhideWhenUsed="0"/>
+    <w:lsdException w:name="Medium List 2 Accent 6" w:semiHidden="0" w:uiPriority="66" w:unhideWhenUsed="0"/>
+    <w:lsdException w:name="Medium Grid 1 Accent 6" w:semiHidden="0" w:uiPriority="67" w:unhideWhenUsed="0"/>
+    <w:lsdException w:name="Medium Grid 2 Accent 6" w:semiHidden="0" w:uiPriority="68" w:unhideWhenUsed="0"/>
+    <w:lsdException w:name="Medium Grid 3 Accent 6" w:semiHidden="0" w:uiPriority="69" w:unhideWhenUsed="0"/>
+    <w:lsdException w:name="Dark List Accent 6" w:semiHidden="0" w:uiPriority="70" w:unhideWhenUsed="0"/>
+    <w:lsdException w:name="Colorful Shading Accent 6" w:semiHidden="0" w:uiPriority="71" w:unhideWhenUsed="0"/>
+    <w:lsdException w:name="Colorful List Accent 6" w:semiHidden="0" w:uiPriority="72" w:unhideWhenUsed="0"/>
+    <w:lsdException w:name="Colorful Grid Accent 6" w:semiHidden="0" w:uiPriority="73" w:unhideWhenUsed="0"/>
+    <w:lsdException w:name="Subtle Emphasis" w:semiHidden="0" w:uiPriority="19" w:unhideWhenUsed="0" w:qFormat="1"/>
+    <w:lsdException w:name="Intense Emphasis" w:semiHidden="0" w:uiPriority="21" w:unhideWhenUsed="0" w:qFormat="1"/>
+    <w:lsdException w:name="Subtle Reference" w:semiHidden="0" w:uiPriority="31" w:unhideWhenUsed="0" w:qFormat="1"/>
+    <w:lsdException w:name="Intense Reference" w:semiHidden="0" w:uiPriority="32" w:unhideWhenUsed="0" w:qFormat="1"/>
+    <w:lsdException w:name="Book Title" w:semiHidden="0" w:uiPriority="33" w:unhideWhenUsed="0" w:qFormat="1"/>
+    <w:lsdException w:name="Bibliography" w:uiPriority="37"/>
+    <w:lsdException w:name="TOC Heading" w:uiPriority="39" w:qFormat="1"/>
+  </w:latentStyles>
+  <w:style w:type="paragraph" w:default="1" w:styleId="a">
+    <w:name w:val="Normal"/>
+    <w:qFormat/>
+    <w:pPr>
+      <w:widowControl w:val="0"/>
+      <w:jc w:val="both"/>
+    </w:pPr>
+  </w:style>
+  <w:style w:type="character" w:default="1" w:styleId="a0">
+    <w:name w:val="Default Paragraph Font"/>
+    <w:uiPriority w:val="1"/>
+    <w:semiHidden/>
+    <w:unhideWhenUsed/>
+  </w:style>
+  <w:style w:type="table" w:default="1" w:styleId="a1">
+    <w:name w:val="Normal Table"/>
+    <w:uiPriority w:val="99"/>
+    <w:semiHidden/>
+    <w:unhideWhenUsed/>
+    <w:tblPr>
+      <w:tblInd w:w="0" w:type="dxa"/>
+      <w:tblCellMar>
+        <w:top w:w="0" w:type="dxa"/>
+        <w:left w:w="108" w:type="dxa"/>
+        <w:bottom w:w="0" w:type="dxa"/>
+        <w:right w:w="108" w:type="dxa"/>
+      </w:tblCellMar>
+    </w:tblPr>
+  </w:style>
+  <w:style w:type="numbering" w:default="1" w:styleId="a2">
+    <w:name w:val="No List"/>
+    <w:uiPriority w:val="99"/>
+    <w:semiHidden/>
+    <w:unhideWhenUsed/>
   </w:style>
 </w:styles>
 </file>
@@ -12528,7 +12262,7 @@
 </file>
 
 <file path=customXml/itemProps1.xml><?xml version="1.0" encoding="utf-8"?>
-<ds:datastoreItem xmlns:ds="http://schemas.openxmlformats.org/officeDocument/2006/customXml" ds:itemID="{F6F7680E-1D20-4887-9F36-B4638CAE1980}">
+<ds:datastoreItem xmlns:ds="http://schemas.openxmlformats.org/officeDocument/2006/customXml" ds:itemID="{21F63EF2-F0EF-45EB-8661-359EE2CEF03F}">
   <ds:schemaRefs>
     <ds:schemaRef ds:uri="http://schemas.openxmlformats.org/officeDocument/2006/bibliography"/>
   </ds:schemaRefs>

</xml_diff>

<commit_message>
update strategy settings and so files for medi
</commit_message>
<xml_diff>
--- a/meditations/docs/account info/账号汇总.docx
+++ b/meditations/docs/account info/账号汇总.docx
@@ -67,127 +67,80 @@
           <w:r>
             <w:fldChar w:fldCharType="separate"/>
           </w:r>
-          <w:bookmarkStart w:id="0" w:name="_GoBack"/>
-          <w:bookmarkEnd w:id="0"/>
-          <w:r>
-            <w:rPr>
-              <w:rStyle w:val="a8"/>
-              <w:noProof/>
-            </w:rPr>
-            <w:fldChar w:fldCharType="begin"/>
-          </w:r>
-          <w:r>
-            <w:rPr>
-              <w:rStyle w:val="a8"/>
-              <w:noProof/>
-            </w:rPr>
-            <w:instrText xml:space="preserve"> </w:instrText>
-          </w:r>
-          <w:r>
-            <w:rPr>
-              <w:noProof/>
-            </w:rPr>
-            <w:instrText>HYPERLINK \l "_Toc478413759"</w:instrText>
-          </w:r>
-          <w:r>
-            <w:rPr>
-              <w:rStyle w:val="a8"/>
-              <w:noProof/>
-            </w:rPr>
-            <w:instrText xml:space="preserve"> </w:instrText>
-          </w:r>
-          <w:r>
-            <w:rPr>
-              <w:rStyle w:val="a8"/>
-              <w:noProof/>
-            </w:rPr>
-          </w:r>
-          <w:r>
-            <w:rPr>
-              <w:rStyle w:val="a8"/>
-              <w:noProof/>
-            </w:rPr>
-            <w:fldChar w:fldCharType="separate"/>
-          </w:r>
-          <w:r>
-            <w:rPr>
-              <w:rStyle w:val="a8"/>
-              <w:noProof/>
-            </w:rPr>
-            <w:t>1.</w:t>
-          </w:r>
-          <w:r>
-            <w:rPr>
-              <w:rFonts w:asciiTheme="minorHAnsi" w:eastAsiaTheme="minorEastAsia" w:hAnsiTheme="minorHAnsi"/>
-              <w:noProof/>
-              <w:kern w:val="2"/>
-              <w:sz w:val="21"/>
-            </w:rPr>
-            <w:tab/>
-          </w:r>
-          <w:r>
-            <w:rPr>
-              <w:rStyle w:val="a8"/>
-              <w:rFonts w:hint="eastAsia"/>
-              <w:noProof/>
-            </w:rPr>
-            <w:t>交易</w:t>
-          </w:r>
-          <w:r>
-            <w:rPr>
-              <w:noProof/>
-              <w:webHidden/>
-            </w:rPr>
-            <w:tab/>
-          </w:r>
-          <w:r>
-            <w:rPr>
-              <w:noProof/>
-              <w:webHidden/>
-            </w:rPr>
-            <w:fldChar w:fldCharType="begin"/>
-          </w:r>
-          <w:r>
-            <w:rPr>
-              <w:noProof/>
-              <w:webHidden/>
-            </w:rPr>
-            <w:instrText xml:space="preserve"> PAGEREF _Toc478413759 \h </w:instrText>
-          </w:r>
-          <w:r>
-            <w:rPr>
-              <w:noProof/>
-              <w:webHidden/>
-            </w:rPr>
-          </w:r>
-          <w:r>
-            <w:rPr>
-              <w:noProof/>
-              <w:webHidden/>
-            </w:rPr>
-            <w:fldChar w:fldCharType="separate"/>
-          </w:r>
-          <w:r>
-            <w:rPr>
-              <w:noProof/>
-              <w:webHidden/>
-            </w:rPr>
-            <w:t>2</w:t>
-          </w:r>
-          <w:r>
-            <w:rPr>
-              <w:noProof/>
-              <w:webHidden/>
-            </w:rPr>
-            <w:fldChar w:fldCharType="end"/>
-          </w:r>
-          <w:r>
-            <w:rPr>
-              <w:rStyle w:val="a8"/>
-              <w:noProof/>
-            </w:rPr>
-            <w:fldChar w:fldCharType="end"/>
-          </w:r>
+          <w:hyperlink w:anchor="_Toc478413759" w:history="1">
+            <w:r>
+              <w:rPr>
+                <w:rStyle w:val="a8"/>
+                <w:noProof/>
+              </w:rPr>
+              <w:t>1.</w:t>
+            </w:r>
+            <w:r>
+              <w:rPr>
+                <w:rFonts w:asciiTheme="minorHAnsi" w:eastAsiaTheme="minorEastAsia" w:hAnsiTheme="minorHAnsi"/>
+                <w:noProof/>
+                <w:kern w:val="2"/>
+                <w:sz w:val="21"/>
+              </w:rPr>
+              <w:tab/>
+            </w:r>
+            <w:r>
+              <w:rPr>
+                <w:rStyle w:val="a8"/>
+                <w:rFonts w:hint="eastAsia"/>
+                <w:noProof/>
+              </w:rPr>
+              <w:t>交易</w:t>
+            </w:r>
+            <w:r>
+              <w:rPr>
+                <w:noProof/>
+                <w:webHidden/>
+              </w:rPr>
+              <w:tab/>
+            </w:r>
+            <w:r>
+              <w:rPr>
+                <w:noProof/>
+                <w:webHidden/>
+              </w:rPr>
+              <w:fldChar w:fldCharType="begin"/>
+            </w:r>
+            <w:r>
+              <w:rPr>
+                <w:noProof/>
+                <w:webHidden/>
+              </w:rPr>
+              <w:instrText xml:space="preserve"> PAGEREF _Toc478413759 \h </w:instrText>
+            </w:r>
+            <w:r>
+              <w:rPr>
+                <w:noProof/>
+                <w:webHidden/>
+              </w:rPr>
+            </w:r>
+            <w:r>
+              <w:rPr>
+                <w:noProof/>
+                <w:webHidden/>
+              </w:rPr>
+              <w:fldChar w:fldCharType="separate"/>
+            </w:r>
+            <w:r>
+              <w:rPr>
+                <w:noProof/>
+                <w:webHidden/>
+              </w:rPr>
+              <w:t>2</w:t>
+            </w:r>
+            <w:r>
+              <w:rPr>
+                <w:noProof/>
+                <w:webHidden/>
+              </w:rPr>
+              <w:fldChar w:fldCharType="end"/>
+            </w:r>
+          </w:hyperlink>
         </w:p>
         <w:p>
           <w:pPr>
@@ -1500,7 +1453,7 @@
           <w:numId w:val="6"/>
         </w:numPr>
       </w:pPr>
-      <w:bookmarkStart w:id="1" w:name="_Toc478413759"/>
+      <w:bookmarkStart w:id="0" w:name="_Toc478413759"/>
       <w:r>
         <w:rPr>
           <w:rFonts w:hint="eastAsia"/>
@@ -1508,7 +1461,7 @@
         <w:lastRenderedPageBreak/>
         <w:t>交易</w:t>
       </w:r>
-      <w:bookmarkEnd w:id="1"/>
+      <w:bookmarkEnd w:id="0"/>
     </w:p>
     <w:p>
       <w:pPr>
@@ -1518,14 +1471,14 @@
           <w:numId w:val="5"/>
         </w:numPr>
       </w:pPr>
-      <w:bookmarkStart w:id="2" w:name="_Toc478413760"/>
+      <w:bookmarkStart w:id="1" w:name="_Toc478413760"/>
       <w:r>
         <w:rPr>
           <w:rFonts w:hint="eastAsia"/>
         </w:rPr>
         <w:t>张江机房</w:t>
       </w:r>
-      <w:bookmarkEnd w:id="2"/>
+      <w:bookmarkEnd w:id="1"/>
     </w:p>
     <w:tbl>
       <w:tblPr>
@@ -1550,9 +1503,9 @@
               <w:spacing w:line="220" w:lineRule="atLeast"/>
               <w:jc w:val="center"/>
             </w:pPr>
-            <w:bookmarkStart w:id="3" w:name="OLE_LINK1"/>
-            <w:bookmarkStart w:id="4" w:name="OLE_LINK2"/>
-            <w:bookmarkStart w:id="5" w:name="OLE_LINK3"/>
+            <w:bookmarkStart w:id="2" w:name="OLE_LINK1"/>
+            <w:bookmarkStart w:id="3" w:name="OLE_LINK2"/>
+            <w:bookmarkStart w:id="4" w:name="OLE_LINK3"/>
             <w:proofErr w:type="gramStart"/>
             <w:r>
               <w:rPr>
@@ -1901,9 +1854,9 @@
               </w:rPr>
               <w:t>:</w:t>
             </w:r>
-            <w:bookmarkStart w:id="6" w:name="OLE_LINK34"/>
-            <w:bookmarkStart w:id="7" w:name="OLE_LINK35"/>
-            <w:bookmarkStart w:id="8" w:name="OLE_LINK36"/>
+            <w:bookmarkStart w:id="5" w:name="OLE_LINK34"/>
+            <w:bookmarkStart w:id="6" w:name="OLE_LINK35"/>
+            <w:bookmarkStart w:id="7" w:name="OLE_LINK36"/>
             <w:r>
               <w:rPr>
                 <w:rFonts w:ascii="宋体" w:eastAsia="宋体" w:hAnsi="宋体" w:cs="宋体"/>
@@ -1912,9 +1865,9 @@
               </w:rPr>
               <w:t>172.16.84.1</w:t>
             </w:r>
+            <w:bookmarkEnd w:id="5"/>
             <w:bookmarkEnd w:id="6"/>
             <w:bookmarkEnd w:id="7"/>
-            <w:bookmarkEnd w:id="8"/>
             <w:r>
               <w:rPr>
                 <w:rFonts w:ascii="宋体" w:eastAsia="宋体" w:hAnsi="宋体" w:cs="宋体" w:hint="eastAsia"/>
@@ -2132,8 +2085,8 @@
                 <w:color w:val="FFFFFF" w:themeColor="background1"/>
               </w:rPr>
             </w:pPr>
-            <w:bookmarkStart w:id="9" w:name="OLE_LINK4"/>
-            <w:bookmarkStart w:id="10" w:name="OLE_LINK5"/>
+            <w:bookmarkStart w:id="8" w:name="OLE_LINK4"/>
+            <w:bookmarkStart w:id="9" w:name="OLE_LINK5"/>
             <w:r>
               <w:rPr>
                 <w:rFonts w:hint="eastAsia"/>
@@ -2141,8 +2094,8 @@
               </w:rPr>
               <w:t>208421</w:t>
             </w:r>
+            <w:bookmarkEnd w:id="8"/>
             <w:bookmarkEnd w:id="9"/>
-            <w:bookmarkEnd w:id="10"/>
           </w:p>
         </w:tc>
         <w:tc>
@@ -2284,9 +2237,9 @@
           </w:p>
         </w:tc>
       </w:tr>
+      <w:bookmarkEnd w:id="2"/>
       <w:bookmarkEnd w:id="3"/>
       <w:bookmarkEnd w:id="4"/>
-      <w:bookmarkEnd w:id="5"/>
     </w:tbl>
     <w:p>
       <w:pPr>
@@ -2301,7 +2254,7 @@
           <w:numId w:val="5"/>
         </w:numPr>
       </w:pPr>
-      <w:bookmarkStart w:id="11" w:name="_Toc478413761"/>
+      <w:bookmarkStart w:id="10" w:name="_Toc478413761"/>
       <w:r>
         <w:rPr>
           <w:rFonts w:hint="eastAsia"/>
@@ -2338,7 +2291,7 @@
         </w:rPr>
         <w:t>日盘</w:t>
       </w:r>
-      <w:bookmarkEnd w:id="11"/>
+      <w:bookmarkEnd w:id="10"/>
     </w:p>
     <w:tbl>
       <w:tblPr>
@@ -2369,16 +2322,16 @@
               </w:rPr>
               <w:t>金瑞</w:t>
             </w:r>
-            <w:bookmarkStart w:id="12" w:name="OLE_LINK20"/>
-            <w:bookmarkStart w:id="13" w:name="OLE_LINK21"/>
+            <w:bookmarkStart w:id="11" w:name="OLE_LINK20"/>
+            <w:bookmarkStart w:id="12" w:name="OLE_LINK21"/>
             <w:r>
               <w:rPr>
                 <w:rFonts w:hint="eastAsia"/>
               </w:rPr>
               <w:t>上海移动</w:t>
             </w:r>
+            <w:bookmarkEnd w:id="11"/>
             <w:bookmarkEnd w:id="12"/>
-            <w:bookmarkEnd w:id="13"/>
             <w:r>
               <w:rPr>
                 <w:rFonts w:hint="eastAsia"/>
@@ -2440,13 +2393,13 @@
             <w:pPr>
               <w:spacing w:line="220" w:lineRule="atLeast"/>
             </w:pPr>
-            <w:bookmarkStart w:id="14" w:name="OLE_LINK62"/>
-            <w:bookmarkStart w:id="15" w:name="OLE_LINK63"/>
+            <w:bookmarkStart w:id="13" w:name="OLE_LINK62"/>
+            <w:bookmarkStart w:id="14" w:name="OLE_LINK63"/>
             <w:r>
               <w:t>101.230.197.62</w:t>
             </w:r>
+            <w:bookmarkEnd w:id="13"/>
             <w:bookmarkEnd w:id="14"/>
-            <w:bookmarkEnd w:id="15"/>
             <w:r>
               <w:t>:8001</w:t>
             </w:r>
@@ -3256,7 +3209,7 @@
           <w:numId w:val="5"/>
         </w:numPr>
       </w:pPr>
-      <w:bookmarkStart w:id="16" w:name="_Toc478413762"/>
+      <w:bookmarkStart w:id="15" w:name="_Toc478413762"/>
       <w:r>
         <w:rPr>
           <w:rFonts w:hint="eastAsia"/>
@@ -3293,7 +3246,7 @@
         </w:rPr>
         <w:t>夜盘</w:t>
       </w:r>
-      <w:bookmarkEnd w:id="16"/>
+      <w:bookmarkEnd w:id="15"/>
     </w:p>
     <w:tbl>
       <w:tblPr>
@@ -4303,7 +4256,7 @@
           <w:numId w:val="5"/>
         </w:numPr>
       </w:pPr>
-      <w:bookmarkStart w:id="17" w:name="_Toc478413763"/>
+      <w:bookmarkStart w:id="16" w:name="_Toc478413763"/>
       <w:r>
         <w:rPr>
           <w:rFonts w:hint="eastAsia"/>
@@ -4339,7 +4292,7 @@
         </w:rPr>
         <w:t>)</w:t>
       </w:r>
-      <w:bookmarkEnd w:id="17"/>
+      <w:bookmarkEnd w:id="16"/>
     </w:p>
     <w:tbl>
       <w:tblPr>
@@ -4381,9 +4334,9 @@
                 <w:color w:val="000000"/>
               </w:rPr>
             </w:pPr>
-            <w:bookmarkStart w:id="18" w:name="OLE_LINK6"/>
-            <w:bookmarkStart w:id="19" w:name="OLE_LINK7"/>
-            <w:bookmarkStart w:id="20" w:name="OLE_LINK8"/>
+            <w:bookmarkStart w:id="17" w:name="OLE_LINK6"/>
+            <w:bookmarkStart w:id="18" w:name="OLE_LINK7"/>
+            <w:bookmarkStart w:id="19" w:name="OLE_LINK8"/>
             <w:proofErr w:type="spellStart"/>
             <w:r>
               <w:rPr>
@@ -4400,7 +4353,7 @@
               </w:rPr>
               <w:t>：</w:t>
             </w:r>
-            <w:bookmarkStart w:id="21" w:name="OLE_LINK31"/>
+            <w:bookmarkStart w:id="20" w:name="OLE_LINK31"/>
             <w:r>
               <w:rPr>
                 <w:rFonts w:ascii="宋体" w:hAnsi="宋体" w:cs="宋体" w:hint="eastAsia"/>
@@ -4429,10 +4382,10 @@
               </w:rPr>
               <w:t>机房</w:t>
             </w:r>
+            <w:bookmarkEnd w:id="17"/>
             <w:bookmarkEnd w:id="18"/>
             <w:bookmarkEnd w:id="19"/>
             <w:bookmarkEnd w:id="20"/>
-            <w:bookmarkEnd w:id="21"/>
           </w:p>
         </w:tc>
       </w:tr>
@@ -4518,13 +4471,13 @@
                 <w:color w:val="000000"/>
               </w:rPr>
             </w:pPr>
-            <w:bookmarkStart w:id="22" w:name="OLE_LINK41"/>
-            <w:bookmarkStart w:id="23" w:name="OLE_LINK42"/>
-            <w:bookmarkStart w:id="24" w:name="OLE_LINK43"/>
-            <w:bookmarkStart w:id="25" w:name="OLE_LINK44"/>
-            <w:bookmarkStart w:id="26" w:name="OLE_LINK38"/>
-            <w:bookmarkStart w:id="27" w:name="OLE_LINK39"/>
-            <w:bookmarkStart w:id="28" w:name="OLE_LINK40"/>
+            <w:bookmarkStart w:id="21" w:name="OLE_LINK41"/>
+            <w:bookmarkStart w:id="22" w:name="OLE_LINK42"/>
+            <w:bookmarkStart w:id="23" w:name="OLE_LINK43"/>
+            <w:bookmarkStart w:id="24" w:name="OLE_LINK44"/>
+            <w:bookmarkStart w:id="25" w:name="OLE_LINK38"/>
+            <w:bookmarkStart w:id="26" w:name="OLE_LINK39"/>
+            <w:bookmarkStart w:id="27" w:name="OLE_LINK40"/>
             <w:r>
               <w:rPr>
                 <w:rFonts w:ascii="宋体" w:hAnsi="宋体" w:cs="宋体"/>
@@ -4532,27 +4485,27 @@
               </w:rPr>
               <w:t>10.7.159.68</w:t>
             </w:r>
+            <w:bookmarkEnd w:id="21"/>
             <w:bookmarkEnd w:id="22"/>
             <w:bookmarkEnd w:id="23"/>
             <w:bookmarkEnd w:id="24"/>
+            <w:r>
+              <w:rPr>
+                <w:rFonts w:ascii="宋体" w:hAnsi="宋体" w:cs="宋体" w:hint="eastAsia"/>
+                <w:color w:val="000000"/>
+              </w:rPr>
+              <w:t>/</w:t>
+            </w:r>
+            <w:r>
+              <w:rPr>
+                <w:rFonts w:ascii="宋体" w:hAnsi="宋体" w:cs="宋体" w:hint="eastAsia"/>
+                <w:color w:val="000000"/>
+              </w:rPr>
+              <w:t>10910</w:t>
+            </w:r>
             <w:bookmarkEnd w:id="25"/>
-            <w:r>
-              <w:rPr>
-                <w:rFonts w:ascii="宋体" w:hAnsi="宋体" w:cs="宋体" w:hint="eastAsia"/>
-                <w:color w:val="000000"/>
-              </w:rPr>
-              <w:t>/</w:t>
-            </w:r>
-            <w:r>
-              <w:rPr>
-                <w:rFonts w:ascii="宋体" w:hAnsi="宋体" w:cs="宋体" w:hint="eastAsia"/>
-                <w:color w:val="000000"/>
-              </w:rPr>
-              <w:t>10910</w:t>
-            </w:r>
             <w:bookmarkEnd w:id="26"/>
             <w:bookmarkEnd w:id="27"/>
-            <w:bookmarkEnd w:id="28"/>
           </w:p>
         </w:tc>
         <w:tc>
@@ -4680,8 +4633,8 @@
                 <w:color w:val="000000"/>
               </w:rPr>
             </w:pPr>
-            <w:bookmarkStart w:id="29" w:name="OLE_LINK11"/>
-            <w:bookmarkStart w:id="30" w:name="OLE_LINK12"/>
+            <w:bookmarkStart w:id="28" w:name="OLE_LINK11"/>
+            <w:bookmarkStart w:id="29" w:name="OLE_LINK12"/>
             <w:r>
               <w:rPr>
                 <w:rFonts w:ascii="宋体" w:hAnsi="宋体" w:cs="宋体"/>
@@ -4710,8 +4663,8 @@
               </w:rPr>
               <w:t>5</w:t>
             </w:r>
+            <w:bookmarkEnd w:id="28"/>
             <w:bookmarkEnd w:id="29"/>
-            <w:bookmarkEnd w:id="30"/>
           </w:p>
         </w:tc>
         <w:tc>
@@ -5569,8 +5522,8 @@
                 <w:color w:val="000000"/>
               </w:rPr>
             </w:pPr>
-            <w:bookmarkStart w:id="31" w:name="OLE_LINK45"/>
-            <w:bookmarkStart w:id="32" w:name="OLE_LINK46"/>
+            <w:bookmarkStart w:id="30" w:name="OLE_LINK45"/>
+            <w:bookmarkStart w:id="31" w:name="OLE_LINK46"/>
             <w:r>
               <w:rPr>
                 <w:rFonts w:ascii="宋体" w:hAnsi="宋体" w:cs="宋体" w:hint="eastAsia"/>
@@ -5631,8 +5584,8 @@
               <w:t>udp://172.18.80.63:10072</w:t>
             </w:r>
           </w:p>
+          <w:bookmarkEnd w:id="30"/>
           <w:bookmarkEnd w:id="31"/>
-          <w:bookmarkEnd w:id="32"/>
           <w:p>
             <w:pPr>
               <w:shd w:val="clear" w:color="auto" w:fill="FFFFFF"/>
@@ -5828,14 +5781,14 @@
           <w:numId w:val="5"/>
         </w:numPr>
       </w:pPr>
-      <w:bookmarkStart w:id="33" w:name="_Toc478413764"/>
+      <w:bookmarkStart w:id="32" w:name="_Toc478413764"/>
       <w:r>
         <w:rPr>
           <w:rFonts w:hint="eastAsia"/>
         </w:rPr>
         <w:t>郑州机房</w:t>
       </w:r>
-      <w:bookmarkEnd w:id="33"/>
+      <w:bookmarkEnd w:id="32"/>
     </w:p>
     <w:tbl>
       <w:tblPr>
@@ -6082,9 +6035,9 @@
               </w:rPr>
               <w:t xml:space="preserve">10G: </w:t>
             </w:r>
-            <w:bookmarkStart w:id="34" w:name="OLE_LINK64"/>
-            <w:bookmarkStart w:id="35" w:name="OLE_LINK65"/>
-            <w:bookmarkStart w:id="36" w:name="OLE_LINK66"/>
+            <w:bookmarkStart w:id="33" w:name="OLE_LINK64"/>
+            <w:bookmarkStart w:id="34" w:name="OLE_LINK65"/>
+            <w:bookmarkStart w:id="35" w:name="OLE_LINK66"/>
             <w:r>
               <w:rPr>
                 <w:rFonts w:ascii="宋体" w:hAnsi="宋体" w:cs="宋体"/>
@@ -6092,9 +6045,9 @@
               </w:rPr>
               <w:t>172.18.108.12</w:t>
             </w:r>
+            <w:bookmarkEnd w:id="33"/>
             <w:bookmarkEnd w:id="34"/>
             <w:bookmarkEnd w:id="35"/>
-            <w:bookmarkEnd w:id="36"/>
             <w:r>
               <w:rPr>
                 <w:rFonts w:ascii="宋体" w:hAnsi="宋体" w:cs="宋体"/>
@@ -6880,9 +6833,9 @@
                 <w:color w:val="FFFFFF" w:themeColor="background1"/>
               </w:rPr>
             </w:pPr>
-            <w:bookmarkStart w:id="37" w:name="OLE_LINK57"/>
-            <w:bookmarkStart w:id="38" w:name="OLE_LINK58"/>
-            <w:bookmarkStart w:id="39" w:name="OLE_LINK59"/>
+            <w:bookmarkStart w:id="36" w:name="OLE_LINK57"/>
+            <w:bookmarkStart w:id="37" w:name="OLE_LINK58"/>
+            <w:bookmarkStart w:id="38" w:name="OLE_LINK59"/>
             <w:r>
               <w:rPr>
                 <w:rFonts w:ascii="宋体" w:eastAsia="宋体" w:hAnsi="宋体" w:cs="宋体"/>
@@ -6892,9 +6845,9 @@
               </w:rPr>
               <w:t>u19.BE76E</w:t>
             </w:r>
+            <w:bookmarkEnd w:id="36"/>
             <w:bookmarkEnd w:id="37"/>
             <w:bookmarkEnd w:id="38"/>
-            <w:bookmarkEnd w:id="39"/>
           </w:p>
         </w:tc>
         <w:tc>
@@ -7177,8 +7130,8 @@
                 <w:color w:val="FFFFFF" w:themeColor="background1"/>
               </w:rPr>
             </w:pPr>
-            <w:bookmarkStart w:id="40" w:name="OLE_LINK60"/>
-            <w:bookmarkStart w:id="41" w:name="OLE_LINK61"/>
+            <w:bookmarkStart w:id="39" w:name="OLE_LINK60"/>
+            <w:bookmarkStart w:id="40" w:name="OLE_LINK61"/>
             <w:r>
               <w:rPr>
                 <w:rFonts w:ascii="宋体" w:hAnsi="宋体" w:cs="宋体"/>
@@ -7186,8 +7139,8 @@
               </w:rPr>
               <w:t>u910019</w:t>
             </w:r>
+            <w:bookmarkEnd w:id="39"/>
             <w:bookmarkEnd w:id="40"/>
-            <w:bookmarkEnd w:id="41"/>
             <w:r>
               <w:rPr>
                 <w:rFonts w:ascii="宋体" w:hAnsi="宋体" w:cs="宋体" w:hint="eastAsia"/>
@@ -7381,14 +7334,14 @@
           <w:numId w:val="5"/>
         </w:numPr>
       </w:pPr>
-      <w:bookmarkStart w:id="42" w:name="_Toc478413765"/>
+      <w:bookmarkStart w:id="41" w:name="_Toc478413765"/>
       <w:r>
         <w:rPr>
           <w:rFonts w:hint="eastAsia"/>
         </w:rPr>
         <w:t>代码</w:t>
       </w:r>
-      <w:bookmarkEnd w:id="42"/>
+      <w:bookmarkEnd w:id="41"/>
     </w:p>
     <w:tbl>
       <w:tblPr>
@@ -7551,14 +7504,14 @@
           <w:numId w:val="5"/>
         </w:numPr>
       </w:pPr>
-      <w:bookmarkStart w:id="43" w:name="_Toc478413766"/>
+      <w:bookmarkStart w:id="42" w:name="_Toc478413766"/>
       <w:r>
         <w:rPr>
           <w:rFonts w:hint="eastAsia"/>
         </w:rPr>
         <w:t>银行帐号</w:t>
       </w:r>
-      <w:bookmarkEnd w:id="43"/>
+      <w:bookmarkEnd w:id="42"/>
     </w:p>
     <w:p>
       <w:pPr>
@@ -7568,14 +7521,14 @@
           <w:numId w:val="5"/>
         </w:numPr>
       </w:pPr>
-      <w:bookmarkStart w:id="44" w:name="_Toc478413767"/>
+      <w:bookmarkStart w:id="43" w:name="_Toc478413767"/>
       <w:r>
         <w:rPr>
           <w:rFonts w:hint="eastAsia"/>
         </w:rPr>
         <w:t>结算账户</w:t>
       </w:r>
-      <w:bookmarkEnd w:id="44"/>
+      <w:bookmarkEnd w:id="43"/>
     </w:p>
     <w:tbl>
       <w:tblPr>
@@ -7828,7 +7781,7 @@
           <w:numId w:val="5"/>
         </w:numPr>
       </w:pPr>
-      <w:bookmarkStart w:id="45" w:name="_Toc478413768"/>
+      <w:bookmarkStart w:id="44" w:name="_Toc478413768"/>
       <w:proofErr w:type="gramStart"/>
       <w:r>
         <w:rPr>
@@ -7856,7 +7809,7 @@
         </w:rPr>
         <w:t>)</w:t>
       </w:r>
-      <w:bookmarkEnd w:id="45"/>
+      <w:bookmarkEnd w:id="44"/>
     </w:p>
     <w:tbl>
       <w:tblPr>
@@ -8068,16 +8021,16 @@
             <w:tcW w:w="4297" w:type="dxa"/>
           </w:tcPr>
           <w:p>
-            <w:bookmarkStart w:id="46" w:name="OLE_LINK29"/>
-            <w:bookmarkStart w:id="47" w:name="OLE_LINK30"/>
+            <w:bookmarkStart w:id="45" w:name="OLE_LINK29"/>
+            <w:bookmarkStart w:id="46" w:name="OLE_LINK30"/>
             <w:r>
               <w:rPr>
                 <w:rFonts w:hint="eastAsia"/>
               </w:rPr>
               <w:t>220121197407158249</w:t>
             </w:r>
+            <w:bookmarkEnd w:id="45"/>
             <w:bookmarkEnd w:id="46"/>
-            <w:bookmarkEnd w:id="47"/>
           </w:p>
         </w:tc>
         <w:tc>
@@ -8233,7 +8186,7 @@
           <w:numId w:val="5"/>
         </w:numPr>
       </w:pPr>
-      <w:bookmarkStart w:id="48" w:name="_Toc478413769"/>
+      <w:bookmarkStart w:id="47" w:name="_Toc478413769"/>
       <w:proofErr w:type="gramStart"/>
       <w:r>
         <w:rPr>
@@ -8260,7 +8213,7 @@
         </w:rPr>
         <w:t>)</w:t>
       </w:r>
-      <w:bookmarkEnd w:id="48"/>
+      <w:bookmarkEnd w:id="47"/>
     </w:p>
     <w:tbl>
       <w:tblPr>
@@ -8542,20 +8495,20 @@
                 <w:color w:val="FFFFFF" w:themeColor="background1"/>
               </w:rPr>
             </w:pPr>
-            <w:bookmarkStart w:id="49" w:name="OLE_LINK25"/>
-            <w:bookmarkStart w:id="50" w:name="OLE_LINK26"/>
-            <w:bookmarkStart w:id="51" w:name="OLE_LINK27"/>
-            <w:bookmarkStart w:id="52" w:name="OLE_LINK28"/>
+            <w:bookmarkStart w:id="48" w:name="OLE_LINK25"/>
+            <w:bookmarkStart w:id="49" w:name="OLE_LINK26"/>
+            <w:bookmarkStart w:id="50" w:name="OLE_LINK27"/>
+            <w:bookmarkStart w:id="51" w:name="OLE_LINK28"/>
             <w:r>
               <w:rPr>
                 <w:color w:val="FFFFFF" w:themeColor="background1"/>
               </w:rPr>
               <w:t>Suyanhui0924</w:t>
             </w:r>
+            <w:bookmarkEnd w:id="48"/>
             <w:bookmarkEnd w:id="49"/>
             <w:bookmarkEnd w:id="50"/>
             <w:bookmarkEnd w:id="51"/>
-            <w:bookmarkEnd w:id="52"/>
           </w:p>
         </w:tc>
       </w:tr>
@@ -8696,7 +8649,7 @@
           <w:numId w:val="5"/>
         </w:numPr>
       </w:pPr>
-      <w:bookmarkStart w:id="53" w:name="_Toc478413770"/>
+      <w:bookmarkStart w:id="52" w:name="_Toc478413770"/>
       <w:r>
         <w:rPr>
           <w:rFonts w:ascii="宋体" w:eastAsia="宋体" w:hAnsi="宋体" w:cs="宋体"/>
@@ -8721,7 +8674,7 @@
         </w:rPr>
         <w:t>)</w:t>
       </w:r>
-      <w:bookmarkEnd w:id="53"/>
+      <w:bookmarkEnd w:id="52"/>
     </w:p>
     <w:tbl>
       <w:tblPr>
@@ -9135,10 +9088,10 @@
                 <w:szCs w:val="24"/>
               </w:rPr>
             </w:pPr>
-            <w:bookmarkStart w:id="54" w:name="OLE_LINK19"/>
-            <w:bookmarkStart w:id="55" w:name="OLE_LINK22"/>
-            <w:bookmarkStart w:id="56" w:name="OLE_LINK23"/>
-            <w:bookmarkStart w:id="57" w:name="OLE_LINK24"/>
+            <w:bookmarkStart w:id="53" w:name="OLE_LINK19"/>
+            <w:bookmarkStart w:id="54" w:name="OLE_LINK22"/>
+            <w:bookmarkStart w:id="55" w:name="OLE_LINK23"/>
+            <w:bookmarkStart w:id="56" w:name="OLE_LINK24"/>
             <w:r>
               <w:rPr>
                 <w:rFonts w:ascii="宋体" w:eastAsia="宋体" w:hAnsi="宋体" w:cs="宋体"/>
@@ -9148,10 +9101,10 @@
               </w:rPr>
               <w:t>Suyue0123</w:t>
             </w:r>
+            <w:bookmarkEnd w:id="53"/>
             <w:bookmarkEnd w:id="54"/>
             <w:bookmarkEnd w:id="55"/>
             <w:bookmarkEnd w:id="56"/>
-            <w:bookmarkEnd w:id="57"/>
           </w:p>
         </w:tc>
         <w:tc>
@@ -9186,8 +9139,8 @@
                 <w:color w:val="FFFFFF" w:themeColor="background1"/>
               </w:rPr>
             </w:pPr>
-            <w:bookmarkStart w:id="58" w:name="OLE_LINK17"/>
-            <w:bookmarkStart w:id="59" w:name="OLE_LINK18"/>
+            <w:bookmarkStart w:id="57" w:name="OLE_LINK17"/>
+            <w:bookmarkStart w:id="58" w:name="OLE_LINK18"/>
             <w:r>
               <w:rPr>
                 <w:rFonts w:hint="eastAsia"/>
@@ -9195,8 +9148,8 @@
               </w:rPr>
               <w:t>940123</w:t>
             </w:r>
+            <w:bookmarkEnd w:id="57"/>
             <w:bookmarkEnd w:id="58"/>
-            <w:bookmarkEnd w:id="59"/>
           </w:p>
         </w:tc>
       </w:tr>
@@ -9323,7 +9276,7 @@
           <w:szCs w:val="24"/>
         </w:rPr>
       </w:pPr>
-      <w:bookmarkStart w:id="60" w:name="_Toc478413771"/>
+      <w:bookmarkStart w:id="59" w:name="_Toc478413771"/>
       <w:r>
         <w:rPr>
           <w:rFonts w:ascii="宋体" w:eastAsia="宋体" w:hAnsi="宋体" w:cs="宋体" w:hint="eastAsia"/>
@@ -9356,7 +9309,7 @@
         </w:rPr>
         <w:t>)</w:t>
       </w:r>
-      <w:bookmarkEnd w:id="60"/>
+      <w:bookmarkEnd w:id="59"/>
     </w:p>
     <w:tbl>
       <w:tblPr>
@@ -9469,7 +9422,47 @@
           <w:tcPr>
             <w:tcW w:w="4297" w:type="dxa"/>
           </w:tcPr>
-          <w:p/>
+          <w:p>
+            <w:r>
+              <w:t>6212</w:t>
+            </w:r>
+            <w:r>
+              <w:rPr>
+                <w:rFonts w:hint="eastAsia"/>
+              </w:rPr>
+              <w:t xml:space="preserve"> </w:t>
+            </w:r>
+            <w:r>
+              <w:t>2607</w:t>
+            </w:r>
+            <w:r>
+              <w:rPr>
+                <w:rFonts w:hint="eastAsia"/>
+              </w:rPr>
+              <w:t xml:space="preserve"> </w:t>
+            </w:r>
+            <w:r>
+              <w:t>0900</w:t>
+            </w:r>
+            <w:r>
+              <w:rPr>
+                <w:rFonts w:hint="eastAsia"/>
+              </w:rPr>
+              <w:t xml:space="preserve"> </w:t>
+            </w:r>
+            <w:r>
+              <w:t>1821</w:t>
+            </w:r>
+            <w:r>
+              <w:rPr>
+                <w:rFonts w:hint="eastAsia"/>
+              </w:rPr>
+              <w:t xml:space="preserve"> </w:t>
+            </w:r>
+            <w:r>
+              <w:t>087</w:t>
+            </w:r>
+          </w:p>
         </w:tc>
         <w:tc>
           <w:tcPr>
@@ -9542,7 +9535,47 @@
           <w:tcPr>
             <w:tcW w:w="4297" w:type="dxa"/>
           </w:tcPr>
-          <w:p/>
+          <w:p>
+            <w:r>
+              <w:t>210</w:t>
+            </w:r>
+            <w:r>
+              <w:rPr>
+                <w:rFonts w:hint="eastAsia"/>
+              </w:rPr>
+              <w:t xml:space="preserve"> </w:t>
+            </w:r>
+            <w:r>
+              <w:t>882</w:t>
+            </w:r>
+            <w:r>
+              <w:rPr>
+                <w:rFonts w:hint="eastAsia"/>
+              </w:rPr>
+              <w:t xml:space="preserve"> </w:t>
+            </w:r>
+            <w:r>
+              <w:t>1975</w:t>
+            </w:r>
+            <w:r>
+              <w:rPr>
+                <w:rFonts w:hint="eastAsia"/>
+              </w:rPr>
+              <w:t xml:space="preserve"> </w:t>
+            </w:r>
+            <w:r>
+              <w:t>0330</w:t>
+            </w:r>
+            <w:r>
+              <w:rPr>
+                <w:rFonts w:hint="eastAsia"/>
+              </w:rPr>
+              <w:t xml:space="preserve"> </w:t>
+            </w:r>
+            <w:r>
+              <w:t>0910</w:t>
+            </w:r>
+          </w:p>
         </w:tc>
         <w:tc>
           <w:tcPr>
@@ -9693,360 +9726,6 @@
     </w:p>
     <w:p>
       <w:pPr>
-        <w:pStyle w:val="3"/>
-        <w:numPr>
-          <w:ilvl w:val="2"/>
-          <w:numId w:val="5"/>
-        </w:numPr>
-        <w:rPr>
-          <w:rFonts w:ascii="宋体" w:eastAsia="宋体" w:hAnsi="宋体" w:cs="宋体"/>
-          <w:sz w:val="24"/>
-          <w:szCs w:val="24"/>
-        </w:rPr>
-      </w:pPr>
-      <w:bookmarkStart w:id="61" w:name="_Toc478413772"/>
-      <w:r>
-        <w:rPr>
-          <w:rFonts w:ascii="宋体" w:eastAsia="宋体" w:hAnsi="宋体" w:cs="宋体" w:hint="eastAsia"/>
-          <w:sz w:val="24"/>
-          <w:szCs w:val="24"/>
-        </w:rPr>
-        <w:t>张静</w:t>
-      </w:r>
-      <w:bookmarkEnd w:id="61"/>
-    </w:p>
-    <w:tbl>
-      <w:tblPr>
-        <w:tblStyle w:val="a4"/>
-        <w:tblW w:w="0" w:type="auto"/>
-        <w:tblLook w:val="04A0" w:firstRow="1" w:lastRow="0" w:firstColumn="1" w:lastColumn="0" w:noHBand="0" w:noVBand="1"/>
-      </w:tblPr>
-      <w:tblGrid>
-        <w:gridCol w:w="1384"/>
-        <w:gridCol w:w="4297"/>
-        <w:gridCol w:w="2841"/>
-      </w:tblGrid>
-      <w:tr>
-        <w:tc>
-          <w:tcPr>
-            <w:tcW w:w="8522" w:type="dxa"/>
-            <w:gridSpan w:val="3"/>
-          </w:tcPr>
-          <w:p>
-            <w:pPr>
-              <w:jc w:val="center"/>
-            </w:pPr>
-            <w:r>
-              <w:rPr>
-                <w:rFonts w:hint="eastAsia"/>
-              </w:rPr>
-              <w:t>交易账户</w:t>
-            </w:r>
-          </w:p>
-        </w:tc>
-      </w:tr>
-      <w:tr>
-        <w:tc>
-          <w:tcPr>
-            <w:tcW w:w="1384" w:type="dxa"/>
-          </w:tcPr>
-          <w:p>
-            <w:r>
-              <w:rPr>
-                <w:rFonts w:hint="eastAsia"/>
-              </w:rPr>
-              <w:t>户名</w:t>
-            </w:r>
-          </w:p>
-        </w:tc>
-        <w:tc>
-          <w:tcPr>
-            <w:tcW w:w="4297" w:type="dxa"/>
-          </w:tcPr>
-          <w:p>
-            <w:r>
-              <w:rPr>
-                <w:rFonts w:hint="eastAsia"/>
-              </w:rPr>
-              <w:t>张静</w:t>
-            </w:r>
-          </w:p>
-        </w:tc>
-        <w:tc>
-          <w:tcPr>
-            <w:tcW w:w="2841" w:type="dxa"/>
-          </w:tcPr>
-          <w:p/>
-        </w:tc>
-      </w:tr>
-      <w:tr>
-        <w:tc>
-          <w:tcPr>
-            <w:tcW w:w="1384" w:type="dxa"/>
-          </w:tcPr>
-          <w:p>
-            <w:r>
-              <w:rPr>
-                <w:rFonts w:hint="eastAsia"/>
-              </w:rPr>
-              <w:t>开户行</w:t>
-            </w:r>
-          </w:p>
-        </w:tc>
-        <w:tc>
-          <w:tcPr>
-            <w:tcW w:w="4297" w:type="dxa"/>
-          </w:tcPr>
-          <w:p/>
-        </w:tc>
-        <w:tc>
-          <w:tcPr>
-            <w:tcW w:w="2841" w:type="dxa"/>
-          </w:tcPr>
-          <w:p/>
-        </w:tc>
-      </w:tr>
-      <w:tr>
-        <w:tc>
-          <w:tcPr>
-            <w:tcW w:w="1384" w:type="dxa"/>
-          </w:tcPr>
-          <w:p>
-            <w:proofErr w:type="gramStart"/>
-            <w:r>
-              <w:rPr>
-                <w:rFonts w:hint="eastAsia"/>
-              </w:rPr>
-              <w:lastRenderedPageBreak/>
-              <w:t>帐号</w:t>
-            </w:r>
-            <w:proofErr w:type="gramEnd"/>
-          </w:p>
-        </w:tc>
-        <w:tc>
-          <w:tcPr>
-            <w:tcW w:w="4297" w:type="dxa"/>
-          </w:tcPr>
-          <w:p/>
-        </w:tc>
-        <w:tc>
-          <w:tcPr>
-            <w:tcW w:w="2841" w:type="dxa"/>
-          </w:tcPr>
-          <w:p/>
-        </w:tc>
-      </w:tr>
-      <w:tr>
-        <w:tc>
-          <w:tcPr>
-            <w:tcW w:w="1384" w:type="dxa"/>
-          </w:tcPr>
-          <w:p>
-            <w:r>
-              <w:rPr>
-                <w:rFonts w:hint="eastAsia"/>
-              </w:rPr>
-              <w:t>交易</w:t>
-            </w:r>
-            <w:proofErr w:type="gramStart"/>
-            <w:r>
-              <w:rPr>
-                <w:rFonts w:hint="eastAsia"/>
-              </w:rPr>
-              <w:t>帐号</w:t>
-            </w:r>
-            <w:proofErr w:type="gramEnd"/>
-          </w:p>
-        </w:tc>
-        <w:tc>
-          <w:tcPr>
-            <w:tcW w:w="4297" w:type="dxa"/>
-          </w:tcPr>
-          <w:p>
-            <w:r>
-              <w:t>910109</w:t>
-            </w:r>
-          </w:p>
-        </w:tc>
-        <w:tc>
-          <w:tcPr>
-            <w:tcW w:w="2841" w:type="dxa"/>
-          </w:tcPr>
-          <w:p>
-            <w:r>
-              <w:rPr>
-                <w:rFonts w:hint="eastAsia"/>
-              </w:rPr>
-              <w:t>金瑞期货</w:t>
-            </w:r>
-          </w:p>
-        </w:tc>
-      </w:tr>
-      <w:tr>
-        <w:tc>
-          <w:tcPr>
-            <w:tcW w:w="1384" w:type="dxa"/>
-          </w:tcPr>
-          <w:p>
-            <w:r>
-              <w:rPr>
-                <w:rFonts w:hint="eastAsia"/>
-              </w:rPr>
-              <w:t>身份证</w:t>
-            </w:r>
-          </w:p>
-        </w:tc>
-        <w:tc>
-          <w:tcPr>
-            <w:tcW w:w="4297" w:type="dxa"/>
-          </w:tcPr>
-          <w:p/>
-        </w:tc>
-        <w:tc>
-          <w:tcPr>
-            <w:tcW w:w="2841" w:type="dxa"/>
-          </w:tcPr>
-          <w:p/>
-        </w:tc>
-      </w:tr>
-      <w:tr>
-        <w:tc>
-          <w:tcPr>
-            <w:tcW w:w="1384" w:type="dxa"/>
-          </w:tcPr>
-          <w:p>
-            <w:r>
-              <w:rPr>
-                <w:rFonts w:hint="eastAsia"/>
-              </w:rPr>
-              <w:t>备注</w:t>
-            </w:r>
-          </w:p>
-        </w:tc>
-        <w:tc>
-          <w:tcPr>
-            <w:tcW w:w="7138" w:type="dxa"/>
-            <w:gridSpan w:val="2"/>
-          </w:tcPr>
-          <w:p>
-            <w:pPr>
-              <w:pStyle w:val="a7"/>
-              <w:numPr>
-                <w:ilvl w:val="0"/>
-                <w:numId w:val="10"/>
-              </w:numPr>
-              <w:ind w:firstLineChars="0"/>
-            </w:pPr>
-            <w:r>
-              <w:rPr>
-                <w:rFonts w:hint="eastAsia"/>
-              </w:rPr>
-              <w:t>上期移动机房</w:t>
-            </w:r>
-            <w:r>
-              <w:rPr>
-                <w:rFonts w:hint="eastAsia"/>
-              </w:rPr>
-              <w:t>，交易上期</w:t>
-            </w:r>
-            <w:proofErr w:type="gramStart"/>
-            <w:r>
-              <w:rPr>
-                <w:rFonts w:hint="eastAsia"/>
-              </w:rPr>
-              <w:t>所品种</w:t>
-            </w:r>
-            <w:proofErr w:type="gramEnd"/>
-          </w:p>
-        </w:tc>
-      </w:tr>
-    </w:tbl>
-    <w:p>
-      <w:r>
-        <w:rPr>
-          <w:rFonts w:hint="eastAsia"/>
-        </w:rPr>
-        <w:t>【金瑞期货】尊敬的客户张静，您的期货账户已开通，客户号为</w:t>
-      </w:r>
-      <w:r>
-        <w:rPr>
-          <w:rFonts w:hint="eastAsia"/>
-        </w:rPr>
-        <w:t>910109,</w:t>
-      </w:r>
-      <w:r>
-        <w:rPr>
-          <w:rFonts w:hint="eastAsia"/>
-        </w:rPr>
-        <w:t>。您的投资者服务系统用户名为</w:t>
-      </w:r>
-      <w:r>
-        <w:rPr>
-          <w:rFonts w:hint="eastAsia"/>
-        </w:rPr>
-        <w:t>0095910109</w:t>
-      </w:r>
-      <w:r>
-        <w:rPr>
-          <w:rFonts w:hint="eastAsia"/>
-        </w:rPr>
-        <w:t>，密码为</w:t>
-      </w:r>
-      <w:r>
-        <w:rPr>
-          <w:rFonts w:hint="eastAsia"/>
-        </w:rPr>
-        <w:t>9759tccU</w:t>
-      </w:r>
-      <w:r>
-        <w:rPr>
-          <w:rFonts w:hint="eastAsia"/>
-        </w:rPr>
-        <w:t>。请妥善保管好您的客户号和密码。</w:t>
-      </w:r>
-      <w:proofErr w:type="gramStart"/>
-      <w:r>
-        <w:rPr>
-          <w:rFonts w:hint="eastAsia"/>
-        </w:rPr>
-        <w:t>官方微信现</w:t>
-      </w:r>
-      <w:proofErr w:type="gramEnd"/>
-      <w:r>
-        <w:rPr>
-          <w:rFonts w:hint="eastAsia"/>
-        </w:rPr>
-        <w:t>已开通，微信号：</w:t>
-      </w:r>
-      <w:proofErr w:type="spellStart"/>
-      <w:r>
-        <w:rPr>
-          <w:rFonts w:hint="eastAsia"/>
-        </w:rPr>
-        <w:t>jinruiqihuo</w:t>
-      </w:r>
-      <w:proofErr w:type="spellEnd"/>
-      <w:r>
-        <w:rPr>
-          <w:rFonts w:hint="eastAsia"/>
-        </w:rPr>
-        <w:t>。祝您投资顺利！全国统一客服热线</w:t>
-      </w:r>
-      <w:r>
-        <w:rPr>
-          <w:rFonts w:hint="eastAsia"/>
-        </w:rPr>
-        <w:t>400-8888-208</w:t>
-      </w:r>
-      <w:r>
-        <w:rPr>
-          <w:rFonts w:hint="eastAsia"/>
-        </w:rPr>
-        <w:t>。</w:t>
-      </w:r>
-    </w:p>
-    <w:p>
-      <w:pPr>
         <w:adjustRightInd/>
         <w:snapToGrid/>
         <w:spacing w:after="0"/>
@@ -10056,6 +9735,8 @@
           <w:szCs w:val="24"/>
         </w:rPr>
       </w:pPr>
+      <w:bookmarkStart w:id="60" w:name="_GoBack"/>
+      <w:bookmarkEnd w:id="60"/>
     </w:p>
     <w:p>
       <w:pPr>
@@ -10170,7 +9851,7 @@
                 <w:b/>
                 <w:noProof/>
               </w:rPr>
-              <w:t>1</w:t>
+              <w:t>7</w:t>
             </w:r>
             <w:r>
               <w:rPr>
@@ -10213,7 +9894,7 @@
                 <w:b/>
                 <w:noProof/>
               </w:rPr>
-              <w:t>8</w:t>
+              <w:t>7</w:t>
             </w:r>
             <w:r>
               <w:rPr>
@@ -12262,7 +11943,7 @@
 </file>
 
 <file path=customXml/itemProps1.xml><?xml version="1.0" encoding="utf-8"?>
-<ds:datastoreItem xmlns:ds="http://schemas.openxmlformats.org/officeDocument/2006/customXml" ds:itemID="{21F63EF2-F0EF-45EB-8661-359EE2CEF03F}">
+<ds:datastoreItem xmlns:ds="http://schemas.openxmlformats.org/officeDocument/2006/customXml" ds:itemID="{4413E4F7-D122-44AC-AD0C-AB9432501A2B}">
   <ds:schemaRefs>
     <ds:schemaRef ds:uri="http://schemas.openxmlformats.org/officeDocument/2006/bibliography"/>
   </ds:schemaRefs>

</xml_diff>

<commit_message>
add net doc for medi.
</commit_message>
<xml_diff>
--- a/meditations/docs/account info/账号汇总.docx
+++ b/meditations/docs/account info/账号汇总.docx
@@ -67,7 +67,7 @@
           <w:r>
             <w:fldChar w:fldCharType="separate"/>
           </w:r>
-          <w:hyperlink w:anchor="_Toc478413759" w:history="1">
+          <w:hyperlink w:anchor="_Toc485718351" w:history="1">
             <w:r>
               <w:rPr>
                 <w:rStyle w:val="a8"/>
@@ -111,7 +111,7 @@
                 <w:noProof/>
                 <w:webHidden/>
               </w:rPr>
-              <w:instrText xml:space="preserve"> PAGEREF _Toc478413759 \h </w:instrText>
+              <w:instrText xml:space="preserve"> PAGEREF _Toc485718351 \h </w:instrText>
             </w:r>
             <w:r>
               <w:rPr>
@@ -131,7 +131,7 @@
                 <w:noProof/>
                 <w:webHidden/>
               </w:rPr>
-              <w:t>2</w:t>
+              <w:t>1</w:t>
             </w:r>
             <w:r>
               <w:rPr>
@@ -157,7 +157,7 @@
               <w:sz w:val="21"/>
             </w:rPr>
           </w:pPr>
-          <w:hyperlink w:anchor="_Toc478413760" w:history="1">
+          <w:hyperlink w:anchor="_Toc485718352" w:history="1">
             <w:r>
               <w:rPr>
                 <w:rStyle w:val="a8"/>
@@ -201,7 +201,7 @@
                 <w:noProof/>
                 <w:webHidden/>
               </w:rPr>
-              <w:instrText xml:space="preserve"> PAGEREF _Toc478413760 \h </w:instrText>
+              <w:instrText xml:space="preserve"> PAGEREF _Toc485718352 \h </w:instrText>
             </w:r>
             <w:r>
               <w:rPr>
@@ -221,7 +221,7 @@
                 <w:noProof/>
                 <w:webHidden/>
               </w:rPr>
-              <w:t>2</w:t>
+              <w:t>1</w:t>
             </w:r>
             <w:r>
               <w:rPr>
@@ -247,7 +247,7 @@
               <w:sz w:val="21"/>
             </w:rPr>
           </w:pPr>
-          <w:hyperlink w:anchor="_Toc478413761" w:history="1">
+          <w:hyperlink w:anchor="_Toc485718353" w:history="1">
             <w:r>
               <w:rPr>
                 <w:rStyle w:val="a8"/>
@@ -321,7 +321,7 @@
                 <w:noProof/>
                 <w:webHidden/>
               </w:rPr>
-              <w:instrText xml:space="preserve"> PAGEREF _Toc478413761 \h </w:instrText>
+              <w:instrText xml:space="preserve"> PAGEREF _Toc485718353 \h </w:instrText>
             </w:r>
             <w:r>
               <w:rPr>
@@ -367,7 +367,7 @@
               <w:sz w:val="21"/>
             </w:rPr>
           </w:pPr>
-          <w:hyperlink w:anchor="_Toc478413762" w:history="1">
+          <w:hyperlink w:anchor="_Toc485718354" w:history="1">
             <w:r>
               <w:rPr>
                 <w:rStyle w:val="a8"/>
@@ -441,7 +441,7 @@
                 <w:noProof/>
                 <w:webHidden/>
               </w:rPr>
-              <w:instrText xml:space="preserve"> PAGEREF _Toc478413762 \h </w:instrText>
+              <w:instrText xml:space="preserve"> PAGEREF _Toc485718354 \h </w:instrText>
             </w:r>
             <w:r>
               <w:rPr>
@@ -461,7 +461,7 @@
                 <w:noProof/>
                 <w:webHidden/>
               </w:rPr>
-              <w:t>3</w:t>
+              <w:t>2</w:t>
             </w:r>
             <w:r>
               <w:rPr>
@@ -487,7 +487,7 @@
               <w:sz w:val="21"/>
             </w:rPr>
           </w:pPr>
-          <w:hyperlink w:anchor="_Toc478413763" w:history="1">
+          <w:hyperlink w:anchor="_Toc485718355" w:history="1">
             <w:r>
               <w:rPr>
                 <w:rStyle w:val="a8"/>
@@ -553,7 +553,7 @@
                 <w:noProof/>
                 <w:webHidden/>
               </w:rPr>
-              <w:instrText xml:space="preserve"> PAGEREF _Toc478413763 \h </w:instrText>
+              <w:instrText xml:space="preserve"> PAGEREF _Toc485718355 \h </w:instrText>
             </w:r>
             <w:r>
               <w:rPr>
@@ -599,7 +599,7 @@
               <w:sz w:val="21"/>
             </w:rPr>
           </w:pPr>
-          <w:hyperlink w:anchor="_Toc478413764" w:history="1">
+          <w:hyperlink w:anchor="_Toc485718356" w:history="1">
             <w:r>
               <w:rPr>
                 <w:rStyle w:val="a8"/>
@@ -643,7 +643,7 @@
                 <w:noProof/>
                 <w:webHidden/>
               </w:rPr>
-              <w:instrText xml:space="preserve"> PAGEREF _Toc478413764 \h </w:instrText>
+              <w:instrText xml:space="preserve"> PAGEREF _Toc485718356 \h </w:instrText>
             </w:r>
             <w:r>
               <w:rPr>
@@ -688,7 +688,7 @@
               <w:sz w:val="21"/>
             </w:rPr>
           </w:pPr>
-          <w:hyperlink w:anchor="_Toc478413765" w:history="1">
+          <w:hyperlink w:anchor="_Toc485718357" w:history="1">
             <w:r>
               <w:rPr>
                 <w:rStyle w:val="a8"/>
@@ -732,7 +732,7 @@
                 <w:noProof/>
                 <w:webHidden/>
               </w:rPr>
-              <w:instrText xml:space="preserve"> PAGEREF _Toc478413765 \h </w:instrText>
+              <w:instrText xml:space="preserve"> PAGEREF _Toc485718357 \h </w:instrText>
             </w:r>
             <w:r>
               <w:rPr>
@@ -777,7 +777,7 @@
               <w:sz w:val="21"/>
             </w:rPr>
           </w:pPr>
-          <w:hyperlink w:anchor="_Toc478413766" w:history="1">
+          <w:hyperlink w:anchor="_Toc485718358" w:history="1">
             <w:r>
               <w:rPr>
                 <w:rStyle w:val="a8"/>
@@ -821,7 +821,7 @@
                 <w:noProof/>
                 <w:webHidden/>
               </w:rPr>
-              <w:instrText xml:space="preserve"> PAGEREF _Toc478413766 \h </w:instrText>
+              <w:instrText xml:space="preserve"> PAGEREF _Toc485718358 \h </w:instrText>
             </w:r>
             <w:r>
               <w:rPr>
@@ -867,7 +867,7 @@
               <w:sz w:val="21"/>
             </w:rPr>
           </w:pPr>
-          <w:hyperlink w:anchor="_Toc478413767" w:history="1">
+          <w:hyperlink w:anchor="_Toc485718359" w:history="1">
             <w:r>
               <w:rPr>
                 <w:rStyle w:val="a8"/>
@@ -911,7 +911,7 @@
                 <w:noProof/>
                 <w:webHidden/>
               </w:rPr>
-              <w:instrText xml:space="preserve"> PAGEREF _Toc478413767 \h </w:instrText>
+              <w:instrText xml:space="preserve"> PAGEREF _Toc485718359 \h </w:instrText>
             </w:r>
             <w:r>
               <w:rPr>
@@ -957,7 +957,7 @@
               <w:sz w:val="21"/>
             </w:rPr>
           </w:pPr>
-          <w:hyperlink w:anchor="_Toc478413768" w:history="1">
+          <w:hyperlink w:anchor="_Toc485718360" w:history="1">
             <w:r>
               <w:rPr>
                 <w:rStyle w:val="a8"/>
@@ -1008,7 +1008,7 @@
                 <w:noProof/>
                 <w:webHidden/>
               </w:rPr>
-              <w:instrText xml:space="preserve"> PAGEREF _Toc478413768 \h </w:instrText>
+              <w:instrText xml:space="preserve"> PAGEREF _Toc485718360 \h </w:instrText>
             </w:r>
             <w:r>
               <w:rPr>
@@ -1028,7 +1028,7 @@
                 <w:noProof/>
                 <w:webHidden/>
               </w:rPr>
-              <w:t>6</w:t>
+              <w:t>5</w:t>
             </w:r>
             <w:r>
               <w:rPr>
@@ -1054,7 +1054,7 @@
               <w:sz w:val="21"/>
             </w:rPr>
           </w:pPr>
-          <w:hyperlink w:anchor="_Toc478413769" w:history="1">
+          <w:hyperlink w:anchor="_Toc485718361" w:history="1">
             <w:r>
               <w:rPr>
                 <w:rStyle w:val="a8"/>
@@ -1105,7 +1105,7 @@
                 <w:noProof/>
                 <w:webHidden/>
               </w:rPr>
-              <w:instrText xml:space="preserve"> PAGEREF _Toc478413769 \h </w:instrText>
+              <w:instrText xml:space="preserve"> PAGEREF _Toc485718361 \h </w:instrText>
             </w:r>
             <w:r>
               <w:rPr>
@@ -1151,7 +1151,7 @@
               <w:sz w:val="21"/>
             </w:rPr>
           </w:pPr>
-          <w:hyperlink w:anchor="_Toc478413770" w:history="1">
+          <w:hyperlink w:anchor="_Toc485718362" w:history="1">
             <w:r>
               <w:rPr>
                 <w:rStyle w:val="a8"/>
@@ -1202,7 +1202,7 @@
                 <w:noProof/>
                 <w:webHidden/>
               </w:rPr>
-              <w:instrText xml:space="preserve"> PAGEREF _Toc478413770 \h </w:instrText>
+              <w:instrText xml:space="preserve"> PAGEREF _Toc485718362 \h </w:instrText>
             </w:r>
             <w:r>
               <w:rPr>
@@ -1222,7 +1222,7 @@
                 <w:noProof/>
                 <w:webHidden/>
               </w:rPr>
-              <w:t>7</w:t>
+              <w:t>6</w:t>
             </w:r>
             <w:r>
               <w:rPr>
@@ -1248,7 +1248,7 @@
               <w:sz w:val="21"/>
             </w:rPr>
           </w:pPr>
-          <w:hyperlink w:anchor="_Toc478413771" w:history="1">
+          <w:hyperlink w:anchor="_Toc485718363" w:history="1">
             <w:r>
               <w:rPr>
                 <w:rStyle w:val="a8"/>
@@ -1301,98 +1301,7 @@
                 <w:noProof/>
                 <w:webHidden/>
               </w:rPr>
-              <w:instrText xml:space="preserve"> PAGEREF _Toc478413771 \h </w:instrText>
-            </w:r>
-            <w:r>
-              <w:rPr>
-                <w:noProof/>
-                <w:webHidden/>
-              </w:rPr>
-            </w:r>
-            <w:r>
-              <w:rPr>
-                <w:noProof/>
-                <w:webHidden/>
-              </w:rPr>
-              <w:fldChar w:fldCharType="separate"/>
-            </w:r>
-            <w:r>
-              <w:rPr>
-                <w:noProof/>
-                <w:webHidden/>
-              </w:rPr>
-              <w:t>7</w:t>
-            </w:r>
-            <w:r>
-              <w:rPr>
-                <w:noProof/>
-                <w:webHidden/>
-              </w:rPr>
-              <w:fldChar w:fldCharType="end"/>
-            </w:r>
-          </w:hyperlink>
-        </w:p>
-        <w:p>
-          <w:pPr>
-            <w:pStyle w:val="30"/>
-            <w:tabs>
-              <w:tab w:val="left" w:pos="1710"/>
-              <w:tab w:val="right" w:leader="dot" w:pos="8296"/>
-            </w:tabs>
-            <w:ind w:left="880"/>
-            <w:rPr>
-              <w:rFonts w:asciiTheme="minorHAnsi" w:eastAsiaTheme="minorEastAsia" w:hAnsiTheme="minorHAnsi"/>
-              <w:noProof/>
-              <w:kern w:val="2"/>
-              <w:sz w:val="21"/>
-            </w:rPr>
-          </w:pPr>
-          <w:hyperlink w:anchor="_Toc478413772" w:history="1">
-            <w:r>
-              <w:rPr>
-                <w:rStyle w:val="a8"/>
-                <w:rFonts w:ascii="宋体" w:eastAsia="宋体" w:hAnsi="宋体" w:cs="宋体"/>
-                <w:noProof/>
-              </w:rPr>
-              <w:t>3.1.6.</w:t>
-            </w:r>
-            <w:r>
-              <w:rPr>
-                <w:rFonts w:asciiTheme="minorHAnsi" w:eastAsiaTheme="minorEastAsia" w:hAnsiTheme="minorHAnsi"/>
-                <w:noProof/>
-                <w:kern w:val="2"/>
-                <w:sz w:val="21"/>
-              </w:rPr>
-              <w:tab/>
-            </w:r>
-            <w:r>
-              <w:rPr>
-                <w:rStyle w:val="a8"/>
-                <w:rFonts w:ascii="宋体" w:eastAsia="宋体" w:hAnsi="宋体" w:cs="宋体" w:hint="eastAsia"/>
-                <w:noProof/>
-              </w:rPr>
-              <w:t>张静</w:t>
-            </w:r>
-            <w:r>
-              <w:rPr>
-                <w:noProof/>
-                <w:webHidden/>
-              </w:rPr>
-              <w:tab/>
-            </w:r>
-            <w:r>
-              <w:rPr>
-                <w:noProof/>
-                <w:webHidden/>
-              </w:rPr>
-              <w:fldChar w:fldCharType="begin"/>
-            </w:r>
-            <w:r>
-              <w:rPr>
-                <w:noProof/>
-                <w:webHidden/>
-              </w:rPr>
-              <w:instrText xml:space="preserve"> PAGEREF _Toc478413772 \h </w:instrText>
+              <w:instrText xml:space="preserve"> PAGEREF _Toc485718363 \h </w:instrText>
             </w:r>
             <w:r>
               <w:rPr>
@@ -1453,12 +1362,11 @@
           <w:numId w:val="6"/>
         </w:numPr>
       </w:pPr>
-      <w:bookmarkStart w:id="0" w:name="_Toc478413759"/>
+      <w:bookmarkStart w:id="0" w:name="_Toc485718351"/>
       <w:r>
         <w:rPr>
           <w:rFonts w:hint="eastAsia"/>
         </w:rPr>
-        <w:lastRenderedPageBreak/>
         <w:t>交易</w:t>
       </w:r>
       <w:bookmarkEnd w:id="0"/>
@@ -1471,7 +1379,7 @@
           <w:numId w:val="5"/>
         </w:numPr>
       </w:pPr>
-      <w:bookmarkStart w:id="1" w:name="_Toc478413760"/>
+      <w:bookmarkStart w:id="1" w:name="_Toc485718352"/>
       <w:r>
         <w:rPr>
           <w:rFonts w:hint="eastAsia"/>
@@ -1558,6 +1466,7 @@
               <w:rPr>
                 <w:rFonts w:hint="eastAsia"/>
               </w:rPr>
+              <w:lastRenderedPageBreak/>
               <w:t>ssh</w:t>
             </w:r>
             <w:proofErr w:type="spellEnd"/>
@@ -2254,7 +2163,7 @@
           <w:numId w:val="5"/>
         </w:numPr>
       </w:pPr>
-      <w:bookmarkStart w:id="10" w:name="_Toc478413761"/>
+      <w:bookmarkStart w:id="10" w:name="_Toc485718353"/>
       <w:r>
         <w:rPr>
           <w:rFonts w:hint="eastAsia"/>
@@ -3173,7 +3082,6 @@
                 <w:rFonts w:ascii="宋体" w:hAnsi="宋体" w:cs="宋体" w:hint="eastAsia"/>
                 <w:color w:val="000000"/>
               </w:rPr>
-              <w:lastRenderedPageBreak/>
               <w:t>接口版本为</w:t>
             </w:r>
             <w:r>
@@ -3209,7 +3117,7 @@
           <w:numId w:val="5"/>
         </w:numPr>
       </w:pPr>
-      <w:bookmarkStart w:id="15" w:name="_Toc478413762"/>
+      <w:bookmarkStart w:id="15" w:name="_Toc485718354"/>
       <w:r>
         <w:rPr>
           <w:rFonts w:hint="eastAsia"/>
@@ -3549,6 +3457,7 @@
               <w:rPr>
                 <w:rFonts w:hint="eastAsia"/>
               </w:rPr>
+              <w:lastRenderedPageBreak/>
               <w:t>行情</w:t>
             </w:r>
           </w:p>
@@ -4246,7 +4155,7 @@
           <w:numId w:val="5"/>
         </w:numPr>
       </w:pPr>
-      <w:bookmarkStart w:id="16" w:name="_Toc478413763"/>
+      <w:bookmarkStart w:id="16" w:name="_Toc485718355"/>
       <w:r>
         <w:rPr>
           <w:rFonts w:hint="eastAsia"/>
@@ -5222,7 +5131,6 @@
                 <w:rFonts w:ascii="宋体" w:hAnsi="宋体" w:cs="宋体" w:hint="eastAsia"/>
                 <w:color w:val="000000"/>
               </w:rPr>
-              <w:lastRenderedPageBreak/>
               <w:t>SSH</w:t>
             </w:r>
           </w:p>
@@ -5765,7 +5673,7 @@
           <w:numId w:val="5"/>
         </w:numPr>
       </w:pPr>
-      <w:bookmarkStart w:id="32" w:name="_Toc478413764"/>
+      <w:bookmarkStart w:id="32" w:name="_Toc485718356"/>
       <w:r>
         <w:rPr>
           <w:rFonts w:hint="eastAsia"/>
@@ -7305,11 +7213,12 @@
           <w:numId w:val="5"/>
         </w:numPr>
       </w:pPr>
-      <w:bookmarkStart w:id="41" w:name="_Toc478413765"/>
+      <w:bookmarkStart w:id="41" w:name="_Toc485718357"/>
       <w:r>
         <w:rPr>
           <w:rFonts w:hint="eastAsia"/>
         </w:rPr>
+        <w:lastRenderedPageBreak/>
         <w:t>代码</w:t>
       </w:r>
       <w:bookmarkEnd w:id="41"/>
@@ -7475,7 +7384,7 @@
           <w:numId w:val="5"/>
         </w:numPr>
       </w:pPr>
-      <w:bookmarkStart w:id="42" w:name="_Toc478413766"/>
+      <w:bookmarkStart w:id="42" w:name="_Toc485718358"/>
       <w:r>
         <w:rPr>
           <w:rFonts w:hint="eastAsia"/>
@@ -7492,7 +7401,7 @@
           <w:numId w:val="5"/>
         </w:numPr>
       </w:pPr>
-      <w:bookmarkStart w:id="43" w:name="_Toc478413767"/>
+      <w:bookmarkStart w:id="43" w:name="_Toc485718359"/>
       <w:r>
         <w:rPr>
           <w:rFonts w:hint="eastAsia"/>
@@ -7740,12 +7649,11 @@
           <w:numId w:val="5"/>
         </w:numPr>
       </w:pPr>
-      <w:bookmarkStart w:id="44" w:name="_Toc478413768"/>
+      <w:bookmarkStart w:id="44" w:name="_Toc485718360"/>
       <w:r>
         <w:rPr>
           <w:rFonts w:hint="eastAsia"/>
         </w:rPr>
-        <w:lastRenderedPageBreak/>
         <w:t>苏艳利</w:t>
       </w:r>
       <w:r>
@@ -7916,6 +7824,7 @@
               <w:rPr>
                 <w:rFonts w:hint="eastAsia"/>
               </w:rPr>
+              <w:lastRenderedPageBreak/>
               <w:t>交易帐号</w:t>
             </w:r>
           </w:p>
@@ -8131,7 +8040,7 @@
           <w:numId w:val="5"/>
         </w:numPr>
       </w:pPr>
-      <w:bookmarkStart w:id="47" w:name="_Toc478413769"/>
+      <w:bookmarkStart w:id="47" w:name="_Toc485718361"/>
       <w:r>
         <w:rPr>
           <w:rFonts w:hint="eastAsia"/>
@@ -8567,14 +8476,13 @@
           <w:numId w:val="5"/>
         </w:numPr>
       </w:pPr>
-      <w:bookmarkStart w:id="52" w:name="_Toc478413770"/>
+      <w:bookmarkStart w:id="52" w:name="_Toc485718362"/>
       <w:r>
         <w:rPr>
           <w:rFonts w:ascii="宋体" w:eastAsia="宋体" w:hAnsi="宋体" w:cs="宋体"/>
           <w:sz w:val="24"/>
           <w:szCs w:val="24"/>
         </w:rPr>
-        <w:lastRenderedPageBreak/>
         <w:t>孙悦</w:t>
       </w:r>
       <w:r>
@@ -8968,6 +8876,7 @@
               <w:rPr>
                 <w:rFonts w:hint="eastAsia"/>
               </w:rPr>
+              <w:lastRenderedPageBreak/>
               <w:t>网银</w:t>
             </w:r>
             <w:r>
@@ -9172,7 +9081,7 @@
           <w:szCs w:val="24"/>
         </w:rPr>
       </w:pPr>
-      <w:bookmarkStart w:id="59" w:name="_Toc478413771"/>
+      <w:bookmarkStart w:id="59" w:name="_Toc485718363"/>
       <w:r>
         <w:rPr>
           <w:rFonts w:ascii="宋体" w:eastAsia="宋体" w:hAnsi="宋体" w:cs="宋体" w:hint="eastAsia"/>
@@ -9262,8 +9171,6 @@
               </w:rPr>
               <w:t>王栋</w:t>
             </w:r>
-            <w:bookmarkStart w:id="60" w:name="_GoBack"/>
-            <w:bookmarkEnd w:id="60"/>
           </w:p>
         </w:tc>
         <w:tc>
@@ -9643,6 +9550,259 @@
     </w:p>
     <w:p>
       <w:pPr>
+        <w:pStyle w:val="3"/>
+        <w:numPr>
+          <w:ilvl w:val="2"/>
+          <w:numId w:val="5"/>
+        </w:numPr>
+        <w:rPr>
+          <w:rFonts w:ascii="宋体" w:eastAsia="宋体" w:hAnsi="宋体" w:cs="宋体"/>
+          <w:sz w:val="24"/>
+          <w:szCs w:val="24"/>
+        </w:rPr>
+      </w:pPr>
+      <w:proofErr w:type="gramStart"/>
+      <w:r>
+        <w:rPr>
+          <w:rFonts w:ascii="宋体" w:eastAsia="宋体" w:hAnsi="宋体" w:cs="宋体" w:hint="eastAsia"/>
+          <w:sz w:val="24"/>
+          <w:szCs w:val="24"/>
+        </w:rPr>
+        <w:t>付广超</w:t>
+      </w:r>
+      <w:proofErr w:type="gramEnd"/>
+      <w:r>
+        <w:rPr>
+          <w:rFonts w:ascii="宋体" w:eastAsia="宋体" w:hAnsi="宋体" w:cs="宋体" w:hint="eastAsia"/>
+          <w:sz w:val="24"/>
+          <w:szCs w:val="24"/>
+        </w:rPr>
+        <w:t>()</w:t>
+      </w:r>
+    </w:p>
+    <w:tbl>
+      <w:tblPr>
+        <w:tblStyle w:val="a4"/>
+        <w:tblW w:w="0" w:type="auto"/>
+        <w:tblLook w:val="04A0" w:firstRow="1" w:lastRow="0" w:firstColumn="1" w:lastColumn="0" w:noHBand="0" w:noVBand="1"/>
+      </w:tblPr>
+      <w:tblGrid>
+        <w:gridCol w:w="1384"/>
+        <w:gridCol w:w="4297"/>
+        <w:gridCol w:w="2841"/>
+      </w:tblGrid>
+      <w:tr>
+        <w:tc>
+          <w:tcPr>
+            <w:tcW w:w="8522" w:type="dxa"/>
+            <w:gridSpan w:val="3"/>
+          </w:tcPr>
+          <w:p>
+            <w:pPr>
+              <w:jc w:val="center"/>
+            </w:pPr>
+            <w:r>
+              <w:rPr>
+                <w:rFonts w:hint="eastAsia"/>
+              </w:rPr>
+              <w:t>交易账户</w:t>
+            </w:r>
+          </w:p>
+        </w:tc>
+      </w:tr>
+      <w:tr>
+        <w:tc>
+          <w:tcPr>
+            <w:tcW w:w="1384" w:type="dxa"/>
+          </w:tcPr>
+          <w:p>
+            <w:r>
+              <w:rPr>
+                <w:rFonts w:hint="eastAsia"/>
+              </w:rPr>
+              <w:t>户名</w:t>
+            </w:r>
+          </w:p>
+        </w:tc>
+        <w:tc>
+          <w:tcPr>
+            <w:tcW w:w="4297" w:type="dxa"/>
+          </w:tcPr>
+          <w:p>
+            <w:proofErr w:type="gramStart"/>
+            <w:r>
+              <w:rPr>
+                <w:rFonts w:hint="eastAsia"/>
+              </w:rPr>
+              <w:t>付广超</w:t>
+            </w:r>
+            <w:proofErr w:type="gramEnd"/>
+          </w:p>
+        </w:tc>
+        <w:tc>
+          <w:tcPr>
+            <w:tcW w:w="2841" w:type="dxa"/>
+          </w:tcPr>
+          <w:p/>
+        </w:tc>
+      </w:tr>
+      <w:tr>
+        <w:tc>
+          <w:tcPr>
+            <w:tcW w:w="1384" w:type="dxa"/>
+          </w:tcPr>
+          <w:p>
+            <w:r>
+              <w:rPr>
+                <w:rFonts w:hint="eastAsia"/>
+              </w:rPr>
+              <w:t>开户行</w:t>
+            </w:r>
+          </w:p>
+        </w:tc>
+        <w:tc>
+          <w:tcPr>
+            <w:tcW w:w="4297" w:type="dxa"/>
+          </w:tcPr>
+          <w:p/>
+        </w:tc>
+        <w:tc>
+          <w:tcPr>
+            <w:tcW w:w="2841" w:type="dxa"/>
+          </w:tcPr>
+          <w:p/>
+        </w:tc>
+      </w:tr>
+      <w:tr>
+        <w:tc>
+          <w:tcPr>
+            <w:tcW w:w="1384" w:type="dxa"/>
+          </w:tcPr>
+          <w:p>
+            <w:proofErr w:type="gramStart"/>
+            <w:r>
+              <w:rPr>
+                <w:rFonts w:hint="eastAsia"/>
+              </w:rPr>
+              <w:t>帐号</w:t>
+            </w:r>
+            <w:proofErr w:type="gramEnd"/>
+          </w:p>
+        </w:tc>
+        <w:tc>
+          <w:tcPr>
+            <w:tcW w:w="4297" w:type="dxa"/>
+          </w:tcPr>
+          <w:p/>
+        </w:tc>
+        <w:tc>
+          <w:tcPr>
+            <w:tcW w:w="2841" w:type="dxa"/>
+          </w:tcPr>
+          <w:p/>
+        </w:tc>
+      </w:tr>
+      <w:tr>
+        <w:tc>
+          <w:tcPr>
+            <w:tcW w:w="1384" w:type="dxa"/>
+          </w:tcPr>
+          <w:p>
+            <w:r>
+              <w:rPr>
+                <w:rFonts w:hint="eastAsia"/>
+              </w:rPr>
+              <w:t>交易</w:t>
+            </w:r>
+            <w:proofErr w:type="gramStart"/>
+            <w:r>
+              <w:rPr>
+                <w:rFonts w:hint="eastAsia"/>
+              </w:rPr>
+              <w:t>帐号</w:t>
+            </w:r>
+            <w:proofErr w:type="gramEnd"/>
+          </w:p>
+        </w:tc>
+        <w:tc>
+          <w:tcPr>
+            <w:tcW w:w="4297" w:type="dxa"/>
+          </w:tcPr>
+          <w:p/>
+        </w:tc>
+        <w:tc>
+          <w:tcPr>
+            <w:tcW w:w="2841" w:type="dxa"/>
+          </w:tcPr>
+          <w:p>
+            <w:r>
+              <w:rPr>
+                <w:rFonts w:hint="eastAsia"/>
+              </w:rPr>
+              <w:t>金瑞期货</w:t>
+            </w:r>
+          </w:p>
+        </w:tc>
+      </w:tr>
+      <w:tr>
+        <w:tc>
+          <w:tcPr>
+            <w:tcW w:w="1384" w:type="dxa"/>
+          </w:tcPr>
+          <w:p>
+            <w:r>
+              <w:rPr>
+                <w:rFonts w:hint="eastAsia"/>
+              </w:rPr>
+              <w:t>身份证</w:t>
+            </w:r>
+          </w:p>
+        </w:tc>
+        <w:tc>
+          <w:tcPr>
+            <w:tcW w:w="4297" w:type="dxa"/>
+          </w:tcPr>
+          <w:p/>
+        </w:tc>
+        <w:tc>
+          <w:tcPr>
+            <w:tcW w:w="2841" w:type="dxa"/>
+          </w:tcPr>
+          <w:p/>
+        </w:tc>
+      </w:tr>
+      <w:tr>
+        <w:tc>
+          <w:tcPr>
+            <w:tcW w:w="1384" w:type="dxa"/>
+          </w:tcPr>
+          <w:p>
+            <w:r>
+              <w:rPr>
+                <w:rFonts w:hint="eastAsia"/>
+              </w:rPr>
+              <w:t>备注</w:t>
+            </w:r>
+          </w:p>
+        </w:tc>
+        <w:tc>
+          <w:tcPr>
+            <w:tcW w:w="7138" w:type="dxa"/>
+            <w:gridSpan w:val="2"/>
+          </w:tcPr>
+          <w:p>
+            <w:r>
+              <w:rPr>
+                <w:rFonts w:hint="eastAsia"/>
+              </w:rPr>
+              <w:t>交易大连品种</w:t>
+            </w:r>
+          </w:p>
+        </w:tc>
+      </w:tr>
+    </w:tbl>
+    <w:p>
+      <w:pPr>
         <w:adjustRightInd/>
         <w:snapToGrid/>
         <w:spacing w:after="0"/>
@@ -9653,6 +9813,270 @@
         </w:rPr>
       </w:pPr>
     </w:p>
+    <w:p>
+      <w:pPr>
+        <w:pStyle w:val="3"/>
+        <w:numPr>
+          <w:ilvl w:val="2"/>
+          <w:numId w:val="5"/>
+        </w:numPr>
+        <w:rPr>
+          <w:rFonts w:ascii="宋体" w:eastAsia="宋体" w:hAnsi="宋体" w:cs="宋体"/>
+          <w:sz w:val="24"/>
+          <w:szCs w:val="24"/>
+        </w:rPr>
+      </w:pPr>
+      <w:r>
+        <w:rPr>
+          <w:rFonts w:ascii="宋体" w:eastAsia="宋体" w:hAnsi="宋体" w:cs="宋体" w:hint="eastAsia"/>
+          <w:sz w:val="24"/>
+          <w:szCs w:val="24"/>
+        </w:rPr>
+        <w:t>周建东</w:t>
+      </w:r>
+      <w:r>
+        <w:rPr>
+          <w:rFonts w:ascii="宋体" w:eastAsia="宋体" w:hAnsi="宋体" w:cs="宋体" w:hint="eastAsia"/>
+          <w:sz w:val="24"/>
+          <w:szCs w:val="24"/>
+        </w:rPr>
+        <w:t>()</w:t>
+      </w:r>
+    </w:p>
+    <w:tbl>
+      <w:tblPr>
+        <w:tblStyle w:val="a4"/>
+        <w:tblW w:w="0" w:type="auto"/>
+        <w:tblLook w:val="04A0" w:firstRow="1" w:lastRow="0" w:firstColumn="1" w:lastColumn="0" w:noHBand="0" w:noVBand="1"/>
+      </w:tblPr>
+      <w:tblGrid>
+        <w:gridCol w:w="1384"/>
+        <w:gridCol w:w="4297"/>
+        <w:gridCol w:w="2841"/>
+      </w:tblGrid>
+      <w:tr>
+        <w:tc>
+          <w:tcPr>
+            <w:tcW w:w="8522" w:type="dxa"/>
+            <w:gridSpan w:val="3"/>
+          </w:tcPr>
+          <w:p>
+            <w:pPr>
+              <w:jc w:val="center"/>
+            </w:pPr>
+            <w:r>
+              <w:rPr>
+                <w:rFonts w:hint="eastAsia"/>
+              </w:rPr>
+              <w:t>交易账户</w:t>
+            </w:r>
+          </w:p>
+        </w:tc>
+      </w:tr>
+      <w:tr>
+        <w:tc>
+          <w:tcPr>
+            <w:tcW w:w="1384" w:type="dxa"/>
+          </w:tcPr>
+          <w:p>
+            <w:r>
+              <w:rPr>
+                <w:rFonts w:hint="eastAsia"/>
+              </w:rPr>
+              <w:lastRenderedPageBreak/>
+              <w:t>户名</w:t>
+            </w:r>
+          </w:p>
+        </w:tc>
+        <w:tc>
+          <w:tcPr>
+            <w:tcW w:w="4297" w:type="dxa"/>
+          </w:tcPr>
+          <w:p>
+            <w:r>
+              <w:rPr>
+                <w:rFonts w:hint="eastAsia"/>
+              </w:rPr>
+              <w:t>周建东</w:t>
+            </w:r>
+          </w:p>
+        </w:tc>
+        <w:tc>
+          <w:tcPr>
+            <w:tcW w:w="2841" w:type="dxa"/>
+          </w:tcPr>
+          <w:p/>
+        </w:tc>
+      </w:tr>
+      <w:tr>
+        <w:tc>
+          <w:tcPr>
+            <w:tcW w:w="1384" w:type="dxa"/>
+          </w:tcPr>
+          <w:p>
+            <w:r>
+              <w:rPr>
+                <w:rFonts w:hint="eastAsia"/>
+              </w:rPr>
+              <w:t>开户行</w:t>
+            </w:r>
+          </w:p>
+        </w:tc>
+        <w:tc>
+          <w:tcPr>
+            <w:tcW w:w="4297" w:type="dxa"/>
+          </w:tcPr>
+          <w:p/>
+        </w:tc>
+        <w:tc>
+          <w:tcPr>
+            <w:tcW w:w="2841" w:type="dxa"/>
+          </w:tcPr>
+          <w:p/>
+        </w:tc>
+      </w:tr>
+      <w:tr>
+        <w:tc>
+          <w:tcPr>
+            <w:tcW w:w="1384" w:type="dxa"/>
+          </w:tcPr>
+          <w:p>
+            <w:proofErr w:type="gramStart"/>
+            <w:r>
+              <w:rPr>
+                <w:rFonts w:hint="eastAsia"/>
+              </w:rPr>
+              <w:t>帐号</w:t>
+            </w:r>
+            <w:proofErr w:type="gramEnd"/>
+          </w:p>
+        </w:tc>
+        <w:tc>
+          <w:tcPr>
+            <w:tcW w:w="4297" w:type="dxa"/>
+          </w:tcPr>
+          <w:p/>
+        </w:tc>
+        <w:tc>
+          <w:tcPr>
+            <w:tcW w:w="2841" w:type="dxa"/>
+          </w:tcPr>
+          <w:p/>
+        </w:tc>
+      </w:tr>
+      <w:tr>
+        <w:tc>
+          <w:tcPr>
+            <w:tcW w:w="1384" w:type="dxa"/>
+          </w:tcPr>
+          <w:p>
+            <w:r>
+              <w:rPr>
+                <w:rFonts w:hint="eastAsia"/>
+              </w:rPr>
+              <w:t>交易</w:t>
+            </w:r>
+            <w:proofErr w:type="gramStart"/>
+            <w:r>
+              <w:rPr>
+                <w:rFonts w:hint="eastAsia"/>
+              </w:rPr>
+              <w:t>帐号</w:t>
+            </w:r>
+            <w:proofErr w:type="gramEnd"/>
+          </w:p>
+        </w:tc>
+        <w:tc>
+          <w:tcPr>
+            <w:tcW w:w="4297" w:type="dxa"/>
+          </w:tcPr>
+          <w:p/>
+        </w:tc>
+        <w:tc>
+          <w:tcPr>
+            <w:tcW w:w="2841" w:type="dxa"/>
+          </w:tcPr>
+          <w:p>
+            <w:r>
+              <w:rPr>
+                <w:rFonts w:hint="eastAsia"/>
+              </w:rPr>
+              <w:t>金瑞期货</w:t>
+            </w:r>
+          </w:p>
+        </w:tc>
+      </w:tr>
+      <w:tr>
+        <w:tc>
+          <w:tcPr>
+            <w:tcW w:w="1384" w:type="dxa"/>
+          </w:tcPr>
+          <w:p>
+            <w:r>
+              <w:rPr>
+                <w:rFonts w:hint="eastAsia"/>
+              </w:rPr>
+              <w:t>身份证</w:t>
+            </w:r>
+          </w:p>
+        </w:tc>
+        <w:tc>
+          <w:tcPr>
+            <w:tcW w:w="4297" w:type="dxa"/>
+          </w:tcPr>
+          <w:p/>
+        </w:tc>
+        <w:tc>
+          <w:tcPr>
+            <w:tcW w:w="2841" w:type="dxa"/>
+          </w:tcPr>
+          <w:p/>
+        </w:tc>
+      </w:tr>
+      <w:tr>
+        <w:tc>
+          <w:tcPr>
+            <w:tcW w:w="1384" w:type="dxa"/>
+          </w:tcPr>
+          <w:p>
+            <w:r>
+              <w:rPr>
+                <w:rFonts w:hint="eastAsia"/>
+              </w:rPr>
+              <w:t>备注</w:t>
+            </w:r>
+          </w:p>
+        </w:tc>
+        <w:tc>
+          <w:tcPr>
+            <w:tcW w:w="7138" w:type="dxa"/>
+            <w:gridSpan w:val="2"/>
+          </w:tcPr>
+          <w:p>
+            <w:r>
+              <w:rPr>
+                <w:rFonts w:hint="eastAsia"/>
+              </w:rPr>
+              <w:t>交易</w:t>
+            </w:r>
+            <w:r>
+              <w:rPr>
+                <w:rFonts w:hint="eastAsia"/>
+              </w:rPr>
+              <w:t>郑州</w:t>
+            </w:r>
+            <w:bookmarkStart w:id="60" w:name="_GoBack"/>
+            <w:bookmarkEnd w:id="60"/>
+            <w:r>
+              <w:rPr>
+                <w:rFonts w:hint="eastAsia"/>
+              </w:rPr>
+              <w:t>品种</w:t>
+            </w:r>
+          </w:p>
+        </w:tc>
+      </w:tr>
+    </w:tbl>
     <w:p>
       <w:pPr>
         <w:adjustRightInd/>
@@ -9766,7 +10190,7 @@
                 <w:b/>
                 <w:noProof/>
               </w:rPr>
-              <w:t>7</w:t>
+              <w:t>8</w:t>
             </w:r>
             <w:r>
               <w:rPr>
@@ -9809,7 +10233,7 @@
                 <w:b/>
                 <w:noProof/>
               </w:rPr>
-              <w:t>7</w:t>
+              <w:t>8</w:t>
             </w:r>
             <w:r>
               <w:rPr>
@@ -11858,7 +12282,7 @@
 </file>
 
 <file path=customXml/itemProps1.xml><?xml version="1.0" encoding="utf-8"?>
-<ds:datastoreItem xmlns:ds="http://schemas.openxmlformats.org/officeDocument/2006/customXml" ds:itemID="{953CD976-FC5E-4628-A5D2-CD5CAF4975B0}">
+<ds:datastoreItem xmlns:ds="http://schemas.openxmlformats.org/officeDocument/2006/customXml" ds:itemID="{A0F3078D-A560-43A1-ACEE-27FBD3D20FCF}">
   <ds:schemaRefs>
     <ds:schemaRef ds:uri="http://schemas.openxmlformats.org/officeDocument/2006/bibliography"/>
   </ds:schemaRefs>

</xml_diff>

<commit_message>
update account for mediupdate strategy settings and so files for medi
</commit_message>
<xml_diff>
--- a/meditations/docs/account info/账号汇总.docx
+++ b/meditations/docs/account info/账号汇总.docx
@@ -67,7 +67,7 @@
           <w:r>
             <w:fldChar w:fldCharType="separate"/>
           </w:r>
-          <w:hyperlink w:anchor="_Toc485718351" w:history="1">
+          <w:hyperlink w:anchor="_Toc485804839" w:history="1">
             <w:r>
               <w:rPr>
                 <w:rStyle w:val="a8"/>
@@ -111,7 +111,7 @@
                 <w:noProof/>
                 <w:webHidden/>
               </w:rPr>
-              <w:instrText xml:space="preserve"> PAGEREF _Toc485718351 \h </w:instrText>
+              <w:instrText xml:space="preserve"> PAGEREF _Toc485804839 \h </w:instrText>
             </w:r>
             <w:r>
               <w:rPr>
@@ -131,7 +131,7 @@
                 <w:noProof/>
                 <w:webHidden/>
               </w:rPr>
-              <w:t>1</w:t>
+              <w:t>2</w:t>
             </w:r>
             <w:r>
               <w:rPr>
@@ -157,7 +157,7 @@
               <w:sz w:val="21"/>
             </w:rPr>
           </w:pPr>
-          <w:hyperlink w:anchor="_Toc485718352" w:history="1">
+          <w:hyperlink w:anchor="_Toc485804840" w:history="1">
             <w:r>
               <w:rPr>
                 <w:rStyle w:val="a8"/>
@@ -201,7 +201,7 @@
                 <w:noProof/>
                 <w:webHidden/>
               </w:rPr>
-              <w:instrText xml:space="preserve"> PAGEREF _Toc485718352 \h </w:instrText>
+              <w:instrText xml:space="preserve"> PAGEREF _Toc485804840 \h </w:instrText>
             </w:r>
             <w:r>
               <w:rPr>
@@ -221,7 +221,7 @@
                 <w:noProof/>
                 <w:webHidden/>
               </w:rPr>
-              <w:t>1</w:t>
+              <w:t>2</w:t>
             </w:r>
             <w:r>
               <w:rPr>
@@ -247,7 +247,7 @@
               <w:sz w:val="21"/>
             </w:rPr>
           </w:pPr>
-          <w:hyperlink w:anchor="_Toc485718353" w:history="1">
+          <w:hyperlink w:anchor="_Toc485804841" w:history="1">
             <w:r>
               <w:rPr>
                 <w:rStyle w:val="a8"/>
@@ -321,7 +321,7 @@
                 <w:noProof/>
                 <w:webHidden/>
               </w:rPr>
-              <w:instrText xml:space="preserve"> PAGEREF _Toc485718353 \h </w:instrText>
+              <w:instrText xml:space="preserve"> PAGEREF _Toc485804841 \h </w:instrText>
             </w:r>
             <w:r>
               <w:rPr>
@@ -367,7 +367,7 @@
               <w:sz w:val="21"/>
             </w:rPr>
           </w:pPr>
-          <w:hyperlink w:anchor="_Toc485718354" w:history="1">
+          <w:hyperlink w:anchor="_Toc485804842" w:history="1">
             <w:r>
               <w:rPr>
                 <w:rStyle w:val="a8"/>
@@ -441,7 +441,7 @@
                 <w:noProof/>
                 <w:webHidden/>
               </w:rPr>
-              <w:instrText xml:space="preserve"> PAGEREF _Toc485718354 \h </w:instrText>
+              <w:instrText xml:space="preserve"> PAGEREF _Toc485804842 \h </w:instrText>
             </w:r>
             <w:r>
               <w:rPr>
@@ -461,7 +461,7 @@
                 <w:noProof/>
                 <w:webHidden/>
               </w:rPr>
-              <w:t>2</w:t>
+              <w:t>3</w:t>
             </w:r>
             <w:r>
               <w:rPr>
@@ -487,7 +487,7 @@
               <w:sz w:val="21"/>
             </w:rPr>
           </w:pPr>
-          <w:hyperlink w:anchor="_Toc485718355" w:history="1">
+          <w:hyperlink w:anchor="_Toc485804843" w:history="1">
             <w:r>
               <w:rPr>
                 <w:rStyle w:val="a8"/>
@@ -553,7 +553,7 @@
                 <w:noProof/>
                 <w:webHidden/>
               </w:rPr>
-              <w:instrText xml:space="preserve"> PAGEREF _Toc485718355 \h </w:instrText>
+              <w:instrText xml:space="preserve"> PAGEREF _Toc485804843 \h </w:instrText>
             </w:r>
             <w:r>
               <w:rPr>
@@ -599,7 +599,7 @@
               <w:sz w:val="21"/>
             </w:rPr>
           </w:pPr>
-          <w:hyperlink w:anchor="_Toc485718356" w:history="1">
+          <w:hyperlink w:anchor="_Toc485804844" w:history="1">
             <w:r>
               <w:rPr>
                 <w:rStyle w:val="a8"/>
@@ -643,7 +643,7 @@
                 <w:noProof/>
                 <w:webHidden/>
               </w:rPr>
-              <w:instrText xml:space="preserve"> PAGEREF _Toc485718356 \h </w:instrText>
+              <w:instrText xml:space="preserve"> PAGEREF _Toc485804844 \h </w:instrText>
             </w:r>
             <w:r>
               <w:rPr>
@@ -688,7 +688,7 @@
               <w:sz w:val="21"/>
             </w:rPr>
           </w:pPr>
-          <w:hyperlink w:anchor="_Toc485718357" w:history="1">
+          <w:hyperlink w:anchor="_Toc485804845" w:history="1">
             <w:r>
               <w:rPr>
                 <w:rStyle w:val="a8"/>
@@ -732,7 +732,7 @@
                 <w:noProof/>
                 <w:webHidden/>
               </w:rPr>
-              <w:instrText xml:space="preserve"> PAGEREF _Toc485718357 \h </w:instrText>
+              <w:instrText xml:space="preserve"> PAGEREF _Toc485804845 \h </w:instrText>
             </w:r>
             <w:r>
               <w:rPr>
@@ -777,7 +777,7 @@
               <w:sz w:val="21"/>
             </w:rPr>
           </w:pPr>
-          <w:hyperlink w:anchor="_Toc485718358" w:history="1">
+          <w:hyperlink w:anchor="_Toc485804846" w:history="1">
             <w:r>
               <w:rPr>
                 <w:rStyle w:val="a8"/>
@@ -821,7 +821,7 @@
                 <w:noProof/>
                 <w:webHidden/>
               </w:rPr>
-              <w:instrText xml:space="preserve"> PAGEREF _Toc485718358 \h </w:instrText>
+              <w:instrText xml:space="preserve"> PAGEREF _Toc485804846 \h </w:instrText>
             </w:r>
             <w:r>
               <w:rPr>
@@ -867,7 +867,7 @@
               <w:sz w:val="21"/>
             </w:rPr>
           </w:pPr>
-          <w:hyperlink w:anchor="_Toc485718359" w:history="1">
+          <w:hyperlink w:anchor="_Toc485804847" w:history="1">
             <w:r>
               <w:rPr>
                 <w:rStyle w:val="a8"/>
@@ -911,7 +911,7 @@
                 <w:noProof/>
                 <w:webHidden/>
               </w:rPr>
-              <w:instrText xml:space="preserve"> PAGEREF _Toc485718359 \h </w:instrText>
+              <w:instrText xml:space="preserve"> PAGEREF _Toc485804847 \h </w:instrText>
             </w:r>
             <w:r>
               <w:rPr>
@@ -957,7 +957,7 @@
               <w:sz w:val="21"/>
             </w:rPr>
           </w:pPr>
-          <w:hyperlink w:anchor="_Toc485718360" w:history="1">
+          <w:hyperlink w:anchor="_Toc485804848" w:history="1">
             <w:r>
               <w:rPr>
                 <w:rStyle w:val="a8"/>
@@ -1008,7 +1008,7 @@
                 <w:noProof/>
                 <w:webHidden/>
               </w:rPr>
-              <w:instrText xml:space="preserve"> PAGEREF _Toc485718360 \h </w:instrText>
+              <w:instrText xml:space="preserve"> PAGEREF _Toc485804848 \h </w:instrText>
             </w:r>
             <w:r>
               <w:rPr>
@@ -1028,7 +1028,7 @@
                 <w:noProof/>
                 <w:webHidden/>
               </w:rPr>
-              <w:t>5</w:t>
+              <w:t>6</w:t>
             </w:r>
             <w:r>
               <w:rPr>
@@ -1054,7 +1054,7 @@
               <w:sz w:val="21"/>
             </w:rPr>
           </w:pPr>
-          <w:hyperlink w:anchor="_Toc485718361" w:history="1">
+          <w:hyperlink w:anchor="_Toc485804849" w:history="1">
             <w:r>
               <w:rPr>
                 <w:rStyle w:val="a8"/>
@@ -1105,7 +1105,7 @@
                 <w:noProof/>
                 <w:webHidden/>
               </w:rPr>
-              <w:instrText xml:space="preserve"> PAGEREF _Toc485718361 \h </w:instrText>
+              <w:instrText xml:space="preserve"> PAGEREF _Toc485804849 \h </w:instrText>
             </w:r>
             <w:r>
               <w:rPr>
@@ -1151,7 +1151,7 @@
               <w:sz w:val="21"/>
             </w:rPr>
           </w:pPr>
-          <w:hyperlink w:anchor="_Toc485718362" w:history="1">
+          <w:hyperlink w:anchor="_Toc485804850" w:history="1">
             <w:r>
               <w:rPr>
                 <w:rStyle w:val="a8"/>
@@ -1202,7 +1202,7 @@
                 <w:noProof/>
                 <w:webHidden/>
               </w:rPr>
-              <w:instrText xml:space="preserve"> PAGEREF _Toc485718362 \h </w:instrText>
+              <w:instrText xml:space="preserve"> PAGEREF _Toc485804850 \h </w:instrText>
             </w:r>
             <w:r>
               <w:rPr>
@@ -1222,7 +1222,7 @@
                 <w:noProof/>
                 <w:webHidden/>
               </w:rPr>
-              <w:t>6</w:t>
+              <w:t>7</w:t>
             </w:r>
             <w:r>
               <w:rPr>
@@ -1248,7 +1248,7 @@
               <w:sz w:val="21"/>
             </w:rPr>
           </w:pPr>
-          <w:hyperlink w:anchor="_Toc485718363" w:history="1">
+          <w:hyperlink w:anchor="_Toc485804851" w:history="1">
             <w:r>
               <w:rPr>
                 <w:rStyle w:val="a8"/>
@@ -1301,7 +1301,7 @@
                 <w:noProof/>
                 <w:webHidden/>
               </w:rPr>
-              <w:instrText xml:space="preserve"> PAGEREF _Toc485718363 \h </w:instrText>
+              <w:instrText xml:space="preserve"> PAGEREF _Toc485804851 \h </w:instrText>
             </w:r>
             <w:r>
               <w:rPr>
@@ -1322,6 +1322,212 @@
                 <w:webHidden/>
               </w:rPr>
               <w:t>7</w:t>
+            </w:r>
+            <w:r>
+              <w:rPr>
+                <w:noProof/>
+                <w:webHidden/>
+              </w:rPr>
+              <w:fldChar w:fldCharType="end"/>
+            </w:r>
+          </w:hyperlink>
+        </w:p>
+        <w:p>
+          <w:pPr>
+            <w:pStyle w:val="30"/>
+            <w:tabs>
+              <w:tab w:val="left" w:pos="1710"/>
+              <w:tab w:val="right" w:leader="dot" w:pos="8296"/>
+            </w:tabs>
+            <w:ind w:left="880"/>
+            <w:rPr>
+              <w:rFonts w:asciiTheme="minorHAnsi" w:eastAsiaTheme="minorEastAsia" w:hAnsiTheme="minorHAnsi"/>
+              <w:noProof/>
+              <w:kern w:val="2"/>
+              <w:sz w:val="21"/>
+            </w:rPr>
+          </w:pPr>
+          <w:hyperlink w:anchor="_Toc485804852" w:history="1">
+            <w:r>
+              <w:rPr>
+                <w:rStyle w:val="a8"/>
+                <w:rFonts w:ascii="宋体" w:eastAsia="宋体" w:hAnsi="宋体" w:cs="宋体"/>
+                <w:noProof/>
+              </w:rPr>
+              <w:t>3.1.6.</w:t>
+            </w:r>
+            <w:r>
+              <w:rPr>
+                <w:rFonts w:asciiTheme="minorHAnsi" w:eastAsiaTheme="minorEastAsia" w:hAnsiTheme="minorHAnsi"/>
+                <w:noProof/>
+                <w:kern w:val="2"/>
+                <w:sz w:val="21"/>
+              </w:rPr>
+              <w:tab/>
+            </w:r>
+            <w:r>
+              <w:rPr>
+                <w:rStyle w:val="a8"/>
+                <w:rFonts w:ascii="宋体" w:eastAsia="宋体" w:hAnsi="宋体" w:cs="宋体" w:hint="eastAsia"/>
+                <w:noProof/>
+              </w:rPr>
+              <w:t>付广</w:t>
+            </w:r>
+            <w:r>
+              <w:rPr>
+                <w:rStyle w:val="a8"/>
+                <w:rFonts w:ascii="宋体" w:eastAsia="宋体" w:hAnsi="宋体" w:cs="宋体" w:hint="eastAsia"/>
+                <w:noProof/>
+              </w:rPr>
+              <w:t>超</w:t>
+            </w:r>
+            <w:r>
+              <w:rPr>
+                <w:rStyle w:val="a8"/>
+                <w:rFonts w:ascii="宋体" w:eastAsia="宋体" w:hAnsi="宋体" w:cs="宋体"/>
+                <w:noProof/>
+              </w:rPr>
+              <w:t>()</w:t>
+            </w:r>
+            <w:r>
+              <w:rPr>
+                <w:noProof/>
+                <w:webHidden/>
+              </w:rPr>
+              <w:tab/>
+            </w:r>
+            <w:r>
+              <w:rPr>
+                <w:noProof/>
+                <w:webHidden/>
+              </w:rPr>
+              <w:fldChar w:fldCharType="begin"/>
+            </w:r>
+            <w:r>
+              <w:rPr>
+                <w:noProof/>
+                <w:webHidden/>
+              </w:rPr>
+              <w:instrText xml:space="preserve"> PAGEREF _Toc485804852 \h </w:instrText>
+            </w:r>
+            <w:r>
+              <w:rPr>
+                <w:noProof/>
+                <w:webHidden/>
+              </w:rPr>
+            </w:r>
+            <w:r>
+              <w:rPr>
+                <w:noProof/>
+                <w:webHidden/>
+              </w:rPr>
+              <w:fldChar w:fldCharType="separate"/>
+            </w:r>
+            <w:r>
+              <w:rPr>
+                <w:noProof/>
+                <w:webHidden/>
+              </w:rPr>
+              <w:t>7</w:t>
+            </w:r>
+            <w:r>
+              <w:rPr>
+                <w:noProof/>
+                <w:webHidden/>
+              </w:rPr>
+              <w:fldChar w:fldCharType="end"/>
+            </w:r>
+          </w:hyperlink>
+        </w:p>
+        <w:p>
+          <w:pPr>
+            <w:pStyle w:val="30"/>
+            <w:tabs>
+              <w:tab w:val="left" w:pos="1710"/>
+              <w:tab w:val="right" w:leader="dot" w:pos="8296"/>
+            </w:tabs>
+            <w:ind w:left="880"/>
+            <w:rPr>
+              <w:rFonts w:asciiTheme="minorHAnsi" w:eastAsiaTheme="minorEastAsia" w:hAnsiTheme="minorHAnsi"/>
+              <w:noProof/>
+              <w:kern w:val="2"/>
+              <w:sz w:val="21"/>
+            </w:rPr>
+          </w:pPr>
+          <w:hyperlink w:anchor="_Toc485804853" w:history="1">
+            <w:r>
+              <w:rPr>
+                <w:rStyle w:val="a8"/>
+                <w:rFonts w:ascii="宋体" w:eastAsia="宋体" w:hAnsi="宋体" w:cs="宋体"/>
+                <w:noProof/>
+              </w:rPr>
+              <w:t>3.1.7.</w:t>
+            </w:r>
+            <w:r>
+              <w:rPr>
+                <w:rFonts w:asciiTheme="minorHAnsi" w:eastAsiaTheme="minorEastAsia" w:hAnsiTheme="minorHAnsi"/>
+                <w:noProof/>
+                <w:kern w:val="2"/>
+                <w:sz w:val="21"/>
+              </w:rPr>
+              <w:tab/>
+            </w:r>
+            <w:r>
+              <w:rPr>
+                <w:rStyle w:val="a8"/>
+                <w:rFonts w:ascii="宋体" w:eastAsia="宋体" w:hAnsi="宋体" w:cs="宋体" w:hint="eastAsia"/>
+                <w:noProof/>
+              </w:rPr>
+              <w:t>周建东</w:t>
+            </w:r>
+            <w:r>
+              <w:rPr>
+                <w:rStyle w:val="a8"/>
+                <w:rFonts w:ascii="宋体" w:eastAsia="宋体" w:hAnsi="宋体" w:cs="宋体"/>
+                <w:noProof/>
+              </w:rPr>
+              <w:t>()</w:t>
+            </w:r>
+            <w:r>
+              <w:rPr>
+                <w:noProof/>
+                <w:webHidden/>
+              </w:rPr>
+              <w:tab/>
+            </w:r>
+            <w:r>
+              <w:rPr>
+                <w:noProof/>
+                <w:webHidden/>
+              </w:rPr>
+              <w:fldChar w:fldCharType="begin"/>
+            </w:r>
+            <w:r>
+              <w:rPr>
+                <w:noProof/>
+                <w:webHidden/>
+              </w:rPr>
+              <w:instrText xml:space="preserve"> PAGEREF _Toc485804853 \h </w:instrText>
+            </w:r>
+            <w:r>
+              <w:rPr>
+                <w:noProof/>
+                <w:webHidden/>
+              </w:rPr>
+            </w:r>
+            <w:r>
+              <w:rPr>
+                <w:noProof/>
+                <w:webHidden/>
+              </w:rPr>
+              <w:fldChar w:fldCharType="separate"/>
+            </w:r>
+            <w:r>
+              <w:rPr>
+                <w:noProof/>
+                <w:webHidden/>
+              </w:rPr>
+              <w:t>8</w:t>
             </w:r>
             <w:r>
               <w:rPr>
@@ -1362,11 +1568,12 @@
           <w:numId w:val="6"/>
         </w:numPr>
       </w:pPr>
-      <w:bookmarkStart w:id="0" w:name="_Toc485718351"/>
+      <w:bookmarkStart w:id="0" w:name="_Toc485804839"/>
       <w:r>
         <w:rPr>
           <w:rFonts w:hint="eastAsia"/>
         </w:rPr>
+        <w:lastRenderedPageBreak/>
         <w:t>交易</w:t>
       </w:r>
       <w:bookmarkEnd w:id="0"/>
@@ -1379,7 +1586,7 @@
           <w:numId w:val="5"/>
         </w:numPr>
       </w:pPr>
-      <w:bookmarkStart w:id="1" w:name="_Toc485718352"/>
+      <w:bookmarkStart w:id="1" w:name="_Toc485804840"/>
       <w:r>
         <w:rPr>
           <w:rFonts w:hint="eastAsia"/>
@@ -1466,7 +1673,6 @@
               <w:rPr>
                 <w:rFonts w:hint="eastAsia"/>
               </w:rPr>
-              <w:lastRenderedPageBreak/>
               <w:t>ssh</w:t>
             </w:r>
             <w:proofErr w:type="spellEnd"/>
@@ -2163,7 +2369,7 @@
           <w:numId w:val="5"/>
         </w:numPr>
       </w:pPr>
-      <w:bookmarkStart w:id="10" w:name="_Toc485718353"/>
+      <w:bookmarkStart w:id="10" w:name="_Toc485804841"/>
       <w:r>
         <w:rPr>
           <w:rFonts w:hint="eastAsia"/>
@@ -3082,6 +3288,7 @@
                 <w:rFonts w:ascii="宋体" w:hAnsi="宋体" w:cs="宋体" w:hint="eastAsia"/>
                 <w:color w:val="000000"/>
               </w:rPr>
+              <w:lastRenderedPageBreak/>
               <w:t>接口版本为</w:t>
             </w:r>
             <w:r>
@@ -3117,7 +3324,7 @@
           <w:numId w:val="5"/>
         </w:numPr>
       </w:pPr>
-      <w:bookmarkStart w:id="15" w:name="_Toc485718354"/>
+      <w:bookmarkStart w:id="15" w:name="_Toc485804842"/>
       <w:r>
         <w:rPr>
           <w:rFonts w:hint="eastAsia"/>
@@ -3457,7 +3664,6 @@
               <w:rPr>
                 <w:rFonts w:hint="eastAsia"/>
               </w:rPr>
-              <w:lastRenderedPageBreak/>
               <w:t>行情</w:t>
             </w:r>
           </w:p>
@@ -4155,7 +4361,7 @@
           <w:numId w:val="5"/>
         </w:numPr>
       </w:pPr>
-      <w:bookmarkStart w:id="16" w:name="_Toc485718355"/>
+      <w:bookmarkStart w:id="16" w:name="_Toc485804843"/>
       <w:r>
         <w:rPr>
           <w:rFonts w:hint="eastAsia"/>
@@ -5131,6 +5337,7 @@
                 <w:rFonts w:ascii="宋体" w:hAnsi="宋体" w:cs="宋体" w:hint="eastAsia"/>
                 <w:color w:val="000000"/>
               </w:rPr>
+              <w:lastRenderedPageBreak/>
               <w:t>SSH</w:t>
             </w:r>
           </w:p>
@@ -5673,7 +5880,7 @@
           <w:numId w:val="5"/>
         </w:numPr>
       </w:pPr>
-      <w:bookmarkStart w:id="32" w:name="_Toc485718356"/>
+      <w:bookmarkStart w:id="32" w:name="_Toc485804844"/>
       <w:r>
         <w:rPr>
           <w:rFonts w:hint="eastAsia"/>
@@ -7213,12 +7420,11 @@
           <w:numId w:val="5"/>
         </w:numPr>
       </w:pPr>
-      <w:bookmarkStart w:id="41" w:name="_Toc485718357"/>
+      <w:bookmarkStart w:id="41" w:name="_Toc485804845"/>
       <w:r>
         <w:rPr>
           <w:rFonts w:hint="eastAsia"/>
         </w:rPr>
-        <w:lastRenderedPageBreak/>
         <w:t>代码</w:t>
       </w:r>
       <w:bookmarkEnd w:id="41"/>
@@ -7384,7 +7590,7 @@
           <w:numId w:val="5"/>
         </w:numPr>
       </w:pPr>
-      <w:bookmarkStart w:id="42" w:name="_Toc485718358"/>
+      <w:bookmarkStart w:id="42" w:name="_Toc485804846"/>
       <w:r>
         <w:rPr>
           <w:rFonts w:hint="eastAsia"/>
@@ -7401,7 +7607,7 @@
           <w:numId w:val="5"/>
         </w:numPr>
       </w:pPr>
-      <w:bookmarkStart w:id="43" w:name="_Toc485718359"/>
+      <w:bookmarkStart w:id="43" w:name="_Toc485804847"/>
       <w:r>
         <w:rPr>
           <w:rFonts w:hint="eastAsia"/>
@@ -7649,11 +7855,12 @@
           <w:numId w:val="5"/>
         </w:numPr>
       </w:pPr>
-      <w:bookmarkStart w:id="44" w:name="_Toc485718360"/>
+      <w:bookmarkStart w:id="44" w:name="_Toc485804848"/>
       <w:r>
         <w:rPr>
           <w:rFonts w:hint="eastAsia"/>
         </w:rPr>
+        <w:lastRenderedPageBreak/>
         <w:t>苏艳利</w:t>
       </w:r>
       <w:r>
@@ -7824,7 +8031,6 @@
               <w:rPr>
                 <w:rFonts w:hint="eastAsia"/>
               </w:rPr>
-              <w:lastRenderedPageBreak/>
               <w:t>交易帐号</w:t>
             </w:r>
           </w:p>
@@ -8040,7 +8246,7 @@
           <w:numId w:val="5"/>
         </w:numPr>
       </w:pPr>
-      <w:bookmarkStart w:id="47" w:name="_Toc485718361"/>
+      <w:bookmarkStart w:id="47" w:name="_Toc485804849"/>
       <w:r>
         <w:rPr>
           <w:rFonts w:hint="eastAsia"/>
@@ -8476,13 +8682,14 @@
           <w:numId w:val="5"/>
         </w:numPr>
       </w:pPr>
-      <w:bookmarkStart w:id="52" w:name="_Toc485718362"/>
+      <w:bookmarkStart w:id="52" w:name="_Toc485804850"/>
       <w:r>
         <w:rPr>
           <w:rFonts w:ascii="宋体" w:eastAsia="宋体" w:hAnsi="宋体" w:cs="宋体"/>
           <w:sz w:val="24"/>
           <w:szCs w:val="24"/>
         </w:rPr>
+        <w:lastRenderedPageBreak/>
         <w:t>孙悦</w:t>
       </w:r>
       <w:r>
@@ -8876,7 +9083,6 @@
               <w:rPr>
                 <w:rFonts w:hint="eastAsia"/>
               </w:rPr>
-              <w:lastRenderedPageBreak/>
               <w:t>网银</w:t>
             </w:r>
             <w:r>
@@ -9081,7 +9287,7 @@
           <w:szCs w:val="24"/>
         </w:rPr>
       </w:pPr>
-      <w:bookmarkStart w:id="59" w:name="_Toc485718363"/>
+      <w:bookmarkStart w:id="59" w:name="_Toc485804851"/>
       <w:r>
         <w:rPr>
           <w:rFonts w:ascii="宋体" w:eastAsia="宋体" w:hAnsi="宋体" w:cs="宋体" w:hint="eastAsia"/>
@@ -9561,6 +9767,7 @@
           <w:szCs w:val="24"/>
         </w:rPr>
       </w:pPr>
+      <w:bookmarkStart w:id="60" w:name="_Toc485804852"/>
       <w:proofErr w:type="gramStart"/>
       <w:r>
         <w:rPr>
@@ -9577,8 +9784,25 @@
           <w:sz w:val="24"/>
           <w:szCs w:val="24"/>
         </w:rPr>
-        <w:t>()</w:t>
+        <w:t>(</w:t>
       </w:r>
+      <w:r>
+        <w:rPr>
+          <w:rFonts w:ascii="宋体" w:eastAsia="宋体" w:hAnsi="宋体" w:cs="宋体" w:hint="eastAsia"/>
+          <w:sz w:val="24"/>
+          <w:szCs w:val="24"/>
+        </w:rPr>
+        <w:t>910210</w:t>
+      </w:r>
+      <w:r>
+        <w:rPr>
+          <w:rFonts w:ascii="宋体" w:eastAsia="宋体" w:hAnsi="宋体" w:cs="宋体" w:hint="eastAsia"/>
+          <w:sz w:val="24"/>
+          <w:szCs w:val="24"/>
+        </w:rPr>
+        <w:t>)</w:t>
+      </w:r>
+      <w:bookmarkEnd w:id="60"/>
     </w:p>
     <w:tbl>
       <w:tblPr>
@@ -9664,7 +9888,11 @@
           <w:tcPr>
             <w:tcW w:w="4297" w:type="dxa"/>
           </w:tcPr>
-          <w:p/>
+          <w:p>
+            <w:r>
+              <w:t>长春建行青年路支行</w:t>
+            </w:r>
+          </w:p>
         </w:tc>
         <w:tc>
           <w:tcPr>
@@ -9684,6 +9912,7 @@
               <w:rPr>
                 <w:rFonts w:hint="eastAsia"/>
               </w:rPr>
+              <w:lastRenderedPageBreak/>
               <w:t>帐号</w:t>
             </w:r>
             <w:proofErr w:type="gramEnd"/>
@@ -9693,7 +9922,14 @@
           <w:tcPr>
             <w:tcW w:w="4297" w:type="dxa"/>
           </w:tcPr>
-          <w:p/>
+          <w:p>
+            <w:r>
+              <w:rPr>
+                <w:rFonts w:hint="eastAsia"/>
+              </w:rPr>
+              <w:t>6214 9909 4020 2618</w:t>
+            </w:r>
+          </w:p>
         </w:tc>
         <w:tc>
           <w:tcPr>
@@ -9728,7 +9964,14 @@
           <w:tcPr>
             <w:tcW w:w="4297" w:type="dxa"/>
           </w:tcPr>
-          <w:p/>
+          <w:p>
+            <w:r>
+              <w:rPr>
+                <w:rFonts w:hint="eastAsia"/>
+              </w:rPr>
+              <w:t>910210</w:t>
+            </w:r>
+          </w:p>
         </w:tc>
         <w:tc>
           <w:tcPr>
@@ -9762,7 +10005,17 @@
           <w:tcPr>
             <w:tcW w:w="4297" w:type="dxa"/>
           </w:tcPr>
-          <w:p/>
+          <w:p>
+            <w:r>
+              <w:t>…</w:t>
+            </w:r>
+            <w:r>
+              <w:rPr>
+                <w:rFonts w:hint="eastAsia"/>
+              </w:rPr>
+              <w:t>..010016</w:t>
+            </w:r>
+          </w:p>
         </w:tc>
         <w:tc>
           <w:tcPr>
@@ -9826,6 +10079,7 @@
           <w:szCs w:val="24"/>
         </w:rPr>
       </w:pPr>
+      <w:bookmarkStart w:id="61" w:name="_Toc485804853"/>
       <w:r>
         <w:rPr>
           <w:rFonts w:ascii="宋体" w:eastAsia="宋体" w:hAnsi="宋体" w:cs="宋体" w:hint="eastAsia"/>
@@ -9840,8 +10094,35 @@
           <w:sz w:val="24"/>
           <w:szCs w:val="24"/>
         </w:rPr>
-        <w:t>()</w:t>
+        <w:t>(</w:t>
       </w:r>
+      <w:r>
+        <w:rPr>
+          <w:rFonts w:ascii="宋体" w:eastAsia="宋体" w:hAnsi="宋体" w:cs="宋体" w:hint="eastAsia"/>
+          <w:sz w:val="24"/>
+          <w:szCs w:val="24"/>
+        </w:rPr>
+        <w:t>9102</w:t>
+      </w:r>
+      <w:bookmarkStart w:id="62" w:name="_GoBack"/>
+      <w:bookmarkEnd w:id="62"/>
+      <w:r>
+        <w:rPr>
+          <w:rFonts w:ascii="宋体" w:eastAsia="宋体" w:hAnsi="宋体" w:cs="宋体" w:hint="eastAsia"/>
+          <w:sz w:val="24"/>
+          <w:szCs w:val="24"/>
+        </w:rPr>
+        <w:t>11</w:t>
+      </w:r>
+      <w:r>
+        <w:rPr>
+          <w:rFonts w:ascii="宋体" w:eastAsia="宋体" w:hAnsi="宋体" w:cs="宋体" w:hint="eastAsia"/>
+          <w:sz w:val="24"/>
+          <w:szCs w:val="24"/>
+        </w:rPr>
+        <w:t>)</w:t>
+      </w:r>
+      <w:bookmarkEnd w:id="61"/>
     </w:p>
     <w:tbl>
       <w:tblPr>
@@ -9883,7 +10164,6 @@
               <w:rPr>
                 <w:rFonts w:hint="eastAsia"/>
               </w:rPr>
-              <w:lastRenderedPageBreak/>
               <w:t>户名</w:t>
             </w:r>
           </w:p>
@@ -9926,7 +10206,11 @@
           <w:tcPr>
             <w:tcW w:w="4297" w:type="dxa"/>
           </w:tcPr>
-          <w:p/>
+          <w:p>
+            <w:r>
+              <w:t>长春招行绿园支行</w:t>
+            </w:r>
+          </w:p>
         </w:tc>
         <w:tc>
           <w:tcPr>
@@ -9955,7 +10239,14 @@
           <w:tcPr>
             <w:tcW w:w="4297" w:type="dxa"/>
           </w:tcPr>
-          <w:p/>
+          <w:p>
+            <w:r>
+              <w:rPr>
+                <w:rFonts w:hint="eastAsia"/>
+              </w:rPr>
+              <w:t>6214 8343 1590 8203</w:t>
+            </w:r>
+          </w:p>
         </w:tc>
         <w:tc>
           <w:tcPr>
@@ -9990,7 +10281,14 @@
           <w:tcPr>
             <w:tcW w:w="4297" w:type="dxa"/>
           </w:tcPr>
-          <w:p/>
+          <w:p>
+            <w:r>
+              <w:rPr>
+                <w:rFonts w:hint="eastAsia"/>
+              </w:rPr>
+              <w:t>910211</w:t>
+            </w:r>
+          </w:p>
         </w:tc>
         <w:tc>
           <w:tcPr>
@@ -10024,7 +10322,17 @@
           <w:tcPr>
             <w:tcW w:w="4297" w:type="dxa"/>
           </w:tcPr>
-          <w:p/>
+          <w:p>
+            <w:r>
+              <w:t>…</w:t>
+            </w:r>
+            <w:r>
+              <w:rPr>
+                <w:rFonts w:hint="eastAsia"/>
+              </w:rPr>
+              <w:t>..010321</w:t>
+            </w:r>
+          </w:p>
         </w:tc>
         <w:tc>
           <w:tcPr>
@@ -10057,21 +10365,7 @@
               <w:rPr>
                 <w:rFonts w:hint="eastAsia"/>
               </w:rPr>
-              <w:t>交易</w:t>
-            </w:r>
-            <w:r>
-              <w:rPr>
-                <w:rFonts w:hint="eastAsia"/>
-              </w:rPr>
-              <w:t>郑州</w:t>
-            </w:r>
-            <w:bookmarkStart w:id="60" w:name="_GoBack"/>
-            <w:bookmarkEnd w:id="60"/>
-            <w:r>
-              <w:rPr>
-                <w:rFonts w:hint="eastAsia"/>
-              </w:rPr>
-              <w:t>品种</w:t>
+              <w:t>交易郑州品种</w:t>
             </w:r>
           </w:p>
         </w:tc>
@@ -10140,7 +10434,6 @@
         <w:docPartUnique/>
       </w:docPartObj>
     </w:sdtPr>
-    <w:sdtEndPr/>
     <w:sdtContent>
       <w:sdt>
         <w:sdtPr>
@@ -10150,7 +10443,6 @@
             <w:docPartUnique/>
           </w:docPartObj>
         </w:sdtPr>
-        <w:sdtEndPr/>
         <w:sdtContent>
           <w:p>
             <w:pPr>
@@ -12282,7 +12574,7 @@
 </file>
 
 <file path=customXml/itemProps1.xml><?xml version="1.0" encoding="utf-8"?>
-<ds:datastoreItem xmlns:ds="http://schemas.openxmlformats.org/officeDocument/2006/customXml" ds:itemID="{A0F3078D-A560-43A1-ACEE-27FBD3D20FCF}">
+<ds:datastoreItem xmlns:ds="http://schemas.openxmlformats.org/officeDocument/2006/customXml" ds:itemID="{E396F2B0-DDD6-43AD-9083-BB7468C15A5C}">
   <ds:schemaRefs>
     <ds:schemaRef ds:uri="http://schemas.openxmlformats.org/officeDocument/2006/bibliography"/>
   </ds:schemaRefs>

</xml_diff>